<commit_message>
docs: Update chinese_learning report for dataset, metrics and visualization
</commit_message>
<xml_diff>
--- a/Chinese_Learning/Capstone Project Report.docx
+++ b/Chinese_Learning/Capstone Project Report.docx
@@ -1527,7 +1527,74 @@
           <w:rFonts w:ascii="Droid Sans" w:eastAsia="Times New Roman" w:hAnsi="Droid Sans" w:cs="Arial"/>
           <w:color w:val="000000"/>
         </w:rPr>
-        <w:t xml:space="preserve"> either simple mean absolute error or root mean squared error should work fine.  I’ll be using root mean squared error because it is more commonly used, and also because it penalizes predictions farther from the actual much more than points closer to the prediction due to the squared term.  This helps incentivize the model to fit these data points farther from the predictive model better, which is essentially what this project is about; fitting the data that varies from the baseline model better.</w:t>
+        <w:t xml:space="preserve"> either simple mean absolute error or root mean squared error should work fine.  I’ll be using root mean squared error because it is more commonly used, and also because it penalizes predictions farther from the actual</w:t>
+      </w:r>
+      <w:r>
+        <w:rPr>
+          <w:rFonts w:ascii="Droid Sans" w:eastAsia="Times New Roman" w:hAnsi="Droid Sans" w:cs="Arial"/>
+          <w:color w:val="000000"/>
+        </w:rPr>
+        <w:t xml:space="preserve"> values</w:t>
+      </w:r>
+      <w:r>
+        <w:rPr>
+          <w:rFonts w:ascii="Droid Sans" w:eastAsia="Times New Roman" w:hAnsi="Droid Sans" w:cs="Arial"/>
+          <w:color w:val="000000"/>
+        </w:rPr>
+        <w:t xml:space="preserve"> much more than </w:t>
+      </w:r>
+      <w:r>
+        <w:rPr>
+          <w:rFonts w:ascii="Droid Sans" w:eastAsia="Times New Roman" w:hAnsi="Droid Sans" w:cs="Arial"/>
+          <w:color w:val="000000"/>
+        </w:rPr>
+        <w:t>predictions</w:t>
+      </w:r>
+      <w:r>
+        <w:rPr>
+          <w:rFonts w:ascii="Droid Sans" w:eastAsia="Times New Roman" w:hAnsi="Droid Sans" w:cs="Arial"/>
+          <w:color w:val="000000"/>
+        </w:rPr>
+        <w:t xml:space="preserve"> closer to the </w:t>
+      </w:r>
+      <w:r>
+        <w:rPr>
+          <w:rFonts w:ascii="Droid Sans" w:eastAsia="Times New Roman" w:hAnsi="Droid Sans" w:cs="Arial"/>
+          <w:color w:val="000000"/>
+        </w:rPr>
+        <w:t>actual values</w:t>
+      </w:r>
+      <w:r>
+        <w:rPr>
+          <w:rFonts w:ascii="Droid Sans" w:eastAsia="Times New Roman" w:hAnsi="Droid Sans" w:cs="Arial"/>
+          <w:color w:val="000000"/>
+        </w:rPr>
+        <w:t xml:space="preserve"> due to the squared term.  This helps incentivize the model to fit these data points farther from the predictive model better, which is essentially what this project is about; fitting the data that varies from the baseline model better.</w:t>
+      </w:r>
+    </w:p>
+    <w:p>
+      <w:pPr>
+        <w:spacing w:after="0" w:line="240" w:lineRule="auto"/>
+        <w:rPr>
+          <w:rFonts w:ascii="Droid Sans" w:eastAsia="Times New Roman" w:hAnsi="Droid Sans" w:cs="Arial"/>
+          <w:color w:val="000000"/>
+        </w:rPr>
+      </w:pPr>
+    </w:p>
+    <w:p>
+      <w:pPr>
+        <w:spacing w:after="0" w:line="240" w:lineRule="auto"/>
+        <w:rPr>
+          <w:rFonts w:ascii="Droid Sans" w:eastAsia="Times New Roman" w:hAnsi="Droid Sans" w:cs="Arial"/>
+          <w:color w:val="000000"/>
+        </w:rPr>
+      </w:pPr>
+      <w:r>
+        <w:rPr>
+          <w:rFonts w:ascii="Droid Sans" w:eastAsia="Times New Roman" w:hAnsi="Droid Sans" w:cs="Arial"/>
+          <w:color w:val="000000"/>
+        </w:rPr>
+        <w:t>I also want this model to generalize well because I am trying to use the information about what features work well in predicting reading speed to help me understand how to learn better/faster and improve my reading speed in the future.  So I will be using the cross-validation root mean squared error of the model applied to my training set as my target to optimize.  Once I have confidence that the model will generalize well in cross-validation I’ll run the model on the test set and report the root mean squared error on the test set with the cross-validated model.</w:t>
       </w:r>
     </w:p>
     <w:p>
@@ -1899,6 +1966,13 @@
                 <w:color w:val="000000"/>
               </w:rPr>
               <w:br/>
+            </w:r>
+            <w:r>
+              <w:rPr>
+                <w:rFonts w:ascii="Calibri" w:hAnsi="Calibri"/>
+                <w:color w:val="000000"/>
+              </w:rPr>
+              <w:lastRenderedPageBreak/>
               <w:t xml:space="preserve">  </w:t>
             </w:r>
             <w:proofErr w:type="gramStart"/>
@@ -2328,6 +2402,7 @@
           <w:rFonts w:ascii="Droid Sans" w:eastAsia="Times New Roman" w:hAnsi="Droid Sans" w:cs="Arial"/>
           <w:color w:val="000000"/>
         </w:rPr>
+        <w:lastRenderedPageBreak/>
         <w:t xml:space="preserve">In Excel, I was able to create a custom date format YYYY/MM/DD that would make it easier to transfer the dataset to the Python </w:t>
       </w:r>
       <w:proofErr w:type="spellStart"/>
@@ -2376,113 +2451,288 @@
           <w:rFonts w:ascii="Droid Sans" w:eastAsia="Times New Roman" w:hAnsi="Droid Sans" w:cs="Arial"/>
           <w:color w:val="000000"/>
         </w:rPr>
-        <w:t xml:space="preserve">” </w:t>
+        <w:t xml:space="preserve">” column is the time spent reading </w:t>
+      </w:r>
+      <w:r>
+        <w:rPr>
+          <w:rFonts w:ascii="Droid Sans" w:eastAsia="Times New Roman" w:hAnsi="Droid Sans" w:cs="Arial"/>
+          <w:color w:val="000000"/>
+        </w:rPr>
+        <w:t xml:space="preserve">during </w:t>
+      </w:r>
+      <w:r>
+        <w:rPr>
+          <w:rFonts w:ascii="Droid Sans" w:eastAsia="Times New Roman" w:hAnsi="Droid Sans" w:cs="Arial"/>
+          <w:color w:val="000000"/>
+        </w:rPr>
+        <w:t>that study session in minutes.  It was too much effort to record this data in a more granular form like seconds, so this will be a somewhat lumpy source of error because the seconds read during a session will jump in increments of 60 seconds.  The “</w:t>
+      </w:r>
+      <w:proofErr w:type="spellStart"/>
+      <w:r>
+        <w:rPr>
+          <w:rFonts w:ascii="Droid Sans" w:eastAsia="Times New Roman" w:hAnsi="Droid Sans" w:cs="Arial"/>
+          <w:color w:val="000000"/>
+        </w:rPr>
+        <w:t>Text_Read</w:t>
+      </w:r>
+      <w:proofErr w:type="spellEnd"/>
+      <w:r>
+        <w:rPr>
+          <w:rFonts w:ascii="Droid Sans" w:eastAsia="Times New Roman" w:hAnsi="Droid Sans" w:cs="Arial"/>
+          <w:color w:val="000000"/>
+        </w:rPr>
+        <w:t>” column includes the unformatted/</w:t>
+      </w:r>
+      <w:r>
+        <w:rPr>
+          <w:rFonts w:ascii="Droid Sans" w:eastAsia="Times New Roman" w:hAnsi="Droid Sans" w:cs="Arial"/>
+          <w:color w:val="000000"/>
+        </w:rPr>
+        <w:t>un</w:t>
+      </w:r>
+      <w:r>
+        <w:rPr>
+          <w:rFonts w:ascii="Droid Sans" w:eastAsia="Times New Roman" w:hAnsi="Droid Sans" w:cs="Arial"/>
+          <w:color w:val="000000"/>
+        </w:rPr>
+        <w:t>filtered text I read during the study session and copied into the dataset.</w:t>
+      </w:r>
+      <w:r>
+        <w:rPr>
+          <w:rFonts w:ascii="Droid Sans" w:eastAsia="Times New Roman" w:hAnsi="Droid Sans" w:cs="Arial"/>
+          <w:color w:val="000000"/>
+        </w:rPr>
+        <w:t xml:space="preserve">  Since the text data are Chinese characters, the “</w:t>
+      </w:r>
+      <w:proofErr w:type="spellStart"/>
+      <w:r>
+        <w:rPr>
+          <w:rFonts w:ascii="Droid Sans" w:eastAsia="Times New Roman" w:hAnsi="Droid Sans" w:cs="Arial"/>
+          <w:color w:val="000000"/>
+        </w:rPr>
+        <w:t>Text_Read</w:t>
+      </w:r>
+      <w:proofErr w:type="spellEnd"/>
+      <w:r>
+        <w:rPr>
+          <w:rFonts w:ascii="Droid Sans" w:eastAsia="Times New Roman" w:hAnsi="Droid Sans" w:cs="Arial"/>
+          <w:color w:val="000000"/>
+        </w:rPr>
+        <w:t>” feature is Unicode text, not ASCII text/characters.  While Unicode text is the future of digital text representation, figuring out how to use this text in a machine learning problem was a bit of a challenge for me (more discussion on this point later).</w:t>
+      </w:r>
+    </w:p>
+    <w:p>
+      <w:pPr>
+        <w:spacing w:after="0" w:line="240" w:lineRule="auto"/>
+        <w:rPr>
+          <w:rFonts w:ascii="Droid Sans" w:eastAsia="Times New Roman" w:hAnsi="Droid Sans" w:cs="Arial"/>
+          <w:color w:val="000000"/>
+        </w:rPr>
+      </w:pPr>
+    </w:p>
+    <w:p>
+      <w:pPr>
+        <w:spacing w:after="0" w:line="240" w:lineRule="auto"/>
+        <w:rPr>
+          <w:rFonts w:ascii="Droid Sans" w:eastAsia="Times New Roman" w:hAnsi="Droid Sans" w:cs="Arial"/>
+          <w:color w:val="000000"/>
+        </w:rPr>
+      </w:pPr>
+      <w:r>
+        <w:rPr>
+          <w:rFonts w:ascii="Droid Sans" w:eastAsia="Times New Roman" w:hAnsi="Droid Sans" w:cs="Arial"/>
+          <w:color w:val="000000"/>
+        </w:rPr>
+        <w:t>At a high level, this dataset contains 974 records (study sessions) spanning 29,227 minutes of study time.  After preprocessing the text data (see the discussion on how this was done in th</w:t>
+      </w:r>
+      <w:r>
+        <w:rPr>
+          <w:rFonts w:ascii="Droid Sans" w:eastAsia="Times New Roman" w:hAnsi="Droid Sans" w:cs="Arial"/>
+          <w:color w:val="000000"/>
+        </w:rPr>
+        <w:t>e</w:t>
+      </w:r>
+      <w:r>
+        <w:rPr>
+          <w:rFonts w:ascii="Droid Sans" w:eastAsia="Times New Roman" w:hAnsi="Droid Sans" w:cs="Arial"/>
+          <w:color w:val="000000"/>
+        </w:rPr>
+        <w:t xml:space="preserve"> </w:t>
+      </w:r>
+      <w:r>
+        <w:rPr>
+          <w:rFonts w:ascii="Droid Sans" w:eastAsia="Times New Roman" w:hAnsi="Droid Sans" w:cs="Arial"/>
+          <w:color w:val="000000"/>
+        </w:rPr>
+        <w:t>preprocessing section</w:t>
+      </w:r>
+      <w:r>
+        <w:rPr>
+          <w:rFonts w:ascii="Droid Sans" w:eastAsia="Times New Roman" w:hAnsi="Droid Sans" w:cs="Arial"/>
+          <w:color w:val="000000"/>
+        </w:rPr>
+        <w:t xml:space="preserve"> below) I was able to count 334,195 total characters read.  This gives an overall reading speed average </w:t>
+      </w:r>
+      <w:r>
+        <w:rPr>
+          <w:rFonts w:ascii="Droid Sans" w:eastAsia="Times New Roman" w:hAnsi="Droid Sans" w:cs="Arial"/>
+          <w:color w:val="000000"/>
+        </w:rPr>
+        <w:t xml:space="preserve">of 5.247 seconds per character when </w:t>
+      </w:r>
+      <w:r>
+        <w:rPr>
+          <w:rFonts w:ascii="Droid Sans" w:eastAsia="Times New Roman" w:hAnsi="Droid Sans" w:cs="Arial"/>
+          <w:color w:val="000000"/>
+          <w:u w:val="single"/>
+        </w:rPr>
+        <w:t>not</w:t>
+      </w:r>
+      <w:r>
+        <w:rPr>
+          <w:rFonts w:ascii="Droid Sans" w:eastAsia="Times New Roman" w:hAnsi="Droid Sans" w:cs="Arial"/>
+          <w:color w:val="000000"/>
+        </w:rPr>
+        <w:t xml:space="preserve"> taking the natural log of the reading speed.</w:t>
+      </w:r>
+      <w:r>
+        <w:rPr>
+          <w:rFonts w:ascii="Droid Sans" w:eastAsia="Times New Roman" w:hAnsi="Droid Sans" w:cs="Arial"/>
+          <w:color w:val="000000"/>
+        </w:rPr>
+        <w:t xml:space="preserve"> </w:t>
+      </w:r>
+    </w:p>
+    <w:p>
+      <w:pPr>
+        <w:spacing w:after="0" w:line="240" w:lineRule="auto"/>
+        <w:rPr>
+          <w:rFonts w:ascii="Droid Sans" w:eastAsia="Times New Roman" w:hAnsi="Droid Sans" w:cs="Arial"/>
+          <w:color w:val="000000"/>
+        </w:rPr>
+      </w:pPr>
+    </w:p>
+    <w:p>
+      <w:pPr>
+        <w:spacing w:after="0" w:line="240" w:lineRule="auto"/>
+        <w:rPr>
+          <w:rFonts w:ascii="Droid Sans" w:eastAsia="Times New Roman" w:hAnsi="Droid Sans" w:cs="Arial"/>
+          <w:color w:val="000000"/>
+        </w:rPr>
+      </w:pPr>
+      <w:r>
+        <w:rPr>
+          <w:rFonts w:ascii="Droid Sans" w:eastAsia="Times New Roman" w:hAnsi="Droid Sans" w:cs="Arial"/>
+          <w:color w:val="000000"/>
+        </w:rPr>
+        <w:t>The majority of the values for “</w:t>
+      </w:r>
+      <w:proofErr w:type="spellStart"/>
+      <w:r>
+        <w:rPr>
+          <w:rFonts w:ascii="Droid Sans" w:eastAsia="Times New Roman" w:hAnsi="Droid Sans" w:cs="Arial"/>
+          <w:color w:val="000000"/>
+        </w:rPr>
+        <w:t>Time_Spent</w:t>
+      </w:r>
+      <w:proofErr w:type="spellEnd"/>
+      <w:r>
+        <w:rPr>
+          <w:rFonts w:ascii="Droid Sans" w:eastAsia="Times New Roman" w:hAnsi="Droid Sans" w:cs="Arial"/>
+          <w:color w:val="000000"/>
+        </w:rPr>
+        <w:t>” are 30 minutes because of the habit I developed of reading for ½ hour in the morning each work day before going to work.  There are a few outlier days where I spent an hour, or an hour and a half studying.  I am accounting for this variation by selecting reading speed as my output metric instead of characters read during the study session.  Essentially this normalizes the output variable</w:t>
+      </w:r>
+    </w:p>
+    <w:p>
+      <w:pPr>
+        <w:spacing w:after="0" w:line="240" w:lineRule="auto"/>
+        <w:rPr>
+          <w:rFonts w:ascii="Droid Sans" w:eastAsia="Times New Roman" w:hAnsi="Droid Sans" w:cs="Arial"/>
+          <w:color w:val="000000"/>
+        </w:rPr>
+      </w:pPr>
+    </w:p>
+    <w:p>
+      <w:pPr>
+        <w:spacing w:after="0" w:line="240" w:lineRule="auto"/>
+        <w:rPr>
+          <w:rFonts w:ascii="Droid Sans" w:eastAsia="Times New Roman" w:hAnsi="Droid Sans" w:cs="Arial"/>
+          <w:color w:val="000000"/>
+        </w:rPr>
+      </w:pPr>
+      <w:r>
+        <w:rPr>
+          <w:rFonts w:ascii="Droid Sans" w:eastAsia="Times New Roman" w:hAnsi="Droid Sans" w:cs="Arial"/>
+          <w:color w:val="000000"/>
+        </w:rPr>
+        <w:t>As discussed previously, because this dataset represents a learning/experience curve process, the reading speed values are exponentially larger in the beginning of the dataset compared to the end of the dataset.  To deal with this order of magnitude problem, I plan to take the natural logarithm of the reading speed and use that as my output variable for this supervised learning problem.</w:t>
+      </w:r>
+    </w:p>
+    <w:p>
+      <w:pPr>
+        <w:spacing w:after="0" w:line="240" w:lineRule="auto"/>
+        <w:rPr>
+          <w:rFonts w:ascii="Droid Sans" w:eastAsia="Times New Roman" w:hAnsi="Droid Sans" w:cs="Arial"/>
+          <w:color w:val="000000"/>
+        </w:rPr>
+      </w:pPr>
+    </w:p>
+    <w:p>
+      <w:pPr>
+        <w:spacing w:after="0" w:line="240" w:lineRule="auto"/>
+        <w:rPr>
+          <w:rFonts w:ascii="Droid Sans" w:eastAsia="Times New Roman" w:hAnsi="Droid Sans" w:cs="Arial"/>
+          <w:color w:val="000000"/>
+        </w:rPr>
+      </w:pPr>
+    </w:p>
+    <w:p>
+      <w:pPr>
+        <w:spacing w:after="0" w:line="240" w:lineRule="auto"/>
+        <w:rPr>
+          <w:rFonts w:ascii="Arial" w:eastAsia="Times New Roman" w:hAnsi="Arial" w:cs="Arial"/>
+          <w:color w:val="000000"/>
+        </w:rPr>
+      </w:pPr>
+      <w:r>
+        <w:rPr>
+          <w:rFonts w:ascii="Droid Sans" w:eastAsia="Times New Roman" w:hAnsi="Droid Sans" w:cs="Arial"/>
+          <w:color w:val="000000"/>
+          <w:highlight w:val="green"/>
+        </w:rPr>
+        <w:t>In this section, you will be expected to analyze the data you are using for the problem. This data can either be in the form of a dataset (or datasets), input data (or input files), or even an environment.</w:t>
+      </w:r>
+      <w:r>
+        <w:rPr>
+          <w:rFonts w:ascii="Droid Sans" w:eastAsia="Times New Roman" w:hAnsi="Droid Sans" w:cs="Arial"/>
+          <w:color w:val="000000"/>
+        </w:rPr>
+        <w:t xml:space="preserve"> </w:t>
+      </w:r>
+      <w:r>
+        <w:rPr>
+          <w:rFonts w:ascii="Droid Sans" w:eastAsia="Times New Roman" w:hAnsi="Droid Sans" w:cs="Arial"/>
+          <w:color w:val="000000"/>
+          <w:highlight w:val="green"/>
+        </w:rPr>
+        <w:t xml:space="preserve">The type of data should be thoroughly described and, if possible, have basic statistics and information presented (such as discussion of input features or defining characteristics about the input or environment). Any abnormalities or interesting qualities about the data that may need to be addressed have been identified (such as features that need to be transformed or the possibility of outliers). Questions to ask </w:t>
       </w:r>
       <w:proofErr w:type="gramStart"/>
       <w:r>
         <w:rPr>
           <w:rFonts w:ascii="Droid Sans" w:eastAsia="Times New Roman" w:hAnsi="Droid Sans" w:cs="Arial"/>
           <w:color w:val="000000"/>
-        </w:rPr>
-        <w:t>columns is</w:t>
+          <w:highlight w:val="green"/>
+        </w:rPr>
+        <w:t>yourself</w:t>
       </w:r>
       <w:proofErr w:type="gramEnd"/>
       <w:r>
         <w:rPr>
           <w:rFonts w:ascii="Droid Sans" w:eastAsia="Times New Roman" w:hAnsi="Droid Sans" w:cs="Arial"/>
           <w:color w:val="000000"/>
-        </w:rPr>
-        <w:t xml:space="preserve"> </w:t>
-      </w:r>
-      <w:r>
-        <w:rPr>
-          <w:rFonts w:ascii="Droid Sans" w:eastAsia="Times New Roman" w:hAnsi="Droid Sans" w:cs="Arial"/>
-          <w:color w:val="000000"/>
-        </w:rPr>
-        <w:lastRenderedPageBreak/>
-        <w:t>the time spent reading that study session in minutes.  It was too much effort to record this data in a more granular form like seconds, so this will be a somewhat lumpy source of error because the seconds read during a session will jump in increments of 60 seconds.  The “</w:t>
-      </w:r>
-      <w:proofErr w:type="spellStart"/>
-      <w:r>
-        <w:rPr>
-          <w:rFonts w:ascii="Droid Sans" w:eastAsia="Times New Roman" w:hAnsi="Droid Sans" w:cs="Arial"/>
-          <w:color w:val="000000"/>
-        </w:rPr>
-        <w:t>Text_Read</w:t>
-      </w:r>
-      <w:proofErr w:type="spellEnd"/>
-      <w:r>
-        <w:rPr>
-          <w:rFonts w:ascii="Droid Sans" w:eastAsia="Times New Roman" w:hAnsi="Droid Sans" w:cs="Arial"/>
-          <w:color w:val="000000"/>
-        </w:rPr>
-        <w:t>” column includes the unformatted/filtered text I read during the study session and copied into the dataset.</w:t>
-      </w:r>
-    </w:p>
-    <w:p>
-      <w:pPr>
-        <w:spacing w:after="0" w:line="240" w:lineRule="auto"/>
-        <w:rPr>
-          <w:rFonts w:ascii="Droid Sans" w:eastAsia="Times New Roman" w:hAnsi="Droid Sans" w:cs="Arial"/>
-          <w:color w:val="000000"/>
-        </w:rPr>
-      </w:pPr>
-    </w:p>
-    <w:p>
-      <w:pPr>
-        <w:spacing w:after="0" w:line="240" w:lineRule="auto"/>
-        <w:rPr>
-          <w:rFonts w:ascii="Droid Sans" w:eastAsia="Times New Roman" w:hAnsi="Droid Sans" w:cs="Arial"/>
-          <w:color w:val="000000"/>
-        </w:rPr>
-      </w:pPr>
-      <w:r>
-        <w:rPr>
-          <w:rFonts w:ascii="Droid Sans" w:eastAsia="Times New Roman" w:hAnsi="Droid Sans" w:cs="Arial"/>
-          <w:color w:val="000000"/>
-        </w:rPr>
-        <w:t xml:space="preserve">At a high level, this dataset contains 974 records (study sessions) spanning 29,227 minutes of study time.  After preprocessing the text data (see the discussion on how this was done in that section below) I was able to count 334,195 total characters read.  This gives an overall reading speed average of 5.247 seconds per character.  </w:t>
-      </w:r>
-    </w:p>
-    <w:p>
-      <w:pPr>
-        <w:spacing w:after="0" w:line="240" w:lineRule="auto"/>
-        <w:rPr>
-          <w:rFonts w:ascii="Droid Sans" w:eastAsia="Times New Roman" w:hAnsi="Droid Sans" w:cs="Arial"/>
-          <w:color w:val="000000"/>
-        </w:rPr>
-      </w:pPr>
-      <w:bookmarkStart w:id="0" w:name="_GoBack"/>
-      <w:bookmarkEnd w:id="0"/>
-    </w:p>
-    <w:p>
-      <w:pPr>
-        <w:spacing w:after="0" w:line="240" w:lineRule="auto"/>
-        <w:rPr>
-          <w:rFonts w:ascii="Arial" w:eastAsia="Times New Roman" w:hAnsi="Arial" w:cs="Arial"/>
-          <w:color w:val="000000"/>
-        </w:rPr>
-      </w:pPr>
-      <w:r>
-        <w:rPr>
-          <w:rFonts w:ascii="Droid Sans" w:eastAsia="Times New Roman" w:hAnsi="Droid Sans" w:cs="Arial"/>
-          <w:color w:val="000000"/>
-        </w:rPr>
-        <w:t xml:space="preserve">In this section, you will be expected to analyze the data you are using for the problem. This data can either be in the form of a dataset (or datasets), input data (or input files), or even an environment. The type of data should be thoroughly described and, if possible, have basic statistics and information presented (such as discussion of input features or defining characteristics about the input or environment). Any abnormalities or interesting qualities about the data that may need to be addressed have been identified (such as features that need to be transformed or the possibility of outliers). Questions to ask </w:t>
-      </w:r>
-      <w:proofErr w:type="gramStart"/>
-      <w:r>
-        <w:rPr>
-          <w:rFonts w:ascii="Droid Sans" w:eastAsia="Times New Roman" w:hAnsi="Droid Sans" w:cs="Arial"/>
-          <w:color w:val="000000"/>
-        </w:rPr>
-        <w:t>yourself</w:t>
-      </w:r>
-      <w:proofErr w:type="gramEnd"/>
-      <w:r>
-        <w:rPr>
-          <w:rFonts w:ascii="Droid Sans" w:eastAsia="Times New Roman" w:hAnsi="Droid Sans" w:cs="Arial"/>
-          <w:color w:val="000000"/>
+          <w:highlight w:val="green"/>
         </w:rPr>
         <w:t xml:space="preserve"> when writing this section:</w:t>
       </w:r>
@@ -2497,7 +2747,7 @@
         <w:rPr>
           <w:rFonts w:ascii="Arial" w:eastAsia="Times New Roman" w:hAnsi="Arial" w:cs="Arial"/>
           <w:color w:val="000000"/>
-          <w:highlight w:val="yellow"/>
+          <w:highlight w:val="green"/>
         </w:rPr>
       </w:pPr>
       <w:r>
@@ -2506,18 +2756,9 @@
           <w:i/>
           <w:iCs/>
           <w:color w:val="000000"/>
-        </w:rPr>
-        <w:t xml:space="preserve">If a dataset is present for this problem, have you thoroughly discussed certain features about the dataset? </w:t>
-      </w:r>
-      <w:r>
-        <w:rPr>
-          <w:rFonts w:ascii="Droid Sans" w:eastAsia="Times New Roman" w:hAnsi="Droid Sans" w:cs="Arial"/>
-          <w:i/>
-          <w:iCs/>
-          <w:color w:val="000000"/>
-          <w:highlight w:val="yellow"/>
-        </w:rPr>
-        <w:t>Has a data sample been provided to the reader?</w:t>
+          <w:highlight w:val="green"/>
+        </w:rPr>
+        <w:t>If a dataset is present for this problem, have you thoroughly discussed certain features about the dataset? Has a data sample been provided to the reader?</w:t>
       </w:r>
     </w:p>
     <w:p>
@@ -2530,6 +2771,7 @@
         <w:rPr>
           <w:rFonts w:ascii="Arial" w:eastAsia="Times New Roman" w:hAnsi="Arial" w:cs="Arial"/>
           <w:color w:val="000000"/>
+          <w:highlight w:val="green"/>
         </w:rPr>
       </w:pPr>
       <w:r>
@@ -2538,6 +2780,7 @@
           <w:i/>
           <w:iCs/>
           <w:color w:val="000000"/>
+          <w:highlight w:val="green"/>
         </w:rPr>
         <w:t>If a dataset is present for this problem, are statistics about the dataset calculated and reported? Have any relevant results from this calculation been discussed?</w:t>
       </w:r>
@@ -2552,6 +2795,7 @@
         <w:rPr>
           <w:rFonts w:ascii="Arial" w:eastAsia="Times New Roman" w:hAnsi="Arial" w:cs="Arial"/>
           <w:color w:val="000000"/>
+          <w:highlight w:val="green"/>
         </w:rPr>
       </w:pPr>
       <w:r>
@@ -2560,6 +2804,7 @@
           <w:i/>
           <w:iCs/>
           <w:color w:val="000000"/>
+          <w:highlight w:val="green"/>
         </w:rPr>
         <w:t>If a dataset is </w:t>
       </w:r>
@@ -2571,6 +2816,7 @@
           <w:i/>
           <w:iCs/>
           <w:color w:val="000000"/>
+          <w:highlight w:val="green"/>
         </w:rPr>
         <w:t>not </w:t>
       </w:r>
@@ -2580,6 +2826,7 @@
           <w:i/>
           <w:iCs/>
           <w:color w:val="000000"/>
+          <w:highlight w:val="green"/>
         </w:rPr>
         <w:t>present for this problem, has discussion been made about the input space or input data for your problem?</w:t>
       </w:r>
@@ -2594,6 +2841,7 @@
         <w:rPr>
           <w:rFonts w:ascii="Arial" w:eastAsia="Times New Roman" w:hAnsi="Arial" w:cs="Arial"/>
           <w:color w:val="000000"/>
+          <w:highlight w:val="green"/>
         </w:rPr>
       </w:pPr>
       <w:r>
@@ -2602,6 +2850,7 @@
           <w:i/>
           <w:iCs/>
           <w:color w:val="000000"/>
+          <w:highlight w:val="green"/>
         </w:rPr>
         <w:t>Are there any abnormalities or characteristics about the input space or dataset that need to be addressed? (</w:t>
       </w:r>
@@ -2612,6 +2861,7 @@
           <w:i/>
           <w:iCs/>
           <w:color w:val="000000"/>
+          <w:highlight w:val="green"/>
         </w:rPr>
         <w:t>categorical</w:t>
       </w:r>
@@ -2622,6 +2872,7 @@
           <w:i/>
           <w:iCs/>
           <w:color w:val="000000"/>
+          <w:highlight w:val="green"/>
         </w:rPr>
         <w:t xml:space="preserve"> variables, missing values, outliers, etc.)</w:t>
       </w:r>
@@ -2649,6 +2900,7 @@
           <w:sz w:val="24"/>
           <w:szCs w:val="24"/>
         </w:rPr>
+        <w:lastRenderedPageBreak/>
         <w:t>Exploratory Visualization</w:t>
       </w:r>
     </w:p>
@@ -2656,16 +2908,189 @@
       <w:pPr>
         <w:spacing w:after="0" w:line="240" w:lineRule="auto"/>
         <w:rPr>
-          <w:rFonts w:ascii="Arial" w:eastAsia="Times New Roman" w:hAnsi="Arial" w:cs="Arial"/>
-          <w:color w:val="000000"/>
-        </w:rPr>
-      </w:pPr>
-      <w:r>
-        <w:rPr>
-          <w:rFonts w:ascii="Droid Sans" w:eastAsia="Times New Roman" w:hAnsi="Droid Sans" w:cs="Arial"/>
-          <w:color w:val="000000"/>
-        </w:rPr>
-        <w:t xml:space="preserve">In this section, you will need to provide some form of visualization that summarizes or extracts a relevant characteristic or feature about the data. The visualization should adequately support the data being used. Discuss why this visualization was chosen and how it is relevant. Questions to ask </w:t>
+          <w:rFonts w:ascii="Droid Sans" w:eastAsia="Times New Roman" w:hAnsi="Droid Sans" w:cs="Arial"/>
+          <w:color w:val="000000"/>
+        </w:rPr>
+      </w:pPr>
+      <w:r>
+        <w:rPr>
+          <w:rFonts w:ascii="Droid Sans" w:eastAsia="Times New Roman" w:hAnsi="Droid Sans" w:cs="Arial"/>
+          <w:color w:val="000000"/>
+        </w:rPr>
+        <w:t>To visualize the baseline I’m starting from in this project, I plotted the natural log of the reading speed against both the cumulative time spent reading and the cumulative characters read.  Both charts have roughly the same shape with a very steep decline in the beginning and then taper off to something that looks almost linear.  After viewing both of these charts, I’ve decided to use the cumulative time spent reading as the baseline learning curve because it looks smoother, and thus easier to fit, in the early data points</w:t>
+      </w:r>
+      <w:bookmarkStart w:id="0" w:name="_GoBack"/>
+      <w:bookmarkEnd w:id="0"/>
+    </w:p>
+    <w:p>
+      <w:pPr>
+        <w:spacing w:after="0" w:line="240" w:lineRule="auto"/>
+        <w:rPr>
+          <w:rFonts w:ascii="Droid Sans" w:eastAsia="Times New Roman" w:hAnsi="Droid Sans" w:cs="Arial"/>
+          <w:color w:val="000000"/>
+        </w:rPr>
+      </w:pPr>
+      <w:r>
+        <w:rPr>
+          <w:noProof/>
+        </w:rPr>
+        <w:drawing>
+          <wp:inline distT="0" distB="0" distL="0" distR="0" wp14:anchorId="44F3EF00" wp14:editId="65016F04">
+            <wp:extent cx="2880360" cy="2143343"/>
+            <wp:effectExtent l="0" t="0" r="0" b="9525"/>
+            <wp:docPr id="3" name="Picture 3"/>
+            <wp:cNvGraphicFramePr>
+              <a:graphicFrameLocks xmlns:a="http://schemas.openxmlformats.org/drawingml/2006/main" noChangeAspect="1"/>
+            </wp:cNvGraphicFramePr>
+            <a:graphic xmlns:a="http://schemas.openxmlformats.org/drawingml/2006/main">
+              <a:graphicData uri="http://schemas.openxmlformats.org/drawingml/2006/picture">
+                <pic:pic xmlns:pic="http://schemas.openxmlformats.org/drawingml/2006/picture">
+                  <pic:nvPicPr>
+                    <pic:cNvPr id="0" name=""/>
+                    <pic:cNvPicPr/>
+                  </pic:nvPicPr>
+                  <pic:blipFill>
+                    <a:blip r:embed="rId9"/>
+                    <a:stretch>
+                      <a:fillRect/>
+                    </a:stretch>
+                  </pic:blipFill>
+                  <pic:spPr>
+                    <a:xfrm>
+                      <a:off x="0" y="0"/>
+                      <a:ext cx="2880360" cy="2143343"/>
+                    </a:xfrm>
+                    <a:prstGeom prst="rect">
+                      <a:avLst/>
+                    </a:prstGeom>
+                  </pic:spPr>
+                </pic:pic>
+              </a:graphicData>
+            </a:graphic>
+          </wp:inline>
+        </w:drawing>
+      </w:r>
+      <w:r>
+        <w:rPr>
+          <w:noProof/>
+        </w:rPr>
+        <w:drawing>
+          <wp:inline distT="0" distB="0" distL="0" distR="0" wp14:anchorId="3CA806F4" wp14:editId="3363E27C">
+            <wp:extent cx="2880360" cy="2146333"/>
+            <wp:effectExtent l="0" t="0" r="0" b="6350"/>
+            <wp:docPr id="2" name="Picture 2"/>
+            <wp:cNvGraphicFramePr>
+              <a:graphicFrameLocks xmlns:a="http://schemas.openxmlformats.org/drawingml/2006/main" noChangeAspect="1"/>
+            </wp:cNvGraphicFramePr>
+            <a:graphic xmlns:a="http://schemas.openxmlformats.org/drawingml/2006/main">
+              <a:graphicData uri="http://schemas.openxmlformats.org/drawingml/2006/picture">
+                <pic:pic xmlns:pic="http://schemas.openxmlformats.org/drawingml/2006/picture">
+                  <pic:nvPicPr>
+                    <pic:cNvPr id="0" name=""/>
+                    <pic:cNvPicPr/>
+                  </pic:nvPicPr>
+                  <pic:blipFill>
+                    <a:blip r:embed="rId10"/>
+                    <a:stretch>
+                      <a:fillRect/>
+                    </a:stretch>
+                  </pic:blipFill>
+                  <pic:spPr>
+                    <a:xfrm>
+                      <a:off x="0" y="0"/>
+                      <a:ext cx="2880360" cy="2146333"/>
+                    </a:xfrm>
+                    <a:prstGeom prst="rect">
+                      <a:avLst/>
+                    </a:prstGeom>
+                  </pic:spPr>
+                </pic:pic>
+              </a:graphicData>
+            </a:graphic>
+          </wp:inline>
+        </w:drawing>
+      </w:r>
+    </w:p>
+    <w:p>
+      <w:pPr>
+        <w:spacing w:after="0" w:line="240" w:lineRule="auto"/>
+        <w:rPr>
+          <w:rFonts w:ascii="Droid Sans" w:eastAsia="Times New Roman" w:hAnsi="Droid Sans" w:cs="Arial"/>
+          <w:color w:val="000000"/>
+        </w:rPr>
+      </w:pPr>
+    </w:p>
+    <w:p>
+      <w:pPr>
+        <w:spacing w:after="0" w:line="240" w:lineRule="auto"/>
+        <w:rPr>
+          <w:rFonts w:ascii="Droid Sans" w:eastAsia="Times New Roman" w:hAnsi="Droid Sans" w:cs="Arial"/>
+          <w:color w:val="000000"/>
+        </w:rPr>
+      </w:pPr>
+      <w:r>
+        <w:rPr>
+          <w:noProof/>
+        </w:rPr>
+        <w:drawing>
+          <wp:inline distT="0" distB="0" distL="0" distR="0" wp14:anchorId="493F2E37" wp14:editId="0CDF2251">
+            <wp:extent cx="5943600" cy="3965575"/>
+            <wp:effectExtent l="0" t="0" r="0" b="0"/>
+            <wp:docPr id="1" name="Picture 1"/>
+            <wp:cNvGraphicFramePr>
+              <a:graphicFrameLocks xmlns:a="http://schemas.openxmlformats.org/drawingml/2006/main" noChangeAspect="1"/>
+            </wp:cNvGraphicFramePr>
+            <a:graphic xmlns:a="http://schemas.openxmlformats.org/drawingml/2006/main">
+              <a:graphicData uri="http://schemas.openxmlformats.org/drawingml/2006/picture">
+                <pic:pic xmlns:pic="http://schemas.openxmlformats.org/drawingml/2006/picture">
+                  <pic:nvPicPr>
+                    <pic:cNvPr id="0" name=""/>
+                    <pic:cNvPicPr/>
+                  </pic:nvPicPr>
+                  <pic:blipFill>
+                    <a:blip r:embed="rId11"/>
+                    <a:stretch>
+                      <a:fillRect/>
+                    </a:stretch>
+                  </pic:blipFill>
+                  <pic:spPr>
+                    <a:xfrm>
+                      <a:off x="0" y="0"/>
+                      <a:ext cx="5943600" cy="3965575"/>
+                    </a:xfrm>
+                    <a:prstGeom prst="rect">
+                      <a:avLst/>
+                    </a:prstGeom>
+                  </pic:spPr>
+                </pic:pic>
+              </a:graphicData>
+            </a:graphic>
+          </wp:inline>
+        </w:drawing>
+      </w:r>
+    </w:p>
+    <w:p>
+      <w:pPr>
+        <w:spacing w:after="0" w:line="240" w:lineRule="auto"/>
+        <w:rPr>
+          <w:rFonts w:ascii="Arial" w:eastAsia="Times New Roman" w:hAnsi="Arial" w:cs="Arial"/>
+          <w:color w:val="000000"/>
+        </w:rPr>
+      </w:pPr>
+      <w:r>
+        <w:rPr>
+          <w:rFonts w:ascii="Droid Sans" w:eastAsia="Times New Roman" w:hAnsi="Droid Sans" w:cs="Arial"/>
+          <w:color w:val="000000"/>
+        </w:rPr>
+        <w:t xml:space="preserve">In this section, you will need to provide some form of visualization that summarizes or extracts a relevant characteristic or feature about the data. The visualization should adequately support the data being used. </w:t>
+      </w:r>
+      <w:r>
+        <w:rPr>
+          <w:rFonts w:ascii="Droid Sans" w:eastAsia="Times New Roman" w:hAnsi="Droid Sans" w:cs="Arial"/>
+          <w:color w:val="000000"/>
+        </w:rPr>
+        <w:lastRenderedPageBreak/>
+        <w:t xml:space="preserve">Discuss why this visualization was chosen and how it is relevant. Questions to ask </w:t>
       </w:r>
       <w:proofErr w:type="gramStart"/>
       <w:r>
@@ -2895,7 +3320,6 @@
           <w:bCs/>
           <w:color w:val="434343"/>
         </w:rPr>
-        <w:lastRenderedPageBreak/>
         <w:t>Benchmark</w:t>
       </w:r>
     </w:p>
@@ -3232,7 +3656,15 @@
           <w:rFonts w:ascii="Droid Sans" w:eastAsia="Times New Roman" w:hAnsi="Droid Sans" w:cs="Arial"/>
           <w:color w:val="000000"/>
         </w:rPr>
-        <w:t xml:space="preserve">In this section, the process for which metrics, algorithms, and techniques that you implemented for the given data will need to be clearly documented. It should be abundantly clear how the implementation was carried out, and discussion should be made regarding any complications that occurred during this process. Questions to ask </w:t>
+        <w:t xml:space="preserve">In this section, the process for which metrics, algorithms, and techniques that you implemented for the given data will need to be clearly documented. It should be abundantly clear how the implementation was </w:t>
+      </w:r>
+      <w:r>
+        <w:rPr>
+          <w:rFonts w:ascii="Droid Sans" w:eastAsia="Times New Roman" w:hAnsi="Droid Sans" w:cs="Arial"/>
+          <w:color w:val="000000"/>
+        </w:rPr>
+        <w:lastRenderedPageBreak/>
+        <w:t xml:space="preserve">carried out, and discussion should be made regarding any complications that occurred during this process. Questions to ask </w:t>
       </w:r>
       <w:proofErr w:type="gramStart"/>
       <w:r>
@@ -3416,7 +3848,6 @@
           <w:iCs/>
           <w:color w:val="000000"/>
         </w:rPr>
-        <w:lastRenderedPageBreak/>
         <w:t>Is the process of improvement clearly documented, such as what techniques were used?</w:t>
       </w:r>
     </w:p>
@@ -3755,6 +4186,7 @@
           <w:iCs/>
           <w:color w:val="000000"/>
         </w:rPr>
+        <w:lastRenderedPageBreak/>
         <w:t>Are the final results found stronger than the benchmark result reported earlier?</w:t>
       </w:r>
     </w:p>
@@ -3997,7 +4429,6 @@
           <w:iCs/>
           <w:color w:val="000000"/>
         </w:rPr>
-        <w:lastRenderedPageBreak/>
         <w:t>If a plot is provided, are the axes, title, and datum clearly defined?</w:t>
       </w:r>
     </w:p>
@@ -4289,6 +4720,7 @@
           <w:sz w:val="30"/>
           <w:szCs w:val="30"/>
         </w:rPr>
+        <w:lastRenderedPageBreak/>
         <w:t>Before submitting your report, ask yourself…</w:t>
       </w:r>
     </w:p>
@@ -7687,6 +8119,36 @@
       </w:tblBorders>
     </w:tblPr>
   </w:style>
+  <w:style w:type="paragraph" w:styleId="BalloonText">
+    <w:name w:val="Balloon Text"/>
+    <w:basedOn w:val="Normal"/>
+    <w:link w:val="BalloonTextChar"/>
+    <w:uiPriority w:val="99"/>
+    <w:semiHidden/>
+    <w:unhideWhenUsed/>
+    <w:rsid w:val="00E77E25"/>
+    <w:pPr>
+      <w:spacing w:after="0" w:line="240" w:lineRule="auto"/>
+    </w:pPr>
+    <w:rPr>
+      <w:rFonts w:ascii="Tahoma" w:hAnsi="Tahoma" w:cs="Tahoma"/>
+      <w:sz w:val="16"/>
+      <w:szCs w:val="16"/>
+    </w:rPr>
+  </w:style>
+  <w:style w:type="character" w:customStyle="1" w:styleId="BalloonTextChar">
+    <w:name w:val="Balloon Text Char"/>
+    <w:basedOn w:val="DefaultParagraphFont"/>
+    <w:link w:val="BalloonText"/>
+    <w:uiPriority w:val="99"/>
+    <w:semiHidden/>
+    <w:rsid w:val="00E77E25"/>
+    <w:rPr>
+      <w:rFonts w:ascii="Tahoma" w:hAnsi="Tahoma" w:cs="Tahoma"/>
+      <w:sz w:val="16"/>
+      <w:szCs w:val="16"/>
+    </w:rPr>
+  </w:style>
 </w:styles>
 </file>
 
@@ -8060,6 +8522,36 @@
       </w:tblBorders>
     </w:tblPr>
   </w:style>
+  <w:style w:type="paragraph" w:styleId="BalloonText">
+    <w:name w:val="Balloon Text"/>
+    <w:basedOn w:val="Normal"/>
+    <w:link w:val="BalloonTextChar"/>
+    <w:uiPriority w:val="99"/>
+    <w:semiHidden/>
+    <w:unhideWhenUsed/>
+    <w:rsid w:val="00E77E25"/>
+    <w:pPr>
+      <w:spacing w:after="0" w:line="240" w:lineRule="auto"/>
+    </w:pPr>
+    <w:rPr>
+      <w:rFonts w:ascii="Tahoma" w:hAnsi="Tahoma" w:cs="Tahoma"/>
+      <w:sz w:val="16"/>
+      <w:szCs w:val="16"/>
+    </w:rPr>
+  </w:style>
+  <w:style w:type="character" w:customStyle="1" w:styleId="BalloonTextChar">
+    <w:name w:val="Balloon Text Char"/>
+    <w:basedOn w:val="DefaultParagraphFont"/>
+    <w:link w:val="BalloonText"/>
+    <w:uiPriority w:val="99"/>
+    <w:semiHidden/>
+    <w:rsid w:val="00E77E25"/>
+    <w:rPr>
+      <w:rFonts w:ascii="Tahoma" w:hAnsi="Tahoma" w:cs="Tahoma"/>
+      <w:sz w:val="16"/>
+      <w:szCs w:val="16"/>
+    </w:rPr>
+  </w:style>
 </w:styles>
 </file>
 

</xml_diff>

<commit_message>
docs: Add text preprocessing to chinese learning report
</commit_message>
<xml_diff>
--- a/Chinese_Learning/Capstone Project Report.docx
+++ b/Chinese_Learning/Capstone Project Report.docx
@@ -2917,19 +2917,179 @@
           <w:rFonts w:ascii="Droid Sans" w:eastAsia="Times New Roman" w:hAnsi="Droid Sans" w:cs="Arial"/>
           <w:color w:val="000000"/>
         </w:rPr>
-        <w:t>To visualize the baseline I’m starting from in this project, I plotted the natural log of the reading speed against both the cumulative time spent reading and the cumulative characters read.  Both charts have roughly the same shape with a very steep decline in the beginning and then taper off to something that looks almost linear.  After viewing both of these charts, I’ve decided to use the cumulative time spent reading as the baseline learning curve because it looks smoother, and thus easier to fit, in the early data points</w:t>
-      </w:r>
-      <w:bookmarkStart w:id="0" w:name="_GoBack"/>
-      <w:bookmarkEnd w:id="0"/>
-    </w:p>
-    <w:p>
-      <w:pPr>
-        <w:spacing w:after="0" w:line="240" w:lineRule="auto"/>
-        <w:rPr>
-          <w:rFonts w:ascii="Droid Sans" w:eastAsia="Times New Roman" w:hAnsi="Droid Sans" w:cs="Arial"/>
-          <w:color w:val="000000"/>
-        </w:rPr>
-      </w:pPr>
+        <w:t xml:space="preserve">To visualize the </w:t>
+      </w:r>
+      <w:r>
+        <w:rPr>
+          <w:rFonts w:ascii="Droid Sans" w:eastAsia="Times New Roman" w:hAnsi="Droid Sans" w:cs="Arial"/>
+          <w:color w:val="000000"/>
+        </w:rPr>
+        <w:t xml:space="preserve">experience/learning curve </w:t>
+      </w:r>
+      <w:r>
+        <w:rPr>
+          <w:rFonts w:ascii="Droid Sans" w:eastAsia="Times New Roman" w:hAnsi="Droid Sans" w:cs="Arial"/>
+          <w:color w:val="000000"/>
+        </w:rPr>
+        <w:t>baseline I’m starting from in this project, I plotted the natural log of the reading speed against both the cumulative time spent reading and the cumulative characters read.  Both charts have roughly the same shape with a very steep decline in the beginning and then taper off to something that looks almost linear.  After viewing both of these charts, I’ve decided to use the cumulative time spent reading as the baseline learning curve because it looks smoother, and thus easier to fit, in the early data points</w:t>
+      </w:r>
+    </w:p>
+    <w:p>
+      <w:pPr>
+        <w:spacing w:after="0" w:line="240" w:lineRule="auto"/>
+        <w:rPr>
+          <w:rFonts w:ascii="Droid Sans" w:eastAsia="Times New Roman" w:hAnsi="Droid Sans" w:cs="Arial"/>
+          <w:color w:val="000000"/>
+        </w:rPr>
+      </w:pPr>
+      <w:r>
+        <w:rPr>
+          <w:noProof/>
+        </w:rPr>
+        <mc:AlternateContent>
+          <mc:Choice Requires="wps">
+            <w:drawing>
+              <wp:anchor distT="0" distB="0" distL="114300" distR="114300" simplePos="0" relativeHeight="251661312" behindDoc="0" locked="0" layoutInCell="1" allowOverlap="1" wp14:anchorId="65AD3876" wp14:editId="415BE5E0">
+                <wp:simplePos x="0" y="0"/>
+                <wp:positionH relativeFrom="column">
+                  <wp:posOffset>3782695</wp:posOffset>
+                </wp:positionH>
+                <wp:positionV relativeFrom="paragraph">
+                  <wp:posOffset>2025914</wp:posOffset>
+                </wp:positionV>
+                <wp:extent cx="1129665" cy="128905"/>
+                <wp:effectExtent l="0" t="0" r="13335" b="23495"/>
+                <wp:wrapNone/>
+                <wp:docPr id="5" name="Rounded Rectangle 5"/>
+                <wp:cNvGraphicFramePr/>
+                <a:graphic xmlns:a="http://schemas.openxmlformats.org/drawingml/2006/main">
+                  <a:graphicData uri="http://schemas.microsoft.com/office/word/2010/wordprocessingShape">
+                    <wps:wsp>
+                      <wps:cNvSpPr/>
+                      <wps:spPr>
+                        <a:xfrm>
+                          <a:off x="0" y="0"/>
+                          <a:ext cx="1129665" cy="128905"/>
+                        </a:xfrm>
+                        <a:prstGeom prst="roundRect">
+                          <a:avLst/>
+                        </a:prstGeom>
+                        <a:noFill/>
+                        <a:ln>
+                          <a:solidFill>
+                            <a:srgbClr val="0070C0"/>
+                          </a:solidFill>
+                        </a:ln>
+                      </wps:spPr>
+                      <wps:style>
+                        <a:lnRef idx="2">
+                          <a:schemeClr val="accent1">
+                            <a:shade val="50000"/>
+                          </a:schemeClr>
+                        </a:lnRef>
+                        <a:fillRef idx="1">
+                          <a:schemeClr val="accent1"/>
+                        </a:fillRef>
+                        <a:effectRef idx="0">
+                          <a:schemeClr val="accent1"/>
+                        </a:effectRef>
+                        <a:fontRef idx="minor">
+                          <a:schemeClr val="lt1"/>
+                        </a:fontRef>
+                      </wps:style>
+                      <wps:bodyPr rot="0" spcFirstLastPara="0" vertOverflow="overflow" horzOverflow="overflow" vert="horz" wrap="square" lIns="91440" tIns="45720" rIns="91440" bIns="45720" numCol="1" spcCol="0" rtlCol="0" fromWordArt="0" anchor="ctr" anchorCtr="0" forceAA="0" compatLnSpc="1">
+                        <a:prstTxWarp prst="textNoShape">
+                          <a:avLst/>
+                        </a:prstTxWarp>
+                        <a:noAutofit/>
+                      </wps:bodyPr>
+                    </wps:wsp>
+                  </a:graphicData>
+                </a:graphic>
+              </wp:anchor>
+            </w:drawing>
+          </mc:Choice>
+          <mc:Fallback>
+            <w:pict>
+              <v:roundrect id="Rounded Rectangle 5" o:spid="_x0000_s1026" style="position:absolute;margin-left:297.85pt;margin-top:159.5pt;width:88.95pt;height:10.15pt;z-index:251661312;visibility:visible;mso-wrap-style:square;mso-wrap-distance-left:9pt;mso-wrap-distance-top:0;mso-wrap-distance-right:9pt;mso-wrap-distance-bottom:0;mso-position-horizontal:absolute;mso-position-horizontal-relative:text;mso-position-vertical:absolute;mso-position-vertical-relative:text;v-text-anchor:middle" arcsize="10923f" o:gfxdata="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" filled="f" strokecolor="#0070c0" strokeweight="2pt"/>
+            </w:pict>
+          </mc:Fallback>
+        </mc:AlternateContent>
+      </w:r>
+      <w:r>
+        <w:rPr>
+          <w:noProof/>
+        </w:rPr>
+        <mc:AlternateContent>
+          <mc:Choice Requires="wps">
+            <w:drawing>
+              <wp:anchor distT="0" distB="0" distL="114300" distR="114300" simplePos="0" relativeHeight="251659264" behindDoc="0" locked="0" layoutInCell="1" allowOverlap="1" wp14:anchorId="19EF295B" wp14:editId="07125756">
+                <wp:simplePos x="0" y="0"/>
+                <wp:positionH relativeFrom="column">
+                  <wp:posOffset>922655</wp:posOffset>
+                </wp:positionH>
+                <wp:positionV relativeFrom="paragraph">
+                  <wp:posOffset>2029089</wp:posOffset>
+                </wp:positionV>
+                <wp:extent cx="1129665" cy="128905"/>
+                <wp:effectExtent l="0" t="0" r="13335" b="23495"/>
+                <wp:wrapNone/>
+                <wp:docPr id="4" name="Rounded Rectangle 4"/>
+                <wp:cNvGraphicFramePr/>
+                <a:graphic xmlns:a="http://schemas.openxmlformats.org/drawingml/2006/main">
+                  <a:graphicData uri="http://schemas.microsoft.com/office/word/2010/wordprocessingShape">
+                    <wps:wsp>
+                      <wps:cNvSpPr/>
+                      <wps:spPr>
+                        <a:xfrm>
+                          <a:off x="0" y="0"/>
+                          <a:ext cx="1129665" cy="128905"/>
+                        </a:xfrm>
+                        <a:prstGeom prst="roundRect">
+                          <a:avLst/>
+                        </a:prstGeom>
+                        <a:noFill/>
+                        <a:ln>
+                          <a:solidFill>
+                            <a:srgbClr val="00B050"/>
+                          </a:solidFill>
+                        </a:ln>
+                      </wps:spPr>
+                      <wps:style>
+                        <a:lnRef idx="2">
+                          <a:schemeClr val="accent1">
+                            <a:shade val="50000"/>
+                          </a:schemeClr>
+                        </a:lnRef>
+                        <a:fillRef idx="1">
+                          <a:schemeClr val="accent1"/>
+                        </a:fillRef>
+                        <a:effectRef idx="0">
+                          <a:schemeClr val="accent1"/>
+                        </a:effectRef>
+                        <a:fontRef idx="minor">
+                          <a:schemeClr val="lt1"/>
+                        </a:fontRef>
+                      </wps:style>
+                      <wps:bodyPr rot="0" spcFirstLastPara="0" vertOverflow="overflow" horzOverflow="overflow" vert="horz" wrap="square" lIns="91440" tIns="45720" rIns="91440" bIns="45720" numCol="1" spcCol="0" rtlCol="0" fromWordArt="0" anchor="ctr" anchorCtr="0" forceAA="0" compatLnSpc="1">
+                        <a:prstTxWarp prst="textNoShape">
+                          <a:avLst/>
+                        </a:prstTxWarp>
+                        <a:noAutofit/>
+                      </wps:bodyPr>
+                    </wps:wsp>
+                  </a:graphicData>
+                </a:graphic>
+              </wp:anchor>
+            </w:drawing>
+          </mc:Choice>
+          <mc:Fallback>
+            <w:pict>
+              <v:roundrect id="Rounded Rectangle 4" o:spid="_x0000_s1026" style="position:absolute;margin-left:72.65pt;margin-top:159.75pt;width:88.95pt;height:10.15pt;z-index:251659264;visibility:visible;mso-wrap-style:square;mso-wrap-distance-left:9pt;mso-wrap-distance-top:0;mso-wrap-distance-right:9pt;mso-wrap-distance-bottom:0;mso-position-horizontal:absolute;mso-position-horizontal-relative:text;mso-position-vertical:absolute;mso-position-vertical-relative:text;v-text-anchor:middle" arcsize="10923f" o:gfxdata="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" filled="f" strokecolor="#00b050" strokeweight="2pt"/>
+            </w:pict>
+          </mc:Fallback>
+        </mc:AlternateContent>
+      </w:r>
       <w:r>
         <w:rPr>
           <w:noProof/>
@@ -3030,12 +3190,980 @@
       </w:pPr>
       <w:r>
         <w:rPr>
+          <w:rFonts w:ascii="Droid Sans" w:eastAsia="Times New Roman" w:hAnsi="Droid Sans" w:cs="Arial"/>
+          <w:color w:val="000000"/>
+        </w:rPr>
+        <w:t>You can also see in these charts the reason for this analysis.  In an experience/learning curve like this you would expect the reading speed to almost monotonically decrease (with some noise).  If you look at the region between 5,000 and ~17,000 reading minutes, there appears to be a hump or plateau in the data.  There is also relatively more noise in the data near the end of the data set between 25,000 and 30,000 reading minutes.</w:t>
+      </w:r>
+      <w:r>
+        <w:rPr>
+          <w:rFonts w:ascii="Droid Sans" w:eastAsia="Times New Roman" w:hAnsi="Droid Sans" w:cs="Arial"/>
+          <w:color w:val="000000"/>
+        </w:rPr>
+        <w:t xml:space="preserve">  </w:t>
+      </w:r>
+      <w:r>
+        <w:rPr>
+          <w:rFonts w:ascii="Droid Sans" w:eastAsia="Times New Roman" w:hAnsi="Droid Sans" w:cs="Arial"/>
+          <w:color w:val="000000"/>
+        </w:rPr>
+        <w:t>Finding a way to explain these anomalies in the data with the latent information in the text read is the focus of this project.</w:t>
+      </w:r>
+    </w:p>
+    <w:p>
+      <w:pPr>
+        <w:spacing w:after="0" w:line="240" w:lineRule="auto"/>
+        <w:rPr>
+          <w:rFonts w:ascii="Droid Sans" w:eastAsia="Times New Roman" w:hAnsi="Droid Sans" w:cs="Arial"/>
+          <w:color w:val="000000"/>
+        </w:rPr>
+      </w:pPr>
+    </w:p>
+    <w:p>
+      <w:pPr>
+        <w:spacing w:after="0" w:line="240" w:lineRule="auto"/>
+        <w:rPr>
+          <w:rFonts w:ascii="Arial" w:eastAsia="Times New Roman" w:hAnsi="Arial" w:cs="Arial"/>
+          <w:color w:val="000000"/>
+          <w:highlight w:val="green"/>
+        </w:rPr>
+      </w:pPr>
+      <w:r>
+        <w:rPr>
+          <w:rFonts w:ascii="Droid Sans" w:eastAsia="Times New Roman" w:hAnsi="Droid Sans" w:cs="Arial"/>
+          <w:color w:val="000000"/>
+          <w:highlight w:val="green"/>
+        </w:rPr>
+        <w:t xml:space="preserve">In this section, you will need to provide some form of visualization that summarizes or extracts a relevant characteristic or feature about the data. The visualization should adequately support the data being used. Discuss why this visualization was chosen and how it is relevant. Questions to ask </w:t>
+      </w:r>
+      <w:proofErr w:type="gramStart"/>
+      <w:r>
+        <w:rPr>
+          <w:rFonts w:ascii="Droid Sans" w:eastAsia="Times New Roman" w:hAnsi="Droid Sans" w:cs="Arial"/>
+          <w:color w:val="000000"/>
+          <w:highlight w:val="green"/>
+        </w:rPr>
+        <w:t>yourself</w:t>
+      </w:r>
+      <w:proofErr w:type="gramEnd"/>
+      <w:r>
+        <w:rPr>
+          <w:rFonts w:ascii="Droid Sans" w:eastAsia="Times New Roman" w:hAnsi="Droid Sans" w:cs="Arial"/>
+          <w:color w:val="000000"/>
+          <w:highlight w:val="green"/>
+        </w:rPr>
+        <w:t xml:space="preserve"> when writing this section:</w:t>
+      </w:r>
+    </w:p>
+    <w:p>
+      <w:pPr>
+        <w:numPr>
+          <w:ilvl w:val="0"/>
+          <w:numId w:val="5"/>
+        </w:numPr>
+        <w:spacing w:before="100" w:beforeAutospacing="1" w:after="100" w:afterAutospacing="1" w:line="240" w:lineRule="auto"/>
+        <w:rPr>
+          <w:rFonts w:ascii="Arial" w:eastAsia="Times New Roman" w:hAnsi="Arial" w:cs="Arial"/>
+          <w:color w:val="000000"/>
+          <w:highlight w:val="green"/>
+        </w:rPr>
+      </w:pPr>
+      <w:r>
+        <w:rPr>
+          <w:rFonts w:ascii="Droid Sans" w:eastAsia="Times New Roman" w:hAnsi="Droid Sans" w:cs="Arial"/>
+          <w:i/>
+          <w:iCs/>
+          <w:color w:val="000000"/>
+          <w:highlight w:val="green"/>
+        </w:rPr>
+        <w:t>Have you visualized a relevant characteristic or feature about the dataset or input data?</w:t>
+      </w:r>
+    </w:p>
+    <w:p>
+      <w:pPr>
+        <w:numPr>
+          <w:ilvl w:val="0"/>
+          <w:numId w:val="5"/>
+        </w:numPr>
+        <w:spacing w:before="100" w:beforeAutospacing="1" w:after="100" w:afterAutospacing="1" w:line="240" w:lineRule="auto"/>
+        <w:rPr>
+          <w:rFonts w:ascii="Arial" w:eastAsia="Times New Roman" w:hAnsi="Arial" w:cs="Arial"/>
+          <w:color w:val="000000"/>
+          <w:highlight w:val="green"/>
+        </w:rPr>
+      </w:pPr>
+      <w:r>
+        <w:rPr>
+          <w:rFonts w:ascii="Droid Sans" w:eastAsia="Times New Roman" w:hAnsi="Droid Sans" w:cs="Arial"/>
+          <w:i/>
+          <w:iCs/>
+          <w:color w:val="000000"/>
+          <w:highlight w:val="green"/>
+        </w:rPr>
+        <w:t>Is the visualization thoroughly analyzed and discussed?</w:t>
+      </w:r>
+    </w:p>
+    <w:p>
+      <w:pPr>
+        <w:numPr>
+          <w:ilvl w:val="0"/>
+          <w:numId w:val="5"/>
+        </w:numPr>
+        <w:spacing w:before="100" w:beforeAutospacing="1" w:after="100" w:afterAutospacing="1" w:line="240" w:lineRule="auto"/>
+        <w:rPr>
+          <w:rFonts w:ascii="Arial" w:eastAsia="Times New Roman" w:hAnsi="Arial" w:cs="Arial"/>
+          <w:color w:val="000000"/>
+          <w:highlight w:val="green"/>
+        </w:rPr>
+      </w:pPr>
+      <w:r>
+        <w:rPr>
+          <w:rFonts w:ascii="Droid Sans" w:eastAsia="Times New Roman" w:hAnsi="Droid Sans" w:cs="Arial"/>
+          <w:i/>
+          <w:iCs/>
+          <w:color w:val="000000"/>
+          <w:highlight w:val="green"/>
+        </w:rPr>
+        <w:t>If a plot is provided, are the axes, title, and datum clearly defined?</w:t>
+      </w:r>
+    </w:p>
+    <w:p>
+      <w:pPr>
+        <w:keepNext/>
+        <w:spacing w:before="100" w:beforeAutospacing="1" w:after="100" w:afterAutospacing="1" w:line="240" w:lineRule="auto"/>
+        <w:outlineLvl w:val="2"/>
+        <w:rPr>
+          <w:rFonts w:ascii="Arial" w:eastAsia="Times New Roman" w:hAnsi="Arial" w:cs="Arial"/>
+          <w:b/>
+          <w:bCs/>
+          <w:color w:val="434343"/>
+          <w:sz w:val="28"/>
+          <w:szCs w:val="28"/>
+        </w:rPr>
+      </w:pPr>
+      <w:r>
+        <w:rPr>
+          <w:rFonts w:ascii="Droid Sans" w:eastAsia="Times New Roman" w:hAnsi="Droid Sans" w:cs="Arial"/>
+          <w:b/>
+          <w:bCs/>
+          <w:color w:val="434343"/>
+          <w:sz w:val="24"/>
+          <w:szCs w:val="24"/>
+        </w:rPr>
+        <w:t>Algorithms and Techniques</w:t>
+      </w:r>
+    </w:p>
+    <w:p>
+      <w:pPr>
+        <w:spacing w:after="0" w:line="240" w:lineRule="auto"/>
+        <w:rPr>
+          <w:rFonts w:ascii="Arial" w:eastAsia="Times New Roman" w:hAnsi="Arial" w:cs="Arial"/>
+          <w:color w:val="000000"/>
+        </w:rPr>
+      </w:pPr>
+      <w:r>
+        <w:rPr>
+          <w:rFonts w:ascii="Droid Sans" w:eastAsia="Times New Roman" w:hAnsi="Droid Sans" w:cs="Arial"/>
+          <w:color w:val="000000"/>
+        </w:rPr>
+        <w:t xml:space="preserve">In this section, you will need to discuss the algorithms and techniques you intend to use for solving the problem. You should justify the use of each one based on the characteristics of the problem and the problem domain. Questions to ask </w:t>
+      </w:r>
+      <w:proofErr w:type="gramStart"/>
+      <w:r>
+        <w:rPr>
+          <w:rFonts w:ascii="Droid Sans" w:eastAsia="Times New Roman" w:hAnsi="Droid Sans" w:cs="Arial"/>
+          <w:color w:val="000000"/>
+        </w:rPr>
+        <w:t>yourself</w:t>
+      </w:r>
+      <w:proofErr w:type="gramEnd"/>
+      <w:r>
+        <w:rPr>
+          <w:rFonts w:ascii="Droid Sans" w:eastAsia="Times New Roman" w:hAnsi="Droid Sans" w:cs="Arial"/>
+          <w:color w:val="000000"/>
+        </w:rPr>
+        <w:t xml:space="preserve"> when writing this section:</w:t>
+      </w:r>
+    </w:p>
+    <w:p>
+      <w:pPr>
+        <w:numPr>
+          <w:ilvl w:val="0"/>
+          <w:numId w:val="6"/>
+        </w:numPr>
+        <w:spacing w:before="100" w:beforeAutospacing="1" w:after="100" w:afterAutospacing="1" w:line="240" w:lineRule="auto"/>
+        <w:rPr>
+          <w:rFonts w:ascii="Arial" w:eastAsia="Times New Roman" w:hAnsi="Arial" w:cs="Arial"/>
+          <w:color w:val="000000"/>
+        </w:rPr>
+      </w:pPr>
+      <w:r>
+        <w:rPr>
+          <w:rFonts w:ascii="Droid Sans" w:eastAsia="Times New Roman" w:hAnsi="Droid Sans" w:cs="Arial"/>
+          <w:i/>
+          <w:iCs/>
+          <w:color w:val="000000"/>
+        </w:rPr>
+        <w:t>Are the algorithms you will use, including any default variables/parameters in the project clearly defined?</w:t>
+      </w:r>
+    </w:p>
+    <w:p>
+      <w:pPr>
+        <w:numPr>
+          <w:ilvl w:val="0"/>
+          <w:numId w:val="6"/>
+        </w:numPr>
+        <w:spacing w:before="100" w:beforeAutospacing="1" w:after="100" w:afterAutospacing="1" w:line="240" w:lineRule="auto"/>
+        <w:rPr>
+          <w:rFonts w:ascii="Arial" w:eastAsia="Times New Roman" w:hAnsi="Arial" w:cs="Arial"/>
+          <w:color w:val="000000"/>
+        </w:rPr>
+      </w:pPr>
+      <w:r>
+        <w:rPr>
+          <w:rFonts w:ascii="Droid Sans" w:eastAsia="Times New Roman" w:hAnsi="Droid Sans" w:cs="Arial"/>
+          <w:i/>
+          <w:iCs/>
+          <w:color w:val="000000"/>
+        </w:rPr>
+        <w:t>Are the techniques to be used thoroughly discussed and justified?</w:t>
+      </w:r>
+    </w:p>
+    <w:p>
+      <w:pPr>
+        <w:numPr>
+          <w:ilvl w:val="0"/>
+          <w:numId w:val="6"/>
+        </w:numPr>
+        <w:spacing w:before="100" w:beforeAutospacing="1" w:after="100" w:afterAutospacing="1" w:line="240" w:lineRule="auto"/>
+        <w:rPr>
+          <w:rFonts w:ascii="Arial" w:eastAsia="Times New Roman" w:hAnsi="Arial" w:cs="Arial"/>
+          <w:color w:val="000000"/>
+        </w:rPr>
+      </w:pPr>
+      <w:r>
+        <w:rPr>
+          <w:rFonts w:ascii="Droid Sans" w:eastAsia="Times New Roman" w:hAnsi="Droid Sans" w:cs="Arial"/>
+          <w:i/>
+          <w:iCs/>
+          <w:color w:val="000000"/>
+        </w:rPr>
+        <w:t>Is it made clear how the input data or datasets will be handled by the algorithms and techniques chosen?</w:t>
+      </w:r>
+    </w:p>
+    <w:p>
+      <w:pPr>
+        <w:keepNext/>
+        <w:spacing w:before="100" w:beforeAutospacing="1" w:after="100" w:afterAutospacing="1" w:line="240" w:lineRule="auto"/>
+        <w:outlineLvl w:val="2"/>
+        <w:rPr>
+          <w:rFonts w:ascii="Arial" w:eastAsia="Times New Roman" w:hAnsi="Arial" w:cs="Arial"/>
+          <w:b/>
+          <w:bCs/>
+          <w:color w:val="434343"/>
+          <w:sz w:val="28"/>
+          <w:szCs w:val="28"/>
+        </w:rPr>
+      </w:pPr>
+      <w:r>
+        <w:rPr>
+          <w:rFonts w:ascii="Droid Sans" w:eastAsia="Times New Roman" w:hAnsi="Droid Sans" w:cs="Arial"/>
+          <w:b/>
+          <w:bCs/>
+          <w:color w:val="434343"/>
+        </w:rPr>
+        <w:lastRenderedPageBreak/>
+        <w:t>Benchmark</w:t>
+      </w:r>
+    </w:p>
+    <w:p>
+      <w:pPr>
+        <w:spacing w:after="0" w:line="240" w:lineRule="auto"/>
+        <w:rPr>
+          <w:rFonts w:ascii="Arial" w:eastAsia="Times New Roman" w:hAnsi="Arial" w:cs="Arial"/>
+          <w:color w:val="000000"/>
+        </w:rPr>
+      </w:pPr>
+      <w:r>
+        <w:rPr>
+          <w:rFonts w:ascii="Droid Sans" w:eastAsia="Times New Roman" w:hAnsi="Droid Sans" w:cs="Arial"/>
+          <w:color w:val="000000"/>
+        </w:rPr>
+        <w:t xml:space="preserve">In this section, you will need to provide a clearly defined benchmark result or threshold for comparing across performances obtained by your solution. The reasoning behind the benchmark (in the case where it is not an established result) should be discussed. Questions to ask </w:t>
+      </w:r>
+      <w:proofErr w:type="gramStart"/>
+      <w:r>
+        <w:rPr>
+          <w:rFonts w:ascii="Droid Sans" w:eastAsia="Times New Roman" w:hAnsi="Droid Sans" w:cs="Arial"/>
+          <w:color w:val="000000"/>
+        </w:rPr>
+        <w:t>yourself</w:t>
+      </w:r>
+      <w:proofErr w:type="gramEnd"/>
+      <w:r>
+        <w:rPr>
+          <w:rFonts w:ascii="Droid Sans" w:eastAsia="Times New Roman" w:hAnsi="Droid Sans" w:cs="Arial"/>
+          <w:color w:val="000000"/>
+        </w:rPr>
+        <w:t xml:space="preserve"> when writing this section:</w:t>
+      </w:r>
+    </w:p>
+    <w:p>
+      <w:pPr>
+        <w:numPr>
+          <w:ilvl w:val="0"/>
+          <w:numId w:val="7"/>
+        </w:numPr>
+        <w:spacing w:before="100" w:beforeAutospacing="1" w:after="100" w:afterAutospacing="1" w:line="240" w:lineRule="auto"/>
+        <w:rPr>
+          <w:rFonts w:ascii="Arial" w:eastAsia="Times New Roman" w:hAnsi="Arial" w:cs="Arial"/>
+          <w:color w:val="000000"/>
+        </w:rPr>
+      </w:pPr>
+      <w:r>
+        <w:rPr>
+          <w:rFonts w:ascii="Droid Sans" w:eastAsia="Times New Roman" w:hAnsi="Droid Sans" w:cs="Arial"/>
+          <w:i/>
+          <w:iCs/>
+          <w:color w:val="000000"/>
+        </w:rPr>
+        <w:t>Has some result or value been provided that acts as a benchmark for measuring performance?</w:t>
+      </w:r>
+    </w:p>
+    <w:p>
+      <w:pPr>
+        <w:numPr>
+          <w:ilvl w:val="0"/>
+          <w:numId w:val="7"/>
+        </w:numPr>
+        <w:spacing w:before="100" w:beforeAutospacing="1" w:after="100" w:afterAutospacing="1" w:line="240" w:lineRule="auto"/>
+        <w:rPr>
+          <w:rFonts w:ascii="Arial" w:eastAsia="Times New Roman" w:hAnsi="Arial" w:cs="Arial"/>
+          <w:color w:val="000000"/>
+        </w:rPr>
+      </w:pPr>
+      <w:r>
+        <w:rPr>
+          <w:rFonts w:ascii="Droid Sans" w:eastAsia="Times New Roman" w:hAnsi="Droid Sans" w:cs="Arial"/>
+          <w:i/>
+          <w:iCs/>
+          <w:color w:val="000000"/>
+        </w:rPr>
+        <w:t>Is it clear how this result or value was obtained (whether by data or by hypothesis)?</w:t>
+      </w:r>
+    </w:p>
+    <w:p>
+      <w:pPr>
+        <w:keepNext/>
+        <w:spacing w:before="100" w:beforeAutospacing="1" w:after="100" w:afterAutospacing="1" w:line="240" w:lineRule="auto"/>
+        <w:jc w:val="center"/>
+        <w:outlineLvl w:val="0"/>
+        <w:rPr>
+          <w:rFonts w:ascii="Arial" w:eastAsia="Times New Roman" w:hAnsi="Arial" w:cs="Arial"/>
+          <w:b/>
+          <w:bCs/>
+          <w:color w:val="000000"/>
+          <w:kern w:val="36"/>
+          <w:sz w:val="40"/>
+          <w:szCs w:val="40"/>
+        </w:rPr>
+      </w:pPr>
+      <w:r>
+        <w:rPr>
+          <w:rFonts w:ascii="Droid Sans" w:eastAsia="Times New Roman" w:hAnsi="Droid Sans" w:cs="Arial"/>
+          <w:b/>
+          <w:bCs/>
+          <w:color w:val="000000"/>
+          <w:kern w:val="36"/>
+          <w:sz w:val="40"/>
+          <w:szCs w:val="40"/>
+        </w:rPr>
+        <w:t>Methodology</w:t>
+      </w:r>
+    </w:p>
+    <w:p>
+      <w:pPr>
+        <w:spacing w:after="0" w:line="240" w:lineRule="auto"/>
+        <w:jc w:val="center"/>
+        <w:rPr>
+          <w:rFonts w:ascii="Arial" w:eastAsia="Times New Roman" w:hAnsi="Arial" w:cs="Arial"/>
+          <w:color w:val="000000"/>
+        </w:rPr>
+      </w:pPr>
+      <w:r>
+        <w:rPr>
+          <w:rFonts w:ascii="Droid Sans" w:eastAsia="Times New Roman" w:hAnsi="Droid Sans" w:cs="Arial"/>
+          <w:i/>
+          <w:iCs/>
+          <w:color w:val="000000"/>
+          <w:sz w:val="18"/>
+          <w:szCs w:val="18"/>
+        </w:rPr>
+        <w:t>(</w:t>
+      </w:r>
+      <w:proofErr w:type="gramStart"/>
+      <w:r>
+        <w:rPr>
+          <w:rFonts w:ascii="Droid Sans" w:eastAsia="Times New Roman" w:hAnsi="Droid Sans" w:cs="Arial"/>
+          <w:i/>
+          <w:iCs/>
+          <w:color w:val="000000"/>
+          <w:sz w:val="18"/>
+          <w:szCs w:val="18"/>
+        </w:rPr>
+        <w:t>approximately</w:t>
+      </w:r>
+      <w:proofErr w:type="gramEnd"/>
+      <w:r>
+        <w:rPr>
+          <w:rFonts w:ascii="Droid Sans" w:eastAsia="Times New Roman" w:hAnsi="Droid Sans" w:cs="Arial"/>
+          <w:i/>
+          <w:iCs/>
+          <w:color w:val="000000"/>
+          <w:sz w:val="18"/>
+          <w:szCs w:val="18"/>
+        </w:rPr>
+        <w:t xml:space="preserve"> 3 - 5 pages)</w:t>
+      </w:r>
+    </w:p>
+    <w:p>
+      <w:pPr>
+        <w:keepNext/>
+        <w:spacing w:before="100" w:beforeAutospacing="1" w:after="100" w:afterAutospacing="1" w:line="240" w:lineRule="auto"/>
+        <w:outlineLvl w:val="2"/>
+        <w:rPr>
+          <w:rFonts w:ascii="Arial" w:eastAsia="Times New Roman" w:hAnsi="Arial" w:cs="Arial"/>
+          <w:b/>
+          <w:bCs/>
+          <w:color w:val="434343"/>
+          <w:sz w:val="28"/>
+          <w:szCs w:val="28"/>
+        </w:rPr>
+      </w:pPr>
+      <w:r>
+        <w:rPr>
+          <w:rFonts w:ascii="Droid Sans" w:eastAsia="Times New Roman" w:hAnsi="Droid Sans" w:cs="Arial"/>
+          <w:b/>
+          <w:bCs/>
+          <w:color w:val="434343"/>
+          <w:sz w:val="24"/>
+          <w:szCs w:val="24"/>
+        </w:rPr>
+        <w:t>Data Preprocessing</w:t>
+      </w:r>
+    </w:p>
+    <w:p>
+      <w:pPr>
+        <w:spacing w:after="0" w:line="240" w:lineRule="auto"/>
+        <w:rPr>
+          <w:rFonts w:ascii="Droid Sans" w:eastAsia="Times New Roman" w:hAnsi="Droid Sans" w:cs="Arial"/>
+          <w:color w:val="000000"/>
+        </w:rPr>
+      </w:pPr>
+      <w:r>
+        <w:rPr>
+          <w:rFonts w:ascii="Droid Sans" w:eastAsia="Times New Roman" w:hAnsi="Droid Sans" w:cs="Arial"/>
+          <w:color w:val="000000"/>
+        </w:rPr>
+        <w:t>In order supervised machine learning to be possible on this dataset there were several transformations required on the raw dataset</w:t>
+      </w:r>
+    </w:p>
+    <w:p>
+      <w:pPr>
+        <w:pStyle w:val="ListParagraph"/>
+        <w:numPr>
+          <w:ilvl w:val="0"/>
+          <w:numId w:val="21"/>
+        </w:numPr>
+        <w:spacing w:after="0" w:line="240" w:lineRule="auto"/>
+        <w:rPr>
+          <w:rFonts w:ascii="Droid Sans" w:eastAsia="Times New Roman" w:hAnsi="Droid Sans" w:cs="Arial"/>
+          <w:color w:val="000000"/>
+        </w:rPr>
+      </w:pPr>
+      <w:r>
+        <w:rPr>
+          <w:rFonts w:ascii="Droid Sans" w:eastAsia="Times New Roman" w:hAnsi="Droid Sans" w:cs="Arial"/>
+          <w:color w:val="000000"/>
+        </w:rPr>
+        <w:t xml:space="preserve">The raw data needed to be imported into a pandas </w:t>
+      </w:r>
+      <w:proofErr w:type="spellStart"/>
+      <w:r>
+        <w:rPr>
+          <w:rFonts w:ascii="Droid Sans" w:eastAsia="Times New Roman" w:hAnsi="Droid Sans" w:cs="Arial"/>
+          <w:color w:val="000000"/>
+        </w:rPr>
+        <w:t>dataframe</w:t>
+      </w:r>
+      <w:proofErr w:type="spellEnd"/>
+      <w:r>
+        <w:rPr>
+          <w:rFonts w:ascii="Droid Sans" w:eastAsia="Times New Roman" w:hAnsi="Droid Sans" w:cs="Arial"/>
+          <w:color w:val="000000"/>
+        </w:rPr>
+        <w:t xml:space="preserve"> from a Microsoft Excel file</w:t>
+      </w:r>
+    </w:p>
+    <w:p>
+      <w:pPr>
+        <w:pStyle w:val="ListParagraph"/>
+        <w:numPr>
+          <w:ilvl w:val="1"/>
+          <w:numId w:val="21"/>
+        </w:numPr>
+        <w:spacing w:after="0" w:line="240" w:lineRule="auto"/>
+        <w:rPr>
+          <w:rFonts w:ascii="Droid Sans" w:eastAsia="Times New Roman" w:hAnsi="Droid Sans" w:cs="Arial"/>
+          <w:color w:val="000000"/>
+        </w:rPr>
+      </w:pPr>
+      <w:r>
+        <w:rPr>
+          <w:rFonts w:ascii="Droid Sans" w:eastAsia="Times New Roman" w:hAnsi="Droid Sans" w:cs="Arial"/>
+          <w:color w:val="000000"/>
+        </w:rPr>
+        <w:t xml:space="preserve">The ‘Date’ field needed to be parsed and formatted to be turned into a python </w:t>
+      </w:r>
+      <w:proofErr w:type="spellStart"/>
+      <w:r>
+        <w:rPr>
+          <w:rFonts w:ascii="Droid Sans" w:eastAsia="Times New Roman" w:hAnsi="Droid Sans" w:cs="Arial"/>
+          <w:color w:val="000000"/>
+        </w:rPr>
+        <w:t>datetime</w:t>
+      </w:r>
+      <w:proofErr w:type="spellEnd"/>
+      <w:r>
+        <w:rPr>
+          <w:rFonts w:ascii="Droid Sans" w:eastAsia="Times New Roman" w:hAnsi="Droid Sans" w:cs="Arial"/>
+          <w:color w:val="000000"/>
+        </w:rPr>
+        <w:t xml:space="preserve"> variable type</w:t>
+      </w:r>
+    </w:p>
+    <w:p>
+      <w:pPr>
+        <w:pStyle w:val="ListParagraph"/>
+        <w:numPr>
+          <w:ilvl w:val="1"/>
+          <w:numId w:val="21"/>
+        </w:numPr>
+        <w:spacing w:after="0" w:line="240" w:lineRule="auto"/>
+        <w:rPr>
+          <w:rFonts w:ascii="Droid Sans" w:eastAsia="Times New Roman" w:hAnsi="Droid Sans" w:cs="Arial"/>
+          <w:color w:val="000000"/>
+        </w:rPr>
+      </w:pPr>
+      <w:r>
+        <w:rPr>
+          <w:rFonts w:ascii="Droid Sans" w:eastAsia="Times New Roman" w:hAnsi="Droid Sans" w:cs="Arial"/>
+          <w:color w:val="000000"/>
+        </w:rPr>
+        <w:t>The ‘</w:t>
+      </w:r>
+      <w:proofErr w:type="spellStart"/>
+      <w:r>
+        <w:rPr>
+          <w:rFonts w:ascii="Droid Sans" w:eastAsia="Times New Roman" w:hAnsi="Droid Sans" w:cs="Arial"/>
+          <w:color w:val="000000"/>
+        </w:rPr>
+        <w:t>Time_Spent</w:t>
+      </w:r>
+      <w:proofErr w:type="spellEnd"/>
+      <w:r>
+        <w:rPr>
+          <w:rFonts w:ascii="Droid Sans" w:eastAsia="Times New Roman" w:hAnsi="Droid Sans" w:cs="Arial"/>
+          <w:color w:val="000000"/>
+        </w:rPr>
+        <w:t>’ field was read in as text and transformed to an integer (only whole numbers were used in this field)</w:t>
+      </w:r>
+    </w:p>
+    <w:p>
+      <w:pPr>
+        <w:pStyle w:val="ListParagraph"/>
+        <w:numPr>
+          <w:ilvl w:val="1"/>
+          <w:numId w:val="21"/>
+        </w:numPr>
+        <w:spacing w:after="0" w:line="240" w:lineRule="auto"/>
+        <w:rPr>
+          <w:rFonts w:ascii="Droid Sans" w:eastAsia="Times New Roman" w:hAnsi="Droid Sans" w:cs="Arial"/>
+          <w:color w:val="000000"/>
+        </w:rPr>
+      </w:pPr>
+      <w:r>
+        <w:rPr>
+          <w:rFonts w:ascii="Droid Sans" w:eastAsia="Times New Roman" w:hAnsi="Droid Sans" w:cs="Arial"/>
+          <w:color w:val="000000"/>
+        </w:rPr>
+        <w:t>The ‘</w:t>
+      </w:r>
+      <w:proofErr w:type="spellStart"/>
+      <w:r>
+        <w:rPr>
+          <w:rFonts w:ascii="Droid Sans" w:eastAsia="Times New Roman" w:hAnsi="Droid Sans" w:cs="Arial"/>
+          <w:color w:val="000000"/>
+        </w:rPr>
+        <w:t>Text_Read’field</w:t>
+      </w:r>
+      <w:proofErr w:type="spellEnd"/>
+      <w:r>
+        <w:rPr>
+          <w:rFonts w:ascii="Droid Sans" w:eastAsia="Times New Roman" w:hAnsi="Droid Sans" w:cs="Arial"/>
+          <w:color w:val="000000"/>
+        </w:rPr>
+        <w:t xml:space="preserve"> was copied in as Unicode text</w:t>
+      </w:r>
+    </w:p>
+    <w:p>
+      <w:pPr>
+        <w:pStyle w:val="ListParagraph"/>
+        <w:numPr>
+          <w:ilvl w:val="0"/>
+          <w:numId w:val="21"/>
+        </w:numPr>
+        <w:spacing w:after="0" w:line="240" w:lineRule="auto"/>
+        <w:rPr>
+          <w:rFonts w:ascii="Droid Sans" w:eastAsia="Times New Roman" w:hAnsi="Droid Sans" w:cs="Arial"/>
+          <w:color w:val="000000"/>
+        </w:rPr>
+      </w:pPr>
+      <w:r>
+        <w:rPr>
+          <w:rFonts w:ascii="Droid Sans" w:eastAsia="Times New Roman" w:hAnsi="Droid Sans" w:cs="Arial"/>
+          <w:color w:val="000000"/>
+        </w:rPr>
+        <w:t>The Unicode text in the ‘</w:t>
+      </w:r>
+      <w:proofErr w:type="spellStart"/>
+      <w:r>
+        <w:rPr>
+          <w:rFonts w:ascii="Droid Sans" w:eastAsia="Times New Roman" w:hAnsi="Droid Sans" w:cs="Arial"/>
+          <w:color w:val="000000"/>
+        </w:rPr>
+        <w:t>Text_Read</w:t>
+      </w:r>
+      <w:proofErr w:type="spellEnd"/>
+      <w:r>
+        <w:rPr>
+          <w:rFonts w:ascii="Droid Sans" w:eastAsia="Times New Roman" w:hAnsi="Droid Sans" w:cs="Arial"/>
+          <w:color w:val="000000"/>
+        </w:rPr>
+        <w:t>’ field had to be stripped of all non-Chinese characters</w:t>
+      </w:r>
+    </w:p>
+    <w:p>
+      <w:pPr>
+        <w:pStyle w:val="ListParagraph"/>
+        <w:numPr>
+          <w:ilvl w:val="1"/>
+          <w:numId w:val="21"/>
+        </w:numPr>
+        <w:spacing w:after="0" w:line="240" w:lineRule="auto"/>
+        <w:rPr>
+          <w:rFonts w:ascii="Droid Sans" w:eastAsia="Times New Roman" w:hAnsi="Droid Sans" w:cs="Arial"/>
+          <w:color w:val="000000"/>
+        </w:rPr>
+      </w:pPr>
+      <w:r>
+        <w:rPr>
+          <w:rFonts w:ascii="Droid Sans" w:eastAsia="Times New Roman" w:hAnsi="Droid Sans" w:cs="Arial"/>
+          <w:color w:val="000000"/>
+        </w:rPr>
+        <w:t xml:space="preserve">All numbers and whitespace (‘\n’ and </w:t>
+      </w:r>
+      <w:proofErr w:type="gramStart"/>
+      <w:r>
+        <w:rPr>
+          <w:rFonts w:ascii="Droid Sans" w:eastAsia="Times New Roman" w:hAnsi="Droid Sans" w:cs="Arial"/>
+          <w:color w:val="000000"/>
+        </w:rPr>
+        <w:t>‘ ‘</w:t>
+      </w:r>
+      <w:proofErr w:type="gramEnd"/>
+      <w:r>
+        <w:rPr>
+          <w:rFonts w:ascii="Droid Sans" w:eastAsia="Times New Roman" w:hAnsi="Droid Sans" w:cs="Arial"/>
+          <w:color w:val="000000"/>
+        </w:rPr>
+        <w:t>) were removed.  There were no tabs (‘\t’) in this dataset</w:t>
+      </w:r>
+    </w:p>
+    <w:p>
+      <w:pPr>
+        <w:pStyle w:val="ListParagraph"/>
+        <w:numPr>
+          <w:ilvl w:val="1"/>
+          <w:numId w:val="21"/>
+        </w:numPr>
+        <w:spacing w:after="0" w:line="240" w:lineRule="auto"/>
+        <w:rPr>
+          <w:rFonts w:ascii="Droid Sans" w:eastAsia="Times New Roman" w:hAnsi="Droid Sans" w:cs="Arial"/>
+          <w:color w:val="000000"/>
+        </w:rPr>
+      </w:pPr>
+      <w:r>
+        <w:rPr>
+          <w:rFonts w:ascii="Droid Sans" w:eastAsia="Times New Roman" w:hAnsi="Droid Sans" w:cs="Arial"/>
+          <w:color w:val="000000"/>
+        </w:rPr>
+        <w:t>Punctuation was removed</w:t>
+      </w:r>
+    </w:p>
+    <w:p>
+      <w:pPr>
+        <w:pStyle w:val="ListParagraph"/>
+        <w:numPr>
+          <w:ilvl w:val="1"/>
+          <w:numId w:val="21"/>
+        </w:numPr>
+        <w:spacing w:after="0" w:line="240" w:lineRule="auto"/>
+        <w:rPr>
+          <w:rFonts w:ascii="Droid Sans" w:eastAsia="Times New Roman" w:hAnsi="Droid Sans" w:cs="Arial"/>
+          <w:color w:val="000000"/>
+        </w:rPr>
+      </w:pPr>
+      <w:r>
+        <w:rPr>
+          <w:rFonts w:ascii="Droid Sans" w:eastAsia="Times New Roman" w:hAnsi="Droid Sans" w:cs="Arial"/>
+          <w:color w:val="000000"/>
+        </w:rPr>
+        <w:t>A couple weird characters that were found during data entry quality checks (see 2.d.ii below) were removed.  The Unicode text for these characters include</w:t>
+      </w:r>
+    </w:p>
+    <w:p>
+      <w:pPr>
+        <w:pStyle w:val="ListParagraph"/>
+        <w:numPr>
+          <w:ilvl w:val="2"/>
+          <w:numId w:val="21"/>
+        </w:numPr>
+        <w:spacing w:after="0" w:line="240" w:lineRule="auto"/>
+        <w:rPr>
+          <w:rFonts w:ascii="Droid Sans" w:eastAsia="Times New Roman" w:hAnsi="Droid Sans" w:cs="Arial"/>
+          <w:color w:val="000000"/>
+        </w:rPr>
+      </w:pPr>
+      <w:r>
+        <w:rPr>
+          <w:rFonts w:ascii="Droid Sans" w:eastAsia="Times New Roman" w:hAnsi="Droid Sans" w:cs="Arial"/>
+          <w:color w:val="000000"/>
+        </w:rPr>
+        <w:t>u'\u200b'</w:t>
+      </w:r>
+      <w:r>
+        <w:rPr>
+          <w:rFonts w:ascii="Droid Sans" w:eastAsia="Times New Roman" w:hAnsi="Droid Sans" w:cs="Arial"/>
+          <w:color w:val="000000"/>
+        </w:rPr>
+        <w:t>: a zero width blank character that was throwing off character counts</w:t>
+      </w:r>
+    </w:p>
+    <w:p>
+      <w:pPr>
+        <w:pStyle w:val="ListParagraph"/>
+        <w:numPr>
+          <w:ilvl w:val="2"/>
+          <w:numId w:val="21"/>
+        </w:numPr>
+        <w:spacing w:after="0" w:line="240" w:lineRule="auto"/>
+        <w:rPr>
+          <w:rFonts w:ascii="Droid Sans" w:eastAsia="Times New Roman" w:hAnsi="Droid Sans" w:cs="Arial"/>
+          <w:color w:val="000000"/>
+        </w:rPr>
+      </w:pPr>
+      <w:r>
+        <w:rPr>
+          <w:rFonts w:ascii="Droid Sans" w:eastAsia="Times New Roman" w:hAnsi="Droid Sans" w:cs="Arial"/>
+          <w:color w:val="000000"/>
+        </w:rPr>
+        <w:t>u'\u2500'</w:t>
+      </w:r>
+      <w:r>
+        <w:rPr>
+          <w:rFonts w:ascii="Droid Sans" w:eastAsia="Times New Roman" w:hAnsi="Droid Sans" w:cs="Arial"/>
+          <w:color w:val="000000"/>
+        </w:rPr>
+        <w:t>: a dash that for some reason was not part of the punctuation list used</w:t>
+      </w:r>
+    </w:p>
+    <w:p>
+      <w:pPr>
+        <w:pStyle w:val="ListParagraph"/>
+        <w:numPr>
+          <w:ilvl w:val="2"/>
+          <w:numId w:val="21"/>
+        </w:numPr>
+        <w:spacing w:after="0" w:line="240" w:lineRule="auto"/>
+        <w:rPr>
+          <w:rFonts w:ascii="Droid Sans" w:eastAsia="Times New Roman" w:hAnsi="Droid Sans" w:cs="Arial"/>
+          <w:color w:val="000000"/>
+        </w:rPr>
+      </w:pPr>
+      <w:r>
+        <w:rPr>
+          <w:rFonts w:ascii="Droid Sans" w:eastAsia="Times New Roman" w:hAnsi="Droid Sans" w:cs="Arial"/>
+          <w:color w:val="000000"/>
+        </w:rPr>
+        <w:t>u'\xa0'</w:t>
+      </w:r>
+      <w:r>
+        <w:rPr>
+          <w:rFonts w:ascii="Droid Sans" w:eastAsia="Times New Roman" w:hAnsi="Droid Sans" w:cs="Arial"/>
+          <w:color w:val="000000"/>
+        </w:rPr>
+        <w:t>: a Unicode space character that was not removed during standard whitespace removal</w:t>
+      </w:r>
+    </w:p>
+    <w:p>
+      <w:pPr>
+        <w:pStyle w:val="ListParagraph"/>
+        <w:numPr>
+          <w:ilvl w:val="1"/>
+          <w:numId w:val="21"/>
+        </w:numPr>
+        <w:spacing w:after="0" w:line="240" w:lineRule="auto"/>
+        <w:rPr>
+          <w:rFonts w:ascii="Droid Sans" w:eastAsia="Times New Roman" w:hAnsi="Droid Sans" w:cs="Arial"/>
+          <w:color w:val="000000"/>
+        </w:rPr>
+      </w:pPr>
+      <w:r>
+        <w:rPr>
+          <w:rFonts w:ascii="Droid Sans" w:eastAsia="Times New Roman" w:hAnsi="Droid Sans" w:cs="Arial"/>
+          <w:color w:val="000000"/>
+        </w:rPr>
+        <w:t>Character counts were calculated for each study session and validated against my hand written counts.  During this important data entry validation process I found and corrected a couple problems.</w:t>
+      </w:r>
+    </w:p>
+    <w:p>
+      <w:pPr>
+        <w:pStyle w:val="ListParagraph"/>
+        <w:numPr>
+          <w:ilvl w:val="2"/>
+          <w:numId w:val="21"/>
+        </w:numPr>
+        <w:spacing w:after="0" w:line="240" w:lineRule="auto"/>
+        <w:rPr>
+          <w:rFonts w:ascii="Droid Sans" w:eastAsia="Times New Roman" w:hAnsi="Droid Sans" w:cs="Arial"/>
+          <w:color w:val="000000"/>
+        </w:rPr>
+      </w:pPr>
+      <w:r>
+        <w:rPr>
+          <w:rFonts w:ascii="Droid Sans" w:eastAsia="Times New Roman" w:hAnsi="Droid Sans" w:cs="Arial"/>
+          <w:color w:val="000000"/>
+        </w:rPr>
+        <w:t>There were records where I accidentally copied some of the text into the wrong day (e.g. I actually read more text the first day, but accidentally copied some of the text into the second day).  These were easy to find because the differences between the python counts and hand counts were equal and opposite (e.g. -13 and +13) on days right next to each other)</w:t>
+      </w:r>
+    </w:p>
+    <w:p>
+      <w:pPr>
+        <w:pStyle w:val="ListParagraph"/>
+        <w:numPr>
+          <w:ilvl w:val="2"/>
+          <w:numId w:val="21"/>
+        </w:numPr>
+        <w:spacing w:after="0" w:line="240" w:lineRule="auto"/>
+        <w:rPr>
+          <w:rFonts w:ascii="Droid Sans" w:eastAsia="Times New Roman" w:hAnsi="Droid Sans" w:cs="Arial"/>
+          <w:color w:val="000000"/>
+        </w:rPr>
+      </w:pPr>
+      <w:r>
+        <w:rPr>
+          <w:rFonts w:ascii="Droid Sans" w:eastAsia="Times New Roman" w:hAnsi="Droid Sans" w:cs="Arial"/>
+          <w:color w:val="000000"/>
+        </w:rPr>
+        <w:t>As I checked other records where the python counts and hand counts didn’t match, I found the extra characters in 2.c above and modified the python code to remove them</w:t>
+      </w:r>
+    </w:p>
+    <w:p>
+      <w:pPr>
+        <w:pStyle w:val="ListParagraph"/>
+        <w:numPr>
+          <w:ilvl w:val="2"/>
+          <w:numId w:val="21"/>
+        </w:numPr>
+        <w:spacing w:after="0" w:line="240" w:lineRule="auto"/>
+        <w:rPr>
+          <w:rFonts w:ascii="Droid Sans" w:eastAsia="Times New Roman" w:hAnsi="Droid Sans" w:cs="Arial"/>
+          <w:color w:val="000000"/>
+        </w:rPr>
+      </w:pPr>
+      <w:r>
+        <w:rPr>
+          <w:rFonts w:ascii="Droid Sans" w:eastAsia="Times New Roman" w:hAnsi="Droid Sans" w:cs="Arial"/>
+          <w:color w:val="000000"/>
+        </w:rPr>
+        <w:t xml:space="preserve">I was not able to remove all of the differences between the 2 because, as it turns out, I don’t count large numbers very well by hand.  I double checked many of my manual counts and found that my original manual count was wrong and the python count was right.  Below is a chart summarizing the discrepancies between </w:t>
+      </w:r>
+      <w:bookmarkStart w:id="0" w:name="_GoBack"/>
+      <w:bookmarkEnd w:id="0"/>
+      <w:r>
+        <w:rPr>
+          <w:rFonts w:ascii="Droid Sans" w:eastAsia="Times New Roman" w:hAnsi="Droid Sans" w:cs="Arial"/>
+          <w:color w:val="000000"/>
+        </w:rPr>
+        <w:t xml:space="preserve">the final python character count and the original manual </w:t>
+      </w:r>
+      <w:proofErr w:type="gramStart"/>
+      <w:r>
+        <w:rPr>
+          <w:rFonts w:ascii="Droid Sans" w:eastAsia="Times New Roman" w:hAnsi="Droid Sans" w:cs="Arial"/>
+          <w:color w:val="000000"/>
+        </w:rPr>
+        <w:t>count.</w:t>
+      </w:r>
+      <w:proofErr w:type="gramEnd"/>
+      <w:r>
+        <w:rPr>
+          <w:rFonts w:ascii="Droid Sans" w:eastAsia="Times New Roman" w:hAnsi="Droid Sans" w:cs="Arial"/>
+          <w:color w:val="000000"/>
+        </w:rPr>
+        <w:t xml:space="preserve">  You can see that </w:t>
+      </w:r>
+      <w:r>
+        <w:rPr>
+          <w:rFonts w:ascii="Droid Sans" w:eastAsia="Times New Roman" w:hAnsi="Droid Sans" w:cs="Arial"/>
+          <w:color w:val="000000"/>
+        </w:rPr>
+        <w:lastRenderedPageBreak/>
+        <w:t>there are a couple days where the count was very off.  I had a habit of counting by 50’s and at times I accidentally lost track of how many groups of 50 I had counted.  Y</w:t>
+      </w:r>
+      <w:r>
+        <w:rPr>
+          <w:rFonts w:ascii="Droid Sans" w:eastAsia="Times New Roman" w:hAnsi="Droid Sans" w:cs="Arial"/>
+          <w:color w:val="000000"/>
+        </w:rPr>
+        <w:t>ou can see on the right portion of the chart</w:t>
+      </w:r>
+      <w:r>
+        <w:rPr>
+          <w:rFonts w:ascii="Droid Sans" w:eastAsia="Times New Roman" w:hAnsi="Droid Sans" w:cs="Arial"/>
+          <w:color w:val="000000"/>
+        </w:rPr>
+        <w:t xml:space="preserve"> that I had a bias of assuming I had read more than I actually had.</w:t>
+      </w:r>
+    </w:p>
+    <w:p>
+      <w:pPr>
+        <w:spacing w:after="0" w:line="240" w:lineRule="auto"/>
+        <w:jc w:val="center"/>
+        <w:rPr>
+          <w:rFonts w:ascii="Droid Sans" w:eastAsia="Times New Roman" w:hAnsi="Droid Sans" w:cs="Arial"/>
+          <w:color w:val="000000"/>
+        </w:rPr>
+      </w:pPr>
+      <w:r>
+        <w:rPr>
           <w:noProof/>
         </w:rPr>
         <w:drawing>
-          <wp:inline distT="0" distB="0" distL="0" distR="0" wp14:anchorId="493F2E37" wp14:editId="0CDF2251">
-            <wp:extent cx="5943600" cy="3965575"/>
-            <wp:effectExtent l="0" t="0" r="0" b="0"/>
+          <wp:inline distT="0" distB="0" distL="0" distR="0" wp14:anchorId="7B7F2C7D" wp14:editId="58DAB3CA">
+            <wp:extent cx="5077707" cy="3416060"/>
+            <wp:effectExtent l="0" t="0" r="8890" b="0"/>
             <wp:docPr id="1" name="Picture 1"/>
             <wp:cNvGraphicFramePr>
               <a:graphicFrameLocks xmlns:a="http://schemas.openxmlformats.org/drawingml/2006/main" noChangeAspect="1"/>
@@ -3056,7 +4184,7 @@
                   <pic:spPr>
                     <a:xfrm>
                       <a:off x="0" y="0"/>
-                      <a:ext cx="5943600" cy="3965575"/>
+                      <a:ext cx="5084890" cy="3420892"/>
                     </a:xfrm>
                     <a:prstGeom prst="rect">
                       <a:avLst/>
@@ -3071,49 +4199,108 @@
     </w:p>
     <w:p>
       <w:pPr>
-        <w:spacing w:after="0" w:line="240" w:lineRule="auto"/>
-        <w:rPr>
-          <w:rFonts w:ascii="Arial" w:eastAsia="Times New Roman" w:hAnsi="Arial" w:cs="Arial"/>
-          <w:color w:val="000000"/>
-        </w:rPr>
-      </w:pPr>
-      <w:r>
-        <w:rPr>
-          <w:rFonts w:ascii="Droid Sans" w:eastAsia="Times New Roman" w:hAnsi="Droid Sans" w:cs="Arial"/>
-          <w:color w:val="000000"/>
-        </w:rPr>
-        <w:t xml:space="preserve">In this section, you will need to provide some form of visualization that summarizes or extracts a relevant characteristic or feature about the data. The visualization should adequately support the data being used. </w:t>
-      </w:r>
-      <w:r>
-        <w:rPr>
-          <w:rFonts w:ascii="Droid Sans" w:eastAsia="Times New Roman" w:hAnsi="Droid Sans" w:cs="Arial"/>
-          <w:color w:val="000000"/>
-        </w:rPr>
-        <w:lastRenderedPageBreak/>
-        <w:t xml:space="preserve">Discuss why this visualization was chosen and how it is relevant. Questions to ask </w:t>
-      </w:r>
-      <w:proofErr w:type="gramStart"/>
-      <w:r>
-        <w:rPr>
-          <w:rFonts w:ascii="Droid Sans" w:eastAsia="Times New Roman" w:hAnsi="Droid Sans" w:cs="Arial"/>
-          <w:color w:val="000000"/>
-        </w:rPr>
-        <w:t>yourself</w:t>
-      </w:r>
-      <w:proofErr w:type="gramEnd"/>
-      <w:r>
-        <w:rPr>
-          <w:rFonts w:ascii="Droid Sans" w:eastAsia="Times New Roman" w:hAnsi="Droid Sans" w:cs="Arial"/>
-          <w:color w:val="000000"/>
-        </w:rPr>
-        <w:t xml:space="preserve"> when writing this section:</w:t>
-      </w:r>
-    </w:p>
-    <w:p>
-      <w:pPr>
+        <w:pStyle w:val="ListParagraph"/>
+        <w:spacing w:after="0" w:line="240" w:lineRule="auto"/>
+        <w:ind w:left="2160"/>
+        <w:rPr>
+          <w:rFonts w:ascii="Droid Sans" w:eastAsia="Times New Roman" w:hAnsi="Droid Sans" w:cs="Arial"/>
+          <w:color w:val="000000"/>
+        </w:rPr>
+      </w:pPr>
+    </w:p>
+    <w:p>
+      <w:pPr>
+        <w:pStyle w:val="ListParagraph"/>
         <w:numPr>
           <w:ilvl w:val="0"/>
-          <w:numId w:val="5"/>
+          <w:numId w:val="21"/>
+        </w:numPr>
+        <w:spacing w:after="0" w:line="240" w:lineRule="auto"/>
+        <w:rPr>
+          <w:rFonts w:ascii="Droid Sans" w:eastAsia="Times New Roman" w:hAnsi="Droid Sans" w:cs="Arial"/>
+          <w:color w:val="000000"/>
+        </w:rPr>
+      </w:pPr>
+      <w:r>
+        <w:rPr>
+          <w:rFonts w:ascii="Droid Sans" w:eastAsia="Times New Roman" w:hAnsi="Droid Sans" w:cs="Arial"/>
+          <w:color w:val="000000"/>
+        </w:rPr>
+        <w:t>Features were created from the cleaned up text in order to use them for supervised learning</w:t>
+      </w:r>
+    </w:p>
+    <w:p>
+      <w:pPr>
+        <w:pStyle w:val="ListParagraph"/>
+        <w:numPr>
+          <w:ilvl w:val="1"/>
+          <w:numId w:val="21"/>
+        </w:numPr>
+        <w:spacing w:after="0" w:line="240" w:lineRule="auto"/>
+        <w:rPr>
+          <w:rFonts w:ascii="Droid Sans" w:eastAsia="Times New Roman" w:hAnsi="Droid Sans" w:cs="Arial"/>
+          <w:color w:val="000000"/>
+        </w:rPr>
+      </w:pPr>
+      <w:r>
+        <w:rPr>
+          <w:rFonts w:ascii="Droid Sans" w:eastAsia="Times New Roman" w:hAnsi="Droid Sans" w:cs="Arial"/>
+          <w:color w:val="000000"/>
+        </w:rPr>
+        <w:t>Features representing the cumulative time spent reading and cumulative characters read were created to establish the baseline (experience curve) model.  At this point I used the c</w:t>
+      </w:r>
+    </w:p>
+    <w:p>
+      <w:pPr>
+        <w:pStyle w:val="ListParagraph"/>
+        <w:numPr>
+          <w:ilvl w:val="1"/>
+          <w:numId w:val="21"/>
+        </w:numPr>
+        <w:spacing w:after="0" w:line="240" w:lineRule="auto"/>
+        <w:rPr>
+          <w:rFonts w:ascii="Droid Sans" w:eastAsia="Times New Roman" w:hAnsi="Droid Sans" w:cs="Arial"/>
+          <w:color w:val="000000"/>
+        </w:rPr>
+      </w:pPr>
+    </w:p>
+    <w:p>
+      <w:pPr>
+        <w:spacing w:after="0" w:line="240" w:lineRule="auto"/>
+        <w:rPr>
+          <w:rFonts w:ascii="Arial" w:eastAsia="Times New Roman" w:hAnsi="Arial" w:cs="Arial"/>
+          <w:color w:val="000000"/>
+        </w:rPr>
+      </w:pPr>
+      <w:r>
+        <w:rPr>
+          <w:rFonts w:ascii="Droid Sans" w:eastAsia="Times New Roman" w:hAnsi="Droid Sans" w:cs="Arial"/>
+          <w:color w:val="000000"/>
+        </w:rPr>
+        <w:t xml:space="preserve">In this section, all of your preprocessing steps will need to be clearly documented, if any were necessary. From the previous section, any of the abnormalities or characteristics that you identified about the dataset will be addressed and corrected here. Questions to ask </w:t>
+      </w:r>
+      <w:proofErr w:type="gramStart"/>
+      <w:r>
+        <w:rPr>
+          <w:rFonts w:ascii="Droid Sans" w:eastAsia="Times New Roman" w:hAnsi="Droid Sans" w:cs="Arial"/>
+          <w:color w:val="000000"/>
+        </w:rPr>
+        <w:t>yourself</w:t>
+      </w:r>
+      <w:proofErr w:type="gramEnd"/>
+      <w:r>
+        <w:rPr>
+          <w:rFonts w:ascii="Droid Sans" w:eastAsia="Times New Roman" w:hAnsi="Droid Sans" w:cs="Arial"/>
+          <w:color w:val="000000"/>
+        </w:rPr>
+        <w:t xml:space="preserve"> when writing this section:</w:t>
+      </w:r>
+    </w:p>
+    <w:p>
+      <w:pPr>
+        <w:numPr>
+          <w:ilvl w:val="0"/>
+          <w:numId w:val="8"/>
         </w:numPr>
         <w:spacing w:before="100" w:beforeAutospacing="1" w:after="100" w:afterAutospacing="1" w:line="240" w:lineRule="auto"/>
         <w:rPr>
@@ -3128,14 +4315,14 @@
           <w:iCs/>
           <w:color w:val="000000"/>
         </w:rPr>
-        <w:t>Have you visualized a relevant characteristic or feature about the dataset or input data?</w:t>
+        <w:t>If the algorithms chosen require preprocessing steps like feature selection or feature transformations, have they been properly documented?</w:t>
       </w:r>
     </w:p>
     <w:p>
       <w:pPr>
         <w:numPr>
           <w:ilvl w:val="0"/>
-          <w:numId w:val="5"/>
+          <w:numId w:val="8"/>
         </w:numPr>
         <w:spacing w:before="100" w:beforeAutospacing="1" w:after="100" w:afterAutospacing="1" w:line="240" w:lineRule="auto"/>
         <w:rPr>
@@ -3150,14 +4337,34 @@
           <w:iCs/>
           <w:color w:val="000000"/>
         </w:rPr>
-        <w:t>Is the visualization thoroughly analyzed and discussed?</w:t>
+        <w:t>Based on the </w:t>
+      </w:r>
+      <w:r>
+        <w:rPr>
+          <w:rFonts w:ascii="Droid Sans" w:eastAsia="Times New Roman" w:hAnsi="Droid Sans" w:cs="Arial"/>
+          <w:b/>
+          <w:bCs/>
+          <w:i/>
+          <w:iCs/>
+          <w:color w:val="000000"/>
+        </w:rPr>
+        <w:t>Data Exploration </w:t>
+      </w:r>
+      <w:r>
+        <w:rPr>
+          <w:rFonts w:ascii="Droid Sans" w:eastAsia="Times New Roman" w:hAnsi="Droid Sans" w:cs="Arial"/>
+          <w:i/>
+          <w:iCs/>
+          <w:color w:val="000000"/>
+        </w:rPr>
+        <w:t>section, if there were abnormalities or characteristics that needed to be addressed, have they been properly corrected?</w:t>
       </w:r>
     </w:p>
     <w:p>
       <w:pPr>
         <w:numPr>
           <w:ilvl w:val="0"/>
-          <w:numId w:val="5"/>
+          <w:numId w:val="8"/>
         </w:numPr>
         <w:spacing w:before="100" w:beforeAutospacing="1" w:after="100" w:afterAutospacing="1" w:line="240" w:lineRule="auto"/>
         <w:rPr>
@@ -3172,7 +4379,7 @@
           <w:iCs/>
           <w:color w:val="000000"/>
         </w:rPr>
-        <w:t>If a plot is provided, are the axes, title, and datum clearly defined?</w:t>
+        <w:t>If no preprocessing is needed, has it been made clear why?</w:t>
       </w:r>
     </w:p>
     <w:p>
@@ -3198,23 +4405,23 @@
           <w:sz w:val="24"/>
           <w:szCs w:val="24"/>
         </w:rPr>
-        <w:t>Algorithms and Techniques</w:t>
-      </w:r>
-    </w:p>
-    <w:p>
-      <w:pPr>
-        <w:spacing w:after="0" w:line="240" w:lineRule="auto"/>
-        <w:rPr>
-          <w:rFonts w:ascii="Arial" w:eastAsia="Times New Roman" w:hAnsi="Arial" w:cs="Arial"/>
-          <w:color w:val="000000"/>
-        </w:rPr>
-      </w:pPr>
-      <w:r>
-        <w:rPr>
-          <w:rFonts w:ascii="Droid Sans" w:eastAsia="Times New Roman" w:hAnsi="Droid Sans" w:cs="Arial"/>
-          <w:color w:val="000000"/>
-        </w:rPr>
-        <w:t xml:space="preserve">In this section, you will need to discuss the algorithms and techniques you intend to use for solving the problem. You should justify the use of each one based on the characteristics of the problem and the problem domain. Questions to ask </w:t>
+        <w:t>Implementation</w:t>
+      </w:r>
+    </w:p>
+    <w:p>
+      <w:pPr>
+        <w:spacing w:after="0" w:line="240" w:lineRule="auto"/>
+        <w:rPr>
+          <w:rFonts w:ascii="Arial" w:eastAsia="Times New Roman" w:hAnsi="Arial" w:cs="Arial"/>
+          <w:color w:val="000000"/>
+        </w:rPr>
+      </w:pPr>
+      <w:r>
+        <w:rPr>
+          <w:rFonts w:ascii="Droid Sans" w:eastAsia="Times New Roman" w:hAnsi="Droid Sans" w:cs="Arial"/>
+          <w:color w:val="000000"/>
+        </w:rPr>
+        <w:t xml:space="preserve">In this section, the process for which metrics, algorithms, and techniques that you implemented for the given data will need to be clearly documented. It should be abundantly clear how the implementation was carried out, and discussion should be made regarding any complications that occurred during this process. Questions to ask </w:t>
       </w:r>
       <w:proofErr w:type="gramStart"/>
       <w:r>
@@ -3237,7 +4444,7 @@
       <w:pPr>
         <w:numPr>
           <w:ilvl w:val="0"/>
-          <w:numId w:val="6"/>
+          <w:numId w:val="9"/>
         </w:numPr>
         <w:spacing w:before="100" w:beforeAutospacing="1" w:after="100" w:afterAutospacing="1" w:line="240" w:lineRule="auto"/>
         <w:rPr>
@@ -3252,14 +4459,14 @@
           <w:iCs/>
           <w:color w:val="000000"/>
         </w:rPr>
-        <w:t>Are the algorithms you will use, including any default variables/parameters in the project clearly defined?</w:t>
+        <w:t>Is it made clear how the algorithms and techniques were implemented with the given datasets or input data?</w:t>
       </w:r>
     </w:p>
     <w:p>
       <w:pPr>
         <w:numPr>
           <w:ilvl w:val="0"/>
-          <w:numId w:val="6"/>
+          <w:numId w:val="9"/>
         </w:numPr>
         <w:spacing w:before="100" w:beforeAutospacing="1" w:after="100" w:afterAutospacing="1" w:line="240" w:lineRule="auto"/>
         <w:rPr>
@@ -3274,14 +4481,15 @@
           <w:iCs/>
           <w:color w:val="000000"/>
         </w:rPr>
-        <w:t>Are the techniques to be used thoroughly discussed and justified?</w:t>
+        <w:lastRenderedPageBreak/>
+        <w:t>Were there any complications with the original metrics or techniques that required changing prior to acquiring a solution?</w:t>
       </w:r>
     </w:p>
     <w:p>
       <w:pPr>
         <w:numPr>
           <w:ilvl w:val="0"/>
-          <w:numId w:val="6"/>
+          <w:numId w:val="9"/>
         </w:numPr>
         <w:spacing w:before="100" w:beforeAutospacing="1" w:after="100" w:afterAutospacing="1" w:line="240" w:lineRule="auto"/>
         <w:rPr>
@@ -3296,7 +4504,7 @@
           <w:iCs/>
           <w:color w:val="000000"/>
         </w:rPr>
-        <w:t>Is it made clear how the input data or datasets will be handled by the algorithms and techniques chosen?</w:t>
+        <w:t>Was there any part of the coding process (e.g., writing complicated functions) that should be documented?</w:t>
       </w:r>
     </w:p>
     <w:p>
@@ -3319,24 +4527,26 @@
           <w:b/>
           <w:bCs/>
           <w:color w:val="434343"/>
-        </w:rPr>
-        <w:t>Benchmark</w:t>
-      </w:r>
-    </w:p>
-    <w:p>
-      <w:pPr>
-        <w:spacing w:after="0" w:line="240" w:lineRule="auto"/>
-        <w:rPr>
-          <w:rFonts w:ascii="Arial" w:eastAsia="Times New Roman" w:hAnsi="Arial" w:cs="Arial"/>
-          <w:color w:val="000000"/>
-        </w:rPr>
-      </w:pPr>
-      <w:r>
-        <w:rPr>
-          <w:rFonts w:ascii="Droid Sans" w:eastAsia="Times New Roman" w:hAnsi="Droid Sans" w:cs="Arial"/>
-          <w:color w:val="000000"/>
-        </w:rPr>
-        <w:t xml:space="preserve">In this section, you will need to provide a clearly defined benchmark result or threshold for comparing across performances obtained by your solution. The reasoning behind the benchmark (in the case where it is not an established result) should be discussed. Questions to ask </w:t>
+          <w:sz w:val="24"/>
+          <w:szCs w:val="24"/>
+        </w:rPr>
+        <w:t>Refinement</w:t>
+      </w:r>
+    </w:p>
+    <w:p>
+      <w:pPr>
+        <w:spacing w:after="0" w:line="240" w:lineRule="auto"/>
+        <w:rPr>
+          <w:rFonts w:ascii="Arial" w:eastAsia="Times New Roman" w:hAnsi="Arial" w:cs="Arial"/>
+          <w:color w:val="000000"/>
+        </w:rPr>
+      </w:pPr>
+      <w:r>
+        <w:rPr>
+          <w:rFonts w:ascii="Droid Sans" w:eastAsia="Times New Roman" w:hAnsi="Droid Sans" w:cs="Arial"/>
+          <w:color w:val="000000"/>
+        </w:rPr>
+        <w:t xml:space="preserve">In this section, you will need to discuss the process of improvement you made upon the algorithms and techniques you used in your implementation. For example, adjusting parameters for certain models to acquire improved solutions would fall under the refinement category. Your initial and final solutions should be reported, as well as any significant intermediate results as necessary. Questions to ask </w:t>
       </w:r>
       <w:proofErr w:type="gramStart"/>
       <w:r>
@@ -3359,7 +4569,7 @@
       <w:pPr>
         <w:numPr>
           <w:ilvl w:val="0"/>
-          <w:numId w:val="7"/>
+          <w:numId w:val="10"/>
         </w:numPr>
         <w:spacing w:before="100" w:beforeAutospacing="1" w:after="100" w:afterAutospacing="1" w:line="240" w:lineRule="auto"/>
         <w:rPr>
@@ -3374,14 +4584,14 @@
           <w:iCs/>
           <w:color w:val="000000"/>
         </w:rPr>
-        <w:t>Has some result or value been provided that acts as a benchmark for measuring performance?</w:t>
+        <w:t>Has an initial solution been found and clearly reported?</w:t>
       </w:r>
     </w:p>
     <w:p>
       <w:pPr>
         <w:numPr>
           <w:ilvl w:val="0"/>
-          <w:numId w:val="7"/>
+          <w:numId w:val="10"/>
         </w:numPr>
         <w:spacing w:before="100" w:beforeAutospacing="1" w:after="100" w:afterAutospacing="1" w:line="240" w:lineRule="auto"/>
         <w:rPr>
@@ -3396,7 +4606,29 @@
           <w:iCs/>
           <w:color w:val="000000"/>
         </w:rPr>
-        <w:t>Is it clear how this result or value was obtained (whether by data or by hypothesis)?</w:t>
+        <w:t>Is the process of improvement clearly documented, such as what techniques were used?</w:t>
+      </w:r>
+    </w:p>
+    <w:p>
+      <w:pPr>
+        <w:numPr>
+          <w:ilvl w:val="0"/>
+          <w:numId w:val="10"/>
+        </w:numPr>
+        <w:spacing w:before="100" w:beforeAutospacing="1" w:after="100" w:afterAutospacing="1" w:line="240" w:lineRule="auto"/>
+        <w:rPr>
+          <w:rFonts w:ascii="Arial" w:eastAsia="Times New Roman" w:hAnsi="Arial" w:cs="Arial"/>
+          <w:color w:val="000000"/>
+        </w:rPr>
+      </w:pPr>
+      <w:r>
+        <w:rPr>
+          <w:rFonts w:ascii="Droid Sans" w:eastAsia="Times New Roman" w:hAnsi="Droid Sans" w:cs="Arial"/>
+          <w:i/>
+          <w:iCs/>
+          <w:color w:val="000000"/>
+        </w:rPr>
+        <w:t>Are intermediate and final solutions clearly reported as the process is improved?</w:t>
       </w:r>
     </w:p>
     <w:p>
@@ -3425,7 +4657,7 @@
           <w:sz w:val="40"/>
           <w:szCs w:val="40"/>
         </w:rPr>
-        <w:t>Methodology</w:t>
+        <w:t>Results</w:t>
       </w:r>
     </w:p>
     <w:p>
@@ -3470,7 +4702,7 @@
           <w:sz w:val="18"/>
           <w:szCs w:val="18"/>
         </w:rPr>
-        <w:t xml:space="preserve"> 3 - 5 pages)</w:t>
+        <w:t xml:space="preserve"> 2 - 3 pages)</w:t>
       </w:r>
     </w:p>
     <w:p>
@@ -3496,23 +4728,39 @@
           <w:sz w:val="24"/>
           <w:szCs w:val="24"/>
         </w:rPr>
-        <w:t>Data Preprocessing</w:t>
-      </w:r>
-    </w:p>
-    <w:p>
-      <w:pPr>
-        <w:spacing w:after="0" w:line="240" w:lineRule="auto"/>
-        <w:rPr>
-          <w:rFonts w:ascii="Arial" w:eastAsia="Times New Roman" w:hAnsi="Arial" w:cs="Arial"/>
-          <w:color w:val="000000"/>
-        </w:rPr>
-      </w:pPr>
-      <w:r>
-        <w:rPr>
-          <w:rFonts w:ascii="Droid Sans" w:eastAsia="Times New Roman" w:hAnsi="Droid Sans" w:cs="Arial"/>
-          <w:color w:val="000000"/>
-        </w:rPr>
-        <w:t xml:space="preserve">In this section, all of your preprocessing steps will need to be clearly documented, if any were necessary. From the previous section, any of the abnormalities or characteristics that you identified about the dataset will be addressed and corrected here. Questions to ask </w:t>
+        <w:t>Model Evaluation and Validation</w:t>
+      </w:r>
+    </w:p>
+    <w:p>
+      <w:pPr>
+        <w:spacing w:after="0" w:line="240" w:lineRule="auto"/>
+        <w:rPr>
+          <w:rFonts w:ascii="Arial" w:eastAsia="Times New Roman" w:hAnsi="Arial" w:cs="Arial"/>
+          <w:color w:val="000000"/>
+        </w:rPr>
+      </w:pPr>
+      <w:r>
+        <w:rPr>
+          <w:rFonts w:ascii="Droid Sans" w:eastAsia="Times New Roman" w:hAnsi="Droid Sans" w:cs="Arial"/>
+          <w:color w:val="000000"/>
+        </w:rPr>
+        <w:t>In this section, the final model and any supporting qualities should be evaluated in detail. It should be clear how the final model was derived and why this model was chosen. In addition, some type of analysis should be used to validate the robustness of this model and its solution, such as manipulating the input data or environment to see how the model’s solution is affected (this is called </w:t>
+      </w:r>
+      <w:r>
+        <w:rPr>
+          <w:rFonts w:ascii="Droid Sans" w:eastAsia="Times New Roman" w:hAnsi="Droid Sans" w:cs="Arial"/>
+          <w:i/>
+          <w:iCs/>
+          <w:color w:val="000000"/>
+        </w:rPr>
+        <w:t>sensitivity analysis</w:t>
+      </w:r>
+      <w:r>
+        <w:rPr>
+          <w:rFonts w:ascii="Droid Sans" w:eastAsia="Times New Roman" w:hAnsi="Droid Sans" w:cs="Arial"/>
+          <w:color w:val="000000"/>
+        </w:rPr>
+        <w:t xml:space="preserve">). Questions to ask </w:t>
       </w:r>
       <w:proofErr w:type="gramStart"/>
       <w:r>
@@ -3535,7 +4783,7 @@
       <w:pPr>
         <w:numPr>
           <w:ilvl w:val="0"/>
-          <w:numId w:val="8"/>
+          <w:numId w:val="11"/>
         </w:numPr>
         <w:spacing w:before="100" w:beforeAutospacing="1" w:after="100" w:afterAutospacing="1" w:line="240" w:lineRule="auto"/>
         <w:rPr>
@@ -3550,14 +4798,14 @@
           <w:iCs/>
           <w:color w:val="000000"/>
         </w:rPr>
-        <w:t>If the algorithms chosen require preprocessing steps like feature selection or feature transformations, have they been properly documented?</w:t>
+        <w:t>Is the final model reasonable and aligning with solution expectations? Are the final parameters of the model appropriate?</w:t>
       </w:r>
     </w:p>
     <w:p>
       <w:pPr>
         <w:numPr>
           <w:ilvl w:val="0"/>
-          <w:numId w:val="8"/>
+          <w:numId w:val="11"/>
         </w:numPr>
         <w:spacing w:before="100" w:beforeAutospacing="1" w:after="100" w:afterAutospacing="1" w:line="240" w:lineRule="auto"/>
         <w:rPr>
@@ -3572,19 +4820,43 @@
           <w:iCs/>
           <w:color w:val="000000"/>
         </w:rPr>
-        <w:t>Based on the </w:t>
-      </w:r>
-      <w:r>
-        <w:rPr>
-          <w:rFonts w:ascii="Droid Sans" w:eastAsia="Times New Roman" w:hAnsi="Droid Sans" w:cs="Arial"/>
-          <w:b/>
-          <w:bCs/>
+        <w:t>Has the final model been tested with various inputs to evaluate whether the model generalizes well to unseen data?</w:t>
+      </w:r>
+    </w:p>
+    <w:p>
+      <w:pPr>
+        <w:numPr>
+          <w:ilvl w:val="0"/>
+          <w:numId w:val="11"/>
+        </w:numPr>
+        <w:spacing w:before="100" w:beforeAutospacing="1" w:after="100" w:afterAutospacing="1" w:line="240" w:lineRule="auto"/>
+        <w:rPr>
+          <w:rFonts w:ascii="Arial" w:eastAsia="Times New Roman" w:hAnsi="Arial" w:cs="Arial"/>
+          <w:color w:val="000000"/>
+        </w:rPr>
+      </w:pPr>
+      <w:r>
+        <w:rPr>
+          <w:rFonts w:ascii="Droid Sans" w:eastAsia="Times New Roman" w:hAnsi="Droid Sans" w:cs="Arial"/>
           <w:i/>
           <w:iCs/>
           <w:color w:val="000000"/>
         </w:rPr>
-        <w:t>Data Exploration </w:t>
-      </w:r>
+        <w:t>Is the model robust enough for the problem? Do small perturbations (changes) in training data or the input space greatly affect the results?</w:t>
+      </w:r>
+    </w:p>
+    <w:p>
+      <w:pPr>
+        <w:numPr>
+          <w:ilvl w:val="0"/>
+          <w:numId w:val="11"/>
+        </w:numPr>
+        <w:spacing w:before="100" w:beforeAutospacing="1" w:after="100" w:afterAutospacing="1" w:line="240" w:lineRule="auto"/>
+        <w:rPr>
+          <w:rFonts w:ascii="Arial" w:eastAsia="Times New Roman" w:hAnsi="Arial" w:cs="Arial"/>
+          <w:color w:val="000000"/>
+        </w:rPr>
+      </w:pPr>
       <w:r>
         <w:rPr>
           <w:rFonts w:ascii="Droid Sans" w:eastAsia="Times New Roman" w:hAnsi="Droid Sans" w:cs="Arial"/>
@@ -3592,29 +4864,7 @@
           <w:iCs/>
           <w:color w:val="000000"/>
         </w:rPr>
-        <w:t>section, if there were abnormalities or characteristics that needed to be addressed, have they been properly corrected?</w:t>
-      </w:r>
-    </w:p>
-    <w:p>
-      <w:pPr>
-        <w:numPr>
-          <w:ilvl w:val="0"/>
-          <w:numId w:val="8"/>
-        </w:numPr>
-        <w:spacing w:before="100" w:beforeAutospacing="1" w:after="100" w:afterAutospacing="1" w:line="240" w:lineRule="auto"/>
-        <w:rPr>
-          <w:rFonts w:ascii="Arial" w:eastAsia="Times New Roman" w:hAnsi="Arial" w:cs="Arial"/>
-          <w:color w:val="000000"/>
-        </w:rPr>
-      </w:pPr>
-      <w:r>
-        <w:rPr>
-          <w:rFonts w:ascii="Droid Sans" w:eastAsia="Times New Roman" w:hAnsi="Droid Sans" w:cs="Arial"/>
-          <w:i/>
-          <w:iCs/>
-          <w:color w:val="000000"/>
-        </w:rPr>
-        <w:t>If no preprocessing is needed, has it been made clear why?</w:t>
+        <w:t>Can results found from the model be trusted?</w:t>
       </w:r>
     </w:p>
     <w:p>
@@ -3640,31 +4890,23 @@
           <w:sz w:val="24"/>
           <w:szCs w:val="24"/>
         </w:rPr>
-        <w:t>Implementation</w:t>
-      </w:r>
-    </w:p>
-    <w:p>
-      <w:pPr>
-        <w:spacing w:after="0" w:line="240" w:lineRule="auto"/>
-        <w:rPr>
-          <w:rFonts w:ascii="Arial" w:eastAsia="Times New Roman" w:hAnsi="Arial" w:cs="Arial"/>
-          <w:color w:val="000000"/>
-        </w:rPr>
-      </w:pPr>
-      <w:r>
-        <w:rPr>
-          <w:rFonts w:ascii="Droid Sans" w:eastAsia="Times New Roman" w:hAnsi="Droid Sans" w:cs="Arial"/>
-          <w:color w:val="000000"/>
-        </w:rPr>
-        <w:t xml:space="preserve">In this section, the process for which metrics, algorithms, and techniques that you implemented for the given data will need to be clearly documented. It should be abundantly clear how the implementation was </w:t>
-      </w:r>
-      <w:r>
-        <w:rPr>
-          <w:rFonts w:ascii="Droid Sans" w:eastAsia="Times New Roman" w:hAnsi="Droid Sans" w:cs="Arial"/>
-          <w:color w:val="000000"/>
-        </w:rPr>
-        <w:lastRenderedPageBreak/>
-        <w:t xml:space="preserve">carried out, and discussion should be made regarding any complications that occurred during this process. Questions to ask </w:t>
+        <w:t>Justification</w:t>
+      </w:r>
+    </w:p>
+    <w:p>
+      <w:pPr>
+        <w:spacing w:after="0" w:line="240" w:lineRule="auto"/>
+        <w:rPr>
+          <w:rFonts w:ascii="Arial" w:eastAsia="Times New Roman" w:hAnsi="Arial" w:cs="Arial"/>
+          <w:color w:val="000000"/>
+        </w:rPr>
+      </w:pPr>
+      <w:r>
+        <w:rPr>
+          <w:rFonts w:ascii="Droid Sans" w:eastAsia="Times New Roman" w:hAnsi="Droid Sans" w:cs="Arial"/>
+          <w:color w:val="000000"/>
+        </w:rPr>
+        <w:t xml:space="preserve">In this section, your model’s final solution and its results should be compared to the benchmark you established earlier in the project using some type of statistical analysis. You should also justify whether these results and the solution are significant enough to have solved the problem posed in the project. Questions to ask </w:t>
       </w:r>
       <w:proofErr w:type="gramStart"/>
       <w:r>
@@ -3687,7 +4929,7 @@
       <w:pPr>
         <w:numPr>
           <w:ilvl w:val="0"/>
-          <w:numId w:val="9"/>
+          <w:numId w:val="12"/>
         </w:numPr>
         <w:spacing w:before="100" w:beforeAutospacing="1" w:after="100" w:afterAutospacing="1" w:line="240" w:lineRule="auto"/>
         <w:rPr>
@@ -3702,14 +4944,14 @@
           <w:iCs/>
           <w:color w:val="000000"/>
         </w:rPr>
-        <w:t>Is it made clear how the algorithms and techniques were implemented with the given datasets or input data?</w:t>
+        <w:t>Are the final results found stronger than the benchmark result reported earlier?</w:t>
       </w:r>
     </w:p>
     <w:p>
       <w:pPr>
         <w:numPr>
           <w:ilvl w:val="0"/>
-          <w:numId w:val="9"/>
+          <w:numId w:val="12"/>
         </w:numPr>
         <w:spacing w:before="100" w:beforeAutospacing="1" w:after="100" w:afterAutospacing="1" w:line="240" w:lineRule="auto"/>
         <w:rPr>
@@ -3724,14 +4966,14 @@
           <w:iCs/>
           <w:color w:val="000000"/>
         </w:rPr>
-        <w:t>Were there any complications with the original metrics or techniques that required changing prior to acquiring a solution?</w:t>
+        <w:t>Have you thoroughly analyzed and discussed the final solution?</w:t>
       </w:r>
     </w:p>
     <w:p>
       <w:pPr>
         <w:numPr>
           <w:ilvl w:val="0"/>
-          <w:numId w:val="9"/>
+          <w:numId w:val="12"/>
         </w:numPr>
         <w:spacing w:before="100" w:beforeAutospacing="1" w:after="100" w:afterAutospacing="1" w:line="240" w:lineRule="auto"/>
         <w:rPr>
@@ -3746,7 +4988,82 @@
           <w:iCs/>
           <w:color w:val="000000"/>
         </w:rPr>
-        <w:t>Was there any part of the coding process (e.g., writing complicated functions) that should be documented?</w:t>
+        <w:t>Is the final solution significant enough to have solved the problem?</w:t>
+      </w:r>
+    </w:p>
+    <w:p>
+      <w:pPr>
+        <w:keepNext/>
+        <w:spacing w:before="100" w:beforeAutospacing="1" w:after="100" w:afterAutospacing="1" w:line="240" w:lineRule="auto"/>
+        <w:jc w:val="center"/>
+        <w:outlineLvl w:val="0"/>
+        <w:rPr>
+          <w:rFonts w:ascii="Arial" w:eastAsia="Times New Roman" w:hAnsi="Arial" w:cs="Arial"/>
+          <w:b/>
+          <w:bCs/>
+          <w:color w:val="000000"/>
+          <w:kern w:val="36"/>
+          <w:sz w:val="40"/>
+          <w:szCs w:val="40"/>
+        </w:rPr>
+      </w:pPr>
+      <w:r>
+        <w:rPr>
+          <w:rFonts w:ascii="Droid Sans" w:eastAsia="Times New Roman" w:hAnsi="Droid Sans" w:cs="Arial"/>
+          <w:b/>
+          <w:bCs/>
+          <w:color w:val="000000"/>
+          <w:kern w:val="36"/>
+          <w:sz w:val="40"/>
+          <w:szCs w:val="40"/>
+        </w:rPr>
+        <w:lastRenderedPageBreak/>
+        <w:t>Conclusion</w:t>
+      </w:r>
+    </w:p>
+    <w:p>
+      <w:pPr>
+        <w:spacing w:after="0" w:line="240" w:lineRule="auto"/>
+        <w:jc w:val="center"/>
+        <w:rPr>
+          <w:rFonts w:ascii="Arial" w:eastAsia="Times New Roman" w:hAnsi="Arial" w:cs="Arial"/>
+          <w:color w:val="000000"/>
+        </w:rPr>
+      </w:pPr>
+      <w:r>
+        <w:rPr>
+          <w:rFonts w:ascii="Droid Sans" w:eastAsia="Times New Roman" w:hAnsi="Droid Sans" w:cs="Arial"/>
+          <w:i/>
+          <w:iCs/>
+          <w:color w:val="000000"/>
+          <w:sz w:val="18"/>
+          <w:szCs w:val="18"/>
+        </w:rPr>
+        <w:t>(</w:t>
+      </w:r>
+      <w:proofErr w:type="gramStart"/>
+      <w:r>
+        <w:rPr>
+          <w:rFonts w:ascii="Droid Sans" w:eastAsia="Times New Roman" w:hAnsi="Droid Sans" w:cs="Arial"/>
+          <w:i/>
+          <w:iCs/>
+          <w:color w:val="000000"/>
+          <w:sz w:val="18"/>
+          <w:szCs w:val="18"/>
+        </w:rPr>
+        <w:t>approximately</w:t>
+      </w:r>
+      <w:proofErr w:type="gramEnd"/>
+      <w:r>
+        <w:rPr>
+          <w:rFonts w:ascii="Droid Sans" w:eastAsia="Times New Roman" w:hAnsi="Droid Sans" w:cs="Arial"/>
+          <w:i/>
+          <w:iCs/>
+          <w:color w:val="000000"/>
+          <w:sz w:val="18"/>
+          <w:szCs w:val="18"/>
+        </w:rPr>
+        <w:t xml:space="preserve"> 1 - 2 pages)</w:t>
       </w:r>
     </w:p>
     <w:p>
@@ -3772,23 +5089,23 @@
           <w:sz w:val="24"/>
           <w:szCs w:val="24"/>
         </w:rPr>
-        <w:t>Refinement</w:t>
-      </w:r>
-    </w:p>
-    <w:p>
-      <w:pPr>
-        <w:spacing w:after="0" w:line="240" w:lineRule="auto"/>
-        <w:rPr>
-          <w:rFonts w:ascii="Arial" w:eastAsia="Times New Roman" w:hAnsi="Arial" w:cs="Arial"/>
-          <w:color w:val="000000"/>
-        </w:rPr>
-      </w:pPr>
-      <w:r>
-        <w:rPr>
-          <w:rFonts w:ascii="Droid Sans" w:eastAsia="Times New Roman" w:hAnsi="Droid Sans" w:cs="Arial"/>
-          <w:color w:val="000000"/>
-        </w:rPr>
-        <w:t xml:space="preserve">In this section, you will need to discuss the process of improvement you made upon the algorithms and techniques you used in your implementation. For example, adjusting parameters for certain models to acquire improved solutions would fall under the refinement category. Your initial and final solutions should be reported, as well as any significant intermediate results as necessary. Questions to ask </w:t>
+        <w:t>Free-Form Visualization</w:t>
+      </w:r>
+    </w:p>
+    <w:p>
+      <w:pPr>
+        <w:spacing w:after="0" w:line="240" w:lineRule="auto"/>
+        <w:rPr>
+          <w:rFonts w:ascii="Arial" w:eastAsia="Times New Roman" w:hAnsi="Arial" w:cs="Arial"/>
+          <w:color w:val="000000"/>
+        </w:rPr>
+      </w:pPr>
+      <w:r>
+        <w:rPr>
+          <w:rFonts w:ascii="Droid Sans" w:eastAsia="Times New Roman" w:hAnsi="Droid Sans" w:cs="Arial"/>
+          <w:color w:val="000000"/>
+        </w:rPr>
+        <w:t xml:space="preserve">In this section, you will need to provide some form of visualization that emphasizes an important quality about the project. It is much more free-form, but should reasonably support a significant result or characteristic about the problem that you want to discuss. Questions to ask </w:t>
       </w:r>
       <w:proofErr w:type="gramStart"/>
       <w:r>
@@ -3811,7 +5128,7 @@
       <w:pPr>
         <w:numPr>
           <w:ilvl w:val="0"/>
-          <w:numId w:val="10"/>
+          <w:numId w:val="13"/>
         </w:numPr>
         <w:spacing w:before="100" w:beforeAutospacing="1" w:after="100" w:afterAutospacing="1" w:line="240" w:lineRule="auto"/>
         <w:rPr>
@@ -3826,14 +5143,14 @@
           <w:iCs/>
           <w:color w:val="000000"/>
         </w:rPr>
-        <w:t>Has an initial solution been found and clearly reported?</w:t>
+        <w:t>Have you visualized a relevant or important quality about the problem, dataset, input data, or results?</w:t>
       </w:r>
     </w:p>
     <w:p>
       <w:pPr>
         <w:numPr>
           <w:ilvl w:val="0"/>
-          <w:numId w:val="10"/>
+          <w:numId w:val="13"/>
         </w:numPr>
         <w:spacing w:before="100" w:beforeAutospacing="1" w:after="100" w:afterAutospacing="1" w:line="240" w:lineRule="auto"/>
         <w:rPr>
@@ -3848,14 +5165,14 @@
           <w:iCs/>
           <w:color w:val="000000"/>
         </w:rPr>
-        <w:t>Is the process of improvement clearly documented, such as what techniques were used?</w:t>
+        <w:t>Is the visualization thoroughly analyzed and discussed?</w:t>
       </w:r>
     </w:p>
     <w:p>
       <w:pPr>
         <w:numPr>
           <w:ilvl w:val="0"/>
-          <w:numId w:val="10"/>
+          <w:numId w:val="13"/>
         </w:numPr>
         <w:spacing w:before="100" w:beforeAutospacing="1" w:after="100" w:afterAutospacing="1" w:line="240" w:lineRule="auto"/>
         <w:rPr>
@@ -3870,81 +5187,7 @@
           <w:iCs/>
           <w:color w:val="000000"/>
         </w:rPr>
-        <w:t>Are intermediate and final solutions clearly reported as the process is improved?</w:t>
-      </w:r>
-    </w:p>
-    <w:p>
-      <w:pPr>
-        <w:keepNext/>
-        <w:spacing w:before="100" w:beforeAutospacing="1" w:after="100" w:afterAutospacing="1" w:line="240" w:lineRule="auto"/>
-        <w:jc w:val="center"/>
-        <w:outlineLvl w:val="0"/>
-        <w:rPr>
-          <w:rFonts w:ascii="Arial" w:eastAsia="Times New Roman" w:hAnsi="Arial" w:cs="Arial"/>
-          <w:b/>
-          <w:bCs/>
-          <w:color w:val="000000"/>
-          <w:kern w:val="36"/>
-          <w:sz w:val="40"/>
-          <w:szCs w:val="40"/>
-        </w:rPr>
-      </w:pPr>
-      <w:r>
-        <w:rPr>
-          <w:rFonts w:ascii="Droid Sans" w:eastAsia="Times New Roman" w:hAnsi="Droid Sans" w:cs="Arial"/>
-          <w:b/>
-          <w:bCs/>
-          <w:color w:val="000000"/>
-          <w:kern w:val="36"/>
-          <w:sz w:val="40"/>
-          <w:szCs w:val="40"/>
-        </w:rPr>
-        <w:t>Results</w:t>
-      </w:r>
-    </w:p>
-    <w:p>
-      <w:pPr>
-        <w:spacing w:after="0" w:line="240" w:lineRule="auto"/>
-        <w:jc w:val="center"/>
-        <w:rPr>
-          <w:rFonts w:ascii="Arial" w:eastAsia="Times New Roman" w:hAnsi="Arial" w:cs="Arial"/>
-          <w:color w:val="000000"/>
-        </w:rPr>
-      </w:pPr>
-      <w:r>
-        <w:rPr>
-          <w:rFonts w:ascii="Droid Sans" w:eastAsia="Times New Roman" w:hAnsi="Droid Sans" w:cs="Arial"/>
-          <w:i/>
-          <w:iCs/>
-          <w:color w:val="000000"/>
-          <w:sz w:val="18"/>
-          <w:szCs w:val="18"/>
-        </w:rPr>
-        <w:t>(</w:t>
-      </w:r>
-      <w:proofErr w:type="gramStart"/>
-      <w:r>
-        <w:rPr>
-          <w:rFonts w:ascii="Droid Sans" w:eastAsia="Times New Roman" w:hAnsi="Droid Sans" w:cs="Arial"/>
-          <w:i/>
-          <w:iCs/>
-          <w:color w:val="000000"/>
-          <w:sz w:val="18"/>
-          <w:szCs w:val="18"/>
-        </w:rPr>
-        <w:t>approximately</w:t>
-      </w:r>
-      <w:proofErr w:type="gramEnd"/>
-      <w:r>
-        <w:rPr>
-          <w:rFonts w:ascii="Droid Sans" w:eastAsia="Times New Roman" w:hAnsi="Droid Sans" w:cs="Arial"/>
-          <w:i/>
-          <w:iCs/>
-          <w:color w:val="000000"/>
-          <w:sz w:val="18"/>
-          <w:szCs w:val="18"/>
-        </w:rPr>
-        <w:t xml:space="preserve"> 2 - 3 pages)</w:t>
+        <w:t>If a plot is provided, are the axes, title, and datum clearly defined?</w:t>
       </w:r>
     </w:p>
     <w:p>
@@ -3970,24 +5213,53 @@
           <w:sz w:val="24"/>
           <w:szCs w:val="24"/>
         </w:rPr>
-        <w:t>Model Evaluation and Validation</w:t>
-      </w:r>
-    </w:p>
-    <w:p>
-      <w:pPr>
-        <w:spacing w:after="0" w:line="240" w:lineRule="auto"/>
-        <w:rPr>
-          <w:rFonts w:ascii="Arial" w:eastAsia="Times New Roman" w:hAnsi="Arial" w:cs="Arial"/>
-          <w:color w:val="000000"/>
-        </w:rPr>
-      </w:pPr>
-      <w:r>
-        <w:rPr>
-          <w:rFonts w:ascii="Droid Sans" w:eastAsia="Times New Roman" w:hAnsi="Droid Sans" w:cs="Arial"/>
-          <w:color w:val="000000"/>
-        </w:rPr>
-        <w:t>In this section, the final model and any supporting qualities should be evaluated in detail. It should be clear how the final model was derived and why this model was chosen. In addition, some type of analysis should be used to validate the robustness of this model and its solution, such as manipulating the input data or environment to see how the model’s solution is affected (this is called </w:t>
-      </w:r>
+        <w:t>Reflection</w:t>
+      </w:r>
+    </w:p>
+    <w:p>
+      <w:pPr>
+        <w:spacing w:after="0" w:line="240" w:lineRule="auto"/>
+        <w:rPr>
+          <w:rFonts w:ascii="Arial" w:eastAsia="Times New Roman" w:hAnsi="Arial" w:cs="Arial"/>
+          <w:color w:val="000000"/>
+        </w:rPr>
+      </w:pPr>
+      <w:r>
+        <w:rPr>
+          <w:rFonts w:ascii="Droid Sans" w:eastAsia="Times New Roman" w:hAnsi="Droid Sans" w:cs="Arial"/>
+          <w:color w:val="000000"/>
+        </w:rPr>
+        <w:t xml:space="preserve">In this section, you will summarize the entire end-to-end problem solution and discuss one or two particular aspects of the project you found interesting or difficult. You are expected to reflect on the project as a whole to show that you have a firm understanding of the entire process employed in your work. Questions to ask </w:t>
+      </w:r>
+      <w:proofErr w:type="gramStart"/>
+      <w:r>
+        <w:rPr>
+          <w:rFonts w:ascii="Droid Sans" w:eastAsia="Times New Roman" w:hAnsi="Droid Sans" w:cs="Arial"/>
+          <w:color w:val="000000"/>
+        </w:rPr>
+        <w:t>yourself</w:t>
+      </w:r>
+      <w:proofErr w:type="gramEnd"/>
+      <w:r>
+        <w:rPr>
+          <w:rFonts w:ascii="Droid Sans" w:eastAsia="Times New Roman" w:hAnsi="Droid Sans" w:cs="Arial"/>
+          <w:color w:val="000000"/>
+        </w:rPr>
+        <w:t xml:space="preserve"> when writing this section:</w:t>
+      </w:r>
+    </w:p>
+    <w:p>
+      <w:pPr>
+        <w:numPr>
+          <w:ilvl w:val="0"/>
+          <w:numId w:val="14"/>
+        </w:numPr>
+        <w:spacing w:before="100" w:beforeAutospacing="1" w:after="100" w:afterAutospacing="1" w:line="240" w:lineRule="auto"/>
+        <w:rPr>
+          <w:rFonts w:ascii="Arial" w:eastAsia="Times New Roman" w:hAnsi="Arial" w:cs="Arial"/>
+          <w:color w:val="000000"/>
+        </w:rPr>
+      </w:pPr>
       <w:r>
         <w:rPr>
           <w:rFonts w:ascii="Droid Sans" w:eastAsia="Times New Roman" w:hAnsi="Droid Sans" w:cs="Arial"/>
@@ -3995,37 +5267,14 @@
           <w:iCs/>
           <w:color w:val="000000"/>
         </w:rPr>
-        <w:t>sensitivity analysis</w:t>
-      </w:r>
-      <w:r>
-        <w:rPr>
-          <w:rFonts w:ascii="Droid Sans" w:eastAsia="Times New Roman" w:hAnsi="Droid Sans" w:cs="Arial"/>
-          <w:color w:val="000000"/>
-        </w:rPr>
-        <w:t xml:space="preserve">). Questions to ask </w:t>
-      </w:r>
-      <w:proofErr w:type="gramStart"/>
-      <w:r>
-        <w:rPr>
-          <w:rFonts w:ascii="Droid Sans" w:eastAsia="Times New Roman" w:hAnsi="Droid Sans" w:cs="Arial"/>
-          <w:color w:val="000000"/>
-        </w:rPr>
-        <w:t>yourself</w:t>
-      </w:r>
-      <w:proofErr w:type="gramEnd"/>
-      <w:r>
-        <w:rPr>
-          <w:rFonts w:ascii="Droid Sans" w:eastAsia="Times New Roman" w:hAnsi="Droid Sans" w:cs="Arial"/>
-          <w:color w:val="000000"/>
-        </w:rPr>
-        <w:t xml:space="preserve"> when writing this section:</w:t>
+        <w:t>Have you thoroughly summarized the entire process you used for this project?</w:t>
       </w:r>
     </w:p>
     <w:p>
       <w:pPr>
         <w:numPr>
           <w:ilvl w:val="0"/>
-          <w:numId w:val="11"/>
+          <w:numId w:val="14"/>
         </w:numPr>
         <w:spacing w:before="100" w:beforeAutospacing="1" w:after="100" w:afterAutospacing="1" w:line="240" w:lineRule="auto"/>
         <w:rPr>
@@ -4040,14 +5289,14 @@
           <w:iCs/>
           <w:color w:val="000000"/>
         </w:rPr>
-        <w:t>Is the final model reasonable and aligning with solution expectations? Are the final parameters of the model appropriate?</w:t>
+        <w:t>Were there any interesting aspects of the project?</w:t>
       </w:r>
     </w:p>
     <w:p>
       <w:pPr>
         <w:numPr>
           <w:ilvl w:val="0"/>
-          <w:numId w:val="11"/>
+          <w:numId w:val="14"/>
         </w:numPr>
         <w:spacing w:before="100" w:beforeAutospacing="1" w:after="100" w:afterAutospacing="1" w:line="240" w:lineRule="auto"/>
         <w:rPr>
@@ -4062,14 +5311,14 @@
           <w:iCs/>
           <w:color w:val="000000"/>
         </w:rPr>
-        <w:t>Has the final model been tested with various inputs to evaluate whether the model generalizes well to unseen data?</w:t>
+        <w:t>Were there any difficult aspects of the project?</w:t>
       </w:r>
     </w:p>
     <w:p>
       <w:pPr>
         <w:numPr>
           <w:ilvl w:val="0"/>
-          <w:numId w:val="11"/>
+          <w:numId w:val="14"/>
         </w:numPr>
         <w:spacing w:before="100" w:beforeAutospacing="1" w:after="100" w:afterAutospacing="1" w:line="240" w:lineRule="auto"/>
         <w:rPr>
@@ -4084,29 +5333,7 @@
           <w:iCs/>
           <w:color w:val="000000"/>
         </w:rPr>
-        <w:t>Is the model robust enough for the problem? Do small perturbations (changes) in training data or the input space greatly affect the results?</w:t>
-      </w:r>
-    </w:p>
-    <w:p>
-      <w:pPr>
-        <w:numPr>
-          <w:ilvl w:val="0"/>
-          <w:numId w:val="11"/>
-        </w:numPr>
-        <w:spacing w:before="100" w:beforeAutospacing="1" w:after="100" w:afterAutospacing="1" w:line="240" w:lineRule="auto"/>
-        <w:rPr>
-          <w:rFonts w:ascii="Arial" w:eastAsia="Times New Roman" w:hAnsi="Arial" w:cs="Arial"/>
-          <w:color w:val="000000"/>
-        </w:rPr>
-      </w:pPr>
-      <w:r>
-        <w:rPr>
-          <w:rFonts w:ascii="Droid Sans" w:eastAsia="Times New Roman" w:hAnsi="Droid Sans" w:cs="Arial"/>
-          <w:i/>
-          <w:iCs/>
-          <w:color w:val="000000"/>
-        </w:rPr>
-        <w:t>Can results found from the model be trusted?</w:t>
+        <w:t>Does the final model and solution fit your expectations for the problem, and should it be used in a general setting to solve these types of problems?</w:t>
       </w:r>
     </w:p>
     <w:p>
@@ -4132,475 +5359,6 @@
           <w:sz w:val="24"/>
           <w:szCs w:val="24"/>
         </w:rPr>
-        <w:t>Justification</w:t>
-      </w:r>
-    </w:p>
-    <w:p>
-      <w:pPr>
-        <w:spacing w:after="0" w:line="240" w:lineRule="auto"/>
-        <w:rPr>
-          <w:rFonts w:ascii="Arial" w:eastAsia="Times New Roman" w:hAnsi="Arial" w:cs="Arial"/>
-          <w:color w:val="000000"/>
-        </w:rPr>
-      </w:pPr>
-      <w:r>
-        <w:rPr>
-          <w:rFonts w:ascii="Droid Sans" w:eastAsia="Times New Roman" w:hAnsi="Droid Sans" w:cs="Arial"/>
-          <w:color w:val="000000"/>
-        </w:rPr>
-        <w:t xml:space="preserve">In this section, your model’s final solution and its results should be compared to the benchmark you established earlier in the project using some type of statistical analysis. You should also justify whether these results and the solution are significant enough to have solved the problem posed in the project. Questions to ask </w:t>
-      </w:r>
-      <w:proofErr w:type="gramStart"/>
-      <w:r>
-        <w:rPr>
-          <w:rFonts w:ascii="Droid Sans" w:eastAsia="Times New Roman" w:hAnsi="Droid Sans" w:cs="Arial"/>
-          <w:color w:val="000000"/>
-        </w:rPr>
-        <w:t>yourself</w:t>
-      </w:r>
-      <w:proofErr w:type="gramEnd"/>
-      <w:r>
-        <w:rPr>
-          <w:rFonts w:ascii="Droid Sans" w:eastAsia="Times New Roman" w:hAnsi="Droid Sans" w:cs="Arial"/>
-          <w:color w:val="000000"/>
-        </w:rPr>
-        <w:t xml:space="preserve"> when writing this section:</w:t>
-      </w:r>
-    </w:p>
-    <w:p>
-      <w:pPr>
-        <w:numPr>
-          <w:ilvl w:val="0"/>
-          <w:numId w:val="12"/>
-        </w:numPr>
-        <w:spacing w:before="100" w:beforeAutospacing="1" w:after="100" w:afterAutospacing="1" w:line="240" w:lineRule="auto"/>
-        <w:rPr>
-          <w:rFonts w:ascii="Arial" w:eastAsia="Times New Roman" w:hAnsi="Arial" w:cs="Arial"/>
-          <w:color w:val="000000"/>
-        </w:rPr>
-      </w:pPr>
-      <w:r>
-        <w:rPr>
-          <w:rFonts w:ascii="Droid Sans" w:eastAsia="Times New Roman" w:hAnsi="Droid Sans" w:cs="Arial"/>
-          <w:i/>
-          <w:iCs/>
-          <w:color w:val="000000"/>
-        </w:rPr>
-        <w:lastRenderedPageBreak/>
-        <w:t>Are the final results found stronger than the benchmark result reported earlier?</w:t>
-      </w:r>
-    </w:p>
-    <w:p>
-      <w:pPr>
-        <w:numPr>
-          <w:ilvl w:val="0"/>
-          <w:numId w:val="12"/>
-        </w:numPr>
-        <w:spacing w:before="100" w:beforeAutospacing="1" w:after="100" w:afterAutospacing="1" w:line="240" w:lineRule="auto"/>
-        <w:rPr>
-          <w:rFonts w:ascii="Arial" w:eastAsia="Times New Roman" w:hAnsi="Arial" w:cs="Arial"/>
-          <w:color w:val="000000"/>
-        </w:rPr>
-      </w:pPr>
-      <w:r>
-        <w:rPr>
-          <w:rFonts w:ascii="Droid Sans" w:eastAsia="Times New Roman" w:hAnsi="Droid Sans" w:cs="Arial"/>
-          <w:i/>
-          <w:iCs/>
-          <w:color w:val="000000"/>
-        </w:rPr>
-        <w:t>Have you thoroughly analyzed and discussed the final solution?</w:t>
-      </w:r>
-    </w:p>
-    <w:p>
-      <w:pPr>
-        <w:numPr>
-          <w:ilvl w:val="0"/>
-          <w:numId w:val="12"/>
-        </w:numPr>
-        <w:spacing w:before="100" w:beforeAutospacing="1" w:after="100" w:afterAutospacing="1" w:line="240" w:lineRule="auto"/>
-        <w:rPr>
-          <w:rFonts w:ascii="Arial" w:eastAsia="Times New Roman" w:hAnsi="Arial" w:cs="Arial"/>
-          <w:color w:val="000000"/>
-        </w:rPr>
-      </w:pPr>
-      <w:r>
-        <w:rPr>
-          <w:rFonts w:ascii="Droid Sans" w:eastAsia="Times New Roman" w:hAnsi="Droid Sans" w:cs="Arial"/>
-          <w:i/>
-          <w:iCs/>
-          <w:color w:val="000000"/>
-        </w:rPr>
-        <w:t>Is the final solution significant enough to have solved the problem?</w:t>
-      </w:r>
-    </w:p>
-    <w:p>
-      <w:pPr>
-        <w:keepNext/>
-        <w:spacing w:before="100" w:beforeAutospacing="1" w:after="100" w:afterAutospacing="1" w:line="240" w:lineRule="auto"/>
-        <w:jc w:val="center"/>
-        <w:outlineLvl w:val="0"/>
-        <w:rPr>
-          <w:rFonts w:ascii="Arial" w:eastAsia="Times New Roman" w:hAnsi="Arial" w:cs="Arial"/>
-          <w:b/>
-          <w:bCs/>
-          <w:color w:val="000000"/>
-          <w:kern w:val="36"/>
-          <w:sz w:val="40"/>
-          <w:szCs w:val="40"/>
-        </w:rPr>
-      </w:pPr>
-      <w:r>
-        <w:rPr>
-          <w:rFonts w:ascii="Droid Sans" w:eastAsia="Times New Roman" w:hAnsi="Droid Sans" w:cs="Arial"/>
-          <w:b/>
-          <w:bCs/>
-          <w:color w:val="000000"/>
-          <w:kern w:val="36"/>
-          <w:sz w:val="40"/>
-          <w:szCs w:val="40"/>
-        </w:rPr>
-        <w:t>Conclusion</w:t>
-      </w:r>
-    </w:p>
-    <w:p>
-      <w:pPr>
-        <w:spacing w:after="0" w:line="240" w:lineRule="auto"/>
-        <w:jc w:val="center"/>
-        <w:rPr>
-          <w:rFonts w:ascii="Arial" w:eastAsia="Times New Roman" w:hAnsi="Arial" w:cs="Arial"/>
-          <w:color w:val="000000"/>
-        </w:rPr>
-      </w:pPr>
-      <w:r>
-        <w:rPr>
-          <w:rFonts w:ascii="Droid Sans" w:eastAsia="Times New Roman" w:hAnsi="Droid Sans" w:cs="Arial"/>
-          <w:i/>
-          <w:iCs/>
-          <w:color w:val="000000"/>
-          <w:sz w:val="18"/>
-          <w:szCs w:val="18"/>
-        </w:rPr>
-        <w:t>(</w:t>
-      </w:r>
-      <w:proofErr w:type="gramStart"/>
-      <w:r>
-        <w:rPr>
-          <w:rFonts w:ascii="Droid Sans" w:eastAsia="Times New Roman" w:hAnsi="Droid Sans" w:cs="Arial"/>
-          <w:i/>
-          <w:iCs/>
-          <w:color w:val="000000"/>
-          <w:sz w:val="18"/>
-          <w:szCs w:val="18"/>
-        </w:rPr>
-        <w:t>approximately</w:t>
-      </w:r>
-      <w:proofErr w:type="gramEnd"/>
-      <w:r>
-        <w:rPr>
-          <w:rFonts w:ascii="Droid Sans" w:eastAsia="Times New Roman" w:hAnsi="Droid Sans" w:cs="Arial"/>
-          <w:i/>
-          <w:iCs/>
-          <w:color w:val="000000"/>
-          <w:sz w:val="18"/>
-          <w:szCs w:val="18"/>
-        </w:rPr>
-        <w:t xml:space="preserve"> 1 - 2 pages)</w:t>
-      </w:r>
-    </w:p>
-    <w:p>
-      <w:pPr>
-        <w:keepNext/>
-        <w:spacing w:before="100" w:beforeAutospacing="1" w:after="100" w:afterAutospacing="1" w:line="240" w:lineRule="auto"/>
-        <w:outlineLvl w:val="2"/>
-        <w:rPr>
-          <w:rFonts w:ascii="Arial" w:eastAsia="Times New Roman" w:hAnsi="Arial" w:cs="Arial"/>
-          <w:b/>
-          <w:bCs/>
-          <w:color w:val="434343"/>
-          <w:sz w:val="28"/>
-          <w:szCs w:val="28"/>
-        </w:rPr>
-      </w:pPr>
-      <w:r>
-        <w:rPr>
-          <w:rFonts w:ascii="Droid Sans" w:eastAsia="Times New Roman" w:hAnsi="Droid Sans" w:cs="Arial"/>
-          <w:b/>
-          <w:bCs/>
-          <w:color w:val="434343"/>
-          <w:sz w:val="24"/>
-          <w:szCs w:val="24"/>
-        </w:rPr>
-        <w:t>Free-Form Visualization</w:t>
-      </w:r>
-    </w:p>
-    <w:p>
-      <w:pPr>
-        <w:spacing w:after="0" w:line="240" w:lineRule="auto"/>
-        <w:rPr>
-          <w:rFonts w:ascii="Arial" w:eastAsia="Times New Roman" w:hAnsi="Arial" w:cs="Arial"/>
-          <w:color w:val="000000"/>
-        </w:rPr>
-      </w:pPr>
-      <w:r>
-        <w:rPr>
-          <w:rFonts w:ascii="Droid Sans" w:eastAsia="Times New Roman" w:hAnsi="Droid Sans" w:cs="Arial"/>
-          <w:color w:val="000000"/>
-        </w:rPr>
-        <w:t xml:space="preserve">In this section, you will need to provide some form of visualization that emphasizes an important quality about the project. It is much more free-form, but should reasonably support a significant result or characteristic about the problem that you want to discuss. Questions to ask </w:t>
-      </w:r>
-      <w:proofErr w:type="gramStart"/>
-      <w:r>
-        <w:rPr>
-          <w:rFonts w:ascii="Droid Sans" w:eastAsia="Times New Roman" w:hAnsi="Droid Sans" w:cs="Arial"/>
-          <w:color w:val="000000"/>
-        </w:rPr>
-        <w:t>yourself</w:t>
-      </w:r>
-      <w:proofErr w:type="gramEnd"/>
-      <w:r>
-        <w:rPr>
-          <w:rFonts w:ascii="Droid Sans" w:eastAsia="Times New Roman" w:hAnsi="Droid Sans" w:cs="Arial"/>
-          <w:color w:val="000000"/>
-        </w:rPr>
-        <w:t xml:space="preserve"> when writing this section:</w:t>
-      </w:r>
-    </w:p>
-    <w:p>
-      <w:pPr>
-        <w:numPr>
-          <w:ilvl w:val="0"/>
-          <w:numId w:val="13"/>
-        </w:numPr>
-        <w:spacing w:before="100" w:beforeAutospacing="1" w:after="100" w:afterAutospacing="1" w:line="240" w:lineRule="auto"/>
-        <w:rPr>
-          <w:rFonts w:ascii="Arial" w:eastAsia="Times New Roman" w:hAnsi="Arial" w:cs="Arial"/>
-          <w:color w:val="000000"/>
-        </w:rPr>
-      </w:pPr>
-      <w:r>
-        <w:rPr>
-          <w:rFonts w:ascii="Droid Sans" w:eastAsia="Times New Roman" w:hAnsi="Droid Sans" w:cs="Arial"/>
-          <w:i/>
-          <w:iCs/>
-          <w:color w:val="000000"/>
-        </w:rPr>
-        <w:t>Have you visualized a relevant or important quality about the problem, dataset, input data, or results?</w:t>
-      </w:r>
-    </w:p>
-    <w:p>
-      <w:pPr>
-        <w:numPr>
-          <w:ilvl w:val="0"/>
-          <w:numId w:val="13"/>
-        </w:numPr>
-        <w:spacing w:before="100" w:beforeAutospacing="1" w:after="100" w:afterAutospacing="1" w:line="240" w:lineRule="auto"/>
-        <w:rPr>
-          <w:rFonts w:ascii="Arial" w:eastAsia="Times New Roman" w:hAnsi="Arial" w:cs="Arial"/>
-          <w:color w:val="000000"/>
-        </w:rPr>
-      </w:pPr>
-      <w:r>
-        <w:rPr>
-          <w:rFonts w:ascii="Droid Sans" w:eastAsia="Times New Roman" w:hAnsi="Droid Sans" w:cs="Arial"/>
-          <w:i/>
-          <w:iCs/>
-          <w:color w:val="000000"/>
-        </w:rPr>
-        <w:t>Is the visualization thoroughly analyzed and discussed?</w:t>
-      </w:r>
-    </w:p>
-    <w:p>
-      <w:pPr>
-        <w:numPr>
-          <w:ilvl w:val="0"/>
-          <w:numId w:val="13"/>
-        </w:numPr>
-        <w:spacing w:before="100" w:beforeAutospacing="1" w:after="100" w:afterAutospacing="1" w:line="240" w:lineRule="auto"/>
-        <w:rPr>
-          <w:rFonts w:ascii="Arial" w:eastAsia="Times New Roman" w:hAnsi="Arial" w:cs="Arial"/>
-          <w:color w:val="000000"/>
-        </w:rPr>
-      </w:pPr>
-      <w:r>
-        <w:rPr>
-          <w:rFonts w:ascii="Droid Sans" w:eastAsia="Times New Roman" w:hAnsi="Droid Sans" w:cs="Arial"/>
-          <w:i/>
-          <w:iCs/>
-          <w:color w:val="000000"/>
-        </w:rPr>
-        <w:t>If a plot is provided, are the axes, title, and datum clearly defined?</w:t>
-      </w:r>
-    </w:p>
-    <w:p>
-      <w:pPr>
-        <w:keepNext/>
-        <w:spacing w:before="100" w:beforeAutospacing="1" w:after="100" w:afterAutospacing="1" w:line="240" w:lineRule="auto"/>
-        <w:outlineLvl w:val="2"/>
-        <w:rPr>
-          <w:rFonts w:ascii="Arial" w:eastAsia="Times New Roman" w:hAnsi="Arial" w:cs="Arial"/>
-          <w:b/>
-          <w:bCs/>
-          <w:color w:val="434343"/>
-          <w:sz w:val="28"/>
-          <w:szCs w:val="28"/>
-        </w:rPr>
-      </w:pPr>
-      <w:r>
-        <w:rPr>
-          <w:rFonts w:ascii="Droid Sans" w:eastAsia="Times New Roman" w:hAnsi="Droid Sans" w:cs="Arial"/>
-          <w:b/>
-          <w:bCs/>
-          <w:color w:val="434343"/>
-          <w:sz w:val="24"/>
-          <w:szCs w:val="24"/>
-        </w:rPr>
-        <w:t>Reflection</w:t>
-      </w:r>
-    </w:p>
-    <w:p>
-      <w:pPr>
-        <w:spacing w:after="0" w:line="240" w:lineRule="auto"/>
-        <w:rPr>
-          <w:rFonts w:ascii="Arial" w:eastAsia="Times New Roman" w:hAnsi="Arial" w:cs="Arial"/>
-          <w:color w:val="000000"/>
-        </w:rPr>
-      </w:pPr>
-      <w:r>
-        <w:rPr>
-          <w:rFonts w:ascii="Droid Sans" w:eastAsia="Times New Roman" w:hAnsi="Droid Sans" w:cs="Arial"/>
-          <w:color w:val="000000"/>
-        </w:rPr>
-        <w:t xml:space="preserve">In this section, you will summarize the entire end-to-end problem solution and discuss one or two particular aspects of the project you found interesting or difficult. You are expected to reflect on the project as a whole to show that you have a firm understanding of the entire process employed in your work. Questions to ask </w:t>
-      </w:r>
-      <w:proofErr w:type="gramStart"/>
-      <w:r>
-        <w:rPr>
-          <w:rFonts w:ascii="Droid Sans" w:eastAsia="Times New Roman" w:hAnsi="Droid Sans" w:cs="Arial"/>
-          <w:color w:val="000000"/>
-        </w:rPr>
-        <w:t>yourself</w:t>
-      </w:r>
-      <w:proofErr w:type="gramEnd"/>
-      <w:r>
-        <w:rPr>
-          <w:rFonts w:ascii="Droid Sans" w:eastAsia="Times New Roman" w:hAnsi="Droid Sans" w:cs="Arial"/>
-          <w:color w:val="000000"/>
-        </w:rPr>
-        <w:t xml:space="preserve"> when writing this section:</w:t>
-      </w:r>
-    </w:p>
-    <w:p>
-      <w:pPr>
-        <w:numPr>
-          <w:ilvl w:val="0"/>
-          <w:numId w:val="14"/>
-        </w:numPr>
-        <w:spacing w:before="100" w:beforeAutospacing="1" w:after="100" w:afterAutospacing="1" w:line="240" w:lineRule="auto"/>
-        <w:rPr>
-          <w:rFonts w:ascii="Arial" w:eastAsia="Times New Roman" w:hAnsi="Arial" w:cs="Arial"/>
-          <w:color w:val="000000"/>
-        </w:rPr>
-      </w:pPr>
-      <w:r>
-        <w:rPr>
-          <w:rFonts w:ascii="Droid Sans" w:eastAsia="Times New Roman" w:hAnsi="Droid Sans" w:cs="Arial"/>
-          <w:i/>
-          <w:iCs/>
-          <w:color w:val="000000"/>
-        </w:rPr>
-        <w:t>Have you thoroughly summarized the entire process you used for this project?</w:t>
-      </w:r>
-    </w:p>
-    <w:p>
-      <w:pPr>
-        <w:numPr>
-          <w:ilvl w:val="0"/>
-          <w:numId w:val="14"/>
-        </w:numPr>
-        <w:spacing w:before="100" w:beforeAutospacing="1" w:after="100" w:afterAutospacing="1" w:line="240" w:lineRule="auto"/>
-        <w:rPr>
-          <w:rFonts w:ascii="Arial" w:eastAsia="Times New Roman" w:hAnsi="Arial" w:cs="Arial"/>
-          <w:color w:val="000000"/>
-        </w:rPr>
-      </w:pPr>
-      <w:r>
-        <w:rPr>
-          <w:rFonts w:ascii="Droid Sans" w:eastAsia="Times New Roman" w:hAnsi="Droid Sans" w:cs="Arial"/>
-          <w:i/>
-          <w:iCs/>
-          <w:color w:val="000000"/>
-        </w:rPr>
-        <w:t>Were there any interesting aspects of the project?</w:t>
-      </w:r>
-    </w:p>
-    <w:p>
-      <w:pPr>
-        <w:numPr>
-          <w:ilvl w:val="0"/>
-          <w:numId w:val="14"/>
-        </w:numPr>
-        <w:spacing w:before="100" w:beforeAutospacing="1" w:after="100" w:afterAutospacing="1" w:line="240" w:lineRule="auto"/>
-        <w:rPr>
-          <w:rFonts w:ascii="Arial" w:eastAsia="Times New Roman" w:hAnsi="Arial" w:cs="Arial"/>
-          <w:color w:val="000000"/>
-        </w:rPr>
-      </w:pPr>
-      <w:r>
-        <w:rPr>
-          <w:rFonts w:ascii="Droid Sans" w:eastAsia="Times New Roman" w:hAnsi="Droid Sans" w:cs="Arial"/>
-          <w:i/>
-          <w:iCs/>
-          <w:color w:val="000000"/>
-        </w:rPr>
-        <w:t>Were there any difficult aspects of the project?</w:t>
-      </w:r>
-    </w:p>
-    <w:p>
-      <w:pPr>
-        <w:numPr>
-          <w:ilvl w:val="0"/>
-          <w:numId w:val="14"/>
-        </w:numPr>
-        <w:spacing w:before="100" w:beforeAutospacing="1" w:after="100" w:afterAutospacing="1" w:line="240" w:lineRule="auto"/>
-        <w:rPr>
-          <w:rFonts w:ascii="Arial" w:eastAsia="Times New Roman" w:hAnsi="Arial" w:cs="Arial"/>
-          <w:color w:val="000000"/>
-        </w:rPr>
-      </w:pPr>
-      <w:r>
-        <w:rPr>
-          <w:rFonts w:ascii="Droid Sans" w:eastAsia="Times New Roman" w:hAnsi="Droid Sans" w:cs="Arial"/>
-          <w:i/>
-          <w:iCs/>
-          <w:color w:val="000000"/>
-        </w:rPr>
-        <w:t>Does the final model and solution fit your expectations for the problem, and should it be used in a general setting to solve these types of problems?</w:t>
-      </w:r>
-    </w:p>
-    <w:p>
-      <w:pPr>
-        <w:keepNext/>
-        <w:spacing w:before="100" w:beforeAutospacing="1" w:after="100" w:afterAutospacing="1" w:line="240" w:lineRule="auto"/>
-        <w:outlineLvl w:val="2"/>
-        <w:rPr>
-          <w:rFonts w:ascii="Arial" w:eastAsia="Times New Roman" w:hAnsi="Arial" w:cs="Arial"/>
-          <w:b/>
-          <w:bCs/>
-          <w:color w:val="434343"/>
-          <w:sz w:val="28"/>
-          <w:szCs w:val="28"/>
-        </w:rPr>
-      </w:pPr>
-      <w:r>
-        <w:rPr>
-          <w:rFonts w:ascii="Droid Sans" w:eastAsia="Times New Roman" w:hAnsi="Droid Sans" w:cs="Arial"/>
-          <w:b/>
-          <w:bCs/>
-          <w:color w:val="434343"/>
-          <w:sz w:val="24"/>
-          <w:szCs w:val="24"/>
-        </w:rPr>
         <w:t>Improvement</w:t>
       </w:r>
     </w:p>
@@ -4720,7 +5478,6 @@
           <w:sz w:val="30"/>
           <w:szCs w:val="30"/>
         </w:rPr>
-        <w:lastRenderedPageBreak/>
         <w:t>Before submitting your report, ask yourself…</w:t>
       </w:r>
     </w:p>
@@ -4761,6 +5518,7 @@
           <w:rFonts w:ascii="Arial" w:eastAsia="Times New Roman" w:hAnsi="Arial" w:cs="Arial"/>
           <w:color w:val="666666"/>
         </w:rPr>
+        <w:lastRenderedPageBreak/>
         <w:t>Is each section (particularly Analysis and Methodology) written in a clear, concise and specific fashion? Are there any ambiguous terms or phrases that need clarification?</w:t>
       </w:r>
     </w:p>
@@ -5962,6 +6720,92 @@
     </w:lvl>
   </w:abstractNum>
   <w:abstractNum w:abstractNumId="8">
+    <w:nsid w:val="4C3C62FF"/>
+    <w:multiLevelType w:val="hybridMultilevel"/>
+    <w:tmpl w:val="5DF4F39A"/>
+    <w:lvl w:ilvl="0" w:tplc="0409000F">
+      <w:start w:val="1"/>
+      <w:numFmt w:val="decimal"/>
+      <w:lvlText w:val="%1."/>
+      <w:lvlJc w:val="left"/>
+      <w:pPr>
+        <w:ind w:left="720" w:hanging="360"/>
+      </w:pPr>
+    </w:lvl>
+    <w:lvl w:ilvl="1" w:tplc="04090019">
+      <w:start w:val="1"/>
+      <w:numFmt w:val="lowerLetter"/>
+      <w:lvlText w:val="%2."/>
+      <w:lvlJc w:val="left"/>
+      <w:pPr>
+        <w:ind w:left="1440" w:hanging="360"/>
+      </w:pPr>
+    </w:lvl>
+    <w:lvl w:ilvl="2" w:tplc="0409001B">
+      <w:start w:val="1"/>
+      <w:numFmt w:val="lowerRoman"/>
+      <w:lvlText w:val="%3."/>
+      <w:lvlJc w:val="right"/>
+      <w:pPr>
+        <w:ind w:left="2160" w:hanging="180"/>
+      </w:pPr>
+    </w:lvl>
+    <w:lvl w:ilvl="3" w:tplc="0409000F" w:tentative="1">
+      <w:start w:val="1"/>
+      <w:numFmt w:val="decimal"/>
+      <w:lvlText w:val="%4."/>
+      <w:lvlJc w:val="left"/>
+      <w:pPr>
+        <w:ind w:left="2880" w:hanging="360"/>
+      </w:pPr>
+    </w:lvl>
+    <w:lvl w:ilvl="4" w:tplc="04090019" w:tentative="1">
+      <w:start w:val="1"/>
+      <w:numFmt w:val="lowerLetter"/>
+      <w:lvlText w:val="%5."/>
+      <w:lvlJc w:val="left"/>
+      <w:pPr>
+        <w:ind w:left="3600" w:hanging="360"/>
+      </w:pPr>
+    </w:lvl>
+    <w:lvl w:ilvl="5" w:tplc="0409001B" w:tentative="1">
+      <w:start w:val="1"/>
+      <w:numFmt w:val="lowerRoman"/>
+      <w:lvlText w:val="%6."/>
+      <w:lvlJc w:val="right"/>
+      <w:pPr>
+        <w:ind w:left="4320" w:hanging="180"/>
+      </w:pPr>
+    </w:lvl>
+    <w:lvl w:ilvl="6" w:tplc="0409000F" w:tentative="1">
+      <w:start w:val="1"/>
+      <w:numFmt w:val="decimal"/>
+      <w:lvlText w:val="%7."/>
+      <w:lvlJc w:val="left"/>
+      <w:pPr>
+        <w:ind w:left="5040" w:hanging="360"/>
+      </w:pPr>
+    </w:lvl>
+    <w:lvl w:ilvl="7" w:tplc="04090019" w:tentative="1">
+      <w:start w:val="1"/>
+      <w:numFmt w:val="lowerLetter"/>
+      <w:lvlText w:val="%8."/>
+      <w:lvlJc w:val="left"/>
+      <w:pPr>
+        <w:ind w:left="5760" w:hanging="360"/>
+      </w:pPr>
+    </w:lvl>
+    <w:lvl w:ilvl="8" w:tplc="0409001B" w:tentative="1">
+      <w:start w:val="1"/>
+      <w:numFmt w:val="lowerRoman"/>
+      <w:lvlText w:val="%9."/>
+      <w:lvlJc w:val="right"/>
+      <w:pPr>
+        <w:ind w:left="6480" w:hanging="180"/>
+      </w:pPr>
+    </w:lvl>
+  </w:abstractNum>
+  <w:abstractNum w:abstractNumId="9">
     <w:nsid w:val="503C5160"/>
     <w:multiLevelType w:val="multilevel"/>
     <w:tmpl w:val="1FFA3294"/>
@@ -6110,7 +6954,7 @@
       </w:rPr>
     </w:lvl>
   </w:abstractNum>
-  <w:abstractNum w:abstractNumId="9">
+  <w:abstractNum w:abstractNumId="10">
     <w:nsid w:val="560431F1"/>
     <w:multiLevelType w:val="multilevel"/>
     <w:tmpl w:val="611859D2"/>
@@ -6259,7 +7103,7 @@
       </w:rPr>
     </w:lvl>
   </w:abstractNum>
-  <w:abstractNum w:abstractNumId="10">
+  <w:abstractNum w:abstractNumId="11">
     <w:nsid w:val="59B427FB"/>
     <w:multiLevelType w:val="multilevel"/>
     <w:tmpl w:val="FBA82A20"/>
@@ -6408,7 +7252,7 @@
       </w:rPr>
     </w:lvl>
   </w:abstractNum>
-  <w:abstractNum w:abstractNumId="11">
+  <w:abstractNum w:abstractNumId="12">
     <w:nsid w:val="617230AA"/>
     <w:multiLevelType w:val="hybridMultilevel"/>
     <w:tmpl w:val="2D963A06"/>
@@ -6494,7 +7338,7 @@
       </w:pPr>
     </w:lvl>
   </w:abstractNum>
-  <w:abstractNum w:abstractNumId="12">
+  <w:abstractNum w:abstractNumId="13">
     <w:nsid w:val="67C405A1"/>
     <w:multiLevelType w:val="multilevel"/>
     <w:tmpl w:val="32AC68C8"/>
@@ -6643,7 +7487,7 @@
       </w:rPr>
     </w:lvl>
   </w:abstractNum>
-  <w:abstractNum w:abstractNumId="13">
+  <w:abstractNum w:abstractNumId="14">
     <w:nsid w:val="69535586"/>
     <w:multiLevelType w:val="multilevel"/>
     <w:tmpl w:val="620A92EC"/>
@@ -6792,7 +7636,7 @@
       </w:rPr>
     </w:lvl>
   </w:abstractNum>
-  <w:abstractNum w:abstractNumId="14">
+  <w:abstractNum w:abstractNumId="15">
     <w:nsid w:val="71E23A73"/>
     <w:multiLevelType w:val="multilevel"/>
     <w:tmpl w:val="19E02850"/>
@@ -6941,7 +7785,7 @@
       </w:rPr>
     </w:lvl>
   </w:abstractNum>
-  <w:abstractNum w:abstractNumId="15">
+  <w:abstractNum w:abstractNumId="16">
     <w:nsid w:val="748A360C"/>
     <w:multiLevelType w:val="multilevel"/>
     <w:tmpl w:val="5BF0797C"/>
@@ -7090,7 +7934,7 @@
       </w:rPr>
     </w:lvl>
   </w:abstractNum>
-  <w:abstractNum w:abstractNumId="16">
+  <w:abstractNum w:abstractNumId="17">
     <w:nsid w:val="76324083"/>
     <w:multiLevelType w:val="multilevel"/>
     <w:tmpl w:val="53FAF06A"/>
@@ -7239,7 +8083,7 @@
       </w:rPr>
     </w:lvl>
   </w:abstractNum>
-  <w:abstractNum w:abstractNumId="17">
+  <w:abstractNum w:abstractNumId="18">
     <w:nsid w:val="7633432D"/>
     <w:multiLevelType w:val="multilevel"/>
     <w:tmpl w:val="B73612B2"/>
@@ -7388,7 +8232,7 @@
       </w:rPr>
     </w:lvl>
   </w:abstractNum>
-  <w:abstractNum w:abstractNumId="18">
+  <w:abstractNum w:abstractNumId="19">
     <w:nsid w:val="7BF377ED"/>
     <w:multiLevelType w:val="multilevel"/>
     <w:tmpl w:val="0A244D1E"/>
@@ -7537,7 +8381,7 @@
       </w:rPr>
     </w:lvl>
   </w:abstractNum>
-  <w:abstractNum w:abstractNumId="19">
+  <w:abstractNum w:abstractNumId="20">
     <w:nsid w:val="7E0C6041"/>
     <w:multiLevelType w:val="multilevel"/>
     <w:tmpl w:val="DCD091F4"/>
@@ -7687,7 +8531,7 @@
     </w:lvl>
   </w:abstractNum>
   <w:num w:numId="1">
-    <w:abstractNumId w:val="9"/>
+    <w:abstractNumId w:val="10"/>
   </w:num>
   <w:num w:numId="2">
     <w:abstractNumId w:val="1"/>
@@ -7696,34 +8540,34 @@
     <w:abstractNumId w:val="2"/>
   </w:num>
   <w:num w:numId="4">
+    <w:abstractNumId w:val="16"/>
+  </w:num>
+  <w:num w:numId="5">
+    <w:abstractNumId w:val="19"/>
+  </w:num>
+  <w:num w:numId="6">
+    <w:abstractNumId w:val="20"/>
+  </w:num>
+  <w:num w:numId="7">
+    <w:abstractNumId w:val="9"/>
+  </w:num>
+  <w:num w:numId="8">
     <w:abstractNumId w:val="15"/>
   </w:num>
-  <w:num w:numId="5">
-    <w:abstractNumId w:val="18"/>
-  </w:num>
-  <w:num w:numId="6">
-    <w:abstractNumId w:val="19"/>
-  </w:num>
-  <w:num w:numId="7">
-    <w:abstractNumId w:val="8"/>
-  </w:num>
-  <w:num w:numId="8">
+  <w:num w:numId="9">
     <w:abstractNumId w:val="14"/>
   </w:num>
-  <w:num w:numId="9">
-    <w:abstractNumId w:val="13"/>
-  </w:num>
   <w:num w:numId="10">
-    <w:abstractNumId w:val="16"/>
+    <w:abstractNumId w:val="17"/>
   </w:num>
   <w:num w:numId="11">
-    <w:abstractNumId w:val="10"/>
+    <w:abstractNumId w:val="11"/>
   </w:num>
   <w:num w:numId="12">
     <w:abstractNumId w:val="7"/>
   </w:num>
   <w:num w:numId="13">
-    <w:abstractNumId w:val="17"/>
+    <w:abstractNumId w:val="18"/>
   </w:num>
   <w:num w:numId="14">
     <w:abstractNumId w:val="6"/>
@@ -7732,7 +8576,7 @@
     <w:abstractNumId w:val="0"/>
   </w:num>
   <w:num w:numId="16">
-    <w:abstractNumId w:val="12"/>
+    <w:abstractNumId w:val="13"/>
   </w:num>
   <w:num w:numId="17">
     <w:abstractNumId w:val="4"/>
@@ -7741,10 +8585,13 @@
     <w:abstractNumId w:val="3"/>
   </w:num>
   <w:num w:numId="19">
-    <w:abstractNumId w:val="11"/>
+    <w:abstractNumId w:val="12"/>
   </w:num>
   <w:num w:numId="20">
     <w:abstractNumId w:val="5"/>
+  </w:num>
+  <w:num w:numId="21">
+    <w:abstractNumId w:val="8"/>
   </w:num>
 </w:numbering>
 </file>

</xml_diff>

<commit_message>
docs: Add baseline curve image to report & Add some discussion of feature creation
</commit_message>
<xml_diff>
--- a/Chinese_Learning/Capstone Project Report.docx
+++ b/Chinese_Learning/Capstone Project Report.docx
@@ -1485,6 +1485,8 @@
         </w:rPr>
         <w:t>Root mean squared error</w:t>
       </w:r>
+      <w:bookmarkStart w:id="0" w:name="_GoBack"/>
+      <w:bookmarkEnd w:id="0"/>
     </w:p>
     <w:p>
       <w:pPr>
@@ -3480,678 +3482,6 @@
       <w:pPr>
         <w:spacing w:after="0" w:line="240" w:lineRule="auto"/>
         <w:rPr>
-          <w:rFonts w:ascii="Arial" w:eastAsia="Times New Roman" w:hAnsi="Arial" w:cs="Arial"/>
-          <w:color w:val="000000"/>
-        </w:rPr>
-      </w:pPr>
-      <w:r>
-        <w:rPr>
-          <w:rFonts w:ascii="Droid Sans" w:eastAsia="Times New Roman" w:hAnsi="Droid Sans" w:cs="Arial"/>
-          <w:color w:val="000000"/>
-        </w:rPr>
-        <w:t xml:space="preserve">In this section, you will need to provide a clearly defined benchmark result or threshold for comparing across performances obtained by your solution. The reasoning behind the benchmark (in the case where it is not an established result) should be discussed. Questions to ask </w:t>
-      </w:r>
-      <w:proofErr w:type="gramStart"/>
-      <w:r>
-        <w:rPr>
-          <w:rFonts w:ascii="Droid Sans" w:eastAsia="Times New Roman" w:hAnsi="Droid Sans" w:cs="Arial"/>
-          <w:color w:val="000000"/>
-        </w:rPr>
-        <w:t>yourself</w:t>
-      </w:r>
-      <w:proofErr w:type="gramEnd"/>
-      <w:r>
-        <w:rPr>
-          <w:rFonts w:ascii="Droid Sans" w:eastAsia="Times New Roman" w:hAnsi="Droid Sans" w:cs="Arial"/>
-          <w:color w:val="000000"/>
-        </w:rPr>
-        <w:t xml:space="preserve"> when writing this section:</w:t>
-      </w:r>
-    </w:p>
-    <w:p>
-      <w:pPr>
-        <w:numPr>
-          <w:ilvl w:val="0"/>
-          <w:numId w:val="7"/>
-        </w:numPr>
-        <w:spacing w:before="100" w:beforeAutospacing="1" w:after="100" w:afterAutospacing="1" w:line="240" w:lineRule="auto"/>
-        <w:rPr>
-          <w:rFonts w:ascii="Arial" w:eastAsia="Times New Roman" w:hAnsi="Arial" w:cs="Arial"/>
-          <w:color w:val="000000"/>
-        </w:rPr>
-      </w:pPr>
-      <w:r>
-        <w:rPr>
-          <w:rFonts w:ascii="Droid Sans" w:eastAsia="Times New Roman" w:hAnsi="Droid Sans" w:cs="Arial"/>
-          <w:i/>
-          <w:iCs/>
-          <w:color w:val="000000"/>
-        </w:rPr>
-        <w:t>Has some result or value been provided that acts as a benchmark for measuring performance?</w:t>
-      </w:r>
-    </w:p>
-    <w:p>
-      <w:pPr>
-        <w:numPr>
-          <w:ilvl w:val="0"/>
-          <w:numId w:val="7"/>
-        </w:numPr>
-        <w:spacing w:before="100" w:beforeAutospacing="1" w:after="100" w:afterAutospacing="1" w:line="240" w:lineRule="auto"/>
-        <w:rPr>
-          <w:rFonts w:ascii="Arial" w:eastAsia="Times New Roman" w:hAnsi="Arial" w:cs="Arial"/>
-          <w:color w:val="000000"/>
-        </w:rPr>
-      </w:pPr>
-      <w:r>
-        <w:rPr>
-          <w:rFonts w:ascii="Droid Sans" w:eastAsia="Times New Roman" w:hAnsi="Droid Sans" w:cs="Arial"/>
-          <w:i/>
-          <w:iCs/>
-          <w:color w:val="000000"/>
-        </w:rPr>
-        <w:t>Is it clear how this result or value was obtained (whether by data or by hypothesis)?</w:t>
-      </w:r>
-    </w:p>
-    <w:p>
-      <w:pPr>
-        <w:keepNext/>
-        <w:spacing w:before="100" w:beforeAutospacing="1" w:after="100" w:afterAutospacing="1" w:line="240" w:lineRule="auto"/>
-        <w:jc w:val="center"/>
-        <w:outlineLvl w:val="0"/>
-        <w:rPr>
-          <w:rFonts w:ascii="Arial" w:eastAsia="Times New Roman" w:hAnsi="Arial" w:cs="Arial"/>
-          <w:b/>
-          <w:bCs/>
-          <w:color w:val="000000"/>
-          <w:kern w:val="36"/>
-          <w:sz w:val="40"/>
-          <w:szCs w:val="40"/>
-        </w:rPr>
-      </w:pPr>
-      <w:r>
-        <w:rPr>
-          <w:rFonts w:ascii="Droid Sans" w:eastAsia="Times New Roman" w:hAnsi="Droid Sans" w:cs="Arial"/>
-          <w:b/>
-          <w:bCs/>
-          <w:color w:val="000000"/>
-          <w:kern w:val="36"/>
-          <w:sz w:val="40"/>
-          <w:szCs w:val="40"/>
-        </w:rPr>
-        <w:t>Methodology</w:t>
-      </w:r>
-    </w:p>
-    <w:p>
-      <w:pPr>
-        <w:spacing w:after="0" w:line="240" w:lineRule="auto"/>
-        <w:jc w:val="center"/>
-        <w:rPr>
-          <w:rFonts w:ascii="Arial" w:eastAsia="Times New Roman" w:hAnsi="Arial" w:cs="Arial"/>
-          <w:color w:val="000000"/>
-        </w:rPr>
-      </w:pPr>
-      <w:r>
-        <w:rPr>
-          <w:rFonts w:ascii="Droid Sans" w:eastAsia="Times New Roman" w:hAnsi="Droid Sans" w:cs="Arial"/>
-          <w:i/>
-          <w:iCs/>
-          <w:color w:val="000000"/>
-          <w:sz w:val="18"/>
-          <w:szCs w:val="18"/>
-        </w:rPr>
-        <w:t>(</w:t>
-      </w:r>
-      <w:proofErr w:type="gramStart"/>
-      <w:r>
-        <w:rPr>
-          <w:rFonts w:ascii="Droid Sans" w:eastAsia="Times New Roman" w:hAnsi="Droid Sans" w:cs="Arial"/>
-          <w:i/>
-          <w:iCs/>
-          <w:color w:val="000000"/>
-          <w:sz w:val="18"/>
-          <w:szCs w:val="18"/>
-        </w:rPr>
-        <w:t>approximately</w:t>
-      </w:r>
-      <w:proofErr w:type="gramEnd"/>
-      <w:r>
-        <w:rPr>
-          <w:rFonts w:ascii="Droid Sans" w:eastAsia="Times New Roman" w:hAnsi="Droid Sans" w:cs="Arial"/>
-          <w:i/>
-          <w:iCs/>
-          <w:color w:val="000000"/>
-          <w:sz w:val="18"/>
-          <w:szCs w:val="18"/>
-        </w:rPr>
-        <w:t xml:space="preserve"> 3 - 5 pages)</w:t>
-      </w:r>
-    </w:p>
-    <w:p>
-      <w:pPr>
-        <w:keepNext/>
-        <w:spacing w:before="100" w:beforeAutospacing="1" w:after="100" w:afterAutospacing="1" w:line="240" w:lineRule="auto"/>
-        <w:outlineLvl w:val="2"/>
-        <w:rPr>
-          <w:rFonts w:ascii="Arial" w:eastAsia="Times New Roman" w:hAnsi="Arial" w:cs="Arial"/>
-          <w:b/>
-          <w:bCs/>
-          <w:color w:val="434343"/>
-          <w:sz w:val="28"/>
-          <w:szCs w:val="28"/>
-        </w:rPr>
-      </w:pPr>
-      <w:r>
-        <w:rPr>
-          <w:rFonts w:ascii="Droid Sans" w:eastAsia="Times New Roman" w:hAnsi="Droid Sans" w:cs="Arial"/>
-          <w:b/>
-          <w:bCs/>
-          <w:color w:val="434343"/>
-          <w:sz w:val="24"/>
-          <w:szCs w:val="24"/>
-        </w:rPr>
-        <w:t>Data Preprocessing</w:t>
-      </w:r>
-    </w:p>
-    <w:p>
-      <w:pPr>
-        <w:spacing w:after="0" w:line="240" w:lineRule="auto"/>
-        <w:rPr>
-          <w:rFonts w:ascii="Droid Sans" w:eastAsia="Times New Roman" w:hAnsi="Droid Sans" w:cs="Arial"/>
-          <w:color w:val="000000"/>
-        </w:rPr>
-      </w:pPr>
-      <w:r>
-        <w:rPr>
-          <w:rFonts w:ascii="Droid Sans" w:eastAsia="Times New Roman" w:hAnsi="Droid Sans" w:cs="Arial"/>
-          <w:color w:val="000000"/>
-        </w:rPr>
-        <w:t>In order supervised machine learning to be possible on this dataset there were several transformations required on the raw dataset</w:t>
-      </w:r>
-    </w:p>
-    <w:p>
-      <w:pPr>
-        <w:pStyle w:val="ListParagraph"/>
-        <w:numPr>
-          <w:ilvl w:val="0"/>
-          <w:numId w:val="21"/>
-        </w:numPr>
-        <w:spacing w:after="0" w:line="240" w:lineRule="auto"/>
-        <w:rPr>
-          <w:rFonts w:ascii="Droid Sans" w:eastAsia="Times New Roman" w:hAnsi="Droid Sans" w:cs="Arial"/>
-          <w:color w:val="000000"/>
-        </w:rPr>
-      </w:pPr>
-      <w:r>
-        <w:rPr>
-          <w:rFonts w:ascii="Droid Sans" w:eastAsia="Times New Roman" w:hAnsi="Droid Sans" w:cs="Arial"/>
-          <w:color w:val="000000"/>
-        </w:rPr>
-        <w:t xml:space="preserve">The raw data needed to be imported into a pandas </w:t>
-      </w:r>
-      <w:proofErr w:type="spellStart"/>
-      <w:r>
-        <w:rPr>
-          <w:rFonts w:ascii="Droid Sans" w:eastAsia="Times New Roman" w:hAnsi="Droid Sans" w:cs="Arial"/>
-          <w:color w:val="000000"/>
-        </w:rPr>
-        <w:t>dataframe</w:t>
-      </w:r>
-      <w:proofErr w:type="spellEnd"/>
-      <w:r>
-        <w:rPr>
-          <w:rFonts w:ascii="Droid Sans" w:eastAsia="Times New Roman" w:hAnsi="Droid Sans" w:cs="Arial"/>
-          <w:color w:val="000000"/>
-        </w:rPr>
-        <w:t xml:space="preserve"> from a Microsoft Excel file</w:t>
-      </w:r>
-    </w:p>
-    <w:p>
-      <w:pPr>
-        <w:pStyle w:val="ListParagraph"/>
-        <w:numPr>
-          <w:ilvl w:val="1"/>
-          <w:numId w:val="21"/>
-        </w:numPr>
-        <w:spacing w:after="0" w:line="240" w:lineRule="auto"/>
-        <w:rPr>
-          <w:rFonts w:ascii="Droid Sans" w:eastAsia="Times New Roman" w:hAnsi="Droid Sans" w:cs="Arial"/>
-          <w:color w:val="000000"/>
-        </w:rPr>
-      </w:pPr>
-      <w:r>
-        <w:rPr>
-          <w:rFonts w:ascii="Droid Sans" w:eastAsia="Times New Roman" w:hAnsi="Droid Sans" w:cs="Arial"/>
-          <w:color w:val="000000"/>
-        </w:rPr>
-        <w:t xml:space="preserve">The ‘Date’ field needed to be parsed and formatted to be turned into a python </w:t>
-      </w:r>
-      <w:proofErr w:type="spellStart"/>
-      <w:r>
-        <w:rPr>
-          <w:rFonts w:ascii="Droid Sans" w:eastAsia="Times New Roman" w:hAnsi="Droid Sans" w:cs="Arial"/>
-          <w:color w:val="000000"/>
-        </w:rPr>
-        <w:t>datetime</w:t>
-      </w:r>
-      <w:proofErr w:type="spellEnd"/>
-      <w:r>
-        <w:rPr>
-          <w:rFonts w:ascii="Droid Sans" w:eastAsia="Times New Roman" w:hAnsi="Droid Sans" w:cs="Arial"/>
-          <w:color w:val="000000"/>
-        </w:rPr>
-        <w:t xml:space="preserve"> variable type</w:t>
-      </w:r>
-    </w:p>
-    <w:p>
-      <w:pPr>
-        <w:pStyle w:val="ListParagraph"/>
-        <w:numPr>
-          <w:ilvl w:val="1"/>
-          <w:numId w:val="21"/>
-        </w:numPr>
-        <w:spacing w:after="0" w:line="240" w:lineRule="auto"/>
-        <w:rPr>
-          <w:rFonts w:ascii="Droid Sans" w:eastAsia="Times New Roman" w:hAnsi="Droid Sans" w:cs="Arial"/>
-          <w:color w:val="000000"/>
-        </w:rPr>
-      </w:pPr>
-      <w:r>
-        <w:rPr>
-          <w:rFonts w:ascii="Droid Sans" w:eastAsia="Times New Roman" w:hAnsi="Droid Sans" w:cs="Arial"/>
-          <w:color w:val="000000"/>
-        </w:rPr>
-        <w:t>The ‘</w:t>
-      </w:r>
-      <w:proofErr w:type="spellStart"/>
-      <w:r>
-        <w:rPr>
-          <w:rFonts w:ascii="Droid Sans" w:eastAsia="Times New Roman" w:hAnsi="Droid Sans" w:cs="Arial"/>
-          <w:color w:val="000000"/>
-        </w:rPr>
-        <w:t>Time_Spent</w:t>
-      </w:r>
-      <w:proofErr w:type="spellEnd"/>
-      <w:r>
-        <w:rPr>
-          <w:rFonts w:ascii="Droid Sans" w:eastAsia="Times New Roman" w:hAnsi="Droid Sans" w:cs="Arial"/>
-          <w:color w:val="000000"/>
-        </w:rPr>
-        <w:t>’ field was read in as text and transformed to an integer (only whole numbers were used in this field)</w:t>
-      </w:r>
-    </w:p>
-    <w:p>
-      <w:pPr>
-        <w:pStyle w:val="ListParagraph"/>
-        <w:numPr>
-          <w:ilvl w:val="1"/>
-          <w:numId w:val="21"/>
-        </w:numPr>
-        <w:spacing w:after="0" w:line="240" w:lineRule="auto"/>
-        <w:rPr>
-          <w:rFonts w:ascii="Droid Sans" w:eastAsia="Times New Roman" w:hAnsi="Droid Sans" w:cs="Arial"/>
-          <w:color w:val="000000"/>
-        </w:rPr>
-      </w:pPr>
-      <w:r>
-        <w:rPr>
-          <w:rFonts w:ascii="Droid Sans" w:eastAsia="Times New Roman" w:hAnsi="Droid Sans" w:cs="Arial"/>
-          <w:color w:val="000000"/>
-        </w:rPr>
-        <w:t>The ‘</w:t>
-      </w:r>
-      <w:proofErr w:type="spellStart"/>
-      <w:r>
-        <w:rPr>
-          <w:rFonts w:ascii="Droid Sans" w:eastAsia="Times New Roman" w:hAnsi="Droid Sans" w:cs="Arial"/>
-          <w:color w:val="000000"/>
-        </w:rPr>
-        <w:t>Text_Read’field</w:t>
-      </w:r>
-      <w:proofErr w:type="spellEnd"/>
-      <w:r>
-        <w:rPr>
-          <w:rFonts w:ascii="Droid Sans" w:eastAsia="Times New Roman" w:hAnsi="Droid Sans" w:cs="Arial"/>
-          <w:color w:val="000000"/>
-        </w:rPr>
-        <w:t xml:space="preserve"> was copied in as Unicode text</w:t>
-      </w:r>
-    </w:p>
-    <w:p>
-      <w:pPr>
-        <w:pStyle w:val="ListParagraph"/>
-        <w:numPr>
-          <w:ilvl w:val="0"/>
-          <w:numId w:val="21"/>
-        </w:numPr>
-        <w:spacing w:after="0" w:line="240" w:lineRule="auto"/>
-        <w:rPr>
-          <w:rFonts w:ascii="Droid Sans" w:eastAsia="Times New Roman" w:hAnsi="Droid Sans" w:cs="Arial"/>
-          <w:color w:val="000000"/>
-        </w:rPr>
-      </w:pPr>
-      <w:r>
-        <w:rPr>
-          <w:rFonts w:ascii="Droid Sans" w:eastAsia="Times New Roman" w:hAnsi="Droid Sans" w:cs="Arial"/>
-          <w:color w:val="000000"/>
-        </w:rPr>
-        <w:t>The Unicode text in the ‘</w:t>
-      </w:r>
-      <w:proofErr w:type="spellStart"/>
-      <w:r>
-        <w:rPr>
-          <w:rFonts w:ascii="Droid Sans" w:eastAsia="Times New Roman" w:hAnsi="Droid Sans" w:cs="Arial"/>
-          <w:color w:val="000000"/>
-        </w:rPr>
-        <w:t>Text_Read</w:t>
-      </w:r>
-      <w:proofErr w:type="spellEnd"/>
-      <w:r>
-        <w:rPr>
-          <w:rFonts w:ascii="Droid Sans" w:eastAsia="Times New Roman" w:hAnsi="Droid Sans" w:cs="Arial"/>
-          <w:color w:val="000000"/>
-        </w:rPr>
-        <w:t>’ field had to be stripped of all non-Chinese characters</w:t>
-      </w:r>
-    </w:p>
-    <w:p>
-      <w:pPr>
-        <w:pStyle w:val="ListParagraph"/>
-        <w:numPr>
-          <w:ilvl w:val="1"/>
-          <w:numId w:val="21"/>
-        </w:numPr>
-        <w:spacing w:after="0" w:line="240" w:lineRule="auto"/>
-        <w:rPr>
-          <w:rFonts w:ascii="Droid Sans" w:eastAsia="Times New Roman" w:hAnsi="Droid Sans" w:cs="Arial"/>
-          <w:color w:val="000000"/>
-        </w:rPr>
-      </w:pPr>
-      <w:r>
-        <w:rPr>
-          <w:rFonts w:ascii="Droid Sans" w:eastAsia="Times New Roman" w:hAnsi="Droid Sans" w:cs="Arial"/>
-          <w:color w:val="000000"/>
-        </w:rPr>
-        <w:t xml:space="preserve">All numbers and whitespace (‘\n’ and </w:t>
-      </w:r>
-      <w:proofErr w:type="gramStart"/>
-      <w:r>
-        <w:rPr>
-          <w:rFonts w:ascii="Droid Sans" w:eastAsia="Times New Roman" w:hAnsi="Droid Sans" w:cs="Arial"/>
-          <w:color w:val="000000"/>
-        </w:rPr>
-        <w:t>‘ ‘</w:t>
-      </w:r>
-      <w:proofErr w:type="gramEnd"/>
-      <w:r>
-        <w:rPr>
-          <w:rFonts w:ascii="Droid Sans" w:eastAsia="Times New Roman" w:hAnsi="Droid Sans" w:cs="Arial"/>
-          <w:color w:val="000000"/>
-        </w:rPr>
-        <w:t>) were removed.  There were no tabs (‘\t’) in this dataset</w:t>
-      </w:r>
-    </w:p>
-    <w:p>
-      <w:pPr>
-        <w:pStyle w:val="ListParagraph"/>
-        <w:numPr>
-          <w:ilvl w:val="1"/>
-          <w:numId w:val="21"/>
-        </w:numPr>
-        <w:spacing w:after="0" w:line="240" w:lineRule="auto"/>
-        <w:rPr>
-          <w:rFonts w:ascii="Droid Sans" w:eastAsia="Times New Roman" w:hAnsi="Droid Sans" w:cs="Arial"/>
-          <w:color w:val="000000"/>
-        </w:rPr>
-      </w:pPr>
-      <w:r>
-        <w:rPr>
-          <w:rFonts w:ascii="Droid Sans" w:eastAsia="Times New Roman" w:hAnsi="Droid Sans" w:cs="Arial"/>
-          <w:color w:val="000000"/>
-        </w:rPr>
-        <w:t>Punctuation was removed</w:t>
-      </w:r>
-    </w:p>
-    <w:p>
-      <w:pPr>
-        <w:pStyle w:val="ListParagraph"/>
-        <w:numPr>
-          <w:ilvl w:val="1"/>
-          <w:numId w:val="21"/>
-        </w:numPr>
-        <w:spacing w:after="0" w:line="240" w:lineRule="auto"/>
-        <w:rPr>
-          <w:rFonts w:ascii="Droid Sans" w:eastAsia="Times New Roman" w:hAnsi="Droid Sans" w:cs="Arial"/>
-          <w:color w:val="000000"/>
-        </w:rPr>
-      </w:pPr>
-      <w:r>
-        <w:rPr>
-          <w:rFonts w:ascii="Droid Sans" w:eastAsia="Times New Roman" w:hAnsi="Droid Sans" w:cs="Arial"/>
-          <w:color w:val="000000"/>
-        </w:rPr>
-        <w:t>A couple weird characters that were found during data entry quality checks (see 2.d.ii below) were removed.  The Unicode text for these characters include</w:t>
-      </w:r>
-    </w:p>
-    <w:p>
-      <w:pPr>
-        <w:pStyle w:val="ListParagraph"/>
-        <w:numPr>
-          <w:ilvl w:val="2"/>
-          <w:numId w:val="21"/>
-        </w:numPr>
-        <w:spacing w:after="0" w:line="240" w:lineRule="auto"/>
-        <w:rPr>
-          <w:rFonts w:ascii="Droid Sans" w:eastAsia="Times New Roman" w:hAnsi="Droid Sans" w:cs="Arial"/>
-          <w:color w:val="000000"/>
-        </w:rPr>
-      </w:pPr>
-      <w:r>
-        <w:rPr>
-          <w:rFonts w:ascii="Droid Sans" w:eastAsia="Times New Roman" w:hAnsi="Droid Sans" w:cs="Arial"/>
-          <w:color w:val="000000"/>
-        </w:rPr>
-        <w:t>u'\u200b'</w:t>
-      </w:r>
-      <w:r>
-        <w:rPr>
-          <w:rFonts w:ascii="Droid Sans" w:eastAsia="Times New Roman" w:hAnsi="Droid Sans" w:cs="Arial"/>
-          <w:color w:val="000000"/>
-        </w:rPr>
-        <w:t>: a zero width blank character that was throwing off character counts</w:t>
-      </w:r>
-    </w:p>
-    <w:p>
-      <w:pPr>
-        <w:pStyle w:val="ListParagraph"/>
-        <w:numPr>
-          <w:ilvl w:val="2"/>
-          <w:numId w:val="21"/>
-        </w:numPr>
-        <w:spacing w:after="0" w:line="240" w:lineRule="auto"/>
-        <w:rPr>
-          <w:rFonts w:ascii="Droid Sans" w:eastAsia="Times New Roman" w:hAnsi="Droid Sans" w:cs="Arial"/>
-          <w:color w:val="000000"/>
-        </w:rPr>
-      </w:pPr>
-      <w:r>
-        <w:rPr>
-          <w:rFonts w:ascii="Droid Sans" w:eastAsia="Times New Roman" w:hAnsi="Droid Sans" w:cs="Arial"/>
-          <w:color w:val="000000"/>
-        </w:rPr>
-        <w:t>u'\u2500'</w:t>
-      </w:r>
-      <w:r>
-        <w:rPr>
-          <w:rFonts w:ascii="Droid Sans" w:eastAsia="Times New Roman" w:hAnsi="Droid Sans" w:cs="Arial"/>
-          <w:color w:val="000000"/>
-        </w:rPr>
-        <w:t>: a dash that for some reason was not part of the punctuation list used</w:t>
-      </w:r>
-    </w:p>
-    <w:p>
-      <w:pPr>
-        <w:pStyle w:val="ListParagraph"/>
-        <w:numPr>
-          <w:ilvl w:val="2"/>
-          <w:numId w:val="21"/>
-        </w:numPr>
-        <w:spacing w:after="0" w:line="240" w:lineRule="auto"/>
-        <w:rPr>
-          <w:rFonts w:ascii="Droid Sans" w:eastAsia="Times New Roman" w:hAnsi="Droid Sans" w:cs="Arial"/>
-          <w:color w:val="000000"/>
-        </w:rPr>
-      </w:pPr>
-      <w:r>
-        <w:rPr>
-          <w:rFonts w:ascii="Droid Sans" w:eastAsia="Times New Roman" w:hAnsi="Droid Sans" w:cs="Arial"/>
-          <w:color w:val="000000"/>
-        </w:rPr>
-        <w:t>u'\xa0'</w:t>
-      </w:r>
-      <w:r>
-        <w:rPr>
-          <w:rFonts w:ascii="Droid Sans" w:eastAsia="Times New Roman" w:hAnsi="Droid Sans" w:cs="Arial"/>
-          <w:color w:val="000000"/>
-        </w:rPr>
-        <w:t>: a Unicode space character that was not removed during standard whitespace removal</w:t>
-      </w:r>
-    </w:p>
-    <w:p>
-      <w:pPr>
-        <w:pStyle w:val="ListParagraph"/>
-        <w:numPr>
-          <w:ilvl w:val="1"/>
-          <w:numId w:val="21"/>
-        </w:numPr>
-        <w:spacing w:after="0" w:line="240" w:lineRule="auto"/>
-        <w:rPr>
-          <w:rFonts w:ascii="Droid Sans" w:eastAsia="Times New Roman" w:hAnsi="Droid Sans" w:cs="Arial"/>
-          <w:color w:val="000000"/>
-        </w:rPr>
-      </w:pPr>
-      <w:r>
-        <w:rPr>
-          <w:rFonts w:ascii="Droid Sans" w:eastAsia="Times New Roman" w:hAnsi="Droid Sans" w:cs="Arial"/>
-          <w:color w:val="000000"/>
-        </w:rPr>
-        <w:t>Character counts were calculated for each study session and validated against my hand written counts.  During this important data entry validation process I found and corrected a couple problems.</w:t>
-      </w:r>
-    </w:p>
-    <w:p>
-      <w:pPr>
-        <w:pStyle w:val="ListParagraph"/>
-        <w:numPr>
-          <w:ilvl w:val="2"/>
-          <w:numId w:val="21"/>
-        </w:numPr>
-        <w:spacing w:after="0" w:line="240" w:lineRule="auto"/>
-        <w:rPr>
-          <w:rFonts w:ascii="Droid Sans" w:eastAsia="Times New Roman" w:hAnsi="Droid Sans" w:cs="Arial"/>
-          <w:color w:val="000000"/>
-        </w:rPr>
-      </w:pPr>
-      <w:r>
-        <w:rPr>
-          <w:rFonts w:ascii="Droid Sans" w:eastAsia="Times New Roman" w:hAnsi="Droid Sans" w:cs="Arial"/>
-          <w:color w:val="000000"/>
-        </w:rPr>
-        <w:t>There were records where I accidentally copied some of the text into the wrong day (e.g. I actually read more text the first day, but accidentally copied some of the text into the second day).  These were easy to find because the differences between the python counts and hand counts were equal and opposite (e.g. -13 and +13) on days right next to each other)</w:t>
-      </w:r>
-    </w:p>
-    <w:p>
-      <w:pPr>
-        <w:pStyle w:val="ListParagraph"/>
-        <w:numPr>
-          <w:ilvl w:val="2"/>
-          <w:numId w:val="21"/>
-        </w:numPr>
-        <w:spacing w:after="0" w:line="240" w:lineRule="auto"/>
-        <w:rPr>
-          <w:rFonts w:ascii="Droid Sans" w:eastAsia="Times New Roman" w:hAnsi="Droid Sans" w:cs="Arial"/>
-          <w:color w:val="000000"/>
-        </w:rPr>
-      </w:pPr>
-      <w:r>
-        <w:rPr>
-          <w:rFonts w:ascii="Droid Sans" w:eastAsia="Times New Roman" w:hAnsi="Droid Sans" w:cs="Arial"/>
-          <w:color w:val="000000"/>
-        </w:rPr>
-        <w:t>As I checked other records where the python counts and hand counts didn’t match, I found the extra characters in 2.c above and modified the python code to remove them</w:t>
-      </w:r>
-    </w:p>
-    <w:p>
-      <w:pPr>
-        <w:pStyle w:val="ListParagraph"/>
-        <w:numPr>
-          <w:ilvl w:val="2"/>
-          <w:numId w:val="21"/>
-        </w:numPr>
-        <w:spacing w:after="0" w:line="240" w:lineRule="auto"/>
-        <w:rPr>
-          <w:rFonts w:ascii="Droid Sans" w:eastAsia="Times New Roman" w:hAnsi="Droid Sans" w:cs="Arial"/>
-          <w:color w:val="000000"/>
-        </w:rPr>
-      </w:pPr>
-      <w:r>
-        <w:rPr>
-          <w:rFonts w:ascii="Droid Sans" w:eastAsia="Times New Roman" w:hAnsi="Droid Sans" w:cs="Arial"/>
-          <w:color w:val="000000"/>
-        </w:rPr>
-        <w:t xml:space="preserve">I was not able to remove all of the differences between the 2 because, as it turns out, I don’t count large numbers very well by hand.  I double checked many of my manual counts and found that my original manual count was wrong and the python count was right.  Below is a chart summarizing the discrepancies between </w:t>
-      </w:r>
-      <w:bookmarkStart w:id="0" w:name="_GoBack"/>
-      <w:bookmarkEnd w:id="0"/>
-      <w:r>
-        <w:rPr>
-          <w:rFonts w:ascii="Droid Sans" w:eastAsia="Times New Roman" w:hAnsi="Droid Sans" w:cs="Arial"/>
-          <w:color w:val="000000"/>
-        </w:rPr>
-        <w:t xml:space="preserve">the final python character count and the original manual </w:t>
-      </w:r>
-      <w:proofErr w:type="gramStart"/>
-      <w:r>
-        <w:rPr>
-          <w:rFonts w:ascii="Droid Sans" w:eastAsia="Times New Roman" w:hAnsi="Droid Sans" w:cs="Arial"/>
-          <w:color w:val="000000"/>
-        </w:rPr>
-        <w:t>count.</w:t>
-      </w:r>
-      <w:proofErr w:type="gramEnd"/>
-      <w:r>
-        <w:rPr>
-          <w:rFonts w:ascii="Droid Sans" w:eastAsia="Times New Roman" w:hAnsi="Droid Sans" w:cs="Arial"/>
-          <w:color w:val="000000"/>
-        </w:rPr>
-        <w:t xml:space="preserve">  You can see that </w:t>
-      </w:r>
-      <w:r>
-        <w:rPr>
-          <w:rFonts w:ascii="Droid Sans" w:eastAsia="Times New Roman" w:hAnsi="Droid Sans" w:cs="Arial"/>
-          <w:color w:val="000000"/>
-        </w:rPr>
-        <w:lastRenderedPageBreak/>
-        <w:t>there are a couple days where the count was very off.  I had a habit of counting by 50’s and at times I accidentally lost track of how many groups of 50 I had counted.  Y</w:t>
-      </w:r>
-      <w:r>
-        <w:rPr>
-          <w:rFonts w:ascii="Droid Sans" w:eastAsia="Times New Roman" w:hAnsi="Droid Sans" w:cs="Arial"/>
-          <w:color w:val="000000"/>
-        </w:rPr>
-        <w:t>ou can see on the right portion of the chart</w:t>
-      </w:r>
-      <w:r>
-        <w:rPr>
-          <w:rFonts w:ascii="Droid Sans" w:eastAsia="Times New Roman" w:hAnsi="Droid Sans" w:cs="Arial"/>
-          <w:color w:val="000000"/>
-        </w:rPr>
-        <w:t xml:space="preserve"> that I had a bias of assuming I had read more than I actually had.</w:t>
-      </w:r>
-    </w:p>
-    <w:p>
-      <w:pPr>
-        <w:spacing w:after="0" w:line="240" w:lineRule="auto"/>
-        <w:jc w:val="center"/>
-        <w:rPr>
           <w:rFonts w:ascii="Droid Sans" w:eastAsia="Times New Roman" w:hAnsi="Droid Sans" w:cs="Arial"/>
           <w:color w:val="000000"/>
         </w:rPr>
@@ -4161,10 +3491,10 @@
           <w:noProof/>
         </w:rPr>
         <w:drawing>
-          <wp:inline distT="0" distB="0" distL="0" distR="0" wp14:anchorId="7B7F2C7D" wp14:editId="58DAB3CA">
-            <wp:extent cx="5077707" cy="3416060"/>
-            <wp:effectExtent l="0" t="0" r="8890" b="0"/>
-            <wp:docPr id="1" name="Picture 1"/>
+          <wp:inline distT="0" distB="0" distL="0" distR="0" wp14:anchorId="0AC21A07" wp14:editId="1F279B5C">
+            <wp:extent cx="4602392" cy="3605841"/>
+            <wp:effectExtent l="0" t="0" r="8255" b="0"/>
+            <wp:docPr id="6" name="Picture 6"/>
             <wp:cNvGraphicFramePr>
               <a:graphicFrameLocks xmlns:a="http://schemas.openxmlformats.org/drawingml/2006/main" noChangeAspect="1"/>
             </wp:cNvGraphicFramePr>
@@ -4184,6 +3514,714 @@
                   <pic:spPr>
                     <a:xfrm>
                       <a:off x="0" y="0"/>
+                      <a:ext cx="4605692" cy="3608427"/>
+                    </a:xfrm>
+                    <a:prstGeom prst="rect">
+                      <a:avLst/>
+                    </a:prstGeom>
+                  </pic:spPr>
+                </pic:pic>
+              </a:graphicData>
+            </a:graphic>
+          </wp:inline>
+        </w:drawing>
+      </w:r>
+    </w:p>
+    <w:p>
+      <w:pPr>
+        <w:spacing w:after="0" w:line="240" w:lineRule="auto"/>
+        <w:rPr>
+          <w:rFonts w:ascii="Arial" w:eastAsia="Times New Roman" w:hAnsi="Arial" w:cs="Arial"/>
+          <w:color w:val="000000"/>
+        </w:rPr>
+      </w:pPr>
+      <w:r>
+        <w:rPr>
+          <w:rFonts w:ascii="Droid Sans" w:eastAsia="Times New Roman" w:hAnsi="Droid Sans" w:cs="Arial"/>
+          <w:color w:val="000000"/>
+        </w:rPr>
+        <w:t xml:space="preserve">In this section, you will need to provide a clearly defined benchmark result or threshold for comparing across performances obtained by your solution. The reasoning behind the benchmark (in the case where it is not an established result) should be discussed. Questions to ask </w:t>
+      </w:r>
+      <w:proofErr w:type="gramStart"/>
+      <w:r>
+        <w:rPr>
+          <w:rFonts w:ascii="Droid Sans" w:eastAsia="Times New Roman" w:hAnsi="Droid Sans" w:cs="Arial"/>
+          <w:color w:val="000000"/>
+        </w:rPr>
+        <w:t>yourself</w:t>
+      </w:r>
+      <w:proofErr w:type="gramEnd"/>
+      <w:r>
+        <w:rPr>
+          <w:rFonts w:ascii="Droid Sans" w:eastAsia="Times New Roman" w:hAnsi="Droid Sans" w:cs="Arial"/>
+          <w:color w:val="000000"/>
+        </w:rPr>
+        <w:t xml:space="preserve"> when writing this section:</w:t>
+      </w:r>
+    </w:p>
+    <w:p>
+      <w:pPr>
+        <w:numPr>
+          <w:ilvl w:val="0"/>
+          <w:numId w:val="7"/>
+        </w:numPr>
+        <w:spacing w:before="100" w:beforeAutospacing="1" w:after="100" w:afterAutospacing="1" w:line="240" w:lineRule="auto"/>
+        <w:rPr>
+          <w:rFonts w:ascii="Arial" w:eastAsia="Times New Roman" w:hAnsi="Arial" w:cs="Arial"/>
+          <w:color w:val="000000"/>
+        </w:rPr>
+      </w:pPr>
+      <w:r>
+        <w:rPr>
+          <w:rFonts w:ascii="Droid Sans" w:eastAsia="Times New Roman" w:hAnsi="Droid Sans" w:cs="Arial"/>
+          <w:i/>
+          <w:iCs/>
+          <w:color w:val="000000"/>
+        </w:rPr>
+        <w:t>Has some result or value been provided that acts as a benchmark for measuring performance?</w:t>
+      </w:r>
+    </w:p>
+    <w:p>
+      <w:pPr>
+        <w:numPr>
+          <w:ilvl w:val="0"/>
+          <w:numId w:val="7"/>
+        </w:numPr>
+        <w:spacing w:before="100" w:beforeAutospacing="1" w:after="100" w:afterAutospacing="1" w:line="240" w:lineRule="auto"/>
+        <w:rPr>
+          <w:rFonts w:ascii="Arial" w:eastAsia="Times New Roman" w:hAnsi="Arial" w:cs="Arial"/>
+          <w:color w:val="000000"/>
+        </w:rPr>
+      </w:pPr>
+      <w:r>
+        <w:rPr>
+          <w:rFonts w:ascii="Droid Sans" w:eastAsia="Times New Roman" w:hAnsi="Droid Sans" w:cs="Arial"/>
+          <w:i/>
+          <w:iCs/>
+          <w:color w:val="000000"/>
+        </w:rPr>
+        <w:t>Is it clear how this result or value was obtained (whether by data or by hypothesis)?</w:t>
+      </w:r>
+    </w:p>
+    <w:p>
+      <w:pPr>
+        <w:keepNext/>
+        <w:spacing w:before="100" w:beforeAutospacing="1" w:after="100" w:afterAutospacing="1" w:line="240" w:lineRule="auto"/>
+        <w:jc w:val="center"/>
+        <w:outlineLvl w:val="0"/>
+        <w:rPr>
+          <w:rFonts w:ascii="Arial" w:eastAsia="Times New Roman" w:hAnsi="Arial" w:cs="Arial"/>
+          <w:b/>
+          <w:bCs/>
+          <w:color w:val="000000"/>
+          <w:kern w:val="36"/>
+          <w:sz w:val="40"/>
+          <w:szCs w:val="40"/>
+        </w:rPr>
+      </w:pPr>
+      <w:r>
+        <w:rPr>
+          <w:rFonts w:ascii="Droid Sans" w:eastAsia="Times New Roman" w:hAnsi="Droid Sans" w:cs="Arial"/>
+          <w:b/>
+          <w:bCs/>
+          <w:color w:val="000000"/>
+          <w:kern w:val="36"/>
+          <w:sz w:val="40"/>
+          <w:szCs w:val="40"/>
+        </w:rPr>
+        <w:t>Methodology</w:t>
+      </w:r>
+    </w:p>
+    <w:p>
+      <w:pPr>
+        <w:spacing w:after="0" w:line="240" w:lineRule="auto"/>
+        <w:jc w:val="center"/>
+        <w:rPr>
+          <w:rFonts w:ascii="Arial" w:eastAsia="Times New Roman" w:hAnsi="Arial" w:cs="Arial"/>
+          <w:color w:val="000000"/>
+        </w:rPr>
+      </w:pPr>
+      <w:r>
+        <w:rPr>
+          <w:rFonts w:ascii="Droid Sans" w:eastAsia="Times New Roman" w:hAnsi="Droid Sans" w:cs="Arial"/>
+          <w:i/>
+          <w:iCs/>
+          <w:color w:val="000000"/>
+          <w:sz w:val="18"/>
+          <w:szCs w:val="18"/>
+          <w:highlight w:val="yellow"/>
+        </w:rPr>
+        <w:t>(</w:t>
+      </w:r>
+      <w:proofErr w:type="gramStart"/>
+      <w:r>
+        <w:rPr>
+          <w:rFonts w:ascii="Droid Sans" w:eastAsia="Times New Roman" w:hAnsi="Droid Sans" w:cs="Arial"/>
+          <w:i/>
+          <w:iCs/>
+          <w:color w:val="000000"/>
+          <w:sz w:val="18"/>
+          <w:szCs w:val="18"/>
+          <w:highlight w:val="yellow"/>
+        </w:rPr>
+        <w:t>approximately</w:t>
+      </w:r>
+      <w:proofErr w:type="gramEnd"/>
+      <w:r>
+        <w:rPr>
+          <w:rFonts w:ascii="Droid Sans" w:eastAsia="Times New Roman" w:hAnsi="Droid Sans" w:cs="Arial"/>
+          <w:i/>
+          <w:iCs/>
+          <w:color w:val="000000"/>
+          <w:sz w:val="18"/>
+          <w:szCs w:val="18"/>
+          <w:highlight w:val="yellow"/>
+        </w:rPr>
+        <w:t xml:space="preserve"> 3 - 5 pages)</w:t>
+      </w:r>
+    </w:p>
+    <w:p>
+      <w:pPr>
+        <w:keepNext/>
+        <w:spacing w:before="100" w:beforeAutospacing="1" w:after="100" w:afterAutospacing="1" w:line="240" w:lineRule="auto"/>
+        <w:outlineLvl w:val="2"/>
+        <w:rPr>
+          <w:rFonts w:ascii="Arial" w:eastAsia="Times New Roman" w:hAnsi="Arial" w:cs="Arial"/>
+          <w:b/>
+          <w:bCs/>
+          <w:color w:val="434343"/>
+          <w:sz w:val="28"/>
+          <w:szCs w:val="28"/>
+        </w:rPr>
+      </w:pPr>
+      <w:r>
+        <w:rPr>
+          <w:rFonts w:ascii="Droid Sans" w:eastAsia="Times New Roman" w:hAnsi="Droid Sans" w:cs="Arial"/>
+          <w:b/>
+          <w:bCs/>
+          <w:color w:val="434343"/>
+          <w:sz w:val="24"/>
+          <w:szCs w:val="24"/>
+        </w:rPr>
+        <w:t>Data Preprocessing</w:t>
+      </w:r>
+    </w:p>
+    <w:p>
+      <w:pPr>
+        <w:spacing w:after="0" w:line="240" w:lineRule="auto"/>
+        <w:rPr>
+          <w:rFonts w:ascii="Droid Sans" w:eastAsia="Times New Roman" w:hAnsi="Droid Sans" w:cs="Arial"/>
+          <w:color w:val="000000"/>
+        </w:rPr>
+      </w:pPr>
+      <w:r>
+        <w:rPr>
+          <w:rFonts w:ascii="Droid Sans" w:eastAsia="Times New Roman" w:hAnsi="Droid Sans" w:cs="Arial"/>
+          <w:color w:val="000000"/>
+        </w:rPr>
+        <w:t>In order supervised machine learning to be possible on this dataset there were several transformations required on the raw dataset</w:t>
+      </w:r>
+    </w:p>
+    <w:p>
+      <w:pPr>
+        <w:pStyle w:val="ListParagraph"/>
+        <w:numPr>
+          <w:ilvl w:val="0"/>
+          <w:numId w:val="21"/>
+        </w:numPr>
+        <w:spacing w:after="0" w:line="240" w:lineRule="auto"/>
+        <w:rPr>
+          <w:rFonts w:ascii="Droid Sans" w:eastAsia="Times New Roman" w:hAnsi="Droid Sans" w:cs="Arial"/>
+          <w:color w:val="000000"/>
+        </w:rPr>
+      </w:pPr>
+      <w:r>
+        <w:rPr>
+          <w:rFonts w:ascii="Droid Sans" w:eastAsia="Times New Roman" w:hAnsi="Droid Sans" w:cs="Arial"/>
+          <w:color w:val="000000"/>
+        </w:rPr>
+        <w:t xml:space="preserve">The raw data needed to be imported into a pandas </w:t>
+      </w:r>
+      <w:proofErr w:type="spellStart"/>
+      <w:r>
+        <w:rPr>
+          <w:rFonts w:ascii="Droid Sans" w:eastAsia="Times New Roman" w:hAnsi="Droid Sans" w:cs="Arial"/>
+          <w:color w:val="000000"/>
+        </w:rPr>
+        <w:t>dataframe</w:t>
+      </w:r>
+      <w:proofErr w:type="spellEnd"/>
+      <w:r>
+        <w:rPr>
+          <w:rFonts w:ascii="Droid Sans" w:eastAsia="Times New Roman" w:hAnsi="Droid Sans" w:cs="Arial"/>
+          <w:color w:val="000000"/>
+        </w:rPr>
+        <w:t xml:space="preserve"> from a Microsoft Excel file</w:t>
+      </w:r>
+    </w:p>
+    <w:p>
+      <w:pPr>
+        <w:pStyle w:val="ListParagraph"/>
+        <w:numPr>
+          <w:ilvl w:val="1"/>
+          <w:numId w:val="21"/>
+        </w:numPr>
+        <w:spacing w:after="0" w:line="240" w:lineRule="auto"/>
+        <w:rPr>
+          <w:rFonts w:ascii="Droid Sans" w:eastAsia="Times New Roman" w:hAnsi="Droid Sans" w:cs="Arial"/>
+          <w:color w:val="000000"/>
+        </w:rPr>
+      </w:pPr>
+      <w:r>
+        <w:rPr>
+          <w:rFonts w:ascii="Droid Sans" w:eastAsia="Times New Roman" w:hAnsi="Droid Sans" w:cs="Arial"/>
+          <w:color w:val="000000"/>
+        </w:rPr>
+        <w:t xml:space="preserve">The ‘Date’ field needed to be parsed and formatted to be turned into a python </w:t>
+      </w:r>
+      <w:proofErr w:type="spellStart"/>
+      <w:r>
+        <w:rPr>
+          <w:rFonts w:ascii="Droid Sans" w:eastAsia="Times New Roman" w:hAnsi="Droid Sans" w:cs="Arial"/>
+          <w:color w:val="000000"/>
+        </w:rPr>
+        <w:t>datetime</w:t>
+      </w:r>
+      <w:proofErr w:type="spellEnd"/>
+      <w:r>
+        <w:rPr>
+          <w:rFonts w:ascii="Droid Sans" w:eastAsia="Times New Roman" w:hAnsi="Droid Sans" w:cs="Arial"/>
+          <w:color w:val="000000"/>
+        </w:rPr>
+        <w:t xml:space="preserve"> variable type</w:t>
+      </w:r>
+    </w:p>
+    <w:p>
+      <w:pPr>
+        <w:pStyle w:val="ListParagraph"/>
+        <w:numPr>
+          <w:ilvl w:val="1"/>
+          <w:numId w:val="21"/>
+        </w:numPr>
+        <w:spacing w:after="0" w:line="240" w:lineRule="auto"/>
+        <w:rPr>
+          <w:rFonts w:ascii="Droid Sans" w:eastAsia="Times New Roman" w:hAnsi="Droid Sans" w:cs="Arial"/>
+          <w:color w:val="000000"/>
+        </w:rPr>
+      </w:pPr>
+      <w:r>
+        <w:rPr>
+          <w:rFonts w:ascii="Droid Sans" w:eastAsia="Times New Roman" w:hAnsi="Droid Sans" w:cs="Arial"/>
+          <w:color w:val="000000"/>
+        </w:rPr>
+        <w:t>The ‘</w:t>
+      </w:r>
+      <w:proofErr w:type="spellStart"/>
+      <w:r>
+        <w:rPr>
+          <w:rFonts w:ascii="Droid Sans" w:eastAsia="Times New Roman" w:hAnsi="Droid Sans" w:cs="Arial"/>
+          <w:color w:val="000000"/>
+        </w:rPr>
+        <w:t>Time_Spent</w:t>
+      </w:r>
+      <w:proofErr w:type="spellEnd"/>
+      <w:r>
+        <w:rPr>
+          <w:rFonts w:ascii="Droid Sans" w:eastAsia="Times New Roman" w:hAnsi="Droid Sans" w:cs="Arial"/>
+          <w:color w:val="000000"/>
+        </w:rPr>
+        <w:t>’ field was read in as text and transformed to an integer (only whole numbers were used in this field)</w:t>
+      </w:r>
+    </w:p>
+    <w:p>
+      <w:pPr>
+        <w:pStyle w:val="ListParagraph"/>
+        <w:numPr>
+          <w:ilvl w:val="1"/>
+          <w:numId w:val="21"/>
+        </w:numPr>
+        <w:spacing w:after="0" w:line="240" w:lineRule="auto"/>
+        <w:rPr>
+          <w:rFonts w:ascii="Droid Sans" w:eastAsia="Times New Roman" w:hAnsi="Droid Sans" w:cs="Arial"/>
+          <w:color w:val="000000"/>
+        </w:rPr>
+      </w:pPr>
+      <w:r>
+        <w:rPr>
+          <w:rFonts w:ascii="Droid Sans" w:eastAsia="Times New Roman" w:hAnsi="Droid Sans" w:cs="Arial"/>
+          <w:color w:val="000000"/>
+        </w:rPr>
+        <w:t>The ‘</w:t>
+      </w:r>
+      <w:proofErr w:type="spellStart"/>
+      <w:r>
+        <w:rPr>
+          <w:rFonts w:ascii="Droid Sans" w:eastAsia="Times New Roman" w:hAnsi="Droid Sans" w:cs="Arial"/>
+          <w:color w:val="000000"/>
+        </w:rPr>
+        <w:t>Text_Read’field</w:t>
+      </w:r>
+      <w:proofErr w:type="spellEnd"/>
+      <w:r>
+        <w:rPr>
+          <w:rFonts w:ascii="Droid Sans" w:eastAsia="Times New Roman" w:hAnsi="Droid Sans" w:cs="Arial"/>
+          <w:color w:val="000000"/>
+        </w:rPr>
+        <w:t xml:space="preserve"> was copied in as Unicode text</w:t>
+      </w:r>
+    </w:p>
+    <w:p>
+      <w:pPr>
+        <w:pStyle w:val="ListParagraph"/>
+        <w:numPr>
+          <w:ilvl w:val="0"/>
+          <w:numId w:val="21"/>
+        </w:numPr>
+        <w:spacing w:after="0" w:line="240" w:lineRule="auto"/>
+        <w:rPr>
+          <w:rFonts w:ascii="Droid Sans" w:eastAsia="Times New Roman" w:hAnsi="Droid Sans" w:cs="Arial"/>
+          <w:color w:val="000000"/>
+        </w:rPr>
+      </w:pPr>
+      <w:r>
+        <w:rPr>
+          <w:rFonts w:ascii="Droid Sans" w:eastAsia="Times New Roman" w:hAnsi="Droid Sans" w:cs="Arial"/>
+          <w:color w:val="000000"/>
+        </w:rPr>
+        <w:t>The Unicode text in the ‘</w:t>
+      </w:r>
+      <w:proofErr w:type="spellStart"/>
+      <w:r>
+        <w:rPr>
+          <w:rFonts w:ascii="Droid Sans" w:eastAsia="Times New Roman" w:hAnsi="Droid Sans" w:cs="Arial"/>
+          <w:color w:val="000000"/>
+        </w:rPr>
+        <w:t>Text_Read</w:t>
+      </w:r>
+      <w:proofErr w:type="spellEnd"/>
+      <w:r>
+        <w:rPr>
+          <w:rFonts w:ascii="Droid Sans" w:eastAsia="Times New Roman" w:hAnsi="Droid Sans" w:cs="Arial"/>
+          <w:color w:val="000000"/>
+        </w:rPr>
+        <w:t>’ field had to be stripped of all non-Chinese characters</w:t>
+      </w:r>
+    </w:p>
+    <w:p>
+      <w:pPr>
+        <w:pStyle w:val="ListParagraph"/>
+        <w:numPr>
+          <w:ilvl w:val="1"/>
+          <w:numId w:val="21"/>
+        </w:numPr>
+        <w:spacing w:after="0" w:line="240" w:lineRule="auto"/>
+        <w:rPr>
+          <w:rFonts w:ascii="Droid Sans" w:eastAsia="Times New Roman" w:hAnsi="Droid Sans" w:cs="Arial"/>
+          <w:color w:val="000000"/>
+        </w:rPr>
+      </w:pPr>
+      <w:r>
+        <w:rPr>
+          <w:rFonts w:ascii="Droid Sans" w:eastAsia="Times New Roman" w:hAnsi="Droid Sans" w:cs="Arial"/>
+          <w:color w:val="000000"/>
+        </w:rPr>
+        <w:t xml:space="preserve">All numbers and whitespace (‘\n’ and </w:t>
+      </w:r>
+      <w:proofErr w:type="gramStart"/>
+      <w:r>
+        <w:rPr>
+          <w:rFonts w:ascii="Droid Sans" w:eastAsia="Times New Roman" w:hAnsi="Droid Sans" w:cs="Arial"/>
+          <w:color w:val="000000"/>
+        </w:rPr>
+        <w:t>‘ ‘</w:t>
+      </w:r>
+      <w:proofErr w:type="gramEnd"/>
+      <w:r>
+        <w:rPr>
+          <w:rFonts w:ascii="Droid Sans" w:eastAsia="Times New Roman" w:hAnsi="Droid Sans" w:cs="Arial"/>
+          <w:color w:val="000000"/>
+        </w:rPr>
+        <w:t>) were removed.  There were no tabs (‘\t’) in this dataset</w:t>
+      </w:r>
+    </w:p>
+    <w:p>
+      <w:pPr>
+        <w:pStyle w:val="ListParagraph"/>
+        <w:numPr>
+          <w:ilvl w:val="1"/>
+          <w:numId w:val="21"/>
+        </w:numPr>
+        <w:spacing w:after="0" w:line="240" w:lineRule="auto"/>
+        <w:rPr>
+          <w:rFonts w:ascii="Droid Sans" w:eastAsia="Times New Roman" w:hAnsi="Droid Sans" w:cs="Arial"/>
+          <w:color w:val="000000"/>
+        </w:rPr>
+      </w:pPr>
+      <w:r>
+        <w:rPr>
+          <w:rFonts w:ascii="Droid Sans" w:eastAsia="Times New Roman" w:hAnsi="Droid Sans" w:cs="Arial"/>
+          <w:color w:val="000000"/>
+        </w:rPr>
+        <w:t>Punctuation was removed</w:t>
+      </w:r>
+    </w:p>
+    <w:p>
+      <w:pPr>
+        <w:pStyle w:val="ListParagraph"/>
+        <w:numPr>
+          <w:ilvl w:val="1"/>
+          <w:numId w:val="21"/>
+        </w:numPr>
+        <w:spacing w:after="0" w:line="240" w:lineRule="auto"/>
+        <w:rPr>
+          <w:rFonts w:ascii="Droid Sans" w:eastAsia="Times New Roman" w:hAnsi="Droid Sans" w:cs="Arial"/>
+          <w:color w:val="000000"/>
+        </w:rPr>
+      </w:pPr>
+      <w:r>
+        <w:rPr>
+          <w:rFonts w:ascii="Droid Sans" w:eastAsia="Times New Roman" w:hAnsi="Droid Sans" w:cs="Arial"/>
+          <w:color w:val="000000"/>
+        </w:rPr>
+        <w:lastRenderedPageBreak/>
+        <w:t>A couple weird characters that were found during data entry quality checks (see 2.d.ii below) were removed.  The Unicode text for these characters include</w:t>
+      </w:r>
+    </w:p>
+    <w:p>
+      <w:pPr>
+        <w:pStyle w:val="ListParagraph"/>
+        <w:numPr>
+          <w:ilvl w:val="2"/>
+          <w:numId w:val="21"/>
+        </w:numPr>
+        <w:spacing w:after="0" w:line="240" w:lineRule="auto"/>
+        <w:rPr>
+          <w:rFonts w:ascii="Droid Sans" w:eastAsia="Times New Roman" w:hAnsi="Droid Sans" w:cs="Arial"/>
+          <w:color w:val="000000"/>
+        </w:rPr>
+      </w:pPr>
+      <w:r>
+        <w:rPr>
+          <w:rFonts w:ascii="Droid Sans" w:eastAsia="Times New Roman" w:hAnsi="Droid Sans" w:cs="Arial"/>
+          <w:color w:val="000000"/>
+        </w:rPr>
+        <w:t>u'\u200b'</w:t>
+      </w:r>
+      <w:r>
+        <w:rPr>
+          <w:rFonts w:ascii="Droid Sans" w:eastAsia="Times New Roman" w:hAnsi="Droid Sans" w:cs="Arial"/>
+          <w:color w:val="000000"/>
+        </w:rPr>
+        <w:t>: a zero width blank character that was throwing off character counts</w:t>
+      </w:r>
+    </w:p>
+    <w:p>
+      <w:pPr>
+        <w:pStyle w:val="ListParagraph"/>
+        <w:numPr>
+          <w:ilvl w:val="2"/>
+          <w:numId w:val="21"/>
+        </w:numPr>
+        <w:spacing w:after="0" w:line="240" w:lineRule="auto"/>
+        <w:rPr>
+          <w:rFonts w:ascii="Droid Sans" w:eastAsia="Times New Roman" w:hAnsi="Droid Sans" w:cs="Arial"/>
+          <w:color w:val="000000"/>
+        </w:rPr>
+      </w:pPr>
+      <w:r>
+        <w:rPr>
+          <w:rFonts w:ascii="Droid Sans" w:eastAsia="Times New Roman" w:hAnsi="Droid Sans" w:cs="Arial"/>
+          <w:color w:val="000000"/>
+        </w:rPr>
+        <w:t>u'\u2500'</w:t>
+      </w:r>
+      <w:r>
+        <w:rPr>
+          <w:rFonts w:ascii="Droid Sans" w:eastAsia="Times New Roman" w:hAnsi="Droid Sans" w:cs="Arial"/>
+          <w:color w:val="000000"/>
+        </w:rPr>
+        <w:t>: a dash that for some reason was not part of the punctuation list used</w:t>
+      </w:r>
+    </w:p>
+    <w:p>
+      <w:pPr>
+        <w:pStyle w:val="ListParagraph"/>
+        <w:numPr>
+          <w:ilvl w:val="2"/>
+          <w:numId w:val="21"/>
+        </w:numPr>
+        <w:spacing w:after="0" w:line="240" w:lineRule="auto"/>
+        <w:rPr>
+          <w:rFonts w:ascii="Droid Sans" w:eastAsia="Times New Roman" w:hAnsi="Droid Sans" w:cs="Arial"/>
+          <w:color w:val="000000"/>
+        </w:rPr>
+      </w:pPr>
+      <w:r>
+        <w:rPr>
+          <w:rFonts w:ascii="Droid Sans" w:eastAsia="Times New Roman" w:hAnsi="Droid Sans" w:cs="Arial"/>
+          <w:color w:val="000000"/>
+        </w:rPr>
+        <w:t>u'\xa0'</w:t>
+      </w:r>
+      <w:r>
+        <w:rPr>
+          <w:rFonts w:ascii="Droid Sans" w:eastAsia="Times New Roman" w:hAnsi="Droid Sans" w:cs="Arial"/>
+          <w:color w:val="000000"/>
+        </w:rPr>
+        <w:t>: a Unicode space character that was not removed during standard whitespace removal</w:t>
+      </w:r>
+    </w:p>
+    <w:p>
+      <w:pPr>
+        <w:pStyle w:val="ListParagraph"/>
+        <w:numPr>
+          <w:ilvl w:val="1"/>
+          <w:numId w:val="21"/>
+        </w:numPr>
+        <w:spacing w:after="0" w:line="240" w:lineRule="auto"/>
+        <w:rPr>
+          <w:rFonts w:ascii="Droid Sans" w:eastAsia="Times New Roman" w:hAnsi="Droid Sans" w:cs="Arial"/>
+          <w:color w:val="000000"/>
+        </w:rPr>
+      </w:pPr>
+      <w:r>
+        <w:rPr>
+          <w:rFonts w:ascii="Droid Sans" w:eastAsia="Times New Roman" w:hAnsi="Droid Sans" w:cs="Arial"/>
+          <w:color w:val="000000"/>
+        </w:rPr>
+        <w:t>Character counts were calculated for each study session and validated against my hand written counts.  During this important data entry validation process I found and corrected a couple problems.</w:t>
+      </w:r>
+    </w:p>
+    <w:p>
+      <w:pPr>
+        <w:pStyle w:val="ListParagraph"/>
+        <w:numPr>
+          <w:ilvl w:val="2"/>
+          <w:numId w:val="21"/>
+        </w:numPr>
+        <w:spacing w:after="0" w:line="240" w:lineRule="auto"/>
+        <w:rPr>
+          <w:rFonts w:ascii="Droid Sans" w:eastAsia="Times New Roman" w:hAnsi="Droid Sans" w:cs="Arial"/>
+          <w:color w:val="000000"/>
+        </w:rPr>
+      </w:pPr>
+      <w:r>
+        <w:rPr>
+          <w:rFonts w:ascii="Droid Sans" w:eastAsia="Times New Roman" w:hAnsi="Droid Sans" w:cs="Arial"/>
+          <w:color w:val="000000"/>
+        </w:rPr>
+        <w:t>There were records where I accidentally copied some of the text into the wrong day (e.g. I actually read more text the first day, but accidentally copied some of the text into the second day).  These were easy to find because the differences between the python counts and hand counts were equal and opposite (e.g. -13 and +13) on days right next to each other)</w:t>
+      </w:r>
+    </w:p>
+    <w:p>
+      <w:pPr>
+        <w:pStyle w:val="ListParagraph"/>
+        <w:numPr>
+          <w:ilvl w:val="2"/>
+          <w:numId w:val="21"/>
+        </w:numPr>
+        <w:spacing w:after="0" w:line="240" w:lineRule="auto"/>
+        <w:rPr>
+          <w:rFonts w:ascii="Droid Sans" w:eastAsia="Times New Roman" w:hAnsi="Droid Sans" w:cs="Arial"/>
+          <w:color w:val="000000"/>
+        </w:rPr>
+      </w:pPr>
+      <w:r>
+        <w:rPr>
+          <w:rFonts w:ascii="Droid Sans" w:eastAsia="Times New Roman" w:hAnsi="Droid Sans" w:cs="Arial"/>
+          <w:color w:val="000000"/>
+        </w:rPr>
+        <w:t>As I checked other records where the python counts and hand counts didn’t match, I found the extra characters in 2.c above and modified the python code to remove them</w:t>
+      </w:r>
+    </w:p>
+    <w:p>
+      <w:pPr>
+        <w:pStyle w:val="ListParagraph"/>
+        <w:numPr>
+          <w:ilvl w:val="2"/>
+          <w:numId w:val="21"/>
+        </w:numPr>
+        <w:spacing w:after="0" w:line="240" w:lineRule="auto"/>
+        <w:rPr>
+          <w:rFonts w:ascii="Droid Sans" w:eastAsia="Times New Roman" w:hAnsi="Droid Sans" w:cs="Arial"/>
+          <w:color w:val="000000"/>
+        </w:rPr>
+      </w:pPr>
+      <w:r>
+        <w:rPr>
+          <w:rFonts w:ascii="Droid Sans" w:eastAsia="Times New Roman" w:hAnsi="Droid Sans" w:cs="Arial"/>
+          <w:color w:val="000000"/>
+        </w:rPr>
+        <w:t xml:space="preserve">I was not able to remove all of the differences between the 2 because, as it turns out, I don’t count large numbers very well by hand.  I double checked many of my manual counts and found that my original manual count was wrong and the python count was right.  Below is a chart summarizing the discrepancies between the final python character count and the original manual </w:t>
+      </w:r>
+      <w:proofErr w:type="gramStart"/>
+      <w:r>
+        <w:rPr>
+          <w:rFonts w:ascii="Droid Sans" w:eastAsia="Times New Roman" w:hAnsi="Droid Sans" w:cs="Arial"/>
+          <w:color w:val="000000"/>
+        </w:rPr>
+        <w:t>count.</w:t>
+      </w:r>
+      <w:proofErr w:type="gramEnd"/>
+      <w:r>
+        <w:rPr>
+          <w:rFonts w:ascii="Droid Sans" w:eastAsia="Times New Roman" w:hAnsi="Droid Sans" w:cs="Arial"/>
+          <w:color w:val="000000"/>
+        </w:rPr>
+        <w:t xml:space="preserve">  You can see that there are a couple days where the count was very off.  I had a habit of counting by 50’s and at times I accidentally lost track of how many groups of 50 I had counted.  Y</w:t>
+      </w:r>
+      <w:r>
+        <w:rPr>
+          <w:rFonts w:ascii="Droid Sans" w:eastAsia="Times New Roman" w:hAnsi="Droid Sans" w:cs="Arial"/>
+          <w:color w:val="000000"/>
+        </w:rPr>
+        <w:t>ou can see on the right portion of the chart</w:t>
+      </w:r>
+      <w:r>
+        <w:rPr>
+          <w:rFonts w:ascii="Droid Sans" w:eastAsia="Times New Roman" w:hAnsi="Droid Sans" w:cs="Arial"/>
+          <w:color w:val="000000"/>
+        </w:rPr>
+        <w:t xml:space="preserve"> that I had a bias of assuming I had read more than I actually had.</w:t>
+      </w:r>
+    </w:p>
+    <w:p>
+      <w:pPr>
+        <w:spacing w:after="0" w:line="240" w:lineRule="auto"/>
+        <w:jc w:val="center"/>
+        <w:rPr>
+          <w:rFonts w:ascii="Droid Sans" w:eastAsia="Times New Roman" w:hAnsi="Droid Sans" w:cs="Arial"/>
+          <w:color w:val="000000"/>
+        </w:rPr>
+      </w:pPr>
+      <w:r>
+        <w:rPr>
+          <w:noProof/>
+        </w:rPr>
+        <w:drawing>
+          <wp:inline distT="0" distB="0" distL="0" distR="0" wp14:anchorId="7B7F2C7D" wp14:editId="58DAB3CA">
+            <wp:extent cx="5077707" cy="3416060"/>
+            <wp:effectExtent l="0" t="0" r="8890" b="0"/>
+            <wp:docPr id="1" name="Picture 1"/>
+            <wp:cNvGraphicFramePr>
+              <a:graphicFrameLocks xmlns:a="http://schemas.openxmlformats.org/drawingml/2006/main" noChangeAspect="1"/>
+            </wp:cNvGraphicFramePr>
+            <a:graphic xmlns:a="http://schemas.openxmlformats.org/drawingml/2006/main">
+              <a:graphicData uri="http://schemas.openxmlformats.org/drawingml/2006/picture">
+                <pic:pic xmlns:pic="http://schemas.openxmlformats.org/drawingml/2006/picture">
+                  <pic:nvPicPr>
+                    <pic:cNvPr id="0" name=""/>
+                    <pic:cNvPicPr/>
+                  </pic:nvPicPr>
+                  <pic:blipFill>
+                    <a:blip r:embed="rId12"/>
+                    <a:stretch>
+                      <a:fillRect/>
+                    </a:stretch>
+                  </pic:blipFill>
+                  <pic:spPr>
+                    <a:xfrm>
+                      <a:off x="0" y="0"/>
                       <a:ext cx="5084890" cy="3420892"/>
                     </a:xfrm>
                     <a:prstGeom prst="rect">
@@ -4247,7 +4285,15 @@
           <w:rFonts w:ascii="Droid Sans" w:eastAsia="Times New Roman" w:hAnsi="Droid Sans" w:cs="Arial"/>
           <w:color w:val="000000"/>
         </w:rPr>
-        <w:t>Features representing the cumulative time spent reading and cumulative characters read were created to establish the baseline (experience curve) model.  At this point I used the c</w:t>
+        <w:lastRenderedPageBreak/>
+        <w:t>Features representing the cumulative time spent reading and cumulative characters read were created to establish the baseline (experience curve) model</w:t>
+      </w:r>
+      <w:r>
+        <w:rPr>
+          <w:rFonts w:ascii="Droid Sans" w:eastAsia="Times New Roman" w:hAnsi="Droid Sans" w:cs="Arial"/>
+          <w:color w:val="000000"/>
+        </w:rPr>
+        <w:t>.  These were used to create the baseline experience curve model</w:t>
       </w:r>
     </w:p>
     <w:p>
@@ -4263,6 +4309,105 @@
           <w:color w:val="000000"/>
         </w:rPr>
       </w:pPr>
+      <w:r>
+        <w:rPr>
+          <w:rFonts w:ascii="Droid Sans" w:eastAsia="Times New Roman" w:hAnsi="Droid Sans" w:cs="Arial"/>
+          <w:color w:val="000000"/>
+        </w:rPr>
+        <w:t xml:space="preserve">Create </w:t>
+      </w:r>
+      <w:proofErr w:type="gramStart"/>
+      <w:r>
+        <w:rPr>
+          <w:rFonts w:ascii="Droid Sans" w:eastAsia="Times New Roman" w:hAnsi="Droid Sans" w:cs="Arial"/>
+          <w:color w:val="000000"/>
+        </w:rPr>
+        <w:t>a feature that give</w:t>
+      </w:r>
+      <w:proofErr w:type="gramEnd"/>
+      <w:r>
+        <w:rPr>
+          <w:rFonts w:ascii="Droid Sans" w:eastAsia="Times New Roman" w:hAnsi="Droid Sans" w:cs="Arial"/>
+          <w:color w:val="000000"/>
+        </w:rPr>
+        <w:t xml:space="preserve"> the percentage of characters in the record’s text that have previously been in the ‘text read’ field in the dataset.  I had to create this feature before splitting the training and test datasets.  To create this feature I did the following</w:t>
+      </w:r>
+    </w:p>
+    <w:p>
+      <w:pPr>
+        <w:pStyle w:val="ListParagraph"/>
+        <w:numPr>
+          <w:ilvl w:val="2"/>
+          <w:numId w:val="21"/>
+        </w:numPr>
+        <w:spacing w:after="0" w:line="240" w:lineRule="auto"/>
+        <w:rPr>
+          <w:rFonts w:ascii="Droid Sans" w:eastAsia="Times New Roman" w:hAnsi="Droid Sans" w:cs="Arial"/>
+          <w:color w:val="000000"/>
+        </w:rPr>
+      </w:pPr>
+      <w:r>
+        <w:rPr>
+          <w:rFonts w:ascii="Droid Sans" w:eastAsia="Times New Roman" w:hAnsi="Droid Sans" w:cs="Arial"/>
+          <w:color w:val="000000"/>
+        </w:rPr>
+        <w:t xml:space="preserve">Use </w:t>
+      </w:r>
+      <w:proofErr w:type="spellStart"/>
+      <w:r>
+        <w:rPr>
+          <w:rFonts w:ascii="Droid Sans" w:eastAsia="Times New Roman" w:hAnsi="Droid Sans" w:cs="Arial"/>
+          <w:color w:val="000000"/>
+        </w:rPr>
+        <w:t>CountVectorizer</w:t>
+      </w:r>
+      <w:proofErr w:type="spellEnd"/>
+      <w:r>
+        <w:rPr>
+          <w:rFonts w:ascii="Droid Sans" w:eastAsia="Times New Roman" w:hAnsi="Droid Sans" w:cs="Arial"/>
+          <w:color w:val="000000"/>
+        </w:rPr>
+        <w:t xml:space="preserve"> from the </w:t>
+      </w:r>
+      <w:proofErr w:type="spellStart"/>
+      <w:r>
+        <w:rPr>
+          <w:rFonts w:ascii="Droid Sans" w:eastAsia="Times New Roman" w:hAnsi="Droid Sans" w:cs="Arial"/>
+          <w:color w:val="000000"/>
+        </w:rPr>
+        <w:t>sklearn.feature_extraction.text</w:t>
+      </w:r>
+      <w:proofErr w:type="spellEnd"/>
+      <w:r>
+        <w:rPr>
+          <w:rFonts w:ascii="Droid Sans" w:eastAsia="Times New Roman" w:hAnsi="Droid Sans" w:cs="Arial"/>
+          <w:color w:val="000000"/>
+        </w:rPr>
+        <w:t xml:space="preserve"> package to create a sparse document term matrix for the entire dataset corpus.</w:t>
+      </w:r>
+    </w:p>
+    <w:p>
+      <w:pPr>
+        <w:pStyle w:val="ListParagraph"/>
+        <w:numPr>
+          <w:ilvl w:val="2"/>
+          <w:numId w:val="21"/>
+        </w:numPr>
+        <w:spacing w:after="0" w:line="240" w:lineRule="auto"/>
+        <w:rPr>
+          <w:rFonts w:ascii="Droid Sans" w:eastAsia="Times New Roman" w:hAnsi="Droid Sans" w:cs="Arial"/>
+          <w:color w:val="000000"/>
+        </w:rPr>
+      </w:pPr>
+    </w:p>
+    <w:p>
+      <w:pPr>
+        <w:spacing w:after="0" w:line="240" w:lineRule="auto"/>
+        <w:rPr>
+          <w:rFonts w:ascii="Droid Sans" w:eastAsia="Times New Roman" w:hAnsi="Droid Sans" w:cs="Arial"/>
+          <w:color w:val="000000"/>
+        </w:rPr>
+      </w:pPr>
     </w:p>
     <w:p>
       <w:pPr>
@@ -4277,7 +4422,22 @@
           <w:rFonts w:ascii="Droid Sans" w:eastAsia="Times New Roman" w:hAnsi="Droid Sans" w:cs="Arial"/>
           <w:color w:val="000000"/>
         </w:rPr>
-        <w:t xml:space="preserve">In this section, all of your preprocessing steps will need to be clearly documented, if any were necessary. From the previous section, any of the abnormalities or characteristics that you identified about the dataset will be addressed and corrected here. Questions to ask </w:t>
+        <w:t xml:space="preserve">In this section, all of your preprocessing steps will need to be clearly documented, if any were necessary. </w:t>
+      </w:r>
+      <w:r>
+        <w:rPr>
+          <w:rFonts w:ascii="Droid Sans" w:eastAsia="Times New Roman" w:hAnsi="Droid Sans" w:cs="Arial"/>
+          <w:color w:val="000000"/>
+          <w:highlight w:val="green"/>
+        </w:rPr>
+        <w:t>From the previous section, any of the abnormalities or characteristics that you identified about the dataset will be addressed and corrected here.</w:t>
+      </w:r>
+      <w:r>
+        <w:rPr>
+          <w:rFonts w:ascii="Droid Sans" w:eastAsia="Times New Roman" w:hAnsi="Droid Sans" w:cs="Arial"/>
+          <w:color w:val="000000"/>
+        </w:rPr>
+        <w:t xml:space="preserve"> Questions to ask </w:t>
       </w:r>
       <w:proofErr w:type="gramStart"/>
       <w:r>
@@ -4306,6 +4466,7 @@
         <w:rPr>
           <w:rFonts w:ascii="Arial" w:eastAsia="Times New Roman" w:hAnsi="Arial" w:cs="Arial"/>
           <w:color w:val="000000"/>
+          <w:highlight w:val="yellow"/>
         </w:rPr>
       </w:pPr>
       <w:r>
@@ -4314,6 +4475,7 @@
           <w:i/>
           <w:iCs/>
           <w:color w:val="000000"/>
+          <w:highlight w:val="yellow"/>
         </w:rPr>
         <w:t>If the algorithms chosen require preprocessing steps like feature selection or feature transformations, have they been properly documented?</w:t>
       </w:r>
@@ -4328,6 +4490,7 @@
         <w:rPr>
           <w:rFonts w:ascii="Arial" w:eastAsia="Times New Roman" w:hAnsi="Arial" w:cs="Arial"/>
           <w:color w:val="000000"/>
+          <w:highlight w:val="green"/>
         </w:rPr>
       </w:pPr>
       <w:r>
@@ -4336,6 +4499,7 @@
           <w:i/>
           <w:iCs/>
           <w:color w:val="000000"/>
+          <w:highlight w:val="green"/>
         </w:rPr>
         <w:t>Based on the </w:t>
       </w:r>
@@ -4347,6 +4511,7 @@
           <w:i/>
           <w:iCs/>
           <w:color w:val="000000"/>
+          <w:highlight w:val="green"/>
         </w:rPr>
         <w:t>Data Exploration </w:t>
       </w:r>
@@ -4356,6 +4521,7 @@
           <w:i/>
           <w:iCs/>
           <w:color w:val="000000"/>
+          <w:highlight w:val="green"/>
         </w:rPr>
         <w:t>section, if there were abnormalities or characteristics that needed to be addressed, have they been properly corrected?</w:t>
       </w:r>
@@ -4370,6 +4536,7 @@
         <w:rPr>
           <w:rFonts w:ascii="Arial" w:eastAsia="Times New Roman" w:hAnsi="Arial" w:cs="Arial"/>
           <w:color w:val="000000"/>
+          <w:highlight w:val="green"/>
         </w:rPr>
       </w:pPr>
       <w:r>
@@ -4378,6 +4545,7 @@
           <w:i/>
           <w:iCs/>
           <w:color w:val="000000"/>
+          <w:highlight w:val="green"/>
         </w:rPr>
         <w:t>If no preprocessing is needed, has it been made clear why?</w:t>
       </w:r>
@@ -4481,7 +4649,6 @@
           <w:iCs/>
           <w:color w:val="000000"/>
         </w:rPr>
-        <w:lastRenderedPageBreak/>
         <w:t>Were there any complications with the original metrics or techniques that required changing prior to acquiring a solution?</w:t>
       </w:r>
     </w:p>
@@ -4728,6 +4895,7 @@
           <w:sz w:val="24"/>
           <w:szCs w:val="24"/>
         </w:rPr>
+        <w:lastRenderedPageBreak/>
         <w:t>Model Evaluation and Validation</w:t>
       </w:r>
     </w:p>
@@ -5017,7 +5185,6 @@
           <w:sz w:val="40"/>
           <w:szCs w:val="40"/>
         </w:rPr>
-        <w:lastRenderedPageBreak/>
         <w:t>Conclusion</w:t>
       </w:r>
     </w:p>
@@ -5229,7 +5396,15 @@
           <w:rFonts w:ascii="Droid Sans" w:eastAsia="Times New Roman" w:hAnsi="Droid Sans" w:cs="Arial"/>
           <w:color w:val="000000"/>
         </w:rPr>
-        <w:t xml:space="preserve">In this section, you will summarize the entire end-to-end problem solution and discuss one or two particular aspects of the project you found interesting or difficult. You are expected to reflect on the project as a whole to show that you have a firm understanding of the entire process employed in your work. Questions to ask </w:t>
+        <w:t xml:space="preserve">In this section, you will summarize the entire end-to-end problem solution and discuss one or two particular aspects of the project you found interesting or difficult. You are expected to reflect on the </w:t>
+      </w:r>
+      <w:r>
+        <w:rPr>
+          <w:rFonts w:ascii="Droid Sans" w:eastAsia="Times New Roman" w:hAnsi="Droid Sans" w:cs="Arial"/>
+          <w:color w:val="000000"/>
+        </w:rPr>
+        <w:lastRenderedPageBreak/>
+        <w:t xml:space="preserve">project as a whole to show that you have a firm understanding of the entire process employed in your work. Questions to ask </w:t>
       </w:r>
       <w:proofErr w:type="gramStart"/>
       <w:r>
@@ -5518,7 +5693,6 @@
           <w:rFonts w:ascii="Arial" w:eastAsia="Times New Roman" w:hAnsi="Arial" w:cs="Arial"/>
           <w:color w:val="666666"/>
         </w:rPr>
-        <w:lastRenderedPageBreak/>
         <w:t>Is each section (particularly Analysis and Methodology) written in a clear, concise and specific fashion? Are there any ambiguous terms or phrases that need clarification?</w:t>
       </w:r>
     </w:p>

</xml_diff>

<commit_message>
feat: Add cross-validated baseline to chinese learning
</commit_message>
<xml_diff>
--- a/Chinese_Learning/Capstone Project Report.docx
+++ b/Chinese_Learning/Capstone Project Report.docx
@@ -1485,8 +1485,6 @@
         </w:rPr>
         <w:t>Root mean squared error</w:t>
       </w:r>
-      <w:bookmarkStart w:id="0" w:name="_GoBack"/>
-      <w:bookmarkEnd w:id="0"/>
     </w:p>
     <w:p>
       <w:pPr>
@@ -3491,10 +3489,10 @@
           <w:noProof/>
         </w:rPr>
         <w:drawing>
-          <wp:inline distT="0" distB="0" distL="0" distR="0" wp14:anchorId="0AC21A07" wp14:editId="1F279B5C">
-            <wp:extent cx="4602392" cy="3605841"/>
-            <wp:effectExtent l="0" t="0" r="8255" b="0"/>
-            <wp:docPr id="6" name="Picture 6"/>
+          <wp:inline distT="0" distB="0" distL="0" distR="0" wp14:anchorId="5D991037" wp14:editId="55082087">
+            <wp:extent cx="4374324" cy="3294296"/>
+            <wp:effectExtent l="0" t="0" r="7620" b="1905"/>
+            <wp:docPr id="7" name="Picture 7"/>
             <wp:cNvGraphicFramePr>
               <a:graphicFrameLocks xmlns:a="http://schemas.openxmlformats.org/drawingml/2006/main" noChangeAspect="1"/>
             </wp:cNvGraphicFramePr>
@@ -3514,7 +3512,7 @@
                   <pic:spPr>
                     <a:xfrm>
                       <a:off x="0" y="0"/>
-                      <a:ext cx="4605692" cy="3608427"/>
+                      <a:ext cx="4374324" cy="3294296"/>
                     </a:xfrm>
                     <a:prstGeom prst="rect">
                       <a:avLst/>
@@ -3540,7 +3538,23 @@
           <w:rFonts w:ascii="Droid Sans" w:eastAsia="Times New Roman" w:hAnsi="Droid Sans" w:cs="Arial"/>
           <w:color w:val="000000"/>
         </w:rPr>
-        <w:t xml:space="preserve">In this section, you will need to provide a clearly defined benchmark result or threshold for comparing across performances obtained by your solution. The reasoning behind the benchmark (in the case where it is not an established result) should be discussed. Questions to ask </w:t>
+        <w:t xml:space="preserve">In this section, you will need to provide a clearly defined benchmark result or threshold for comparing </w:t>
+      </w:r>
+      <w:proofErr w:type="gramStart"/>
+      <w:r>
+        <w:rPr>
+          <w:rFonts w:ascii="Droid Sans" w:eastAsia="Times New Roman" w:hAnsi="Droid Sans" w:cs="Arial"/>
+          <w:color w:val="000000"/>
+        </w:rPr>
+        <w:t>across</w:t>
+      </w:r>
+      <w:proofErr w:type="gramEnd"/>
+      <w:r>
+        <w:rPr>
+          <w:rFonts w:ascii="Droid Sans" w:eastAsia="Times New Roman" w:hAnsi="Droid Sans" w:cs="Arial"/>
+          <w:color w:val="000000"/>
+        </w:rPr>
+        <w:t xml:space="preserve"> performances obtained by your solution. The reasoning behind the benchmark (in the case where it is not an established result) should be discussed. Questions to ask </w:t>
       </w:r>
       <w:proofErr w:type="gramStart"/>
       <w:r>
@@ -3983,7 +3997,6 @@
           <w:rFonts w:ascii="Droid Sans" w:eastAsia="Times New Roman" w:hAnsi="Droid Sans" w:cs="Arial"/>
           <w:color w:val="000000"/>
         </w:rPr>
-        <w:lastRenderedPageBreak/>
         <w:t>A couple weird characters that were found during data entry quality checks (see 2.d.ii below) were removed.  The Unicode text for these characters include</w:t>
       </w:r>
     </w:p>
@@ -4005,6 +4018,7 @@
           <w:rFonts w:ascii="Droid Sans" w:eastAsia="Times New Roman" w:hAnsi="Droid Sans" w:cs="Arial"/>
           <w:color w:val="000000"/>
         </w:rPr>
+        <w:lastRenderedPageBreak/>
         <w:t>u'\u200b'</w:t>
       </w:r>
       <w:r>
@@ -4168,21 +4182,7 @@
           <w:rFonts w:ascii="Droid Sans" w:eastAsia="Times New Roman" w:hAnsi="Droid Sans" w:cs="Arial"/>
           <w:color w:val="000000"/>
         </w:rPr>
-        <w:t xml:space="preserve">  You can see that there are a couple days where the count was very off.  I had a habit of counting by 50’s and at times I accidentally lost track of how many groups of 50 I had counted.  Y</w:t>
-      </w:r>
-      <w:r>
-        <w:rPr>
-          <w:rFonts w:ascii="Droid Sans" w:eastAsia="Times New Roman" w:hAnsi="Droid Sans" w:cs="Arial"/>
-          <w:color w:val="000000"/>
-        </w:rPr>
-        <w:t>ou can see on the right portion of the chart</w:t>
-      </w:r>
-      <w:r>
-        <w:rPr>
-          <w:rFonts w:ascii="Droid Sans" w:eastAsia="Times New Roman" w:hAnsi="Droid Sans" w:cs="Arial"/>
-          <w:color w:val="000000"/>
-        </w:rPr>
-        <w:t xml:space="preserve"> that I had a bias of assuming I had read more than I actually had.</w:t>
+        <w:t xml:space="preserve">  You can see that there are a couple days where the count was very off.  I had a habit of counting by 50’s and at times I accidentally lost track of how many groups of 50 I had counted.  You can see on the right portion of the chart that I had a bias of assuming I had read more than I actually had.</w:t>
       </w:r>
     </w:p>
     <w:p>
@@ -4285,7 +4285,6 @@
           <w:rFonts w:ascii="Droid Sans" w:eastAsia="Times New Roman" w:hAnsi="Droid Sans" w:cs="Arial"/>
           <w:color w:val="000000"/>
         </w:rPr>
-        <w:lastRenderedPageBreak/>
         <w:t>Features representing the cumulative time spent reading and cumulative characters read were created to establish the baseline (experience curve) model</w:t>
       </w:r>
       <w:r>
@@ -4314,6 +4313,7 @@
           <w:rFonts w:ascii="Droid Sans" w:eastAsia="Times New Roman" w:hAnsi="Droid Sans" w:cs="Arial"/>
           <w:color w:val="000000"/>
         </w:rPr>
+        <w:lastRenderedPageBreak/>
         <w:t xml:space="preserve">Create </w:t>
       </w:r>
       <w:proofErr w:type="gramStart"/>
@@ -4731,6 +4731,8 @@
         </w:rPr>
         <w:t xml:space="preserve"> when writing this section:</w:t>
       </w:r>
+      <w:bookmarkStart w:id="0" w:name="_GoBack"/>
+      <w:bookmarkEnd w:id="0"/>
     </w:p>
     <w:p>
       <w:pPr>

</xml_diff>

<commit_message>
fix: Change baseline ch_log model to take ln(X)
</commit_message>
<xml_diff>
--- a/Chinese_Learning/Capstone Project Report.docx
+++ b/Chinese_Learning/Capstone Project Report.docx
@@ -62,6 +62,30 @@
             <w:pPr>
               <w:spacing w:after="0" w:line="0" w:lineRule="atLeast"/>
               <w:rPr>
+                <w:rFonts w:ascii="Droid Sans" w:eastAsia="Times New Roman" w:hAnsi="Droid Sans" w:cs="Arial"/>
+                <w:b/>
+                <w:bCs/>
+                <w:color w:val="000000"/>
+                <w:sz w:val="28"/>
+                <w:szCs w:val="28"/>
+              </w:rPr>
+            </w:pPr>
+            <w:r>
+              <w:rPr>
+                <w:rFonts w:ascii="Droid Sans" w:eastAsia="Times New Roman" w:hAnsi="Droid Sans" w:cs="Arial"/>
+                <w:b/>
+                <w:bCs/>
+                <w:color w:val="000000"/>
+                <w:sz w:val="28"/>
+                <w:szCs w:val="28"/>
+              </w:rPr>
+              <w:t>Machine Learning Engineer Nanodegree</w:t>
+            </w:r>
+          </w:p>
+          <w:p>
+            <w:pPr>
+              <w:spacing w:after="0" w:line="0" w:lineRule="atLeast"/>
+              <w:rPr>
                 <w:rFonts w:ascii="Arial" w:eastAsia="Times New Roman" w:hAnsi="Arial" w:cs="Arial"/>
                 <w:color w:val="000000"/>
               </w:rPr>
@@ -75,7 +99,7 @@
                 <w:sz w:val="28"/>
                 <w:szCs w:val="28"/>
               </w:rPr>
-              <w:t>Machine Learning Engineer Nanodegree</w:t>
+              <w:t>“Learning” from Chinese Learning Log Data</w:t>
             </w:r>
           </w:p>
         </w:tc>
@@ -187,54 +211,6 @@
     </w:p>
     <w:p>
       <w:pPr>
-        <w:spacing w:after="0" w:line="240" w:lineRule="auto"/>
-        <w:jc w:val="center"/>
-        <w:rPr>
-          <w:rFonts w:ascii="Arial" w:eastAsia="Times New Roman" w:hAnsi="Arial" w:cs="Arial"/>
-          <w:color w:val="000000"/>
-        </w:rPr>
-      </w:pPr>
-      <w:r>
-        <w:rPr>
-          <w:rFonts w:ascii="Droid Sans" w:eastAsia="Times New Roman" w:hAnsi="Droid Sans" w:cs="Arial"/>
-          <w:i/>
-          <w:iCs/>
-          <w:color w:val="000000"/>
-          <w:sz w:val="18"/>
-          <w:szCs w:val="18"/>
-          <w:highlight w:val="yellow"/>
-        </w:rPr>
-        <w:t>(</w:t>
-      </w:r>
-      <w:proofErr w:type="gramStart"/>
-      <w:r>
-        <w:rPr>
-          <w:rFonts w:ascii="Droid Sans" w:eastAsia="Times New Roman" w:hAnsi="Droid Sans" w:cs="Arial"/>
-          <w:i/>
-          <w:iCs/>
-          <w:color w:val="000000"/>
-          <w:sz w:val="18"/>
-          <w:szCs w:val="18"/>
-          <w:highlight w:val="yellow"/>
-        </w:rPr>
-        <w:t>approximately</w:t>
-      </w:r>
-      <w:proofErr w:type="gramEnd"/>
-      <w:r>
-        <w:rPr>
-          <w:rFonts w:ascii="Droid Sans" w:eastAsia="Times New Roman" w:hAnsi="Droid Sans" w:cs="Arial"/>
-          <w:i/>
-          <w:iCs/>
-          <w:color w:val="000000"/>
-          <w:sz w:val="18"/>
-          <w:szCs w:val="18"/>
-          <w:highlight w:val="yellow"/>
-        </w:rPr>
-        <w:t xml:space="preserve"> 1 - 2 pages)</w:t>
-      </w:r>
-    </w:p>
-    <w:p>
-      <w:pPr>
         <w:keepNext/>
         <w:spacing w:before="100" w:beforeAutospacing="1" w:after="100" w:afterAutospacing="1" w:line="240" w:lineRule="auto"/>
         <w:outlineLvl w:val="2"/>
@@ -715,68 +691,12 @@
         </w:rPr>
         <w:t xml:space="preserve"> use the number of characters in the text read field or the time spent values as predictors in this project.  These 2 features are what I used to create the actual output (y variable) and so would easily fit the data, but not solve the underlying question about why my reading speed did not follow the traditional learning curve rate.</w:t>
       </w:r>
-    </w:p>
-    <w:p>
-      <w:pPr>
-        <w:spacing w:after="0" w:line="240" w:lineRule="auto"/>
-        <w:rPr>
-          <w:rFonts w:ascii="Droid Sans" w:eastAsia="Times New Roman" w:hAnsi="Droid Sans" w:cs="Arial"/>
-          <w:color w:val="000000"/>
-        </w:rPr>
-      </w:pPr>
-      <w:r>
-        <w:rPr>
-          <w:rFonts w:ascii="Droid Sans" w:eastAsia="Times New Roman" w:hAnsi="Droid Sans" w:cs="Arial"/>
-          <w:color w:val="000000"/>
-        </w:rPr>
-        <w:lastRenderedPageBreak/>
+      <w:r>
+        <w:rPr>
+          <w:rFonts w:ascii="Droid Sans" w:eastAsia="Times New Roman" w:hAnsi="Droid Sans" w:cs="Arial"/>
+          <w:color w:val="000000"/>
+        </w:rPr>
         <w:t xml:space="preserve"> </w:t>
-      </w:r>
-    </w:p>
-    <w:p>
-      <w:pPr>
-        <w:numPr>
-          <w:ilvl w:val="0"/>
-          <w:numId w:val="1"/>
-        </w:numPr>
-        <w:spacing w:before="100" w:beforeAutospacing="1" w:after="100" w:afterAutospacing="1" w:line="240" w:lineRule="auto"/>
-        <w:rPr>
-          <w:rFonts w:ascii="Arial" w:eastAsia="Times New Roman" w:hAnsi="Arial" w:cs="Arial"/>
-          <w:color w:val="000000"/>
-          <w:highlight w:val="green"/>
-        </w:rPr>
-      </w:pPr>
-      <w:r>
-        <w:rPr>
-          <w:rFonts w:ascii="Droid Sans" w:eastAsia="Times New Roman" w:hAnsi="Droid Sans" w:cs="Arial"/>
-          <w:i/>
-          <w:iCs/>
-          <w:color w:val="000000"/>
-          <w:highlight w:val="green"/>
-        </w:rPr>
-        <w:t>Has an overview of the project been provided, such as the problem domain, project origin, and related datasets or input data?</w:t>
-      </w:r>
-    </w:p>
-    <w:p>
-      <w:pPr>
-        <w:numPr>
-          <w:ilvl w:val="0"/>
-          <w:numId w:val="1"/>
-        </w:numPr>
-        <w:spacing w:before="100" w:beforeAutospacing="1" w:after="100" w:afterAutospacing="1" w:line="240" w:lineRule="auto"/>
-        <w:rPr>
-          <w:rFonts w:ascii="Arial" w:eastAsia="Times New Roman" w:hAnsi="Arial" w:cs="Arial"/>
-          <w:color w:val="000000"/>
-        </w:rPr>
-      </w:pPr>
-      <w:r>
-        <w:rPr>
-          <w:rFonts w:ascii="Droid Sans" w:eastAsia="Times New Roman" w:hAnsi="Droid Sans" w:cs="Arial"/>
-          <w:i/>
-          <w:iCs/>
-          <w:color w:val="000000"/>
-        </w:rPr>
-        <w:t>Has enough background information been given so that an uninformed reader would understand the problem domain and following problem statement?</w:t>
       </w:r>
     </w:p>
     <w:p>
@@ -802,6 +722,7 @@
           <w:sz w:val="24"/>
           <w:szCs w:val="24"/>
         </w:rPr>
+        <w:lastRenderedPageBreak/>
         <w:t>Problem Statement</w:t>
       </w:r>
     </w:p>
@@ -1060,37 +981,7 @@
           <w:rFonts w:ascii="Droid Sans" w:eastAsia="Times New Roman" w:hAnsi="Droid Sans" w:cs="Arial"/>
           <w:color w:val="000000"/>
         </w:rPr>
-        <w:t xml:space="preserve">Potentially use </w:t>
-      </w:r>
-      <w:r>
-        <w:rPr>
-          <w:rFonts w:ascii="Droid Sans" w:eastAsia="Times New Roman" w:hAnsi="Droid Sans" w:cs="Arial"/>
-          <w:color w:val="000000"/>
-        </w:rPr>
-        <w:t xml:space="preserve">Latent </w:t>
-      </w:r>
-      <w:proofErr w:type="spellStart"/>
-      <w:r>
-        <w:rPr>
-          <w:rFonts w:ascii="Droid Sans" w:eastAsia="Times New Roman" w:hAnsi="Droid Sans" w:cs="Arial"/>
-          <w:color w:val="000000"/>
-        </w:rPr>
-        <w:t>Dirichlet</w:t>
-      </w:r>
-      <w:proofErr w:type="spellEnd"/>
-      <w:r>
-        <w:rPr>
-          <w:rFonts w:ascii="Droid Sans" w:eastAsia="Times New Roman" w:hAnsi="Droid Sans" w:cs="Arial"/>
-          <w:color w:val="000000"/>
-        </w:rPr>
-        <w:t xml:space="preserve"> allocation</w:t>
-      </w:r>
-      <w:r>
-        <w:rPr>
-          <w:rFonts w:ascii="Droid Sans" w:eastAsia="Times New Roman" w:hAnsi="Droid Sans" w:cs="Arial"/>
-          <w:color w:val="000000"/>
-        </w:rPr>
-        <w:t xml:space="preserve"> (LDA) to create topics and use the posterior probabilities of the text being in a certain topic as a predictor</w:t>
+        <w:t>Find the frequency of characters in the current study session text based on frequency of those characters in all previous study sessions</w:t>
       </w:r>
     </w:p>
     <w:p>
@@ -1111,6 +1002,57 @@
           <w:rFonts w:ascii="Droid Sans" w:eastAsia="Times New Roman" w:hAnsi="Droid Sans" w:cs="Arial"/>
           <w:color w:val="000000"/>
         </w:rPr>
+        <w:t xml:space="preserve">Potentially use </w:t>
+      </w:r>
+      <w:r>
+        <w:rPr>
+          <w:rFonts w:ascii="Droid Sans" w:eastAsia="Times New Roman" w:hAnsi="Droid Sans" w:cs="Arial"/>
+          <w:color w:val="000000"/>
+        </w:rPr>
+        <w:t xml:space="preserve">Latent </w:t>
+      </w:r>
+      <w:proofErr w:type="spellStart"/>
+      <w:r>
+        <w:rPr>
+          <w:rFonts w:ascii="Droid Sans" w:eastAsia="Times New Roman" w:hAnsi="Droid Sans" w:cs="Arial"/>
+          <w:color w:val="000000"/>
+        </w:rPr>
+        <w:t>Dirichlet</w:t>
+      </w:r>
+      <w:proofErr w:type="spellEnd"/>
+      <w:r>
+        <w:rPr>
+          <w:rFonts w:ascii="Droid Sans" w:eastAsia="Times New Roman" w:hAnsi="Droid Sans" w:cs="Arial"/>
+          <w:color w:val="000000"/>
+        </w:rPr>
+        <w:t xml:space="preserve"> allocation</w:t>
+      </w:r>
+      <w:r>
+        <w:rPr>
+          <w:rFonts w:ascii="Droid Sans" w:eastAsia="Times New Roman" w:hAnsi="Droid Sans" w:cs="Arial"/>
+          <w:color w:val="000000"/>
+        </w:rPr>
+        <w:t xml:space="preserve"> (LDA) to create topics and use the posterior probabilities of the text being in a certain topic as a predictor</w:t>
+      </w:r>
+    </w:p>
+    <w:p>
+      <w:pPr>
+        <w:pStyle w:val="ListParagraph"/>
+        <w:numPr>
+          <w:ilvl w:val="1"/>
+          <w:numId w:val="19"/>
+        </w:numPr>
+        <w:spacing w:after="0" w:line="240" w:lineRule="auto"/>
+        <w:rPr>
+          <w:rFonts w:ascii="Droid Sans" w:eastAsia="Times New Roman" w:hAnsi="Droid Sans" w:cs="Arial"/>
+          <w:color w:val="000000"/>
+        </w:rPr>
+      </w:pPr>
+      <w:r>
+        <w:rPr>
+          <w:rFonts w:ascii="Droid Sans" w:eastAsia="Times New Roman" w:hAnsi="Droid Sans" w:cs="Arial"/>
+          <w:color w:val="000000"/>
+        </w:rPr>
         <w:t>…</w:t>
       </w:r>
     </w:p>
@@ -1249,79 +1191,6 @@
           <w:color w:val="000000"/>
         </w:rPr>
         <w:t>In the end, I believe that using supervised learning I will be able to determine what features of the text I read have the most predictive power for my Chinese character reading speed.  This will be valuable because I can use this information to improve my study habits based on this information.  In a future project, this type of information might also be used to help someone else learn to read Chinese characters faster.</w:t>
-      </w:r>
-    </w:p>
-    <w:p>
-      <w:pPr>
-        <w:numPr>
-          <w:ilvl w:val="0"/>
-          <w:numId w:val="2"/>
-        </w:numPr>
-        <w:spacing w:before="100" w:beforeAutospacing="1" w:after="100" w:afterAutospacing="1" w:line="240" w:lineRule="auto"/>
-        <w:rPr>
-          <w:rFonts w:ascii="Arial" w:eastAsia="Times New Roman" w:hAnsi="Arial" w:cs="Arial"/>
-          <w:color w:val="000000"/>
-          <w:highlight w:val="green"/>
-        </w:rPr>
-      </w:pPr>
-      <w:r>
-        <w:rPr>
-          <w:rFonts w:ascii="Droid Sans" w:eastAsia="Times New Roman" w:hAnsi="Droid Sans" w:cs="Arial"/>
-          <w:i/>
-          <w:iCs/>
-          <w:color w:val="000000"/>
-          <w:highlight w:val="green"/>
-        </w:rPr>
-        <w:t>Is the problem statement clearly defined? Will the reader understand what you are expecting to solve?</w:t>
-      </w:r>
-    </w:p>
-    <w:p>
-      <w:pPr>
-        <w:numPr>
-          <w:ilvl w:val="0"/>
-          <w:numId w:val="2"/>
-        </w:numPr>
-        <w:spacing w:before="100" w:beforeAutospacing="1" w:after="100" w:afterAutospacing="1" w:line="240" w:lineRule="auto"/>
-        <w:rPr>
-          <w:rFonts w:ascii="Arial" w:eastAsia="Times New Roman" w:hAnsi="Arial" w:cs="Arial"/>
-          <w:color w:val="000000"/>
-          <w:highlight w:val="green"/>
-        </w:rPr>
-      </w:pPr>
-      <w:r>
-        <w:rPr>
-          <w:rFonts w:ascii="Droid Sans" w:eastAsia="Times New Roman" w:hAnsi="Droid Sans" w:cs="Arial"/>
-          <w:i/>
-          <w:iCs/>
-          <w:color w:val="000000"/>
-          <w:highlight w:val="green"/>
-        </w:rPr>
-        <w:lastRenderedPageBreak/>
-        <w:t>Have you thoroughly discussed how you will attempt to solve the problem?</w:t>
-      </w:r>
-    </w:p>
-    <w:p>
-      <w:pPr>
-        <w:numPr>
-          <w:ilvl w:val="0"/>
-          <w:numId w:val="2"/>
-        </w:numPr>
-        <w:spacing w:before="100" w:beforeAutospacing="1" w:after="100" w:afterAutospacing="1" w:line="240" w:lineRule="auto"/>
-        <w:rPr>
-          <w:rFonts w:ascii="Arial" w:eastAsia="Times New Roman" w:hAnsi="Arial" w:cs="Arial"/>
-          <w:color w:val="000000"/>
-          <w:highlight w:val="green"/>
-        </w:rPr>
-      </w:pPr>
-      <w:r>
-        <w:rPr>
-          <w:rFonts w:ascii="Droid Sans" w:eastAsia="Times New Roman" w:hAnsi="Droid Sans" w:cs="Arial"/>
-          <w:i/>
-          <w:iCs/>
-          <w:color w:val="000000"/>
-          <w:highlight w:val="green"/>
-        </w:rPr>
-        <w:t>Is an anticipated solution clearly defined? Will the reader understand what results you are looking for?</w:t>
       </w:r>
     </w:p>
     <w:p>
@@ -1595,54 +1464,6 @@
           <w:color w:val="000000"/>
         </w:rPr>
         <w:t>I also want this model to generalize well because I am trying to use the information about what features work well in predicting reading speed to help me understand how to learn better/faster and improve my reading speed in the future.  So I will be using the cross-validation root mean squared error of the model applied to my training set as my target to optimize.  Once I have confidence that the model will generalize well in cross-validation I’ll run the model on the test set and report the root mean squared error on the test set with the cross-validated model.</w:t>
-      </w:r>
-    </w:p>
-    <w:p>
-      <w:pPr>
-        <w:numPr>
-          <w:ilvl w:val="0"/>
-          <w:numId w:val="3"/>
-        </w:numPr>
-        <w:spacing w:before="100" w:beforeAutospacing="1" w:after="100" w:afterAutospacing="1" w:line="240" w:lineRule="auto"/>
-        <w:rPr>
-          <w:rFonts w:ascii="Arial" w:eastAsia="Times New Roman" w:hAnsi="Arial" w:cs="Arial"/>
-          <w:color w:val="000000"/>
-          <w:highlight w:val="green"/>
-        </w:rPr>
-      </w:pPr>
-      <w:r>
-        <w:rPr>
-          <w:rFonts w:ascii="Droid Sans" w:eastAsia="Times New Roman" w:hAnsi="Droid Sans" w:cs="Arial"/>
-          <w:i/>
-          <w:iCs/>
-          <w:color w:val="000000"/>
-          <w:highlight w:val="green"/>
-        </w:rPr>
-        <w:t>Are the metrics you’ve chosen to measure the performance of your models clearly discussed and defined?</w:t>
-      </w:r>
-    </w:p>
-    <w:p>
-      <w:pPr>
-        <w:numPr>
-          <w:ilvl w:val="0"/>
-          <w:numId w:val="3"/>
-        </w:numPr>
-        <w:spacing w:before="100" w:beforeAutospacing="1" w:after="100" w:afterAutospacing="1" w:line="240" w:lineRule="auto"/>
-        <w:rPr>
-          <w:rFonts w:ascii="Arial" w:eastAsia="Times New Roman" w:hAnsi="Arial" w:cs="Arial"/>
-          <w:color w:val="000000"/>
-          <w:highlight w:val="green"/>
-        </w:rPr>
-      </w:pPr>
-      <w:r>
-        <w:rPr>
-          <w:rFonts w:ascii="Droid Sans" w:eastAsia="Times New Roman" w:hAnsi="Droid Sans" w:cs="Arial"/>
-          <w:i/>
-          <w:iCs/>
-          <w:color w:val="000000"/>
-          <w:highlight w:val="green"/>
-        </w:rPr>
-        <w:t>Have you provided reasonable justification for the metrics chosen based on the problem and solution?</w:t>
       </w:r>
     </w:p>
     <w:p>
@@ -1966,13 +1787,6 @@
                 <w:color w:val="000000"/>
               </w:rPr>
               <w:br/>
-            </w:r>
-            <w:r>
-              <w:rPr>
-                <w:rFonts w:ascii="Calibri" w:hAnsi="Calibri"/>
-                <w:color w:val="000000"/>
-              </w:rPr>
-              <w:lastRenderedPageBreak/>
               <w:t xml:space="preserve">  </w:t>
             </w:r>
             <w:proofErr w:type="gramStart"/>
@@ -2402,8 +2216,237 @@
           <w:rFonts w:ascii="Droid Sans" w:eastAsia="Times New Roman" w:hAnsi="Droid Sans" w:cs="Arial"/>
           <w:color w:val="000000"/>
         </w:rPr>
+        <w:t xml:space="preserve">In Excel, I was able to create a custom date format YYYY/MM/DD that would make it easier to transfer the dataset to the Python </w:t>
+      </w:r>
+      <w:proofErr w:type="spellStart"/>
+      <w:r>
+        <w:rPr>
+          <w:rFonts w:ascii="Droid Sans" w:eastAsia="Times New Roman" w:hAnsi="Droid Sans" w:cs="Arial"/>
+          <w:color w:val="000000"/>
+        </w:rPr>
+        <w:t>datetime</w:t>
+      </w:r>
+      <w:proofErr w:type="spellEnd"/>
+      <w:r>
+        <w:rPr>
+          <w:rFonts w:ascii="Droid Sans" w:eastAsia="Times New Roman" w:hAnsi="Droid Sans" w:cs="Arial"/>
+          <w:color w:val="000000"/>
+        </w:rPr>
+        <w:t xml:space="preserve"> package that takes (YYYY, MM, </w:t>
+      </w:r>
+      <w:proofErr w:type="gramStart"/>
+      <w:r>
+        <w:rPr>
+          <w:rFonts w:ascii="Droid Sans" w:eastAsia="Times New Roman" w:hAnsi="Droid Sans" w:cs="Arial"/>
+          <w:color w:val="000000"/>
+        </w:rPr>
+        <w:t>DD</w:t>
+      </w:r>
+      <w:proofErr w:type="gramEnd"/>
+      <w:r>
+        <w:rPr>
+          <w:rFonts w:ascii="Droid Sans" w:eastAsia="Times New Roman" w:hAnsi="Droid Sans" w:cs="Arial"/>
+          <w:color w:val="000000"/>
+        </w:rPr>
+        <w:t>).  The “</w:t>
+      </w:r>
+      <w:proofErr w:type="spellStart"/>
+      <w:r>
+        <w:rPr>
+          <w:rFonts w:ascii="Droid Sans" w:eastAsia="Times New Roman" w:hAnsi="Droid Sans" w:cs="Arial"/>
+          <w:color w:val="000000"/>
+        </w:rPr>
+        <w:t>Time_Spent</w:t>
+      </w:r>
+      <w:proofErr w:type="spellEnd"/>
+      <w:r>
+        <w:rPr>
+          <w:rFonts w:ascii="Droid Sans" w:eastAsia="Times New Roman" w:hAnsi="Droid Sans" w:cs="Arial"/>
+          <w:color w:val="000000"/>
+        </w:rPr>
+        <w:t xml:space="preserve">” column is the time spent reading </w:t>
+      </w:r>
+      <w:r>
+        <w:rPr>
+          <w:rFonts w:ascii="Droid Sans" w:eastAsia="Times New Roman" w:hAnsi="Droid Sans" w:cs="Arial"/>
+          <w:color w:val="000000"/>
+        </w:rPr>
+        <w:t xml:space="preserve">during </w:t>
+      </w:r>
+      <w:r>
+        <w:rPr>
+          <w:rFonts w:ascii="Droid Sans" w:eastAsia="Times New Roman" w:hAnsi="Droid Sans" w:cs="Arial"/>
+          <w:color w:val="000000"/>
+        </w:rPr>
+        <w:t>that study session in minutes.  It was too much effort to record this data in a more granular form like seconds, so this will be a somewhat lumpy source of error because the seconds read during a session will jump in increments of 60 seconds.  The “</w:t>
+      </w:r>
+      <w:proofErr w:type="spellStart"/>
+      <w:r>
+        <w:rPr>
+          <w:rFonts w:ascii="Droid Sans" w:eastAsia="Times New Roman" w:hAnsi="Droid Sans" w:cs="Arial"/>
+          <w:color w:val="000000"/>
+        </w:rPr>
+        <w:t>Text_Read</w:t>
+      </w:r>
+      <w:proofErr w:type="spellEnd"/>
+      <w:r>
+        <w:rPr>
+          <w:rFonts w:ascii="Droid Sans" w:eastAsia="Times New Roman" w:hAnsi="Droid Sans" w:cs="Arial"/>
+          <w:color w:val="000000"/>
+        </w:rPr>
+        <w:t>” column includes the unformatted/</w:t>
+      </w:r>
+      <w:r>
+        <w:rPr>
+          <w:rFonts w:ascii="Droid Sans" w:eastAsia="Times New Roman" w:hAnsi="Droid Sans" w:cs="Arial"/>
+          <w:color w:val="000000"/>
+        </w:rPr>
+        <w:t>un</w:t>
+      </w:r>
+      <w:r>
+        <w:rPr>
+          <w:rFonts w:ascii="Droid Sans" w:eastAsia="Times New Roman" w:hAnsi="Droid Sans" w:cs="Arial"/>
+          <w:color w:val="000000"/>
+        </w:rPr>
+        <w:t>filtered text I read during the study session and copied into the dataset.</w:t>
+      </w:r>
+      <w:r>
+        <w:rPr>
+          <w:rFonts w:ascii="Droid Sans" w:eastAsia="Times New Roman" w:hAnsi="Droid Sans" w:cs="Arial"/>
+          <w:color w:val="000000"/>
+        </w:rPr>
+        <w:t xml:space="preserve">  Since the text data are Chinese characters, the “</w:t>
+      </w:r>
+      <w:proofErr w:type="spellStart"/>
+      <w:r>
+        <w:rPr>
+          <w:rFonts w:ascii="Droid Sans" w:eastAsia="Times New Roman" w:hAnsi="Droid Sans" w:cs="Arial"/>
+          <w:color w:val="000000"/>
+        </w:rPr>
+        <w:t>Text_Read</w:t>
+      </w:r>
+      <w:proofErr w:type="spellEnd"/>
+      <w:r>
+        <w:rPr>
+          <w:rFonts w:ascii="Droid Sans" w:eastAsia="Times New Roman" w:hAnsi="Droid Sans" w:cs="Arial"/>
+          <w:color w:val="000000"/>
+        </w:rPr>
+        <w:t>” feature is Unicode text, not ASCII text/characters.  While Unicode text is the future of digital text representation, figuring out how to use this text in a machine learning problem was a bit of a challenge for me (more discussion on this point later).</w:t>
+      </w:r>
+    </w:p>
+    <w:p>
+      <w:pPr>
+        <w:spacing w:after="0" w:line="240" w:lineRule="auto"/>
+        <w:rPr>
+          <w:rFonts w:ascii="Droid Sans" w:eastAsia="Times New Roman" w:hAnsi="Droid Sans" w:cs="Arial"/>
+          <w:color w:val="000000"/>
+        </w:rPr>
+      </w:pPr>
+    </w:p>
+    <w:p>
+      <w:pPr>
+        <w:spacing w:after="0" w:line="240" w:lineRule="auto"/>
+        <w:rPr>
+          <w:rFonts w:ascii="Droid Sans" w:eastAsia="Times New Roman" w:hAnsi="Droid Sans" w:cs="Arial"/>
+          <w:color w:val="000000"/>
+        </w:rPr>
+      </w:pPr>
+      <w:r>
+        <w:rPr>
+          <w:rFonts w:ascii="Droid Sans" w:eastAsia="Times New Roman" w:hAnsi="Droid Sans" w:cs="Arial"/>
+          <w:color w:val="000000"/>
+        </w:rPr>
+        <w:t>At a high level, this dataset contains 974 records (study sessions) spanning 29,227 minutes of study time.  After preprocessing the text data (see the discussion on how this was done in th</w:t>
+      </w:r>
+      <w:r>
+        <w:rPr>
+          <w:rFonts w:ascii="Droid Sans" w:eastAsia="Times New Roman" w:hAnsi="Droid Sans" w:cs="Arial"/>
+          <w:color w:val="000000"/>
+        </w:rPr>
+        <w:t>e</w:t>
+      </w:r>
+      <w:r>
+        <w:rPr>
+          <w:rFonts w:ascii="Droid Sans" w:eastAsia="Times New Roman" w:hAnsi="Droid Sans" w:cs="Arial"/>
+          <w:color w:val="000000"/>
+        </w:rPr>
+        <w:t xml:space="preserve"> </w:t>
+      </w:r>
+      <w:r>
+        <w:rPr>
+          <w:rFonts w:ascii="Droid Sans" w:eastAsia="Times New Roman" w:hAnsi="Droid Sans" w:cs="Arial"/>
+          <w:color w:val="000000"/>
+        </w:rPr>
+        <w:t>preprocessing section</w:t>
+      </w:r>
+      <w:r>
+        <w:rPr>
+          <w:rFonts w:ascii="Droid Sans" w:eastAsia="Times New Roman" w:hAnsi="Droid Sans" w:cs="Arial"/>
+          <w:color w:val="000000"/>
+        </w:rPr>
+        <w:t xml:space="preserve"> </w:t>
+      </w:r>
+      <w:r>
+        <w:rPr>
+          <w:rFonts w:ascii="Droid Sans" w:eastAsia="Times New Roman" w:hAnsi="Droid Sans" w:cs="Arial"/>
+          <w:color w:val="000000"/>
+        </w:rPr>
         <w:lastRenderedPageBreak/>
-        <w:t xml:space="preserve">In Excel, I was able to create a custom date format YYYY/MM/DD that would make it easier to transfer the dataset to the Python </w:t>
+        <w:t xml:space="preserve">below) I was able to count 334,195 total characters read.  This gives an overall reading speed average </w:t>
+      </w:r>
+      <w:r>
+        <w:rPr>
+          <w:rFonts w:ascii="Droid Sans" w:eastAsia="Times New Roman" w:hAnsi="Droid Sans" w:cs="Arial"/>
+          <w:color w:val="000000"/>
+        </w:rPr>
+        <w:t xml:space="preserve">of 5.247 seconds per character when </w:t>
+      </w:r>
+      <w:r>
+        <w:rPr>
+          <w:rFonts w:ascii="Droid Sans" w:eastAsia="Times New Roman" w:hAnsi="Droid Sans" w:cs="Arial"/>
+          <w:color w:val="000000"/>
+          <w:u w:val="single"/>
+        </w:rPr>
+        <w:t>not</w:t>
+      </w:r>
+      <w:r>
+        <w:rPr>
+          <w:rFonts w:ascii="Droid Sans" w:eastAsia="Times New Roman" w:hAnsi="Droid Sans" w:cs="Arial"/>
+          <w:color w:val="000000"/>
+        </w:rPr>
+        <w:t xml:space="preserve"> taking the natural log of the reading speed.</w:t>
+      </w:r>
+      <w:r>
+        <w:rPr>
+          <w:rFonts w:ascii="Droid Sans" w:eastAsia="Times New Roman" w:hAnsi="Droid Sans" w:cs="Arial"/>
+          <w:color w:val="000000"/>
+        </w:rPr>
+        <w:t xml:space="preserve"> </w:t>
+      </w:r>
+    </w:p>
+    <w:p>
+      <w:pPr>
+        <w:spacing w:after="0" w:line="240" w:lineRule="auto"/>
+        <w:rPr>
+          <w:rFonts w:ascii="Droid Sans" w:eastAsia="Times New Roman" w:hAnsi="Droid Sans" w:cs="Arial"/>
+          <w:color w:val="000000"/>
+        </w:rPr>
+      </w:pPr>
+    </w:p>
+    <w:p>
+      <w:pPr>
+        <w:spacing w:after="0" w:line="240" w:lineRule="auto"/>
+        <w:rPr>
+          <w:rFonts w:ascii="Droid Sans" w:eastAsia="Times New Roman" w:hAnsi="Droid Sans" w:cs="Arial"/>
+          <w:color w:val="000000"/>
+        </w:rPr>
+      </w:pPr>
+      <w:r>
+        <w:rPr>
+          <w:rFonts w:ascii="Droid Sans" w:eastAsia="Times New Roman" w:hAnsi="Droid Sans" w:cs="Arial"/>
+          <w:color w:val="000000"/>
+        </w:rPr>
+        <w:t>The majority of the values for “</w:t>
       </w:r>
       <w:proofErr w:type="spellStart"/>
       <w:r>
@@ -2411,7 +2454,7 @@
           <w:rFonts w:ascii="Droid Sans" w:eastAsia="Times New Roman" w:hAnsi="Droid Sans" w:cs="Arial"/>
           <w:color w:val="000000"/>
         </w:rPr>
-        <w:t>datetime</w:t>
+        <w:t>Time_Spent</w:t>
       </w:r>
       <w:proofErr w:type="spellEnd"/>
       <w:r>
@@ -2419,228 +2462,6 @@
           <w:rFonts w:ascii="Droid Sans" w:eastAsia="Times New Roman" w:hAnsi="Droid Sans" w:cs="Arial"/>
           <w:color w:val="000000"/>
         </w:rPr>
-        <w:t xml:space="preserve"> package that takes (YYYY, MM, </w:t>
-      </w:r>
-      <w:proofErr w:type="gramStart"/>
-      <w:r>
-        <w:rPr>
-          <w:rFonts w:ascii="Droid Sans" w:eastAsia="Times New Roman" w:hAnsi="Droid Sans" w:cs="Arial"/>
-          <w:color w:val="000000"/>
-        </w:rPr>
-        <w:t>DD</w:t>
-      </w:r>
-      <w:proofErr w:type="gramEnd"/>
-      <w:r>
-        <w:rPr>
-          <w:rFonts w:ascii="Droid Sans" w:eastAsia="Times New Roman" w:hAnsi="Droid Sans" w:cs="Arial"/>
-          <w:color w:val="000000"/>
-        </w:rPr>
-        <w:t>).  The “</w:t>
-      </w:r>
-      <w:proofErr w:type="spellStart"/>
-      <w:r>
-        <w:rPr>
-          <w:rFonts w:ascii="Droid Sans" w:eastAsia="Times New Roman" w:hAnsi="Droid Sans" w:cs="Arial"/>
-          <w:color w:val="000000"/>
-        </w:rPr>
-        <w:t>Time_Spent</w:t>
-      </w:r>
-      <w:proofErr w:type="spellEnd"/>
-      <w:r>
-        <w:rPr>
-          <w:rFonts w:ascii="Droid Sans" w:eastAsia="Times New Roman" w:hAnsi="Droid Sans" w:cs="Arial"/>
-          <w:color w:val="000000"/>
-        </w:rPr>
-        <w:t xml:space="preserve">” column is the time spent reading </w:t>
-      </w:r>
-      <w:r>
-        <w:rPr>
-          <w:rFonts w:ascii="Droid Sans" w:eastAsia="Times New Roman" w:hAnsi="Droid Sans" w:cs="Arial"/>
-          <w:color w:val="000000"/>
-        </w:rPr>
-        <w:t xml:space="preserve">during </w:t>
-      </w:r>
-      <w:r>
-        <w:rPr>
-          <w:rFonts w:ascii="Droid Sans" w:eastAsia="Times New Roman" w:hAnsi="Droid Sans" w:cs="Arial"/>
-          <w:color w:val="000000"/>
-        </w:rPr>
-        <w:t>that study session in minutes.  It was too much effort to record this data in a more granular form like seconds, so this will be a somewhat lumpy source of error because the seconds read during a session will jump in increments of 60 seconds.  The “</w:t>
-      </w:r>
-      <w:proofErr w:type="spellStart"/>
-      <w:r>
-        <w:rPr>
-          <w:rFonts w:ascii="Droid Sans" w:eastAsia="Times New Roman" w:hAnsi="Droid Sans" w:cs="Arial"/>
-          <w:color w:val="000000"/>
-        </w:rPr>
-        <w:t>Text_Read</w:t>
-      </w:r>
-      <w:proofErr w:type="spellEnd"/>
-      <w:r>
-        <w:rPr>
-          <w:rFonts w:ascii="Droid Sans" w:eastAsia="Times New Roman" w:hAnsi="Droid Sans" w:cs="Arial"/>
-          <w:color w:val="000000"/>
-        </w:rPr>
-        <w:t>” column includes the unformatted/</w:t>
-      </w:r>
-      <w:r>
-        <w:rPr>
-          <w:rFonts w:ascii="Droid Sans" w:eastAsia="Times New Roman" w:hAnsi="Droid Sans" w:cs="Arial"/>
-          <w:color w:val="000000"/>
-        </w:rPr>
-        <w:t>un</w:t>
-      </w:r>
-      <w:r>
-        <w:rPr>
-          <w:rFonts w:ascii="Droid Sans" w:eastAsia="Times New Roman" w:hAnsi="Droid Sans" w:cs="Arial"/>
-          <w:color w:val="000000"/>
-        </w:rPr>
-        <w:t>filtered text I read during the study session and copied into the dataset.</w:t>
-      </w:r>
-      <w:r>
-        <w:rPr>
-          <w:rFonts w:ascii="Droid Sans" w:eastAsia="Times New Roman" w:hAnsi="Droid Sans" w:cs="Arial"/>
-          <w:color w:val="000000"/>
-        </w:rPr>
-        <w:t xml:space="preserve">  Since the text data are Chinese characters, the “</w:t>
-      </w:r>
-      <w:proofErr w:type="spellStart"/>
-      <w:r>
-        <w:rPr>
-          <w:rFonts w:ascii="Droid Sans" w:eastAsia="Times New Roman" w:hAnsi="Droid Sans" w:cs="Arial"/>
-          <w:color w:val="000000"/>
-        </w:rPr>
-        <w:t>Text_Read</w:t>
-      </w:r>
-      <w:proofErr w:type="spellEnd"/>
-      <w:r>
-        <w:rPr>
-          <w:rFonts w:ascii="Droid Sans" w:eastAsia="Times New Roman" w:hAnsi="Droid Sans" w:cs="Arial"/>
-          <w:color w:val="000000"/>
-        </w:rPr>
-        <w:t>” feature is Unicode text, not ASCII text/characters.  While Unicode text is the future of digital text representation, figuring out how to use this text in a machine learning problem was a bit of a challenge for me (more discussion on this point later).</w:t>
-      </w:r>
-    </w:p>
-    <w:p>
-      <w:pPr>
-        <w:spacing w:after="0" w:line="240" w:lineRule="auto"/>
-        <w:rPr>
-          <w:rFonts w:ascii="Droid Sans" w:eastAsia="Times New Roman" w:hAnsi="Droid Sans" w:cs="Arial"/>
-          <w:color w:val="000000"/>
-        </w:rPr>
-      </w:pPr>
-    </w:p>
-    <w:p>
-      <w:pPr>
-        <w:spacing w:after="0" w:line="240" w:lineRule="auto"/>
-        <w:rPr>
-          <w:rFonts w:ascii="Droid Sans" w:eastAsia="Times New Roman" w:hAnsi="Droid Sans" w:cs="Arial"/>
-          <w:color w:val="000000"/>
-        </w:rPr>
-      </w:pPr>
-      <w:r>
-        <w:rPr>
-          <w:rFonts w:ascii="Droid Sans" w:eastAsia="Times New Roman" w:hAnsi="Droid Sans" w:cs="Arial"/>
-          <w:color w:val="000000"/>
-        </w:rPr>
-        <w:t>At a high level, this dataset contains 974 records (study sessions) spanning 29,227 minutes of study time.  After preprocessing the text data (see the discussion on how this was done in th</w:t>
-      </w:r>
-      <w:r>
-        <w:rPr>
-          <w:rFonts w:ascii="Droid Sans" w:eastAsia="Times New Roman" w:hAnsi="Droid Sans" w:cs="Arial"/>
-          <w:color w:val="000000"/>
-        </w:rPr>
-        <w:t>e</w:t>
-      </w:r>
-      <w:r>
-        <w:rPr>
-          <w:rFonts w:ascii="Droid Sans" w:eastAsia="Times New Roman" w:hAnsi="Droid Sans" w:cs="Arial"/>
-          <w:color w:val="000000"/>
-        </w:rPr>
-        <w:t xml:space="preserve"> </w:t>
-      </w:r>
-      <w:r>
-        <w:rPr>
-          <w:rFonts w:ascii="Droid Sans" w:eastAsia="Times New Roman" w:hAnsi="Droid Sans" w:cs="Arial"/>
-          <w:color w:val="000000"/>
-        </w:rPr>
-        <w:t>preprocessing section</w:t>
-      </w:r>
-      <w:r>
-        <w:rPr>
-          <w:rFonts w:ascii="Droid Sans" w:eastAsia="Times New Roman" w:hAnsi="Droid Sans" w:cs="Arial"/>
-          <w:color w:val="000000"/>
-        </w:rPr>
-        <w:t xml:space="preserve"> below) I was able to count 334,195 total characters read.  This gives an overall reading speed average </w:t>
-      </w:r>
-      <w:r>
-        <w:rPr>
-          <w:rFonts w:ascii="Droid Sans" w:eastAsia="Times New Roman" w:hAnsi="Droid Sans" w:cs="Arial"/>
-          <w:color w:val="000000"/>
-        </w:rPr>
-        <w:t xml:space="preserve">of 5.247 seconds per character when </w:t>
-      </w:r>
-      <w:r>
-        <w:rPr>
-          <w:rFonts w:ascii="Droid Sans" w:eastAsia="Times New Roman" w:hAnsi="Droid Sans" w:cs="Arial"/>
-          <w:color w:val="000000"/>
-          <w:u w:val="single"/>
-        </w:rPr>
-        <w:t>not</w:t>
-      </w:r>
-      <w:r>
-        <w:rPr>
-          <w:rFonts w:ascii="Droid Sans" w:eastAsia="Times New Roman" w:hAnsi="Droid Sans" w:cs="Arial"/>
-          <w:color w:val="000000"/>
-        </w:rPr>
-        <w:t xml:space="preserve"> taking the natural log of the reading speed.</w:t>
-      </w:r>
-      <w:r>
-        <w:rPr>
-          <w:rFonts w:ascii="Droid Sans" w:eastAsia="Times New Roman" w:hAnsi="Droid Sans" w:cs="Arial"/>
-          <w:color w:val="000000"/>
-        </w:rPr>
-        <w:t xml:space="preserve"> </w:t>
-      </w:r>
-    </w:p>
-    <w:p>
-      <w:pPr>
-        <w:spacing w:after="0" w:line="240" w:lineRule="auto"/>
-        <w:rPr>
-          <w:rFonts w:ascii="Droid Sans" w:eastAsia="Times New Roman" w:hAnsi="Droid Sans" w:cs="Arial"/>
-          <w:color w:val="000000"/>
-        </w:rPr>
-      </w:pPr>
-    </w:p>
-    <w:p>
-      <w:pPr>
-        <w:spacing w:after="0" w:line="240" w:lineRule="auto"/>
-        <w:rPr>
-          <w:rFonts w:ascii="Droid Sans" w:eastAsia="Times New Roman" w:hAnsi="Droid Sans" w:cs="Arial"/>
-          <w:color w:val="000000"/>
-        </w:rPr>
-      </w:pPr>
-      <w:r>
-        <w:rPr>
-          <w:rFonts w:ascii="Droid Sans" w:eastAsia="Times New Roman" w:hAnsi="Droid Sans" w:cs="Arial"/>
-          <w:color w:val="000000"/>
-        </w:rPr>
-        <w:t>The majority of the values for “</w:t>
-      </w:r>
-      <w:proofErr w:type="spellStart"/>
-      <w:r>
-        <w:rPr>
-          <w:rFonts w:ascii="Droid Sans" w:eastAsia="Times New Roman" w:hAnsi="Droid Sans" w:cs="Arial"/>
-          <w:color w:val="000000"/>
-        </w:rPr>
-        <w:t>Time_Spent</w:t>
-      </w:r>
-      <w:proofErr w:type="spellEnd"/>
-      <w:r>
-        <w:rPr>
-          <w:rFonts w:ascii="Droid Sans" w:eastAsia="Times New Roman" w:hAnsi="Droid Sans" w:cs="Arial"/>
-          <w:color w:val="000000"/>
-        </w:rPr>
         <w:t>” are 30 minutes because of the habit I developed of reading for ½ hour in the morning each work day before going to work.  There are a few outlier days where I spent an hour, or an hour and a half studying.  I am accounting for this variation by selecting reading speed as my output metric instead of characters read during the study session.  Essentially this normalizes the output variable</w:t>
       </w:r>
     </w:p>
@@ -2677,205 +2498,6 @@
           <w:color w:val="000000"/>
         </w:rPr>
       </w:pPr>
-    </w:p>
-    <w:p>
-      <w:pPr>
-        <w:spacing w:after="0" w:line="240" w:lineRule="auto"/>
-        <w:rPr>
-          <w:rFonts w:ascii="Droid Sans" w:eastAsia="Times New Roman" w:hAnsi="Droid Sans" w:cs="Arial"/>
-          <w:color w:val="000000"/>
-        </w:rPr>
-      </w:pPr>
-    </w:p>
-    <w:p>
-      <w:pPr>
-        <w:spacing w:after="0" w:line="240" w:lineRule="auto"/>
-        <w:rPr>
-          <w:rFonts w:ascii="Arial" w:eastAsia="Times New Roman" w:hAnsi="Arial" w:cs="Arial"/>
-          <w:color w:val="000000"/>
-        </w:rPr>
-      </w:pPr>
-      <w:r>
-        <w:rPr>
-          <w:rFonts w:ascii="Droid Sans" w:eastAsia="Times New Roman" w:hAnsi="Droid Sans" w:cs="Arial"/>
-          <w:color w:val="000000"/>
-          <w:highlight w:val="green"/>
-        </w:rPr>
-        <w:t>In this section, you will be expected to analyze the data you are using for the problem. This data can either be in the form of a dataset (or datasets), input data (or input files), or even an environment.</w:t>
-      </w:r>
-      <w:r>
-        <w:rPr>
-          <w:rFonts w:ascii="Droid Sans" w:eastAsia="Times New Roman" w:hAnsi="Droid Sans" w:cs="Arial"/>
-          <w:color w:val="000000"/>
-        </w:rPr>
-        <w:t xml:space="preserve"> </w:t>
-      </w:r>
-      <w:r>
-        <w:rPr>
-          <w:rFonts w:ascii="Droid Sans" w:eastAsia="Times New Roman" w:hAnsi="Droid Sans" w:cs="Arial"/>
-          <w:color w:val="000000"/>
-          <w:highlight w:val="green"/>
-        </w:rPr>
-        <w:t xml:space="preserve">The type of data should be thoroughly described and, if possible, have basic statistics and information presented (such as discussion of input features or defining characteristics about the input or environment). Any abnormalities or interesting qualities about the data that may need to be addressed have been identified (such as features that need to be transformed or the possibility of outliers). Questions to ask </w:t>
-      </w:r>
-      <w:proofErr w:type="gramStart"/>
-      <w:r>
-        <w:rPr>
-          <w:rFonts w:ascii="Droid Sans" w:eastAsia="Times New Roman" w:hAnsi="Droid Sans" w:cs="Arial"/>
-          <w:color w:val="000000"/>
-          <w:highlight w:val="green"/>
-        </w:rPr>
-        <w:t>yourself</w:t>
-      </w:r>
-      <w:proofErr w:type="gramEnd"/>
-      <w:r>
-        <w:rPr>
-          <w:rFonts w:ascii="Droid Sans" w:eastAsia="Times New Roman" w:hAnsi="Droid Sans" w:cs="Arial"/>
-          <w:color w:val="000000"/>
-          <w:highlight w:val="green"/>
-        </w:rPr>
-        <w:t xml:space="preserve"> when writing this section:</w:t>
-      </w:r>
-    </w:p>
-    <w:p>
-      <w:pPr>
-        <w:numPr>
-          <w:ilvl w:val="0"/>
-          <w:numId w:val="4"/>
-        </w:numPr>
-        <w:spacing w:before="100" w:beforeAutospacing="1" w:after="100" w:afterAutospacing="1" w:line="240" w:lineRule="auto"/>
-        <w:rPr>
-          <w:rFonts w:ascii="Arial" w:eastAsia="Times New Roman" w:hAnsi="Arial" w:cs="Arial"/>
-          <w:color w:val="000000"/>
-          <w:highlight w:val="green"/>
-        </w:rPr>
-      </w:pPr>
-      <w:r>
-        <w:rPr>
-          <w:rFonts w:ascii="Droid Sans" w:eastAsia="Times New Roman" w:hAnsi="Droid Sans" w:cs="Arial"/>
-          <w:i/>
-          <w:iCs/>
-          <w:color w:val="000000"/>
-          <w:highlight w:val="green"/>
-        </w:rPr>
-        <w:t>If a dataset is present for this problem, have you thoroughly discussed certain features about the dataset? Has a data sample been provided to the reader?</w:t>
-      </w:r>
-    </w:p>
-    <w:p>
-      <w:pPr>
-        <w:numPr>
-          <w:ilvl w:val="0"/>
-          <w:numId w:val="4"/>
-        </w:numPr>
-        <w:spacing w:before="100" w:beforeAutospacing="1" w:after="100" w:afterAutospacing="1" w:line="240" w:lineRule="auto"/>
-        <w:rPr>
-          <w:rFonts w:ascii="Arial" w:eastAsia="Times New Roman" w:hAnsi="Arial" w:cs="Arial"/>
-          <w:color w:val="000000"/>
-          <w:highlight w:val="green"/>
-        </w:rPr>
-      </w:pPr>
-      <w:r>
-        <w:rPr>
-          <w:rFonts w:ascii="Droid Sans" w:eastAsia="Times New Roman" w:hAnsi="Droid Sans" w:cs="Arial"/>
-          <w:i/>
-          <w:iCs/>
-          <w:color w:val="000000"/>
-          <w:highlight w:val="green"/>
-        </w:rPr>
-        <w:t>If a dataset is present for this problem, are statistics about the dataset calculated and reported? Have any relevant results from this calculation been discussed?</w:t>
-      </w:r>
-    </w:p>
-    <w:p>
-      <w:pPr>
-        <w:numPr>
-          <w:ilvl w:val="0"/>
-          <w:numId w:val="4"/>
-        </w:numPr>
-        <w:spacing w:before="100" w:beforeAutospacing="1" w:after="100" w:afterAutospacing="1" w:line="240" w:lineRule="auto"/>
-        <w:rPr>
-          <w:rFonts w:ascii="Arial" w:eastAsia="Times New Roman" w:hAnsi="Arial" w:cs="Arial"/>
-          <w:color w:val="000000"/>
-          <w:highlight w:val="green"/>
-        </w:rPr>
-      </w:pPr>
-      <w:r>
-        <w:rPr>
-          <w:rFonts w:ascii="Droid Sans" w:eastAsia="Times New Roman" w:hAnsi="Droid Sans" w:cs="Arial"/>
-          <w:i/>
-          <w:iCs/>
-          <w:color w:val="000000"/>
-          <w:highlight w:val="green"/>
-        </w:rPr>
-        <w:t>If a dataset is </w:t>
-      </w:r>
-      <w:r>
-        <w:rPr>
-          <w:rFonts w:ascii="Droid Sans" w:eastAsia="Times New Roman" w:hAnsi="Droid Sans" w:cs="Arial"/>
-          <w:b/>
-          <w:bCs/>
-          <w:i/>
-          <w:iCs/>
-          <w:color w:val="000000"/>
-          <w:highlight w:val="green"/>
-        </w:rPr>
-        <w:t>not </w:t>
-      </w:r>
-      <w:r>
-        <w:rPr>
-          <w:rFonts w:ascii="Droid Sans" w:eastAsia="Times New Roman" w:hAnsi="Droid Sans" w:cs="Arial"/>
-          <w:i/>
-          <w:iCs/>
-          <w:color w:val="000000"/>
-          <w:highlight w:val="green"/>
-        </w:rPr>
-        <w:t>present for this problem, has discussion been made about the input space or input data for your problem?</w:t>
-      </w:r>
-    </w:p>
-    <w:p>
-      <w:pPr>
-        <w:numPr>
-          <w:ilvl w:val="0"/>
-          <w:numId w:val="4"/>
-        </w:numPr>
-        <w:spacing w:before="100" w:beforeAutospacing="1" w:after="100" w:afterAutospacing="1" w:line="240" w:lineRule="auto"/>
-        <w:rPr>
-          <w:rFonts w:ascii="Arial" w:eastAsia="Times New Roman" w:hAnsi="Arial" w:cs="Arial"/>
-          <w:color w:val="000000"/>
-          <w:highlight w:val="green"/>
-        </w:rPr>
-      </w:pPr>
-      <w:r>
-        <w:rPr>
-          <w:rFonts w:ascii="Droid Sans" w:eastAsia="Times New Roman" w:hAnsi="Droid Sans" w:cs="Arial"/>
-          <w:i/>
-          <w:iCs/>
-          <w:color w:val="000000"/>
-          <w:highlight w:val="green"/>
-        </w:rPr>
-        <w:t>Are there any abnormalities or characteristics about the input space or dataset that need to be addressed? (</w:t>
-      </w:r>
-      <w:proofErr w:type="gramStart"/>
-      <w:r>
-        <w:rPr>
-          <w:rFonts w:ascii="Droid Sans" w:eastAsia="Times New Roman" w:hAnsi="Droid Sans" w:cs="Arial"/>
-          <w:i/>
-          <w:iCs/>
-          <w:color w:val="000000"/>
-          <w:highlight w:val="green"/>
-        </w:rPr>
-        <w:t>categorical</w:t>
-      </w:r>
-      <w:proofErr w:type="gramEnd"/>
-      <w:r>
-        <w:rPr>
-          <w:rFonts w:ascii="Droid Sans" w:eastAsia="Times New Roman" w:hAnsi="Droid Sans" w:cs="Arial"/>
-          <w:i/>
-          <w:iCs/>
-          <w:color w:val="000000"/>
-          <w:highlight w:val="green"/>
-        </w:rPr>
-        <w:t xml:space="preserve"> variables, missing values, outliers, etc.)</w:t>
-      </w:r>
     </w:p>
     <w:p>
       <w:pPr>
@@ -2900,7 +2522,6 @@
           <w:sz w:val="24"/>
           <w:szCs w:val="24"/>
         </w:rPr>
-        <w:lastRenderedPageBreak/>
         <w:t>Exploratory Visualization</w:t>
       </w:r>
     </w:p>
@@ -2931,174 +2552,144 @@
           <w:rFonts w:ascii="Droid Sans" w:eastAsia="Times New Roman" w:hAnsi="Droid Sans" w:cs="Arial"/>
           <w:color w:val="000000"/>
         </w:rPr>
-        <w:t>baseline I’m starting from in this project, I plotted the natural log of the reading speed against both the cumulative time spent reading and the cumulative characters read.  Both charts have roughly the same shape with a very steep decline in the beginning and then taper off to something that looks almost linear.  After viewing both of these charts, I’ve decided to use the cumulative time spent reading as the baseline learning curve because it looks smoother, and thus easier to fit, in the early data points</w:t>
-      </w:r>
-    </w:p>
-    <w:p>
-      <w:pPr>
-        <w:spacing w:after="0" w:line="240" w:lineRule="auto"/>
-        <w:rPr>
-          <w:rFonts w:ascii="Droid Sans" w:eastAsia="Times New Roman" w:hAnsi="Droid Sans" w:cs="Arial"/>
-          <w:color w:val="000000"/>
-        </w:rPr>
-      </w:pPr>
-      <w:r>
-        <w:rPr>
-          <w:noProof/>
-        </w:rPr>
-        <mc:AlternateContent>
-          <mc:Choice Requires="wps">
-            <w:drawing>
-              <wp:anchor distT="0" distB="0" distL="114300" distR="114300" simplePos="0" relativeHeight="251661312" behindDoc="0" locked="0" layoutInCell="1" allowOverlap="1" wp14:anchorId="65AD3876" wp14:editId="415BE5E0">
-                <wp:simplePos x="0" y="0"/>
-                <wp:positionH relativeFrom="column">
-                  <wp:posOffset>3782695</wp:posOffset>
-                </wp:positionH>
-                <wp:positionV relativeFrom="paragraph">
-                  <wp:posOffset>2025914</wp:posOffset>
-                </wp:positionV>
-                <wp:extent cx="1129665" cy="128905"/>
-                <wp:effectExtent l="0" t="0" r="13335" b="23495"/>
-                <wp:wrapNone/>
-                <wp:docPr id="5" name="Rounded Rectangle 5"/>
-                <wp:cNvGraphicFramePr/>
-                <a:graphic xmlns:a="http://schemas.openxmlformats.org/drawingml/2006/main">
-                  <a:graphicData uri="http://schemas.microsoft.com/office/word/2010/wordprocessingShape">
-                    <wps:wsp>
-                      <wps:cNvSpPr/>
-                      <wps:spPr>
-                        <a:xfrm>
-                          <a:off x="0" y="0"/>
-                          <a:ext cx="1129665" cy="128905"/>
-                        </a:xfrm>
-                        <a:prstGeom prst="roundRect">
-                          <a:avLst/>
-                        </a:prstGeom>
-                        <a:noFill/>
-                        <a:ln>
-                          <a:solidFill>
-                            <a:srgbClr val="0070C0"/>
-                          </a:solidFill>
-                        </a:ln>
-                      </wps:spPr>
-                      <wps:style>
-                        <a:lnRef idx="2">
-                          <a:schemeClr val="accent1">
-                            <a:shade val="50000"/>
-                          </a:schemeClr>
-                        </a:lnRef>
-                        <a:fillRef idx="1">
-                          <a:schemeClr val="accent1"/>
-                        </a:fillRef>
-                        <a:effectRef idx="0">
-                          <a:schemeClr val="accent1"/>
-                        </a:effectRef>
-                        <a:fontRef idx="minor">
-                          <a:schemeClr val="lt1"/>
-                        </a:fontRef>
-                      </wps:style>
-                      <wps:bodyPr rot="0" spcFirstLastPara="0" vertOverflow="overflow" horzOverflow="overflow" vert="horz" wrap="square" lIns="91440" tIns="45720" rIns="91440" bIns="45720" numCol="1" spcCol="0" rtlCol="0" fromWordArt="0" anchor="ctr" anchorCtr="0" forceAA="0" compatLnSpc="1">
-                        <a:prstTxWarp prst="textNoShape">
-                          <a:avLst/>
-                        </a:prstTxWarp>
-                        <a:noAutofit/>
-                      </wps:bodyPr>
-                    </wps:wsp>
-                  </a:graphicData>
-                </a:graphic>
-              </wp:anchor>
-            </w:drawing>
-          </mc:Choice>
-          <mc:Fallback>
-            <w:pict>
-              <v:roundrect id="Rounded Rectangle 5" o:spid="_x0000_s1026" style="position:absolute;margin-left:297.85pt;margin-top:159.5pt;width:88.95pt;height:10.15pt;z-index:251661312;visibility:visible;mso-wrap-style:square;mso-wrap-distance-left:9pt;mso-wrap-distance-top:0;mso-wrap-distance-right:9pt;mso-wrap-distance-bottom:0;mso-position-horizontal:absolute;mso-position-horizontal-relative:text;mso-position-vertical:absolute;mso-position-vertical-relative:text;v-text-anchor:middle" arcsize="10923f" o:gfxdata="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" filled="f" strokecolor="#0070c0" strokeweight="2pt"/>
-            </w:pict>
-          </mc:Fallback>
-        </mc:AlternateContent>
-      </w:r>
-      <w:r>
-        <w:rPr>
-          <w:noProof/>
-        </w:rPr>
-        <mc:AlternateContent>
-          <mc:Choice Requires="wps">
-            <w:drawing>
-              <wp:anchor distT="0" distB="0" distL="114300" distR="114300" simplePos="0" relativeHeight="251659264" behindDoc="0" locked="0" layoutInCell="1" allowOverlap="1" wp14:anchorId="19EF295B" wp14:editId="07125756">
-                <wp:simplePos x="0" y="0"/>
-                <wp:positionH relativeFrom="column">
-                  <wp:posOffset>922655</wp:posOffset>
-                </wp:positionH>
-                <wp:positionV relativeFrom="paragraph">
-                  <wp:posOffset>2029089</wp:posOffset>
-                </wp:positionV>
-                <wp:extent cx="1129665" cy="128905"/>
-                <wp:effectExtent l="0" t="0" r="13335" b="23495"/>
-                <wp:wrapNone/>
-                <wp:docPr id="4" name="Rounded Rectangle 4"/>
-                <wp:cNvGraphicFramePr/>
-                <a:graphic xmlns:a="http://schemas.openxmlformats.org/drawingml/2006/main">
-                  <a:graphicData uri="http://schemas.microsoft.com/office/word/2010/wordprocessingShape">
-                    <wps:wsp>
-                      <wps:cNvSpPr/>
-                      <wps:spPr>
-                        <a:xfrm>
-                          <a:off x="0" y="0"/>
-                          <a:ext cx="1129665" cy="128905"/>
-                        </a:xfrm>
-                        <a:prstGeom prst="roundRect">
-                          <a:avLst/>
-                        </a:prstGeom>
-                        <a:noFill/>
-                        <a:ln>
-                          <a:solidFill>
-                            <a:srgbClr val="00B050"/>
-                          </a:solidFill>
-                        </a:ln>
-                      </wps:spPr>
-                      <wps:style>
-                        <a:lnRef idx="2">
-                          <a:schemeClr val="accent1">
-                            <a:shade val="50000"/>
-                          </a:schemeClr>
-                        </a:lnRef>
-                        <a:fillRef idx="1">
-                          <a:schemeClr val="accent1"/>
-                        </a:fillRef>
-                        <a:effectRef idx="0">
-                          <a:schemeClr val="accent1"/>
-                        </a:effectRef>
-                        <a:fontRef idx="minor">
-                          <a:schemeClr val="lt1"/>
-                        </a:fontRef>
-                      </wps:style>
-                      <wps:bodyPr rot="0" spcFirstLastPara="0" vertOverflow="overflow" horzOverflow="overflow" vert="horz" wrap="square" lIns="91440" tIns="45720" rIns="91440" bIns="45720" numCol="1" spcCol="0" rtlCol="0" fromWordArt="0" anchor="ctr" anchorCtr="0" forceAA="0" compatLnSpc="1">
-                        <a:prstTxWarp prst="textNoShape">
-                          <a:avLst/>
-                        </a:prstTxWarp>
-                        <a:noAutofit/>
-                      </wps:bodyPr>
-                    </wps:wsp>
-                  </a:graphicData>
-                </a:graphic>
-              </wp:anchor>
-            </w:drawing>
-          </mc:Choice>
-          <mc:Fallback>
-            <w:pict>
-              <v:roundrect id="Rounded Rectangle 4" o:spid="_x0000_s1026" style="position:absolute;margin-left:72.65pt;margin-top:159.75pt;width:88.95pt;height:10.15pt;z-index:251659264;visibility:visible;mso-wrap-style:square;mso-wrap-distance-left:9pt;mso-wrap-distance-top:0;mso-wrap-distance-right:9pt;mso-wrap-distance-bottom:0;mso-position-horizontal:absolute;mso-position-horizontal-relative:text;mso-position-vertical:absolute;mso-position-vertical-relative:text;v-text-anchor:middle" arcsize="10923f" o:gfxdata="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" filled="f" strokecolor="#00b050" strokeweight="2pt"/>
-            </w:pict>
-          </mc:Fallback>
-        </mc:AlternateContent>
-      </w:r>
-      <w:r>
-        <w:rPr>
-          <w:noProof/>
-        </w:rPr>
+        <w:t xml:space="preserve">baseline </w:t>
+      </w:r>
+      <w:r>
+        <w:rPr>
+          <w:rFonts w:ascii="Droid Sans" w:eastAsia="Times New Roman" w:hAnsi="Droid Sans" w:cs="Arial"/>
+          <w:color w:val="000000"/>
+        </w:rPr>
+        <w:t>I used</w:t>
+      </w:r>
+      <w:r>
+        <w:rPr>
+          <w:rFonts w:ascii="Droid Sans" w:eastAsia="Times New Roman" w:hAnsi="Droid Sans" w:cs="Arial"/>
+          <w:color w:val="000000"/>
+        </w:rPr>
+        <w:t xml:space="preserve"> in this project, I plotted the natural log</w:t>
+      </w:r>
+      <w:r>
+        <w:rPr>
+          <w:rFonts w:ascii="Droid Sans" w:eastAsia="Times New Roman" w:hAnsi="Droid Sans" w:cs="Arial"/>
+          <w:color w:val="000000"/>
+        </w:rPr>
+        <w:t>arithm</w:t>
+      </w:r>
+      <w:r>
+        <w:rPr>
+          <w:rFonts w:ascii="Droid Sans" w:eastAsia="Times New Roman" w:hAnsi="Droid Sans" w:cs="Arial"/>
+          <w:color w:val="000000"/>
+        </w:rPr>
+        <w:t xml:space="preserve"> of the reading speed against </w:t>
+      </w:r>
+      <w:r>
+        <w:rPr>
+          <w:rFonts w:ascii="Droid Sans" w:eastAsia="Times New Roman" w:hAnsi="Droid Sans" w:cs="Arial"/>
+          <w:color w:val="000000"/>
+        </w:rPr>
+        <w:t xml:space="preserve">the natural logarithm of </w:t>
+      </w:r>
+      <w:r>
+        <w:rPr>
+          <w:rFonts w:ascii="Droid Sans" w:eastAsia="Times New Roman" w:hAnsi="Droid Sans" w:cs="Arial"/>
+          <w:color w:val="000000"/>
+        </w:rPr>
+        <w:t xml:space="preserve">both the cumulative time spent reading and the cumulative characters read.  </w:t>
+      </w:r>
+      <w:r>
+        <w:rPr>
+          <w:rFonts w:ascii="Droid Sans" w:eastAsia="Times New Roman" w:hAnsi="Droid Sans" w:cs="Arial"/>
+          <w:color w:val="000000"/>
+        </w:rPr>
+        <w:t xml:space="preserve">Taking the logarithm of both the X and the Y axis allows for a linear fit to most </w:t>
+      </w:r>
+      <w:hyperlink r:id="rId9" w:history="1">
+        <w:r>
+          <w:rPr>
+            <w:rStyle w:val="Hyperlink"/>
+            <w:rFonts w:ascii="Droid Sans" w:eastAsia="Times New Roman" w:hAnsi="Droid Sans" w:cs="Arial"/>
+          </w:rPr>
+          <w:t>experience curves</w:t>
+        </w:r>
+      </w:hyperlink>
+      <w:r>
+        <w:rPr>
+          <w:rFonts w:ascii="Droid Sans" w:eastAsia="Times New Roman" w:hAnsi="Droid Sans" w:cs="Arial"/>
+          <w:color w:val="000000"/>
+        </w:rPr>
+        <w:t xml:space="preserve">.  </w:t>
+      </w:r>
+      <w:r>
+        <w:rPr>
+          <w:rFonts w:ascii="Droid Sans" w:eastAsia="Times New Roman" w:hAnsi="Droid Sans" w:cs="Arial"/>
+          <w:color w:val="000000"/>
+        </w:rPr>
+        <w:t xml:space="preserve">Both charts have roughly the same shape with </w:t>
+      </w:r>
+      <w:r>
+        <w:rPr>
+          <w:rFonts w:ascii="Droid Sans" w:eastAsia="Times New Roman" w:hAnsi="Droid Sans" w:cs="Arial"/>
+          <w:color w:val="000000"/>
+        </w:rPr>
+        <w:t>a somewhat flat beginning section and then follow a linear downward trend fairly well</w:t>
+      </w:r>
+      <w:r>
+        <w:rPr>
+          <w:rFonts w:ascii="Droid Sans" w:eastAsia="Times New Roman" w:hAnsi="Droid Sans" w:cs="Arial"/>
+          <w:color w:val="000000"/>
+        </w:rPr>
+        <w:t xml:space="preserve">.  After viewing both of these charts, I’ve decided to use the </w:t>
+      </w:r>
+      <w:r>
+        <w:rPr>
+          <w:rFonts w:ascii="Droid Sans" w:eastAsia="Times New Roman" w:hAnsi="Droid Sans" w:cs="Arial"/>
+          <w:color w:val="000000"/>
+        </w:rPr>
+        <w:t xml:space="preserve">natural logarithm of the </w:t>
+      </w:r>
+      <w:r>
+        <w:rPr>
+          <w:rFonts w:ascii="Droid Sans" w:eastAsia="Times New Roman" w:hAnsi="Droid Sans" w:cs="Arial"/>
+          <w:color w:val="000000"/>
+        </w:rPr>
+        <w:t xml:space="preserve">cumulative </w:t>
+      </w:r>
+      <w:r>
+        <w:rPr>
+          <w:rFonts w:ascii="Droid Sans" w:eastAsia="Times New Roman" w:hAnsi="Droid Sans" w:cs="Arial"/>
+          <w:color w:val="000000"/>
+        </w:rPr>
+        <w:t>characters read</w:t>
+      </w:r>
+      <w:r>
+        <w:rPr>
+          <w:rFonts w:ascii="Droid Sans" w:eastAsia="Times New Roman" w:hAnsi="Droid Sans" w:cs="Arial"/>
+          <w:color w:val="000000"/>
+        </w:rPr>
+        <w:t xml:space="preserve"> as the baseline </w:t>
+      </w:r>
+      <w:r>
+        <w:rPr>
+          <w:rFonts w:ascii="Droid Sans" w:eastAsia="Times New Roman" w:hAnsi="Droid Sans" w:cs="Arial"/>
+          <w:color w:val="000000"/>
+        </w:rPr>
+        <w:t>learning curve because the data fits the linear model better, and because experience curves are normally based on “units produced” which in my case would be characters read.</w:t>
+      </w:r>
+    </w:p>
+    <w:p>
+      <w:pPr>
+        <w:spacing w:after="0" w:line="240" w:lineRule="auto"/>
+        <w:rPr>
+          <w:rFonts w:ascii="Droid Sans" w:eastAsia="Times New Roman" w:hAnsi="Droid Sans" w:cs="Arial"/>
+          <w:color w:val="000000"/>
+        </w:rPr>
+      </w:pPr>
+      <w:r>
         <w:drawing>
-          <wp:inline distT="0" distB="0" distL="0" distR="0" wp14:anchorId="44F3EF00" wp14:editId="65016F04">
-            <wp:extent cx="2880360" cy="2143343"/>
-            <wp:effectExtent l="0" t="0" r="0" b="9525"/>
-            <wp:docPr id="3" name="Picture 3"/>
+          <wp:inline distT="0" distB="0" distL="0" distR="0">
+            <wp:extent cx="5719445" cy="2156460"/>
+            <wp:effectExtent l="0" t="0" r="0" b="0"/>
+            <wp:docPr id="11" name="Picture 11"/>
             <wp:cNvGraphicFramePr>
               <a:graphicFrameLocks xmlns:a="http://schemas.openxmlformats.org/drawingml/2006/main" noChangeAspect="1"/>
             </wp:cNvGraphicFramePr>
@@ -3106,23 +2697,36 @@
               <a:graphicData uri="http://schemas.openxmlformats.org/drawingml/2006/picture">
                 <pic:pic xmlns:pic="http://schemas.openxmlformats.org/drawingml/2006/picture">
                   <pic:nvPicPr>
-                    <pic:cNvPr id="0" name=""/>
-                    <pic:cNvPicPr/>
+                    <pic:cNvPr id="0" name="Picture 1"/>
+                    <pic:cNvPicPr>
+                      <a:picLocks noChangeAspect="1" noChangeArrowheads="1"/>
+                    </pic:cNvPicPr>
                   </pic:nvPicPr>
                   <pic:blipFill>
-                    <a:blip r:embed="rId9"/>
+                    <a:blip r:embed="rId10" cstate="print">
+                      <a:extLst>
+                        <a:ext uri="{28A0092B-C50C-407E-A947-70E740481C1C}">
+                          <a14:useLocalDpi xmlns:a14="http://schemas.microsoft.com/office/drawing/2010/main" val="0"/>
+                        </a:ext>
+                      </a:extLst>
+                    </a:blip>
+                    <a:srcRect/>
                     <a:stretch>
                       <a:fillRect/>
                     </a:stretch>
                   </pic:blipFill>
-                  <pic:spPr>
+                  <pic:spPr bwMode="auto">
                     <a:xfrm>
                       <a:off x="0" y="0"/>
-                      <a:ext cx="2880360" cy="2143343"/>
+                      <a:ext cx="5719445" cy="2156460"/>
                     </a:xfrm>
                     <a:prstGeom prst="rect">
                       <a:avLst/>
                     </a:prstGeom>
+                    <a:noFill/>
+                    <a:ln>
+                      <a:noFill/>
+                    </a:ln>
                   </pic:spPr>
                 </pic:pic>
               </a:graphicData>
@@ -3130,45 +2734,58 @@
           </wp:inline>
         </w:drawing>
       </w:r>
-      <w:r>
-        <w:rPr>
-          <w:noProof/>
-        </w:rPr>
-        <w:drawing>
-          <wp:inline distT="0" distB="0" distL="0" distR="0" wp14:anchorId="3CA806F4" wp14:editId="3363E27C">
-            <wp:extent cx="2880360" cy="2146333"/>
-            <wp:effectExtent l="0" t="0" r="0" b="6350"/>
-            <wp:docPr id="2" name="Picture 2"/>
-            <wp:cNvGraphicFramePr>
-              <a:graphicFrameLocks xmlns:a="http://schemas.openxmlformats.org/drawingml/2006/main" noChangeAspect="1"/>
-            </wp:cNvGraphicFramePr>
-            <a:graphic xmlns:a="http://schemas.openxmlformats.org/drawingml/2006/main">
-              <a:graphicData uri="http://schemas.openxmlformats.org/drawingml/2006/picture">
-                <pic:pic xmlns:pic="http://schemas.openxmlformats.org/drawingml/2006/picture">
-                  <pic:nvPicPr>
-                    <pic:cNvPr id="0" name=""/>
-                    <pic:cNvPicPr/>
-                  </pic:nvPicPr>
-                  <pic:blipFill>
-                    <a:blip r:embed="rId10"/>
-                    <a:stretch>
-                      <a:fillRect/>
-                    </a:stretch>
-                  </pic:blipFill>
-                  <pic:spPr>
-                    <a:xfrm>
-                      <a:off x="0" y="0"/>
-                      <a:ext cx="2880360" cy="2146333"/>
-                    </a:xfrm>
-                    <a:prstGeom prst="rect">
-                      <a:avLst/>
-                    </a:prstGeom>
-                  </pic:spPr>
-                </pic:pic>
-              </a:graphicData>
-            </a:graphic>
-          </wp:inline>
-        </w:drawing>
+    </w:p>
+    <w:p>
+      <w:pPr>
+        <w:spacing w:after="0" w:line="240" w:lineRule="auto"/>
+        <w:rPr>
+          <w:rFonts w:ascii="Droid Sans" w:eastAsia="Times New Roman" w:hAnsi="Droid Sans" w:cs="Arial"/>
+          <w:color w:val="000000"/>
+        </w:rPr>
+      </w:pPr>
+    </w:p>
+    <w:p>
+      <w:pPr>
+        <w:spacing w:after="0" w:line="240" w:lineRule="auto"/>
+        <w:rPr>
+          <w:rFonts w:ascii="Droid Sans" w:eastAsia="Times New Roman" w:hAnsi="Droid Sans" w:cs="Arial"/>
+          <w:color w:val="000000"/>
+        </w:rPr>
+      </w:pPr>
+    </w:p>
+    <w:p>
+      <w:pPr>
+        <w:spacing w:after="0" w:line="240" w:lineRule="auto"/>
+        <w:rPr>
+          <w:rFonts w:ascii="Droid Sans" w:eastAsia="Times New Roman" w:hAnsi="Droid Sans" w:cs="Arial"/>
+          <w:color w:val="000000"/>
+        </w:rPr>
+      </w:pPr>
+      <w:r>
+        <w:rPr>
+          <w:rFonts w:ascii="Droid Sans" w:eastAsia="Times New Roman" w:hAnsi="Droid Sans" w:cs="Arial"/>
+          <w:color w:val="000000"/>
+          <w:highlight w:val="yellow"/>
+        </w:rPr>
+        <w:t xml:space="preserve">Need to </w:t>
+      </w:r>
+      <w:proofErr w:type="gramStart"/>
+      <w:r>
+        <w:rPr>
+          <w:rFonts w:ascii="Droid Sans" w:eastAsia="Times New Roman" w:hAnsi="Droid Sans" w:cs="Arial"/>
+          <w:color w:val="000000"/>
+          <w:highlight w:val="yellow"/>
+        </w:rPr>
+        <w:t>Redo</w:t>
+      </w:r>
+      <w:proofErr w:type="gramEnd"/>
+      <w:r>
+        <w:rPr>
+          <w:rFonts w:ascii="Droid Sans" w:eastAsia="Times New Roman" w:hAnsi="Droid Sans" w:cs="Arial"/>
+          <w:color w:val="000000"/>
+          <w:highlight w:val="yellow"/>
+        </w:rPr>
+        <w:t xml:space="preserve"> justification for baseline picked</w:t>
       </w:r>
     </w:p>
     <w:p>
@@ -3218,114 +2835,6 @@
           <w:color w:val="000000"/>
         </w:rPr>
       </w:pPr>
-    </w:p>
-    <w:p>
-      <w:pPr>
-        <w:spacing w:after="0" w:line="240" w:lineRule="auto"/>
-        <w:rPr>
-          <w:rFonts w:ascii="Arial" w:eastAsia="Times New Roman" w:hAnsi="Arial" w:cs="Arial"/>
-          <w:color w:val="000000"/>
-          <w:highlight w:val="green"/>
-        </w:rPr>
-      </w:pPr>
-      <w:r>
-        <w:rPr>
-          <w:rFonts w:ascii="Droid Sans" w:eastAsia="Times New Roman" w:hAnsi="Droid Sans" w:cs="Arial"/>
-          <w:color w:val="000000"/>
-          <w:highlight w:val="green"/>
-        </w:rPr>
-        <w:t xml:space="preserve">In this section, you will need to provide some form of visualization that summarizes or extracts a relevant characteristic or feature about the data. The visualization should adequately support the data being used. Discuss why this visualization was chosen and how it is relevant. Questions to ask </w:t>
-      </w:r>
-      <w:proofErr w:type="gramStart"/>
-      <w:r>
-        <w:rPr>
-          <w:rFonts w:ascii="Droid Sans" w:eastAsia="Times New Roman" w:hAnsi="Droid Sans" w:cs="Arial"/>
-          <w:color w:val="000000"/>
-          <w:highlight w:val="green"/>
-        </w:rPr>
-        <w:t>yourself</w:t>
-      </w:r>
-      <w:proofErr w:type="gramEnd"/>
-      <w:r>
-        <w:rPr>
-          <w:rFonts w:ascii="Droid Sans" w:eastAsia="Times New Roman" w:hAnsi="Droid Sans" w:cs="Arial"/>
-          <w:color w:val="000000"/>
-          <w:highlight w:val="green"/>
-        </w:rPr>
-        <w:t xml:space="preserve"> when writing this section:</w:t>
-      </w:r>
-    </w:p>
-    <w:p>
-      <w:pPr>
-        <w:numPr>
-          <w:ilvl w:val="0"/>
-          <w:numId w:val="5"/>
-        </w:numPr>
-        <w:spacing w:before="100" w:beforeAutospacing="1" w:after="100" w:afterAutospacing="1" w:line="240" w:lineRule="auto"/>
-        <w:rPr>
-          <w:rFonts w:ascii="Arial" w:eastAsia="Times New Roman" w:hAnsi="Arial" w:cs="Arial"/>
-          <w:color w:val="000000"/>
-          <w:highlight w:val="green"/>
-        </w:rPr>
-      </w:pPr>
-      <w:r>
-        <w:rPr>
-          <w:rFonts w:ascii="Droid Sans" w:eastAsia="Times New Roman" w:hAnsi="Droid Sans" w:cs="Arial"/>
-          <w:i/>
-          <w:iCs/>
-          <w:color w:val="000000"/>
-          <w:highlight w:val="green"/>
-        </w:rPr>
-        <w:t>Have you visualized a relevant characteristic or feature about the dataset or input data?</w:t>
-      </w:r>
-    </w:p>
-    <w:p>
-      <w:pPr>
-        <w:numPr>
-          <w:ilvl w:val="0"/>
-          <w:numId w:val="5"/>
-        </w:numPr>
-        <w:spacing w:before="100" w:beforeAutospacing="1" w:after="100" w:afterAutospacing="1" w:line="240" w:lineRule="auto"/>
-        <w:rPr>
-          <w:rFonts w:ascii="Arial" w:eastAsia="Times New Roman" w:hAnsi="Arial" w:cs="Arial"/>
-          <w:color w:val="000000"/>
-          <w:highlight w:val="green"/>
-        </w:rPr>
-      </w:pPr>
-      <w:r>
-        <w:rPr>
-          <w:rFonts w:ascii="Droid Sans" w:eastAsia="Times New Roman" w:hAnsi="Droid Sans" w:cs="Arial"/>
-          <w:i/>
-          <w:iCs/>
-          <w:color w:val="000000"/>
-          <w:highlight w:val="green"/>
-        </w:rPr>
-        <w:t>Is the visualization thoroughly analyzed and discussed?</w:t>
-      </w:r>
-    </w:p>
-    <w:p>
-      <w:pPr>
-        <w:numPr>
-          <w:ilvl w:val="0"/>
-          <w:numId w:val="5"/>
-        </w:numPr>
-        <w:spacing w:before="100" w:beforeAutospacing="1" w:after="100" w:afterAutospacing="1" w:line="240" w:lineRule="auto"/>
-        <w:rPr>
-          <w:rFonts w:ascii="Arial" w:eastAsia="Times New Roman" w:hAnsi="Arial" w:cs="Arial"/>
-          <w:color w:val="000000"/>
-          <w:highlight w:val="green"/>
-        </w:rPr>
-      </w:pPr>
-      <w:r>
-        <w:rPr>
-          <w:rFonts w:ascii="Droid Sans" w:eastAsia="Times New Roman" w:hAnsi="Droid Sans" w:cs="Arial"/>
-          <w:i/>
-          <w:iCs/>
-          <w:color w:val="000000"/>
-          <w:highlight w:val="green"/>
-        </w:rPr>
-        <w:t>If a plot is provided, are the axes, title, and datum clearly defined?</w:t>
-      </w:r>
     </w:p>
     <w:p>
       <w:pPr>
@@ -3350,6 +2859,7 @@
           <w:sz w:val="24"/>
           <w:szCs w:val="24"/>
         </w:rPr>
+        <w:lastRenderedPageBreak/>
         <w:t>Algorithms and Techniques</w:t>
       </w:r>
     </w:p>
@@ -3472,7 +2982,6 @@
           <w:bCs/>
           <w:color w:val="434343"/>
         </w:rPr>
-        <w:lastRenderedPageBreak/>
         <w:t>Benchmark</w:t>
       </w:r>
     </w:p>
@@ -3486,723 +2995,93 @@
       </w:pPr>
       <w:r>
         <w:rPr>
+          <w:rFonts w:ascii="Droid Sans" w:eastAsia="Times New Roman" w:hAnsi="Droid Sans" w:cs="Arial"/>
+          <w:color w:val="000000"/>
+        </w:rPr>
+        <w:t xml:space="preserve">As discussed previously, I used a traditional experience curve model as the benchmark for this project.  </w:t>
+      </w:r>
+      <w:hyperlink r:id="rId11" w:history="1">
+        <w:r>
+          <w:rPr>
+            <w:rStyle w:val="Hyperlink"/>
+            <w:rFonts w:ascii="Droid Sans" w:eastAsia="Times New Roman" w:hAnsi="Droid Sans" w:cs="Arial"/>
+          </w:rPr>
+          <w:t>Experience curves</w:t>
+        </w:r>
+      </w:hyperlink>
+      <w:r>
+        <w:rPr>
+          <w:rFonts w:ascii="Droid Sans" w:eastAsia="Times New Roman" w:hAnsi="Droid Sans" w:cs="Arial"/>
+          <w:color w:val="000000"/>
+        </w:rPr>
+        <w:t xml:space="preserve"> look non-linear on a standard scale, but </w:t>
+      </w:r>
+      <w:r>
+        <w:rPr>
+          <w:rFonts w:ascii="Droid Sans" w:eastAsia="Times New Roman" w:hAnsi="Droid Sans" w:cs="Arial"/>
+          <w:i/>
+          <w:color w:val="000000"/>
+        </w:rPr>
+        <w:t>should</w:t>
+      </w:r>
+      <w:r>
+        <w:rPr>
+          <w:rFonts w:ascii="Droid Sans" w:eastAsia="Times New Roman" w:hAnsi="Droid Sans" w:cs="Arial"/>
+          <w:color w:val="000000"/>
+        </w:rPr>
+        <w:t xml:space="preserve"> look linear is both the Y and the X axes are logarithmic scale.  So, my baseline model is a linear regression model with X = </w:t>
+      </w:r>
+      <w:proofErr w:type="gramStart"/>
+      <w:r>
+        <w:rPr>
+          <w:rFonts w:ascii="Droid Sans" w:eastAsia="Times New Roman" w:hAnsi="Droid Sans" w:cs="Arial"/>
+          <w:color w:val="000000"/>
+        </w:rPr>
+        <w:t>ln(</w:t>
+      </w:r>
+      <w:proofErr w:type="gramEnd"/>
+      <w:r>
+        <w:rPr>
+          <w:rFonts w:ascii="Droid Sans" w:eastAsia="Times New Roman" w:hAnsi="Droid Sans" w:cs="Arial"/>
+          <w:color w:val="000000"/>
+        </w:rPr>
+        <w:t>cumulative time) and Y = ln(seconds per character).  This baseline model along with its linear equation and MSE are shown in the plot below</w:t>
+      </w:r>
+    </w:p>
+    <w:p>
+      <w:pPr>
+        <w:spacing w:after="0" w:line="240" w:lineRule="auto"/>
+        <w:rPr>
+          <w:rFonts w:ascii="Droid Sans" w:eastAsia="Times New Roman" w:hAnsi="Droid Sans" w:cs="Arial"/>
+          <w:color w:val="000000"/>
+        </w:rPr>
+      </w:pPr>
+      <w:r>
+        <w:rPr>
+          <w:rFonts w:ascii="Droid Sans" w:eastAsia="Times New Roman" w:hAnsi="Droid Sans" w:cs="Arial"/>
+          <w:color w:val="000000"/>
+          <w:highlight w:val="yellow"/>
+        </w:rPr>
+        <w:t>I need to update this graphic so that is has MSE instead of R^2</w:t>
+      </w:r>
+    </w:p>
+    <w:p>
+      <w:pPr>
+        <w:spacing w:after="0" w:line="240" w:lineRule="auto"/>
+        <w:rPr>
+          <w:rFonts w:ascii="Droid Sans" w:eastAsia="Times New Roman" w:hAnsi="Droid Sans" w:cs="Arial"/>
+          <w:color w:val="000000"/>
+        </w:rPr>
+      </w:pPr>
+      <w:r>
+        <w:rPr>
           <w:noProof/>
         </w:rPr>
         <w:drawing>
-          <wp:inline distT="0" distB="0" distL="0" distR="0" wp14:anchorId="5D991037" wp14:editId="55082087">
-            <wp:extent cx="4374324" cy="3294296"/>
-            <wp:effectExtent l="0" t="0" r="7620" b="1905"/>
-            <wp:docPr id="7" name="Picture 7"/>
-            <wp:cNvGraphicFramePr>
-              <a:graphicFrameLocks xmlns:a="http://schemas.openxmlformats.org/drawingml/2006/main" noChangeAspect="1"/>
-            </wp:cNvGraphicFramePr>
-            <a:graphic xmlns:a="http://schemas.openxmlformats.org/drawingml/2006/main">
-              <a:graphicData uri="http://schemas.openxmlformats.org/drawingml/2006/picture">
-                <pic:pic xmlns:pic="http://schemas.openxmlformats.org/drawingml/2006/picture">
-                  <pic:nvPicPr>
-                    <pic:cNvPr id="0" name=""/>
-                    <pic:cNvPicPr/>
-                  </pic:nvPicPr>
-                  <pic:blipFill>
-                    <a:blip r:embed="rId11"/>
-                    <a:stretch>
-                      <a:fillRect/>
-                    </a:stretch>
-                  </pic:blipFill>
-                  <pic:spPr>
-                    <a:xfrm>
-                      <a:off x="0" y="0"/>
-                      <a:ext cx="4374324" cy="3294296"/>
-                    </a:xfrm>
-                    <a:prstGeom prst="rect">
-                      <a:avLst/>
-                    </a:prstGeom>
-                  </pic:spPr>
-                </pic:pic>
-              </a:graphicData>
-            </a:graphic>
-          </wp:inline>
-        </w:drawing>
-      </w:r>
-    </w:p>
-    <w:p>
-      <w:pPr>
-        <w:spacing w:after="0" w:line="240" w:lineRule="auto"/>
-        <w:rPr>
-          <w:rFonts w:ascii="Arial" w:eastAsia="Times New Roman" w:hAnsi="Arial" w:cs="Arial"/>
-          <w:color w:val="000000"/>
-        </w:rPr>
-      </w:pPr>
-      <w:r>
-        <w:rPr>
-          <w:rFonts w:ascii="Droid Sans" w:eastAsia="Times New Roman" w:hAnsi="Droid Sans" w:cs="Arial"/>
-          <w:color w:val="000000"/>
-        </w:rPr>
-        <w:t xml:space="preserve">In this section, you will need to provide a clearly defined benchmark result or threshold for comparing </w:t>
-      </w:r>
-      <w:proofErr w:type="gramStart"/>
-      <w:r>
-        <w:rPr>
-          <w:rFonts w:ascii="Droid Sans" w:eastAsia="Times New Roman" w:hAnsi="Droid Sans" w:cs="Arial"/>
-          <w:color w:val="000000"/>
-        </w:rPr>
-        <w:t>across</w:t>
-      </w:r>
-      <w:proofErr w:type="gramEnd"/>
-      <w:r>
-        <w:rPr>
-          <w:rFonts w:ascii="Droid Sans" w:eastAsia="Times New Roman" w:hAnsi="Droid Sans" w:cs="Arial"/>
-          <w:color w:val="000000"/>
-        </w:rPr>
-        <w:t xml:space="preserve"> performances obtained by your solution. The reasoning behind the benchmark (in the case where it is not an established result) should be discussed. Questions to ask </w:t>
-      </w:r>
-      <w:proofErr w:type="gramStart"/>
-      <w:r>
-        <w:rPr>
-          <w:rFonts w:ascii="Droid Sans" w:eastAsia="Times New Roman" w:hAnsi="Droid Sans" w:cs="Arial"/>
-          <w:color w:val="000000"/>
-        </w:rPr>
-        <w:t>yourself</w:t>
-      </w:r>
-      <w:proofErr w:type="gramEnd"/>
-      <w:r>
-        <w:rPr>
-          <w:rFonts w:ascii="Droid Sans" w:eastAsia="Times New Roman" w:hAnsi="Droid Sans" w:cs="Arial"/>
-          <w:color w:val="000000"/>
-        </w:rPr>
-        <w:t xml:space="preserve"> when writing this section:</w:t>
-      </w:r>
-    </w:p>
-    <w:p>
-      <w:pPr>
-        <w:numPr>
-          <w:ilvl w:val="0"/>
-          <w:numId w:val="7"/>
-        </w:numPr>
-        <w:spacing w:before="100" w:beforeAutospacing="1" w:after="100" w:afterAutospacing="1" w:line="240" w:lineRule="auto"/>
-        <w:rPr>
-          <w:rFonts w:ascii="Arial" w:eastAsia="Times New Roman" w:hAnsi="Arial" w:cs="Arial"/>
-          <w:color w:val="000000"/>
-        </w:rPr>
-      </w:pPr>
-      <w:r>
-        <w:rPr>
-          <w:rFonts w:ascii="Droid Sans" w:eastAsia="Times New Roman" w:hAnsi="Droid Sans" w:cs="Arial"/>
-          <w:i/>
-          <w:iCs/>
-          <w:color w:val="000000"/>
-        </w:rPr>
-        <w:t>Has some result or value been provided that acts as a benchmark for measuring performance?</w:t>
-      </w:r>
-    </w:p>
-    <w:p>
-      <w:pPr>
-        <w:numPr>
-          <w:ilvl w:val="0"/>
-          <w:numId w:val="7"/>
-        </w:numPr>
-        <w:spacing w:before="100" w:beforeAutospacing="1" w:after="100" w:afterAutospacing="1" w:line="240" w:lineRule="auto"/>
-        <w:rPr>
-          <w:rFonts w:ascii="Arial" w:eastAsia="Times New Roman" w:hAnsi="Arial" w:cs="Arial"/>
-          <w:color w:val="000000"/>
-        </w:rPr>
-      </w:pPr>
-      <w:r>
-        <w:rPr>
-          <w:rFonts w:ascii="Droid Sans" w:eastAsia="Times New Roman" w:hAnsi="Droid Sans" w:cs="Arial"/>
-          <w:i/>
-          <w:iCs/>
-          <w:color w:val="000000"/>
-        </w:rPr>
-        <w:t>Is it clear how this result or value was obtained (whether by data or by hypothesis)?</w:t>
-      </w:r>
-    </w:p>
-    <w:p>
-      <w:pPr>
-        <w:keepNext/>
-        <w:spacing w:before="100" w:beforeAutospacing="1" w:after="100" w:afterAutospacing="1" w:line="240" w:lineRule="auto"/>
-        <w:jc w:val="center"/>
-        <w:outlineLvl w:val="0"/>
-        <w:rPr>
-          <w:rFonts w:ascii="Arial" w:eastAsia="Times New Roman" w:hAnsi="Arial" w:cs="Arial"/>
-          <w:b/>
-          <w:bCs/>
-          <w:color w:val="000000"/>
-          <w:kern w:val="36"/>
-          <w:sz w:val="40"/>
-          <w:szCs w:val="40"/>
-        </w:rPr>
-      </w:pPr>
-      <w:r>
-        <w:rPr>
-          <w:rFonts w:ascii="Droid Sans" w:eastAsia="Times New Roman" w:hAnsi="Droid Sans" w:cs="Arial"/>
-          <w:b/>
-          <w:bCs/>
-          <w:color w:val="000000"/>
-          <w:kern w:val="36"/>
-          <w:sz w:val="40"/>
-          <w:szCs w:val="40"/>
-        </w:rPr>
-        <w:t>Methodology</w:t>
-      </w:r>
-    </w:p>
-    <w:p>
-      <w:pPr>
-        <w:spacing w:after="0" w:line="240" w:lineRule="auto"/>
-        <w:jc w:val="center"/>
-        <w:rPr>
-          <w:rFonts w:ascii="Arial" w:eastAsia="Times New Roman" w:hAnsi="Arial" w:cs="Arial"/>
-          <w:color w:val="000000"/>
-        </w:rPr>
-      </w:pPr>
-      <w:r>
-        <w:rPr>
-          <w:rFonts w:ascii="Droid Sans" w:eastAsia="Times New Roman" w:hAnsi="Droid Sans" w:cs="Arial"/>
-          <w:i/>
-          <w:iCs/>
-          <w:color w:val="000000"/>
-          <w:sz w:val="18"/>
-          <w:szCs w:val="18"/>
-          <w:highlight w:val="yellow"/>
-        </w:rPr>
-        <w:t>(</w:t>
-      </w:r>
-      <w:proofErr w:type="gramStart"/>
-      <w:r>
-        <w:rPr>
-          <w:rFonts w:ascii="Droid Sans" w:eastAsia="Times New Roman" w:hAnsi="Droid Sans" w:cs="Arial"/>
-          <w:i/>
-          <w:iCs/>
-          <w:color w:val="000000"/>
-          <w:sz w:val="18"/>
-          <w:szCs w:val="18"/>
-          <w:highlight w:val="yellow"/>
-        </w:rPr>
-        <w:t>approximately</w:t>
-      </w:r>
-      <w:proofErr w:type="gramEnd"/>
-      <w:r>
-        <w:rPr>
-          <w:rFonts w:ascii="Droid Sans" w:eastAsia="Times New Roman" w:hAnsi="Droid Sans" w:cs="Arial"/>
-          <w:i/>
-          <w:iCs/>
-          <w:color w:val="000000"/>
-          <w:sz w:val="18"/>
-          <w:szCs w:val="18"/>
-          <w:highlight w:val="yellow"/>
-        </w:rPr>
-        <w:t xml:space="preserve"> 3 - 5 pages)</w:t>
-      </w:r>
-    </w:p>
-    <w:p>
-      <w:pPr>
-        <w:keepNext/>
-        <w:spacing w:before="100" w:beforeAutospacing="1" w:after="100" w:afterAutospacing="1" w:line="240" w:lineRule="auto"/>
-        <w:outlineLvl w:val="2"/>
-        <w:rPr>
-          <w:rFonts w:ascii="Arial" w:eastAsia="Times New Roman" w:hAnsi="Arial" w:cs="Arial"/>
-          <w:b/>
-          <w:bCs/>
-          <w:color w:val="434343"/>
-          <w:sz w:val="28"/>
-          <w:szCs w:val="28"/>
-        </w:rPr>
-      </w:pPr>
-      <w:r>
-        <w:rPr>
-          <w:rFonts w:ascii="Droid Sans" w:eastAsia="Times New Roman" w:hAnsi="Droid Sans" w:cs="Arial"/>
-          <w:b/>
-          <w:bCs/>
-          <w:color w:val="434343"/>
-          <w:sz w:val="24"/>
-          <w:szCs w:val="24"/>
-        </w:rPr>
-        <w:t>Data Preprocessing</w:t>
-      </w:r>
-    </w:p>
-    <w:p>
-      <w:pPr>
-        <w:spacing w:after="0" w:line="240" w:lineRule="auto"/>
-        <w:rPr>
-          <w:rFonts w:ascii="Droid Sans" w:eastAsia="Times New Roman" w:hAnsi="Droid Sans" w:cs="Arial"/>
-          <w:color w:val="000000"/>
-        </w:rPr>
-      </w:pPr>
-      <w:r>
-        <w:rPr>
-          <w:rFonts w:ascii="Droid Sans" w:eastAsia="Times New Roman" w:hAnsi="Droid Sans" w:cs="Arial"/>
-          <w:color w:val="000000"/>
-        </w:rPr>
-        <w:t>In order supervised machine learning to be possible on this dataset there were several transformations required on the raw dataset</w:t>
-      </w:r>
-    </w:p>
-    <w:p>
-      <w:pPr>
-        <w:pStyle w:val="ListParagraph"/>
-        <w:numPr>
-          <w:ilvl w:val="0"/>
-          <w:numId w:val="21"/>
-        </w:numPr>
-        <w:spacing w:after="0" w:line="240" w:lineRule="auto"/>
-        <w:rPr>
-          <w:rFonts w:ascii="Droid Sans" w:eastAsia="Times New Roman" w:hAnsi="Droid Sans" w:cs="Arial"/>
-          <w:color w:val="000000"/>
-        </w:rPr>
-      </w:pPr>
-      <w:r>
-        <w:rPr>
-          <w:rFonts w:ascii="Droid Sans" w:eastAsia="Times New Roman" w:hAnsi="Droid Sans" w:cs="Arial"/>
-          <w:color w:val="000000"/>
-        </w:rPr>
-        <w:t xml:space="preserve">The raw data needed to be imported into a pandas </w:t>
-      </w:r>
-      <w:proofErr w:type="spellStart"/>
-      <w:r>
-        <w:rPr>
-          <w:rFonts w:ascii="Droid Sans" w:eastAsia="Times New Roman" w:hAnsi="Droid Sans" w:cs="Arial"/>
-          <w:color w:val="000000"/>
-        </w:rPr>
-        <w:t>dataframe</w:t>
-      </w:r>
-      <w:proofErr w:type="spellEnd"/>
-      <w:r>
-        <w:rPr>
-          <w:rFonts w:ascii="Droid Sans" w:eastAsia="Times New Roman" w:hAnsi="Droid Sans" w:cs="Arial"/>
-          <w:color w:val="000000"/>
-        </w:rPr>
-        <w:t xml:space="preserve"> from a Microsoft Excel file</w:t>
-      </w:r>
-    </w:p>
-    <w:p>
-      <w:pPr>
-        <w:pStyle w:val="ListParagraph"/>
-        <w:numPr>
-          <w:ilvl w:val="1"/>
-          <w:numId w:val="21"/>
-        </w:numPr>
-        <w:spacing w:after="0" w:line="240" w:lineRule="auto"/>
-        <w:rPr>
-          <w:rFonts w:ascii="Droid Sans" w:eastAsia="Times New Roman" w:hAnsi="Droid Sans" w:cs="Arial"/>
-          <w:color w:val="000000"/>
-        </w:rPr>
-      </w:pPr>
-      <w:r>
-        <w:rPr>
-          <w:rFonts w:ascii="Droid Sans" w:eastAsia="Times New Roman" w:hAnsi="Droid Sans" w:cs="Arial"/>
-          <w:color w:val="000000"/>
-        </w:rPr>
-        <w:t xml:space="preserve">The ‘Date’ field needed to be parsed and formatted to be turned into a python </w:t>
-      </w:r>
-      <w:proofErr w:type="spellStart"/>
-      <w:r>
-        <w:rPr>
-          <w:rFonts w:ascii="Droid Sans" w:eastAsia="Times New Roman" w:hAnsi="Droid Sans" w:cs="Arial"/>
-          <w:color w:val="000000"/>
-        </w:rPr>
-        <w:t>datetime</w:t>
-      </w:r>
-      <w:proofErr w:type="spellEnd"/>
-      <w:r>
-        <w:rPr>
-          <w:rFonts w:ascii="Droid Sans" w:eastAsia="Times New Roman" w:hAnsi="Droid Sans" w:cs="Arial"/>
-          <w:color w:val="000000"/>
-        </w:rPr>
-        <w:t xml:space="preserve"> variable type</w:t>
-      </w:r>
-    </w:p>
-    <w:p>
-      <w:pPr>
-        <w:pStyle w:val="ListParagraph"/>
-        <w:numPr>
-          <w:ilvl w:val="1"/>
-          <w:numId w:val="21"/>
-        </w:numPr>
-        <w:spacing w:after="0" w:line="240" w:lineRule="auto"/>
-        <w:rPr>
-          <w:rFonts w:ascii="Droid Sans" w:eastAsia="Times New Roman" w:hAnsi="Droid Sans" w:cs="Arial"/>
-          <w:color w:val="000000"/>
-        </w:rPr>
-      </w:pPr>
-      <w:r>
-        <w:rPr>
-          <w:rFonts w:ascii="Droid Sans" w:eastAsia="Times New Roman" w:hAnsi="Droid Sans" w:cs="Arial"/>
-          <w:color w:val="000000"/>
-        </w:rPr>
-        <w:t>The ‘</w:t>
-      </w:r>
-      <w:proofErr w:type="spellStart"/>
-      <w:r>
-        <w:rPr>
-          <w:rFonts w:ascii="Droid Sans" w:eastAsia="Times New Roman" w:hAnsi="Droid Sans" w:cs="Arial"/>
-          <w:color w:val="000000"/>
-        </w:rPr>
-        <w:t>Time_Spent</w:t>
-      </w:r>
-      <w:proofErr w:type="spellEnd"/>
-      <w:r>
-        <w:rPr>
-          <w:rFonts w:ascii="Droid Sans" w:eastAsia="Times New Roman" w:hAnsi="Droid Sans" w:cs="Arial"/>
-          <w:color w:val="000000"/>
-        </w:rPr>
-        <w:t>’ field was read in as text and transformed to an integer (only whole numbers were used in this field)</w:t>
-      </w:r>
-    </w:p>
-    <w:p>
-      <w:pPr>
-        <w:pStyle w:val="ListParagraph"/>
-        <w:numPr>
-          <w:ilvl w:val="1"/>
-          <w:numId w:val="21"/>
-        </w:numPr>
-        <w:spacing w:after="0" w:line="240" w:lineRule="auto"/>
-        <w:rPr>
-          <w:rFonts w:ascii="Droid Sans" w:eastAsia="Times New Roman" w:hAnsi="Droid Sans" w:cs="Arial"/>
-          <w:color w:val="000000"/>
-        </w:rPr>
-      </w:pPr>
-      <w:r>
-        <w:rPr>
-          <w:rFonts w:ascii="Droid Sans" w:eastAsia="Times New Roman" w:hAnsi="Droid Sans" w:cs="Arial"/>
-          <w:color w:val="000000"/>
-        </w:rPr>
-        <w:t>The ‘</w:t>
-      </w:r>
-      <w:proofErr w:type="spellStart"/>
-      <w:r>
-        <w:rPr>
-          <w:rFonts w:ascii="Droid Sans" w:eastAsia="Times New Roman" w:hAnsi="Droid Sans" w:cs="Arial"/>
-          <w:color w:val="000000"/>
-        </w:rPr>
-        <w:t>Text_Read’field</w:t>
-      </w:r>
-      <w:proofErr w:type="spellEnd"/>
-      <w:r>
-        <w:rPr>
-          <w:rFonts w:ascii="Droid Sans" w:eastAsia="Times New Roman" w:hAnsi="Droid Sans" w:cs="Arial"/>
-          <w:color w:val="000000"/>
-        </w:rPr>
-        <w:t xml:space="preserve"> was copied in as Unicode text</w:t>
-      </w:r>
-    </w:p>
-    <w:p>
-      <w:pPr>
-        <w:pStyle w:val="ListParagraph"/>
-        <w:numPr>
-          <w:ilvl w:val="0"/>
-          <w:numId w:val="21"/>
-        </w:numPr>
-        <w:spacing w:after="0" w:line="240" w:lineRule="auto"/>
-        <w:rPr>
-          <w:rFonts w:ascii="Droid Sans" w:eastAsia="Times New Roman" w:hAnsi="Droid Sans" w:cs="Arial"/>
-          <w:color w:val="000000"/>
-        </w:rPr>
-      </w:pPr>
-      <w:r>
-        <w:rPr>
-          <w:rFonts w:ascii="Droid Sans" w:eastAsia="Times New Roman" w:hAnsi="Droid Sans" w:cs="Arial"/>
-          <w:color w:val="000000"/>
-        </w:rPr>
-        <w:t>The Unicode text in the ‘</w:t>
-      </w:r>
-      <w:proofErr w:type="spellStart"/>
-      <w:r>
-        <w:rPr>
-          <w:rFonts w:ascii="Droid Sans" w:eastAsia="Times New Roman" w:hAnsi="Droid Sans" w:cs="Arial"/>
-          <w:color w:val="000000"/>
-        </w:rPr>
-        <w:t>Text_Read</w:t>
-      </w:r>
-      <w:proofErr w:type="spellEnd"/>
-      <w:r>
-        <w:rPr>
-          <w:rFonts w:ascii="Droid Sans" w:eastAsia="Times New Roman" w:hAnsi="Droid Sans" w:cs="Arial"/>
-          <w:color w:val="000000"/>
-        </w:rPr>
-        <w:t>’ field had to be stripped of all non-Chinese characters</w:t>
-      </w:r>
-    </w:p>
-    <w:p>
-      <w:pPr>
-        <w:pStyle w:val="ListParagraph"/>
-        <w:numPr>
-          <w:ilvl w:val="1"/>
-          <w:numId w:val="21"/>
-        </w:numPr>
-        <w:spacing w:after="0" w:line="240" w:lineRule="auto"/>
-        <w:rPr>
-          <w:rFonts w:ascii="Droid Sans" w:eastAsia="Times New Roman" w:hAnsi="Droid Sans" w:cs="Arial"/>
-          <w:color w:val="000000"/>
-        </w:rPr>
-      </w:pPr>
-      <w:r>
-        <w:rPr>
-          <w:rFonts w:ascii="Droid Sans" w:eastAsia="Times New Roman" w:hAnsi="Droid Sans" w:cs="Arial"/>
-          <w:color w:val="000000"/>
-        </w:rPr>
-        <w:t xml:space="preserve">All numbers and whitespace (‘\n’ and </w:t>
-      </w:r>
-      <w:proofErr w:type="gramStart"/>
-      <w:r>
-        <w:rPr>
-          <w:rFonts w:ascii="Droid Sans" w:eastAsia="Times New Roman" w:hAnsi="Droid Sans" w:cs="Arial"/>
-          <w:color w:val="000000"/>
-        </w:rPr>
-        <w:t>‘ ‘</w:t>
-      </w:r>
-      <w:proofErr w:type="gramEnd"/>
-      <w:r>
-        <w:rPr>
-          <w:rFonts w:ascii="Droid Sans" w:eastAsia="Times New Roman" w:hAnsi="Droid Sans" w:cs="Arial"/>
-          <w:color w:val="000000"/>
-        </w:rPr>
-        <w:t>) were removed.  There were no tabs (‘\t’) in this dataset</w:t>
-      </w:r>
-    </w:p>
-    <w:p>
-      <w:pPr>
-        <w:pStyle w:val="ListParagraph"/>
-        <w:numPr>
-          <w:ilvl w:val="1"/>
-          <w:numId w:val="21"/>
-        </w:numPr>
-        <w:spacing w:after="0" w:line="240" w:lineRule="auto"/>
-        <w:rPr>
-          <w:rFonts w:ascii="Droid Sans" w:eastAsia="Times New Roman" w:hAnsi="Droid Sans" w:cs="Arial"/>
-          <w:color w:val="000000"/>
-        </w:rPr>
-      </w:pPr>
-      <w:r>
-        <w:rPr>
-          <w:rFonts w:ascii="Droid Sans" w:eastAsia="Times New Roman" w:hAnsi="Droid Sans" w:cs="Arial"/>
-          <w:color w:val="000000"/>
-        </w:rPr>
-        <w:t>Punctuation was removed</w:t>
-      </w:r>
-    </w:p>
-    <w:p>
-      <w:pPr>
-        <w:pStyle w:val="ListParagraph"/>
-        <w:numPr>
-          <w:ilvl w:val="1"/>
-          <w:numId w:val="21"/>
-        </w:numPr>
-        <w:spacing w:after="0" w:line="240" w:lineRule="auto"/>
-        <w:rPr>
-          <w:rFonts w:ascii="Droid Sans" w:eastAsia="Times New Roman" w:hAnsi="Droid Sans" w:cs="Arial"/>
-          <w:color w:val="000000"/>
-        </w:rPr>
-      </w:pPr>
-      <w:r>
-        <w:rPr>
-          <w:rFonts w:ascii="Droid Sans" w:eastAsia="Times New Roman" w:hAnsi="Droid Sans" w:cs="Arial"/>
-          <w:color w:val="000000"/>
-        </w:rPr>
-        <w:t>A couple weird characters that were found during data entry quality checks (see 2.d.ii below) were removed.  The Unicode text for these characters include</w:t>
-      </w:r>
-    </w:p>
-    <w:p>
-      <w:pPr>
-        <w:pStyle w:val="ListParagraph"/>
-        <w:numPr>
-          <w:ilvl w:val="2"/>
-          <w:numId w:val="21"/>
-        </w:numPr>
-        <w:spacing w:after="0" w:line="240" w:lineRule="auto"/>
-        <w:rPr>
-          <w:rFonts w:ascii="Droid Sans" w:eastAsia="Times New Roman" w:hAnsi="Droid Sans" w:cs="Arial"/>
-          <w:color w:val="000000"/>
-        </w:rPr>
-      </w:pPr>
-      <w:r>
-        <w:rPr>
-          <w:rFonts w:ascii="Droid Sans" w:eastAsia="Times New Roman" w:hAnsi="Droid Sans" w:cs="Arial"/>
-          <w:color w:val="000000"/>
-        </w:rPr>
-        <w:lastRenderedPageBreak/>
-        <w:t>u'\u200b'</w:t>
-      </w:r>
-      <w:r>
-        <w:rPr>
-          <w:rFonts w:ascii="Droid Sans" w:eastAsia="Times New Roman" w:hAnsi="Droid Sans" w:cs="Arial"/>
-          <w:color w:val="000000"/>
-        </w:rPr>
-        <w:t>: a zero width blank character that was throwing off character counts</w:t>
-      </w:r>
-    </w:p>
-    <w:p>
-      <w:pPr>
-        <w:pStyle w:val="ListParagraph"/>
-        <w:numPr>
-          <w:ilvl w:val="2"/>
-          <w:numId w:val="21"/>
-        </w:numPr>
-        <w:spacing w:after="0" w:line="240" w:lineRule="auto"/>
-        <w:rPr>
-          <w:rFonts w:ascii="Droid Sans" w:eastAsia="Times New Roman" w:hAnsi="Droid Sans" w:cs="Arial"/>
-          <w:color w:val="000000"/>
-        </w:rPr>
-      </w:pPr>
-      <w:r>
-        <w:rPr>
-          <w:rFonts w:ascii="Droid Sans" w:eastAsia="Times New Roman" w:hAnsi="Droid Sans" w:cs="Arial"/>
-          <w:color w:val="000000"/>
-        </w:rPr>
-        <w:t>u'\u2500'</w:t>
-      </w:r>
-      <w:r>
-        <w:rPr>
-          <w:rFonts w:ascii="Droid Sans" w:eastAsia="Times New Roman" w:hAnsi="Droid Sans" w:cs="Arial"/>
-          <w:color w:val="000000"/>
-        </w:rPr>
-        <w:t>: a dash that for some reason was not part of the punctuation list used</w:t>
-      </w:r>
-    </w:p>
-    <w:p>
-      <w:pPr>
-        <w:pStyle w:val="ListParagraph"/>
-        <w:numPr>
-          <w:ilvl w:val="2"/>
-          <w:numId w:val="21"/>
-        </w:numPr>
-        <w:spacing w:after="0" w:line="240" w:lineRule="auto"/>
-        <w:rPr>
-          <w:rFonts w:ascii="Droid Sans" w:eastAsia="Times New Roman" w:hAnsi="Droid Sans" w:cs="Arial"/>
-          <w:color w:val="000000"/>
-        </w:rPr>
-      </w:pPr>
-      <w:r>
-        <w:rPr>
-          <w:rFonts w:ascii="Droid Sans" w:eastAsia="Times New Roman" w:hAnsi="Droid Sans" w:cs="Arial"/>
-          <w:color w:val="000000"/>
-        </w:rPr>
-        <w:t>u'\xa0'</w:t>
-      </w:r>
-      <w:r>
-        <w:rPr>
-          <w:rFonts w:ascii="Droid Sans" w:eastAsia="Times New Roman" w:hAnsi="Droid Sans" w:cs="Arial"/>
-          <w:color w:val="000000"/>
-        </w:rPr>
-        <w:t>: a Unicode space character that was not removed during standard whitespace removal</w:t>
-      </w:r>
-    </w:p>
-    <w:p>
-      <w:pPr>
-        <w:pStyle w:val="ListParagraph"/>
-        <w:numPr>
-          <w:ilvl w:val="1"/>
-          <w:numId w:val="21"/>
-        </w:numPr>
-        <w:spacing w:after="0" w:line="240" w:lineRule="auto"/>
-        <w:rPr>
-          <w:rFonts w:ascii="Droid Sans" w:eastAsia="Times New Roman" w:hAnsi="Droid Sans" w:cs="Arial"/>
-          <w:color w:val="000000"/>
-        </w:rPr>
-      </w:pPr>
-      <w:r>
-        <w:rPr>
-          <w:rFonts w:ascii="Droid Sans" w:eastAsia="Times New Roman" w:hAnsi="Droid Sans" w:cs="Arial"/>
-          <w:color w:val="000000"/>
-        </w:rPr>
-        <w:t>Character counts were calculated for each study session and validated against my hand written counts.  During this important data entry validation process I found and corrected a couple problems.</w:t>
-      </w:r>
-    </w:p>
-    <w:p>
-      <w:pPr>
-        <w:pStyle w:val="ListParagraph"/>
-        <w:numPr>
-          <w:ilvl w:val="2"/>
-          <w:numId w:val="21"/>
-        </w:numPr>
-        <w:spacing w:after="0" w:line="240" w:lineRule="auto"/>
-        <w:rPr>
-          <w:rFonts w:ascii="Droid Sans" w:eastAsia="Times New Roman" w:hAnsi="Droid Sans" w:cs="Arial"/>
-          <w:color w:val="000000"/>
-        </w:rPr>
-      </w:pPr>
-      <w:r>
-        <w:rPr>
-          <w:rFonts w:ascii="Droid Sans" w:eastAsia="Times New Roman" w:hAnsi="Droid Sans" w:cs="Arial"/>
-          <w:color w:val="000000"/>
-        </w:rPr>
-        <w:t>There were records where I accidentally copied some of the text into the wrong day (e.g. I actually read more text the first day, but accidentally copied some of the text into the second day).  These were easy to find because the differences between the python counts and hand counts were equal and opposite (e.g. -13 and +13) on days right next to each other)</w:t>
-      </w:r>
-    </w:p>
-    <w:p>
-      <w:pPr>
-        <w:pStyle w:val="ListParagraph"/>
-        <w:numPr>
-          <w:ilvl w:val="2"/>
-          <w:numId w:val="21"/>
-        </w:numPr>
-        <w:spacing w:after="0" w:line="240" w:lineRule="auto"/>
-        <w:rPr>
-          <w:rFonts w:ascii="Droid Sans" w:eastAsia="Times New Roman" w:hAnsi="Droid Sans" w:cs="Arial"/>
-          <w:color w:val="000000"/>
-        </w:rPr>
-      </w:pPr>
-      <w:r>
-        <w:rPr>
-          <w:rFonts w:ascii="Droid Sans" w:eastAsia="Times New Roman" w:hAnsi="Droid Sans" w:cs="Arial"/>
-          <w:color w:val="000000"/>
-        </w:rPr>
-        <w:t>As I checked other records where the python counts and hand counts didn’t match, I found the extra characters in 2.c above and modified the python code to remove them</w:t>
-      </w:r>
-    </w:p>
-    <w:p>
-      <w:pPr>
-        <w:pStyle w:val="ListParagraph"/>
-        <w:numPr>
-          <w:ilvl w:val="2"/>
-          <w:numId w:val="21"/>
-        </w:numPr>
-        <w:spacing w:after="0" w:line="240" w:lineRule="auto"/>
-        <w:rPr>
-          <w:rFonts w:ascii="Droid Sans" w:eastAsia="Times New Roman" w:hAnsi="Droid Sans" w:cs="Arial"/>
-          <w:color w:val="000000"/>
-        </w:rPr>
-      </w:pPr>
-      <w:r>
-        <w:rPr>
-          <w:rFonts w:ascii="Droid Sans" w:eastAsia="Times New Roman" w:hAnsi="Droid Sans" w:cs="Arial"/>
-          <w:color w:val="000000"/>
-        </w:rPr>
-        <w:t xml:space="preserve">I was not able to remove all of the differences between the 2 because, as it turns out, I don’t count large numbers very well by hand.  I double checked many of my manual counts and found that my original manual count was wrong and the python count was right.  Below is a chart summarizing the discrepancies between the final python character count and the original manual </w:t>
-      </w:r>
-      <w:proofErr w:type="gramStart"/>
-      <w:r>
-        <w:rPr>
-          <w:rFonts w:ascii="Droid Sans" w:eastAsia="Times New Roman" w:hAnsi="Droid Sans" w:cs="Arial"/>
-          <w:color w:val="000000"/>
-        </w:rPr>
-        <w:t>count.</w:t>
-      </w:r>
-      <w:proofErr w:type="gramEnd"/>
-      <w:r>
-        <w:rPr>
-          <w:rFonts w:ascii="Droid Sans" w:eastAsia="Times New Roman" w:hAnsi="Droid Sans" w:cs="Arial"/>
-          <w:color w:val="000000"/>
-        </w:rPr>
-        <w:t xml:space="preserve">  You can see that there are a couple days where the count was very off.  I had a habit of counting by 50’s and at times I accidentally lost track of how many groups of 50 I had counted.  You can see on the right portion of the chart that I had a bias of assuming I had read more than I actually had.</w:t>
-      </w:r>
-    </w:p>
-    <w:p>
-      <w:pPr>
-        <w:spacing w:after="0" w:line="240" w:lineRule="auto"/>
-        <w:jc w:val="center"/>
-        <w:rPr>
-          <w:rFonts w:ascii="Droid Sans" w:eastAsia="Times New Roman" w:hAnsi="Droid Sans" w:cs="Arial"/>
-          <w:color w:val="000000"/>
-        </w:rPr>
-      </w:pPr>
-      <w:r>
-        <w:rPr>
-          <w:noProof/>
-        </w:rPr>
-        <w:drawing>
-          <wp:inline distT="0" distB="0" distL="0" distR="0" wp14:anchorId="7B7F2C7D" wp14:editId="58DAB3CA">
-            <wp:extent cx="5077707" cy="3416060"/>
-            <wp:effectExtent l="0" t="0" r="8890" b="0"/>
-            <wp:docPr id="1" name="Picture 1"/>
+          <wp:inline distT="0" distB="0" distL="0" distR="0" wp14:anchorId="18231557" wp14:editId="2B29F7E9">
+            <wp:extent cx="4695591" cy="3485072"/>
+            <wp:effectExtent l="0" t="0" r="0" b="1270"/>
+            <wp:docPr id="12" name="Picture 12"/>
             <wp:cNvGraphicFramePr>
               <a:graphicFrameLocks xmlns:a="http://schemas.openxmlformats.org/drawingml/2006/main" noChangeAspect="1"/>
             </wp:cNvGraphicFramePr>
@@ -4222,6 +3101,759 @@
                   <pic:spPr>
                     <a:xfrm>
                       <a:off x="0" y="0"/>
+                      <a:ext cx="4699050" cy="3487639"/>
+                    </a:xfrm>
+                    <a:prstGeom prst="rect">
+                      <a:avLst/>
+                    </a:prstGeom>
+                  </pic:spPr>
+                </pic:pic>
+              </a:graphicData>
+            </a:graphic>
+          </wp:inline>
+        </w:drawing>
+      </w:r>
+    </w:p>
+    <w:p>
+      <w:pPr>
+        <w:spacing w:after="0" w:line="240" w:lineRule="auto"/>
+        <w:rPr>
+          <w:rFonts w:ascii="Droid Sans" w:eastAsia="Times New Roman" w:hAnsi="Droid Sans" w:cs="Arial"/>
+          <w:color w:val="000000"/>
+        </w:rPr>
+      </w:pPr>
+      <w:r>
+        <w:rPr>
+          <w:noProof/>
+        </w:rPr>
+        <w:lastRenderedPageBreak/>
+        <w:drawing>
+          <wp:inline distT="0" distB="0" distL="0" distR="0" wp14:anchorId="5D991037" wp14:editId="55082087">
+            <wp:extent cx="4374324" cy="3294296"/>
+            <wp:effectExtent l="0" t="0" r="7620" b="1905"/>
+            <wp:docPr id="7" name="Picture 7"/>
+            <wp:cNvGraphicFramePr>
+              <a:graphicFrameLocks xmlns:a="http://schemas.openxmlformats.org/drawingml/2006/main" noChangeAspect="1"/>
+            </wp:cNvGraphicFramePr>
+            <a:graphic xmlns:a="http://schemas.openxmlformats.org/drawingml/2006/main">
+              <a:graphicData uri="http://schemas.openxmlformats.org/drawingml/2006/picture">
+                <pic:pic xmlns:pic="http://schemas.openxmlformats.org/drawingml/2006/picture">
+                  <pic:nvPicPr>
+                    <pic:cNvPr id="0" name=""/>
+                    <pic:cNvPicPr/>
+                  </pic:nvPicPr>
+                  <pic:blipFill>
+                    <a:blip r:embed="rId13"/>
+                    <a:stretch>
+                      <a:fillRect/>
+                    </a:stretch>
+                  </pic:blipFill>
+                  <pic:spPr>
+                    <a:xfrm>
+                      <a:off x="0" y="0"/>
+                      <a:ext cx="4374324" cy="3294296"/>
+                    </a:xfrm>
+                    <a:prstGeom prst="rect">
+                      <a:avLst/>
+                    </a:prstGeom>
+                  </pic:spPr>
+                </pic:pic>
+              </a:graphicData>
+            </a:graphic>
+          </wp:inline>
+        </w:drawing>
+      </w:r>
+    </w:p>
+    <w:p>
+      <w:pPr>
+        <w:spacing w:after="0" w:line="240" w:lineRule="auto"/>
+        <w:rPr>
+          <w:rFonts w:ascii="Arial" w:eastAsia="Times New Roman" w:hAnsi="Arial" w:cs="Arial"/>
+          <w:color w:val="000000"/>
+        </w:rPr>
+      </w:pPr>
+      <w:r>
+        <w:rPr>
+          <w:rFonts w:ascii="Droid Sans" w:eastAsia="Times New Roman" w:hAnsi="Droid Sans" w:cs="Arial"/>
+          <w:color w:val="000000"/>
+        </w:rPr>
+        <w:t xml:space="preserve">In this section, you will need to provide a clearly defined benchmark result or threshold for comparing across performances obtained by your solution. The reasoning behind the benchmark (in the case where it is not an established result) should be discussed. Questions to ask </w:t>
+      </w:r>
+      <w:proofErr w:type="gramStart"/>
+      <w:r>
+        <w:rPr>
+          <w:rFonts w:ascii="Droid Sans" w:eastAsia="Times New Roman" w:hAnsi="Droid Sans" w:cs="Arial"/>
+          <w:color w:val="000000"/>
+        </w:rPr>
+        <w:t>yourself</w:t>
+      </w:r>
+      <w:proofErr w:type="gramEnd"/>
+      <w:r>
+        <w:rPr>
+          <w:rFonts w:ascii="Droid Sans" w:eastAsia="Times New Roman" w:hAnsi="Droid Sans" w:cs="Arial"/>
+          <w:color w:val="000000"/>
+        </w:rPr>
+        <w:t xml:space="preserve"> when writing this section:</w:t>
+      </w:r>
+    </w:p>
+    <w:p>
+      <w:pPr>
+        <w:numPr>
+          <w:ilvl w:val="0"/>
+          <w:numId w:val="7"/>
+        </w:numPr>
+        <w:spacing w:before="100" w:beforeAutospacing="1" w:after="100" w:afterAutospacing="1" w:line="240" w:lineRule="auto"/>
+        <w:rPr>
+          <w:rFonts w:ascii="Arial" w:eastAsia="Times New Roman" w:hAnsi="Arial" w:cs="Arial"/>
+          <w:color w:val="000000"/>
+        </w:rPr>
+      </w:pPr>
+      <w:r>
+        <w:rPr>
+          <w:rFonts w:ascii="Droid Sans" w:eastAsia="Times New Roman" w:hAnsi="Droid Sans" w:cs="Arial"/>
+          <w:i/>
+          <w:iCs/>
+          <w:color w:val="000000"/>
+        </w:rPr>
+        <w:t>Has some result or value been provided that acts as a benchmark for measuring performance?</w:t>
+      </w:r>
+    </w:p>
+    <w:p>
+      <w:pPr>
+        <w:numPr>
+          <w:ilvl w:val="0"/>
+          <w:numId w:val="7"/>
+        </w:numPr>
+        <w:spacing w:before="100" w:beforeAutospacing="1" w:after="100" w:afterAutospacing="1" w:line="240" w:lineRule="auto"/>
+        <w:rPr>
+          <w:rFonts w:ascii="Arial" w:eastAsia="Times New Roman" w:hAnsi="Arial" w:cs="Arial"/>
+          <w:color w:val="000000"/>
+        </w:rPr>
+      </w:pPr>
+      <w:r>
+        <w:rPr>
+          <w:rFonts w:ascii="Droid Sans" w:eastAsia="Times New Roman" w:hAnsi="Droid Sans" w:cs="Arial"/>
+          <w:i/>
+          <w:iCs/>
+          <w:color w:val="000000"/>
+        </w:rPr>
+        <w:t>Is it clear how this result or value was obtained (whether by data or by hypothesis)?</w:t>
+      </w:r>
+    </w:p>
+    <w:p>
+      <w:pPr>
+        <w:keepNext/>
+        <w:spacing w:before="100" w:beforeAutospacing="1" w:after="100" w:afterAutospacing="1" w:line="240" w:lineRule="auto"/>
+        <w:jc w:val="center"/>
+        <w:outlineLvl w:val="0"/>
+        <w:rPr>
+          <w:rFonts w:ascii="Arial" w:eastAsia="Times New Roman" w:hAnsi="Arial" w:cs="Arial"/>
+          <w:b/>
+          <w:bCs/>
+          <w:color w:val="000000"/>
+          <w:kern w:val="36"/>
+          <w:sz w:val="40"/>
+          <w:szCs w:val="40"/>
+        </w:rPr>
+      </w:pPr>
+      <w:r>
+        <w:rPr>
+          <w:rFonts w:ascii="Droid Sans" w:eastAsia="Times New Roman" w:hAnsi="Droid Sans" w:cs="Arial"/>
+          <w:b/>
+          <w:bCs/>
+          <w:color w:val="000000"/>
+          <w:kern w:val="36"/>
+          <w:sz w:val="40"/>
+          <w:szCs w:val="40"/>
+        </w:rPr>
+        <w:t>Methodology</w:t>
+      </w:r>
+    </w:p>
+    <w:p>
+      <w:pPr>
+        <w:spacing w:after="0" w:line="240" w:lineRule="auto"/>
+        <w:jc w:val="center"/>
+        <w:rPr>
+          <w:rFonts w:ascii="Arial" w:eastAsia="Times New Roman" w:hAnsi="Arial" w:cs="Arial"/>
+          <w:color w:val="000000"/>
+        </w:rPr>
+      </w:pPr>
+      <w:r>
+        <w:rPr>
+          <w:rFonts w:ascii="Droid Sans" w:eastAsia="Times New Roman" w:hAnsi="Droid Sans" w:cs="Arial"/>
+          <w:i/>
+          <w:iCs/>
+          <w:color w:val="000000"/>
+          <w:sz w:val="18"/>
+          <w:szCs w:val="18"/>
+          <w:highlight w:val="yellow"/>
+        </w:rPr>
+        <w:t>(</w:t>
+      </w:r>
+      <w:proofErr w:type="gramStart"/>
+      <w:r>
+        <w:rPr>
+          <w:rFonts w:ascii="Droid Sans" w:eastAsia="Times New Roman" w:hAnsi="Droid Sans" w:cs="Arial"/>
+          <w:i/>
+          <w:iCs/>
+          <w:color w:val="000000"/>
+          <w:sz w:val="18"/>
+          <w:szCs w:val="18"/>
+          <w:highlight w:val="yellow"/>
+        </w:rPr>
+        <w:t>approximately</w:t>
+      </w:r>
+      <w:proofErr w:type="gramEnd"/>
+      <w:r>
+        <w:rPr>
+          <w:rFonts w:ascii="Droid Sans" w:eastAsia="Times New Roman" w:hAnsi="Droid Sans" w:cs="Arial"/>
+          <w:i/>
+          <w:iCs/>
+          <w:color w:val="000000"/>
+          <w:sz w:val="18"/>
+          <w:szCs w:val="18"/>
+          <w:highlight w:val="yellow"/>
+        </w:rPr>
+        <w:t xml:space="preserve"> 3 - 5 pages)</w:t>
+      </w:r>
+    </w:p>
+    <w:p>
+      <w:pPr>
+        <w:keepNext/>
+        <w:spacing w:before="100" w:beforeAutospacing="1" w:after="100" w:afterAutospacing="1" w:line="240" w:lineRule="auto"/>
+        <w:outlineLvl w:val="2"/>
+        <w:rPr>
+          <w:rFonts w:ascii="Arial" w:eastAsia="Times New Roman" w:hAnsi="Arial" w:cs="Arial"/>
+          <w:b/>
+          <w:bCs/>
+          <w:color w:val="434343"/>
+          <w:sz w:val="28"/>
+          <w:szCs w:val="28"/>
+        </w:rPr>
+      </w:pPr>
+      <w:r>
+        <w:rPr>
+          <w:rFonts w:ascii="Droid Sans" w:eastAsia="Times New Roman" w:hAnsi="Droid Sans" w:cs="Arial"/>
+          <w:b/>
+          <w:bCs/>
+          <w:color w:val="434343"/>
+          <w:sz w:val="24"/>
+          <w:szCs w:val="24"/>
+        </w:rPr>
+        <w:t>Data Preprocessing</w:t>
+      </w:r>
+    </w:p>
+    <w:p>
+      <w:pPr>
+        <w:spacing w:after="0" w:line="240" w:lineRule="auto"/>
+        <w:rPr>
+          <w:rFonts w:ascii="Droid Sans" w:eastAsia="Times New Roman" w:hAnsi="Droid Sans" w:cs="Arial"/>
+          <w:color w:val="000000"/>
+        </w:rPr>
+      </w:pPr>
+      <w:r>
+        <w:rPr>
+          <w:rFonts w:ascii="Droid Sans" w:eastAsia="Times New Roman" w:hAnsi="Droid Sans" w:cs="Arial"/>
+          <w:color w:val="000000"/>
+        </w:rPr>
+        <w:t>In order supervised machine learning to be possible on this dataset there were several transformations required on the raw dataset</w:t>
+      </w:r>
+    </w:p>
+    <w:p>
+      <w:pPr>
+        <w:pStyle w:val="ListParagraph"/>
+        <w:numPr>
+          <w:ilvl w:val="0"/>
+          <w:numId w:val="21"/>
+        </w:numPr>
+        <w:spacing w:after="0" w:line="240" w:lineRule="auto"/>
+        <w:rPr>
+          <w:rFonts w:ascii="Droid Sans" w:eastAsia="Times New Roman" w:hAnsi="Droid Sans" w:cs="Arial"/>
+          <w:color w:val="000000"/>
+        </w:rPr>
+      </w:pPr>
+      <w:r>
+        <w:rPr>
+          <w:rFonts w:ascii="Droid Sans" w:eastAsia="Times New Roman" w:hAnsi="Droid Sans" w:cs="Arial"/>
+          <w:color w:val="000000"/>
+        </w:rPr>
+        <w:t xml:space="preserve">The raw data needed to be imported into a pandas </w:t>
+      </w:r>
+      <w:proofErr w:type="spellStart"/>
+      <w:r>
+        <w:rPr>
+          <w:rFonts w:ascii="Droid Sans" w:eastAsia="Times New Roman" w:hAnsi="Droid Sans" w:cs="Arial"/>
+          <w:color w:val="000000"/>
+        </w:rPr>
+        <w:t>dataframe</w:t>
+      </w:r>
+      <w:proofErr w:type="spellEnd"/>
+      <w:r>
+        <w:rPr>
+          <w:rFonts w:ascii="Droid Sans" w:eastAsia="Times New Roman" w:hAnsi="Droid Sans" w:cs="Arial"/>
+          <w:color w:val="000000"/>
+        </w:rPr>
+        <w:t xml:space="preserve"> from a Microsoft Excel file</w:t>
+      </w:r>
+    </w:p>
+    <w:p>
+      <w:pPr>
+        <w:pStyle w:val="ListParagraph"/>
+        <w:numPr>
+          <w:ilvl w:val="1"/>
+          <w:numId w:val="21"/>
+        </w:numPr>
+        <w:spacing w:after="0" w:line="240" w:lineRule="auto"/>
+        <w:rPr>
+          <w:rFonts w:ascii="Droid Sans" w:eastAsia="Times New Roman" w:hAnsi="Droid Sans" w:cs="Arial"/>
+          <w:color w:val="000000"/>
+        </w:rPr>
+      </w:pPr>
+      <w:r>
+        <w:rPr>
+          <w:rFonts w:ascii="Droid Sans" w:eastAsia="Times New Roman" w:hAnsi="Droid Sans" w:cs="Arial"/>
+          <w:color w:val="000000"/>
+        </w:rPr>
+        <w:t xml:space="preserve">The ‘Date’ field needed to be parsed and formatted to be turned into a python </w:t>
+      </w:r>
+      <w:proofErr w:type="spellStart"/>
+      <w:r>
+        <w:rPr>
+          <w:rFonts w:ascii="Droid Sans" w:eastAsia="Times New Roman" w:hAnsi="Droid Sans" w:cs="Arial"/>
+          <w:color w:val="000000"/>
+        </w:rPr>
+        <w:t>datetime</w:t>
+      </w:r>
+      <w:proofErr w:type="spellEnd"/>
+      <w:r>
+        <w:rPr>
+          <w:rFonts w:ascii="Droid Sans" w:eastAsia="Times New Roman" w:hAnsi="Droid Sans" w:cs="Arial"/>
+          <w:color w:val="000000"/>
+        </w:rPr>
+        <w:t xml:space="preserve"> variable type</w:t>
+      </w:r>
+    </w:p>
+    <w:p>
+      <w:pPr>
+        <w:pStyle w:val="ListParagraph"/>
+        <w:numPr>
+          <w:ilvl w:val="1"/>
+          <w:numId w:val="21"/>
+        </w:numPr>
+        <w:spacing w:after="0" w:line="240" w:lineRule="auto"/>
+        <w:rPr>
+          <w:rFonts w:ascii="Droid Sans" w:eastAsia="Times New Roman" w:hAnsi="Droid Sans" w:cs="Arial"/>
+          <w:color w:val="000000"/>
+        </w:rPr>
+      </w:pPr>
+      <w:r>
+        <w:rPr>
+          <w:rFonts w:ascii="Droid Sans" w:eastAsia="Times New Roman" w:hAnsi="Droid Sans" w:cs="Arial"/>
+          <w:color w:val="000000"/>
+        </w:rPr>
+        <w:t>The ‘</w:t>
+      </w:r>
+      <w:proofErr w:type="spellStart"/>
+      <w:r>
+        <w:rPr>
+          <w:rFonts w:ascii="Droid Sans" w:eastAsia="Times New Roman" w:hAnsi="Droid Sans" w:cs="Arial"/>
+          <w:color w:val="000000"/>
+        </w:rPr>
+        <w:t>Time_Spent</w:t>
+      </w:r>
+      <w:proofErr w:type="spellEnd"/>
+      <w:r>
+        <w:rPr>
+          <w:rFonts w:ascii="Droid Sans" w:eastAsia="Times New Roman" w:hAnsi="Droid Sans" w:cs="Arial"/>
+          <w:color w:val="000000"/>
+        </w:rPr>
+        <w:t>’ field was read in as text and transformed to an integer (only whole numbers were used in this field)</w:t>
+      </w:r>
+    </w:p>
+    <w:p>
+      <w:pPr>
+        <w:pStyle w:val="ListParagraph"/>
+        <w:numPr>
+          <w:ilvl w:val="1"/>
+          <w:numId w:val="21"/>
+        </w:numPr>
+        <w:spacing w:after="0" w:line="240" w:lineRule="auto"/>
+        <w:rPr>
+          <w:rFonts w:ascii="Droid Sans" w:eastAsia="Times New Roman" w:hAnsi="Droid Sans" w:cs="Arial"/>
+          <w:color w:val="000000"/>
+        </w:rPr>
+      </w:pPr>
+      <w:r>
+        <w:rPr>
+          <w:rFonts w:ascii="Droid Sans" w:eastAsia="Times New Roman" w:hAnsi="Droid Sans" w:cs="Arial"/>
+          <w:color w:val="000000"/>
+        </w:rPr>
+        <w:t>The ‘</w:t>
+      </w:r>
+      <w:proofErr w:type="spellStart"/>
+      <w:r>
+        <w:rPr>
+          <w:rFonts w:ascii="Droid Sans" w:eastAsia="Times New Roman" w:hAnsi="Droid Sans" w:cs="Arial"/>
+          <w:color w:val="000000"/>
+        </w:rPr>
+        <w:t>Text_Read’field</w:t>
+      </w:r>
+      <w:proofErr w:type="spellEnd"/>
+      <w:r>
+        <w:rPr>
+          <w:rFonts w:ascii="Droid Sans" w:eastAsia="Times New Roman" w:hAnsi="Droid Sans" w:cs="Arial"/>
+          <w:color w:val="000000"/>
+        </w:rPr>
+        <w:t xml:space="preserve"> was copied in as Unicode text</w:t>
+      </w:r>
+    </w:p>
+    <w:p>
+      <w:pPr>
+        <w:pStyle w:val="ListParagraph"/>
+        <w:numPr>
+          <w:ilvl w:val="0"/>
+          <w:numId w:val="21"/>
+        </w:numPr>
+        <w:spacing w:after="0" w:line="240" w:lineRule="auto"/>
+        <w:rPr>
+          <w:rFonts w:ascii="Droid Sans" w:eastAsia="Times New Roman" w:hAnsi="Droid Sans" w:cs="Arial"/>
+          <w:color w:val="000000"/>
+        </w:rPr>
+      </w:pPr>
+      <w:r>
+        <w:rPr>
+          <w:rFonts w:ascii="Droid Sans" w:eastAsia="Times New Roman" w:hAnsi="Droid Sans" w:cs="Arial"/>
+          <w:color w:val="000000"/>
+        </w:rPr>
+        <w:t>The Unicode text in the ‘</w:t>
+      </w:r>
+      <w:proofErr w:type="spellStart"/>
+      <w:r>
+        <w:rPr>
+          <w:rFonts w:ascii="Droid Sans" w:eastAsia="Times New Roman" w:hAnsi="Droid Sans" w:cs="Arial"/>
+          <w:color w:val="000000"/>
+        </w:rPr>
+        <w:t>Text_Read</w:t>
+      </w:r>
+      <w:proofErr w:type="spellEnd"/>
+      <w:r>
+        <w:rPr>
+          <w:rFonts w:ascii="Droid Sans" w:eastAsia="Times New Roman" w:hAnsi="Droid Sans" w:cs="Arial"/>
+          <w:color w:val="000000"/>
+        </w:rPr>
+        <w:t>’ field had to be stripped of all non-Chinese characters</w:t>
+      </w:r>
+    </w:p>
+    <w:p>
+      <w:pPr>
+        <w:pStyle w:val="ListParagraph"/>
+        <w:numPr>
+          <w:ilvl w:val="1"/>
+          <w:numId w:val="21"/>
+        </w:numPr>
+        <w:spacing w:after="0" w:line="240" w:lineRule="auto"/>
+        <w:rPr>
+          <w:rFonts w:ascii="Droid Sans" w:eastAsia="Times New Roman" w:hAnsi="Droid Sans" w:cs="Arial"/>
+          <w:color w:val="000000"/>
+        </w:rPr>
+      </w:pPr>
+      <w:r>
+        <w:rPr>
+          <w:rFonts w:ascii="Droid Sans" w:eastAsia="Times New Roman" w:hAnsi="Droid Sans" w:cs="Arial"/>
+          <w:color w:val="000000"/>
+        </w:rPr>
+        <w:t xml:space="preserve">All numbers and whitespace (‘\n’ and </w:t>
+      </w:r>
+      <w:proofErr w:type="gramStart"/>
+      <w:r>
+        <w:rPr>
+          <w:rFonts w:ascii="Droid Sans" w:eastAsia="Times New Roman" w:hAnsi="Droid Sans" w:cs="Arial"/>
+          <w:color w:val="000000"/>
+        </w:rPr>
+        <w:t>‘ ‘</w:t>
+      </w:r>
+      <w:proofErr w:type="gramEnd"/>
+      <w:r>
+        <w:rPr>
+          <w:rFonts w:ascii="Droid Sans" w:eastAsia="Times New Roman" w:hAnsi="Droid Sans" w:cs="Arial"/>
+          <w:color w:val="000000"/>
+        </w:rPr>
+        <w:t>) were removed.  There were no tabs (‘\t’) in this dataset</w:t>
+      </w:r>
+    </w:p>
+    <w:p>
+      <w:pPr>
+        <w:pStyle w:val="ListParagraph"/>
+        <w:numPr>
+          <w:ilvl w:val="1"/>
+          <w:numId w:val="21"/>
+        </w:numPr>
+        <w:spacing w:after="0" w:line="240" w:lineRule="auto"/>
+        <w:rPr>
+          <w:rFonts w:ascii="Droid Sans" w:eastAsia="Times New Roman" w:hAnsi="Droid Sans" w:cs="Arial"/>
+          <w:color w:val="000000"/>
+        </w:rPr>
+      </w:pPr>
+      <w:r>
+        <w:rPr>
+          <w:rFonts w:ascii="Droid Sans" w:eastAsia="Times New Roman" w:hAnsi="Droid Sans" w:cs="Arial"/>
+          <w:color w:val="000000"/>
+        </w:rPr>
+        <w:t>Punctuation was removed</w:t>
+      </w:r>
+    </w:p>
+    <w:p>
+      <w:pPr>
+        <w:pStyle w:val="ListParagraph"/>
+        <w:numPr>
+          <w:ilvl w:val="1"/>
+          <w:numId w:val="21"/>
+        </w:numPr>
+        <w:spacing w:after="0" w:line="240" w:lineRule="auto"/>
+        <w:rPr>
+          <w:rFonts w:ascii="Droid Sans" w:eastAsia="Times New Roman" w:hAnsi="Droid Sans" w:cs="Arial"/>
+          <w:color w:val="000000"/>
+        </w:rPr>
+      </w:pPr>
+      <w:r>
+        <w:rPr>
+          <w:rFonts w:ascii="Droid Sans" w:eastAsia="Times New Roman" w:hAnsi="Droid Sans" w:cs="Arial"/>
+          <w:color w:val="000000"/>
+        </w:rPr>
+        <w:t>A couple weird characters that were found during data entry quality checks (see 2.d.ii below) were remove</w:t>
+      </w:r>
+      <w:bookmarkStart w:id="0" w:name="_GoBack"/>
+      <w:bookmarkEnd w:id="0"/>
+      <w:r>
+        <w:rPr>
+          <w:rFonts w:ascii="Droid Sans" w:eastAsia="Times New Roman" w:hAnsi="Droid Sans" w:cs="Arial"/>
+          <w:color w:val="000000"/>
+        </w:rPr>
+        <w:t>d.  The Unicode text for these characters include</w:t>
+      </w:r>
+    </w:p>
+    <w:p>
+      <w:pPr>
+        <w:pStyle w:val="ListParagraph"/>
+        <w:numPr>
+          <w:ilvl w:val="2"/>
+          <w:numId w:val="21"/>
+        </w:numPr>
+        <w:spacing w:after="0" w:line="240" w:lineRule="auto"/>
+        <w:rPr>
+          <w:rFonts w:ascii="Droid Sans" w:eastAsia="Times New Roman" w:hAnsi="Droid Sans" w:cs="Arial"/>
+          <w:color w:val="000000"/>
+        </w:rPr>
+      </w:pPr>
+      <w:r>
+        <w:rPr>
+          <w:rFonts w:ascii="Droid Sans" w:eastAsia="Times New Roman" w:hAnsi="Droid Sans" w:cs="Arial"/>
+          <w:color w:val="000000"/>
+        </w:rPr>
+        <w:t>u'\u200b'</w:t>
+      </w:r>
+      <w:r>
+        <w:rPr>
+          <w:rFonts w:ascii="Droid Sans" w:eastAsia="Times New Roman" w:hAnsi="Droid Sans" w:cs="Arial"/>
+          <w:color w:val="000000"/>
+        </w:rPr>
+        <w:t>: a zero width blank character that was throwing off character counts</w:t>
+      </w:r>
+    </w:p>
+    <w:p>
+      <w:pPr>
+        <w:pStyle w:val="ListParagraph"/>
+        <w:numPr>
+          <w:ilvl w:val="2"/>
+          <w:numId w:val="21"/>
+        </w:numPr>
+        <w:spacing w:after="0" w:line="240" w:lineRule="auto"/>
+        <w:rPr>
+          <w:rFonts w:ascii="Droid Sans" w:eastAsia="Times New Roman" w:hAnsi="Droid Sans" w:cs="Arial"/>
+          <w:color w:val="000000"/>
+        </w:rPr>
+      </w:pPr>
+      <w:r>
+        <w:rPr>
+          <w:rFonts w:ascii="Droid Sans" w:eastAsia="Times New Roman" w:hAnsi="Droid Sans" w:cs="Arial"/>
+          <w:color w:val="000000"/>
+        </w:rPr>
+        <w:t>u'\u2500'</w:t>
+      </w:r>
+      <w:r>
+        <w:rPr>
+          <w:rFonts w:ascii="Droid Sans" w:eastAsia="Times New Roman" w:hAnsi="Droid Sans" w:cs="Arial"/>
+          <w:color w:val="000000"/>
+        </w:rPr>
+        <w:t>: a dash that for some reason was not part of the punctuation list used</w:t>
+      </w:r>
+    </w:p>
+    <w:p>
+      <w:pPr>
+        <w:pStyle w:val="ListParagraph"/>
+        <w:numPr>
+          <w:ilvl w:val="2"/>
+          <w:numId w:val="21"/>
+        </w:numPr>
+        <w:spacing w:after="0" w:line="240" w:lineRule="auto"/>
+        <w:rPr>
+          <w:rFonts w:ascii="Droid Sans" w:eastAsia="Times New Roman" w:hAnsi="Droid Sans" w:cs="Arial"/>
+          <w:color w:val="000000"/>
+        </w:rPr>
+      </w:pPr>
+      <w:r>
+        <w:rPr>
+          <w:rFonts w:ascii="Droid Sans" w:eastAsia="Times New Roman" w:hAnsi="Droid Sans" w:cs="Arial"/>
+          <w:color w:val="000000"/>
+        </w:rPr>
+        <w:lastRenderedPageBreak/>
+        <w:t>u'\xa0'</w:t>
+      </w:r>
+      <w:r>
+        <w:rPr>
+          <w:rFonts w:ascii="Droid Sans" w:eastAsia="Times New Roman" w:hAnsi="Droid Sans" w:cs="Arial"/>
+          <w:color w:val="000000"/>
+        </w:rPr>
+        <w:t>: a Unicode space character that was not removed during standard whitespace removal</w:t>
+      </w:r>
+    </w:p>
+    <w:p>
+      <w:pPr>
+        <w:pStyle w:val="ListParagraph"/>
+        <w:numPr>
+          <w:ilvl w:val="1"/>
+          <w:numId w:val="21"/>
+        </w:numPr>
+        <w:spacing w:after="0" w:line="240" w:lineRule="auto"/>
+        <w:rPr>
+          <w:rFonts w:ascii="Droid Sans" w:eastAsia="Times New Roman" w:hAnsi="Droid Sans" w:cs="Arial"/>
+          <w:color w:val="000000"/>
+        </w:rPr>
+      </w:pPr>
+      <w:r>
+        <w:rPr>
+          <w:rFonts w:ascii="Droid Sans" w:eastAsia="Times New Roman" w:hAnsi="Droid Sans" w:cs="Arial"/>
+          <w:color w:val="000000"/>
+        </w:rPr>
+        <w:t>Character counts were calculated for each study session and validated against my hand written counts.  During this important data entry validation process I found and corrected a couple problems.</w:t>
+      </w:r>
+    </w:p>
+    <w:p>
+      <w:pPr>
+        <w:pStyle w:val="ListParagraph"/>
+        <w:numPr>
+          <w:ilvl w:val="2"/>
+          <w:numId w:val="21"/>
+        </w:numPr>
+        <w:spacing w:after="0" w:line="240" w:lineRule="auto"/>
+        <w:rPr>
+          <w:rFonts w:ascii="Droid Sans" w:eastAsia="Times New Roman" w:hAnsi="Droid Sans" w:cs="Arial"/>
+          <w:color w:val="000000"/>
+        </w:rPr>
+      </w:pPr>
+      <w:r>
+        <w:rPr>
+          <w:rFonts w:ascii="Droid Sans" w:eastAsia="Times New Roman" w:hAnsi="Droid Sans" w:cs="Arial"/>
+          <w:color w:val="000000"/>
+        </w:rPr>
+        <w:t>There were records where I accidentally copied some of the text into the wrong day (e.g. I actually read more text the first day, but accidentally copied some of the text into the second day).  These were easy to find because the differences between the python counts and hand counts were equal and opposite (e.g. -13 and +13) on days right next to each other)</w:t>
+      </w:r>
+    </w:p>
+    <w:p>
+      <w:pPr>
+        <w:pStyle w:val="ListParagraph"/>
+        <w:numPr>
+          <w:ilvl w:val="2"/>
+          <w:numId w:val="21"/>
+        </w:numPr>
+        <w:spacing w:after="0" w:line="240" w:lineRule="auto"/>
+        <w:rPr>
+          <w:rFonts w:ascii="Droid Sans" w:eastAsia="Times New Roman" w:hAnsi="Droid Sans" w:cs="Arial"/>
+          <w:color w:val="000000"/>
+        </w:rPr>
+      </w:pPr>
+      <w:r>
+        <w:rPr>
+          <w:rFonts w:ascii="Droid Sans" w:eastAsia="Times New Roman" w:hAnsi="Droid Sans" w:cs="Arial"/>
+          <w:color w:val="000000"/>
+        </w:rPr>
+        <w:t>As I checked other records where the python counts and hand counts didn’t match, I found the extra characters in 2.c above and modified the python code to remove them</w:t>
+      </w:r>
+    </w:p>
+    <w:p>
+      <w:pPr>
+        <w:pStyle w:val="ListParagraph"/>
+        <w:numPr>
+          <w:ilvl w:val="2"/>
+          <w:numId w:val="21"/>
+        </w:numPr>
+        <w:spacing w:after="0" w:line="240" w:lineRule="auto"/>
+        <w:rPr>
+          <w:rFonts w:ascii="Droid Sans" w:eastAsia="Times New Roman" w:hAnsi="Droid Sans" w:cs="Arial"/>
+          <w:color w:val="000000"/>
+        </w:rPr>
+      </w:pPr>
+      <w:r>
+        <w:rPr>
+          <w:rFonts w:ascii="Droid Sans" w:eastAsia="Times New Roman" w:hAnsi="Droid Sans" w:cs="Arial"/>
+          <w:color w:val="000000"/>
+        </w:rPr>
+        <w:t xml:space="preserve">I was not able to remove all of the differences between the 2 because, as it turns out, I don’t count large numbers very well by hand.  I double checked many of my manual counts and found that my original manual count was wrong and the python count was right.  Below is a chart summarizing the discrepancies between the final python character count and the original manual </w:t>
+      </w:r>
+      <w:proofErr w:type="gramStart"/>
+      <w:r>
+        <w:rPr>
+          <w:rFonts w:ascii="Droid Sans" w:eastAsia="Times New Roman" w:hAnsi="Droid Sans" w:cs="Arial"/>
+          <w:color w:val="000000"/>
+        </w:rPr>
+        <w:t>count.</w:t>
+      </w:r>
+      <w:proofErr w:type="gramEnd"/>
+      <w:r>
+        <w:rPr>
+          <w:rFonts w:ascii="Droid Sans" w:eastAsia="Times New Roman" w:hAnsi="Droid Sans" w:cs="Arial"/>
+          <w:color w:val="000000"/>
+        </w:rPr>
+        <w:t xml:space="preserve">  You can see that there are a couple days where the count was very off.  I had a habit of counting by 50’s and at times I accidentally lost track of how many groups of 50 I had counted.  You can see on the right portion of the chart that I had a bias of assuming I had read more than I actually had.</w:t>
+      </w:r>
+    </w:p>
+    <w:p>
+      <w:pPr>
+        <w:spacing w:after="0" w:line="240" w:lineRule="auto"/>
+        <w:jc w:val="center"/>
+        <w:rPr>
+          <w:rFonts w:ascii="Droid Sans" w:eastAsia="Times New Roman" w:hAnsi="Droid Sans" w:cs="Arial"/>
+          <w:color w:val="000000"/>
+        </w:rPr>
+      </w:pPr>
+      <w:r>
+        <w:rPr>
+          <w:noProof/>
+        </w:rPr>
+        <w:drawing>
+          <wp:inline distT="0" distB="0" distL="0" distR="0" wp14:anchorId="7B7F2C7D" wp14:editId="58DAB3CA">
+            <wp:extent cx="5077707" cy="3416060"/>
+            <wp:effectExtent l="0" t="0" r="8890" b="0"/>
+            <wp:docPr id="1" name="Picture 1"/>
+            <wp:cNvGraphicFramePr>
+              <a:graphicFrameLocks xmlns:a="http://schemas.openxmlformats.org/drawingml/2006/main" noChangeAspect="1"/>
+            </wp:cNvGraphicFramePr>
+            <a:graphic xmlns:a="http://schemas.openxmlformats.org/drawingml/2006/main">
+              <a:graphicData uri="http://schemas.openxmlformats.org/drawingml/2006/picture">
+                <pic:pic xmlns:pic="http://schemas.openxmlformats.org/drawingml/2006/picture">
+                  <pic:nvPicPr>
+                    <pic:cNvPr id="0" name=""/>
+                    <pic:cNvPicPr/>
+                  </pic:nvPicPr>
+                  <pic:blipFill>
+                    <a:blip r:embed="rId14"/>
+                    <a:stretch>
+                      <a:fillRect/>
+                    </a:stretch>
+                  </pic:blipFill>
+                  <pic:spPr>
+                    <a:xfrm>
+                      <a:off x="0" y="0"/>
                       <a:ext cx="5084890" cy="3420892"/>
                     </a:xfrm>
                     <a:prstGeom prst="rect">
@@ -4580,6 +4212,55 @@
       <w:pPr>
         <w:spacing w:after="0" w:line="240" w:lineRule="auto"/>
         <w:rPr>
+          <w:rFonts w:ascii="Droid Sans" w:eastAsia="Times New Roman" w:hAnsi="Droid Sans" w:cs="Arial"/>
+          <w:color w:val="000000"/>
+        </w:rPr>
+      </w:pPr>
+      <w:r>
+        <w:rPr>
+          <w:noProof/>
+        </w:rPr>
+        <w:drawing>
+          <wp:inline distT="0" distB="0" distL="0" distR="0" wp14:anchorId="2871EE50" wp14:editId="0FBEF2A6">
+            <wp:extent cx="5943600" cy="4460240"/>
+            <wp:effectExtent l="0" t="0" r="0" b="0"/>
+            <wp:docPr id="6" name="Picture 6"/>
+            <wp:cNvGraphicFramePr>
+              <a:graphicFrameLocks xmlns:a="http://schemas.openxmlformats.org/drawingml/2006/main" noChangeAspect="1"/>
+            </wp:cNvGraphicFramePr>
+            <a:graphic xmlns:a="http://schemas.openxmlformats.org/drawingml/2006/main">
+              <a:graphicData uri="http://schemas.openxmlformats.org/drawingml/2006/picture">
+                <pic:pic xmlns:pic="http://schemas.openxmlformats.org/drawingml/2006/picture">
+                  <pic:nvPicPr>
+                    <pic:cNvPr id="0" name=""/>
+                    <pic:cNvPicPr/>
+                  </pic:nvPicPr>
+                  <pic:blipFill>
+                    <a:blip r:embed="rId15"/>
+                    <a:stretch>
+                      <a:fillRect/>
+                    </a:stretch>
+                  </pic:blipFill>
+                  <pic:spPr>
+                    <a:xfrm>
+                      <a:off x="0" y="0"/>
+                      <a:ext cx="5943600" cy="4460240"/>
+                    </a:xfrm>
+                    <a:prstGeom prst="rect">
+                      <a:avLst/>
+                    </a:prstGeom>
+                  </pic:spPr>
+                </pic:pic>
+              </a:graphicData>
+            </a:graphic>
+          </wp:inline>
+        </w:drawing>
+      </w:r>
+    </w:p>
+    <w:p>
+      <w:pPr>
+        <w:spacing w:after="0" w:line="240" w:lineRule="auto"/>
+        <w:rPr>
           <w:rFonts w:ascii="Arial" w:eastAsia="Times New Roman" w:hAnsi="Arial" w:cs="Arial"/>
           <w:color w:val="000000"/>
         </w:rPr>
@@ -4627,6 +4308,7 @@
           <w:iCs/>
           <w:color w:val="000000"/>
         </w:rPr>
+        <w:lastRenderedPageBreak/>
         <w:t>Is it made clear how the algorithms and techniques were implemented with the given datasets or input data?</w:t>
       </w:r>
     </w:p>
@@ -4731,8 +4413,6 @@
         </w:rPr>
         <w:t xml:space="preserve"> when writing this section:</w:t>
       </w:r>
-      <w:bookmarkStart w:id="0" w:name="_GoBack"/>
-      <w:bookmarkEnd w:id="0"/>
     </w:p>
     <w:p>
       <w:pPr>
@@ -4897,7 +4577,6 @@
           <w:sz w:val="24"/>
           <w:szCs w:val="24"/>
         </w:rPr>
-        <w:lastRenderedPageBreak/>
         <w:t>Model Evaluation and Validation</w:t>
       </w:r>
     </w:p>
@@ -5187,6 +4866,7 @@
           <w:sz w:val="40"/>
           <w:szCs w:val="40"/>
         </w:rPr>
+        <w:lastRenderedPageBreak/>
         <w:t>Conclusion</w:t>
       </w:r>
     </w:p>
@@ -5398,15 +5078,7 @@
           <w:rFonts w:ascii="Droid Sans" w:eastAsia="Times New Roman" w:hAnsi="Droid Sans" w:cs="Arial"/>
           <w:color w:val="000000"/>
         </w:rPr>
-        <w:t xml:space="preserve">In this section, you will summarize the entire end-to-end problem solution and discuss one or two particular aspects of the project you found interesting or difficult. You are expected to reflect on the </w:t>
-      </w:r>
-      <w:r>
-        <w:rPr>
-          <w:rFonts w:ascii="Droid Sans" w:eastAsia="Times New Roman" w:hAnsi="Droid Sans" w:cs="Arial"/>
-          <w:color w:val="000000"/>
-        </w:rPr>
-        <w:lastRenderedPageBreak/>
-        <w:t xml:space="preserve">project as a whole to show that you have a firm understanding of the entire process employed in your work. Questions to ask </w:t>
+        <w:t xml:space="preserve">In this section, you will summarize the entire end-to-end problem solution and discuss one or two particular aspects of the project you found interesting or difficult. You are expected to reflect on the project as a whole to show that you have a firm understanding of the entire process employed in your work. Questions to ask </w:t>
       </w:r>
       <w:proofErr w:type="gramStart"/>
       <w:r>
@@ -5543,6 +5215,113 @@
       <w:pPr>
         <w:spacing w:after="0" w:line="240" w:lineRule="auto"/>
         <w:rPr>
+          <w:rFonts w:ascii="Droid Sans" w:eastAsia="Times New Roman" w:hAnsi="Droid Sans" w:cs="Arial"/>
+          <w:color w:val="000000"/>
+        </w:rPr>
+      </w:pPr>
+      <w:r>
+        <w:rPr>
+          <w:rFonts w:ascii="Droid Sans" w:eastAsia="Times New Roman" w:hAnsi="Droid Sans" w:cs="Arial"/>
+          <w:color w:val="000000"/>
+        </w:rPr>
+        <w:t>Further improvements:</w:t>
+      </w:r>
+    </w:p>
+    <w:p>
+      <w:pPr>
+        <w:pStyle w:val="ListParagraph"/>
+        <w:numPr>
+          <w:ilvl w:val="0"/>
+          <w:numId w:val="22"/>
+        </w:numPr>
+        <w:spacing w:after="0" w:line="240" w:lineRule="auto"/>
+        <w:rPr>
+          <w:rFonts w:ascii="Droid Sans" w:eastAsia="Times New Roman" w:hAnsi="Droid Sans" w:cs="Arial"/>
+          <w:color w:val="000000"/>
+        </w:rPr>
+      </w:pPr>
+      <w:r>
+        <w:rPr>
+          <w:rFonts w:ascii="Droid Sans" w:eastAsia="Times New Roman" w:hAnsi="Droid Sans" w:cs="Arial"/>
+          <w:color w:val="000000"/>
+        </w:rPr>
+        <w:t>Group characters by radicals and give memorizing complexity score?</w:t>
+      </w:r>
+    </w:p>
+    <w:p>
+      <w:pPr>
+        <w:pStyle w:val="ListParagraph"/>
+        <w:numPr>
+          <w:ilvl w:val="0"/>
+          <w:numId w:val="22"/>
+        </w:numPr>
+        <w:spacing w:after="0" w:line="240" w:lineRule="auto"/>
+        <w:rPr>
+          <w:rFonts w:ascii="Droid Sans" w:eastAsia="Times New Roman" w:hAnsi="Droid Sans" w:cs="Arial"/>
+          <w:color w:val="000000"/>
+        </w:rPr>
+      </w:pPr>
+      <w:r>
+        <w:rPr>
+          <w:rFonts w:ascii="Droid Sans" w:eastAsia="Times New Roman" w:hAnsi="Droid Sans" w:cs="Arial"/>
+          <w:color w:val="000000"/>
+        </w:rPr>
+        <w:t>N-grams for common combinations of 2+ character words</w:t>
+      </w:r>
+      <w:r>
+        <w:rPr>
+          <w:rFonts w:ascii="Droid Sans" w:eastAsia="Times New Roman" w:hAnsi="Droid Sans" w:cs="Arial"/>
+          <w:color w:val="000000"/>
+        </w:rPr>
+        <w:t xml:space="preserve"> (word association mining &amp; analysis)</w:t>
+      </w:r>
+    </w:p>
+    <w:p>
+      <w:pPr>
+        <w:pStyle w:val="ListParagraph"/>
+        <w:numPr>
+          <w:ilvl w:val="0"/>
+          <w:numId w:val="22"/>
+        </w:numPr>
+        <w:spacing w:after="0" w:line="240" w:lineRule="auto"/>
+        <w:rPr>
+          <w:rFonts w:ascii="Droid Sans" w:eastAsia="Times New Roman" w:hAnsi="Droid Sans" w:cs="Arial"/>
+          <w:color w:val="000000"/>
+        </w:rPr>
+      </w:pPr>
+      <w:r>
+        <w:rPr>
+          <w:rFonts w:ascii="Droid Sans" w:eastAsia="Times New Roman" w:hAnsi="Droid Sans" w:cs="Arial"/>
+          <w:color w:val="000000"/>
+        </w:rPr>
+        <w:t>Part of speech tagging?</w:t>
+      </w:r>
+    </w:p>
+    <w:p>
+      <w:pPr>
+        <w:pStyle w:val="ListParagraph"/>
+        <w:numPr>
+          <w:ilvl w:val="0"/>
+          <w:numId w:val="22"/>
+        </w:numPr>
+        <w:spacing w:after="0" w:line="240" w:lineRule="auto"/>
+        <w:rPr>
+          <w:rFonts w:ascii="Droid Sans" w:eastAsia="Times New Roman" w:hAnsi="Droid Sans" w:cs="Arial"/>
+          <w:color w:val="000000"/>
+        </w:rPr>
+      </w:pPr>
+      <w:r>
+        <w:rPr>
+          <w:rFonts w:ascii="Droid Sans" w:eastAsia="Times New Roman" w:hAnsi="Droid Sans" w:cs="Arial"/>
+          <w:color w:val="000000"/>
+        </w:rPr>
+        <w:t>Use Entropy calculation as predictor?</w:t>
+      </w:r>
+    </w:p>
+    <w:p>
+      <w:pPr>
+        <w:spacing w:after="0" w:line="240" w:lineRule="auto"/>
+        <w:rPr>
           <w:rFonts w:ascii="Arial" w:eastAsia="Times New Roman" w:hAnsi="Arial" w:cs="Arial"/>
           <w:color w:val="000000"/>
         </w:rPr>
@@ -5655,6 +5434,7 @@
           <w:sz w:val="30"/>
           <w:szCs w:val="30"/>
         </w:rPr>
+        <w:lastRenderedPageBreak/>
         <w:t>Before submitting your report, ask yourself…</w:t>
       </w:r>
     </w:p>
@@ -8703,6 +8483,119 @@
       <w:rPr>
         <w:rFonts w:ascii="Wingdings" w:hAnsi="Wingdings" w:hint="default"/>
         <w:sz w:val="20"/>
+      </w:rPr>
+    </w:lvl>
+  </w:abstractNum>
+  <w:abstractNum w:abstractNumId="21">
+    <w:nsid w:val="7E4166C4"/>
+    <w:multiLevelType w:val="hybridMultilevel"/>
+    <w:tmpl w:val="822A126A"/>
+    <w:lvl w:ilvl="0" w:tplc="04090001">
+      <w:start w:val="1"/>
+      <w:numFmt w:val="bullet"/>
+      <w:lvlText w:val=""/>
+      <w:lvlJc w:val="left"/>
+      <w:pPr>
+        <w:ind w:left="720" w:hanging="360"/>
+      </w:pPr>
+      <w:rPr>
+        <w:rFonts w:ascii="Symbol" w:hAnsi="Symbol" w:hint="default"/>
+      </w:rPr>
+    </w:lvl>
+    <w:lvl w:ilvl="1" w:tplc="04090003" w:tentative="1">
+      <w:start w:val="1"/>
+      <w:numFmt w:val="bullet"/>
+      <w:lvlText w:val="o"/>
+      <w:lvlJc w:val="left"/>
+      <w:pPr>
+        <w:ind w:left="1440" w:hanging="360"/>
+      </w:pPr>
+      <w:rPr>
+        <w:rFonts w:ascii="Courier New" w:hAnsi="Courier New" w:cs="Courier New" w:hint="default"/>
+      </w:rPr>
+    </w:lvl>
+    <w:lvl w:ilvl="2" w:tplc="04090005" w:tentative="1">
+      <w:start w:val="1"/>
+      <w:numFmt w:val="bullet"/>
+      <w:lvlText w:val=""/>
+      <w:lvlJc w:val="left"/>
+      <w:pPr>
+        <w:ind w:left="2160" w:hanging="360"/>
+      </w:pPr>
+      <w:rPr>
+        <w:rFonts w:ascii="Wingdings" w:hAnsi="Wingdings" w:hint="default"/>
+      </w:rPr>
+    </w:lvl>
+    <w:lvl w:ilvl="3" w:tplc="04090001" w:tentative="1">
+      <w:start w:val="1"/>
+      <w:numFmt w:val="bullet"/>
+      <w:lvlText w:val=""/>
+      <w:lvlJc w:val="left"/>
+      <w:pPr>
+        <w:ind w:left="2880" w:hanging="360"/>
+      </w:pPr>
+      <w:rPr>
+        <w:rFonts w:ascii="Symbol" w:hAnsi="Symbol" w:hint="default"/>
+      </w:rPr>
+    </w:lvl>
+    <w:lvl w:ilvl="4" w:tplc="04090003" w:tentative="1">
+      <w:start w:val="1"/>
+      <w:numFmt w:val="bullet"/>
+      <w:lvlText w:val="o"/>
+      <w:lvlJc w:val="left"/>
+      <w:pPr>
+        <w:ind w:left="3600" w:hanging="360"/>
+      </w:pPr>
+      <w:rPr>
+        <w:rFonts w:ascii="Courier New" w:hAnsi="Courier New" w:cs="Courier New" w:hint="default"/>
+      </w:rPr>
+    </w:lvl>
+    <w:lvl w:ilvl="5" w:tplc="04090005" w:tentative="1">
+      <w:start w:val="1"/>
+      <w:numFmt w:val="bullet"/>
+      <w:lvlText w:val=""/>
+      <w:lvlJc w:val="left"/>
+      <w:pPr>
+        <w:ind w:left="4320" w:hanging="360"/>
+      </w:pPr>
+      <w:rPr>
+        <w:rFonts w:ascii="Wingdings" w:hAnsi="Wingdings" w:hint="default"/>
+      </w:rPr>
+    </w:lvl>
+    <w:lvl w:ilvl="6" w:tplc="04090001" w:tentative="1">
+      <w:start w:val="1"/>
+      <w:numFmt w:val="bullet"/>
+      <w:lvlText w:val=""/>
+      <w:lvlJc w:val="left"/>
+      <w:pPr>
+        <w:ind w:left="5040" w:hanging="360"/>
+      </w:pPr>
+      <w:rPr>
+        <w:rFonts w:ascii="Symbol" w:hAnsi="Symbol" w:hint="default"/>
+      </w:rPr>
+    </w:lvl>
+    <w:lvl w:ilvl="7" w:tplc="04090003" w:tentative="1">
+      <w:start w:val="1"/>
+      <w:numFmt w:val="bullet"/>
+      <w:lvlText w:val="o"/>
+      <w:lvlJc w:val="left"/>
+      <w:pPr>
+        <w:ind w:left="5760" w:hanging="360"/>
+      </w:pPr>
+      <w:rPr>
+        <w:rFonts w:ascii="Courier New" w:hAnsi="Courier New" w:cs="Courier New" w:hint="default"/>
+      </w:rPr>
+    </w:lvl>
+    <w:lvl w:ilvl="8" w:tplc="04090005" w:tentative="1">
+      <w:start w:val="1"/>
+      <w:numFmt w:val="bullet"/>
+      <w:lvlText w:val=""/>
+      <w:lvlJc w:val="left"/>
+      <w:pPr>
+        <w:ind w:left="6480" w:hanging="360"/>
+      </w:pPr>
+      <w:rPr>
+        <w:rFonts w:ascii="Wingdings" w:hAnsi="Wingdings" w:hint="default"/>
       </w:rPr>
     </w:lvl>
   </w:abstractNum>
@@ -8768,6 +8661,9 @@
   </w:num>
   <w:num w:numId="21">
     <w:abstractNumId w:val="8"/>
+  </w:num>
+  <w:num w:numId="22">
+    <w:abstractNumId w:val="21"/>
   </w:num>
 </w:numbering>
 </file>
@@ -8974,7 +8870,6 @@
   <w:style w:type="character" w:default="1" w:styleId="DefaultParagraphFont">
     <w:name w:val="Default Paragraph Font"/>
     <w:uiPriority w:val="1"/>
-    <w:semiHidden/>
     <w:unhideWhenUsed/>
   </w:style>
   <w:style w:type="table" w:default="1" w:styleId="TableNormal">
@@ -9377,7 +9272,6 @@
   <w:style w:type="character" w:default="1" w:styleId="DefaultParagraphFont">
     <w:name w:val="Default Paragraph Font"/>
     <w:uiPriority w:val="1"/>
-    <w:semiHidden/>
     <w:unhideWhenUsed/>
   </w:style>
   <w:style w:type="table" w:default="1" w:styleId="TableNormal">

</xml_diff>

<commit_message>
chore: Put finishing touches on Chinese Log code/report
</commit_message>
<xml_diff>
--- a/Chinese_Learning/Capstone Project Report.docx
+++ b/Chinese_Learning/Capstone Project Report.docx
@@ -155,7 +155,16 @@
                 <w:sz w:val="24"/>
                 <w:szCs w:val="24"/>
               </w:rPr>
-              <w:t>April 26</w:t>
+              <w:t xml:space="preserve">April </w:t>
+            </w:r>
+            <w:r>
+              <w:rPr>
+                <w:rFonts w:ascii="Droid Sans" w:eastAsia="Times New Roman" w:hAnsi="Droid Sans" w:cs="Arial"/>
+                <w:color w:val="000000"/>
+                <w:sz w:val="24"/>
+                <w:szCs w:val="24"/>
+              </w:rPr>
+              <w:t>28</w:t>
             </w:r>
             <w:r>
               <w:rPr>
@@ -7256,14 +7265,7 @@
           <w:rFonts w:ascii="Droid Sans" w:eastAsia="Times New Roman" w:hAnsi="Droid Sans" w:cs="Arial"/>
           <w:color w:val="000000"/>
         </w:rPr>
-        <w:t xml:space="preserve"> </w:t>
-      </w:r>
-      <w:r>
-        <w:rPr>
-          <w:rFonts w:ascii="Droid Sans" w:eastAsia="Times New Roman" w:hAnsi="Droid Sans" w:cs="Arial"/>
-          <w:color w:val="000000"/>
-        </w:rPr>
-        <w:t>(see feature_creation.py for details)</w:t>
+        <w:t xml:space="preserve"> (see feature_creation.py for details)</w:t>
       </w:r>
     </w:p>
     <w:p>
@@ -7368,28 +7370,7 @@
           <w:rFonts w:ascii="Droid Sans" w:eastAsia="Times New Roman" w:hAnsi="Droid Sans" w:cs="Arial"/>
           <w:color w:val="000000"/>
         </w:rPr>
-        <w:t xml:space="preserve"> </w:t>
-      </w:r>
-      <w:r>
-        <w:rPr>
-          <w:rFonts w:ascii="Droid Sans" w:eastAsia="Times New Roman" w:hAnsi="Droid Sans" w:cs="Arial"/>
-          <w:color w:val="000000"/>
-        </w:rPr>
-        <w:t xml:space="preserve">(see </w:t>
-      </w:r>
-      <w:r>
-        <w:rPr>
-          <w:rFonts w:ascii="Droid Sans" w:eastAsia="Times New Roman" w:hAnsi="Droid Sans" w:cs="Arial"/>
-          <w:color w:val="000000"/>
-        </w:rPr>
-        <w:t>f</w:t>
-      </w:r>
-      <w:r>
-        <w:rPr>
-          <w:rFonts w:ascii="Droid Sans" w:eastAsia="Times New Roman" w:hAnsi="Droid Sans" w:cs="Arial"/>
-          <w:color w:val="000000"/>
-        </w:rPr>
-        <w:t>eature_creation.py for details)</w:t>
+        <w:t xml:space="preserve"> (see feature_creation.py for details)</w:t>
       </w:r>
     </w:p>
     <w:p>
@@ -8560,7 +8541,6 @@
           <w:color w:val="000000"/>
         </w:rPr>
       </w:pPr>
-      <w:bookmarkStart w:id="0" w:name="_GoBack"/>
       <w:r>
         <w:rPr>
           <w:rFonts w:ascii="Droid Sans" w:eastAsia="Times New Roman" w:hAnsi="Droid Sans" w:cs="Arial"/>
@@ -8568,10 +8548,10 @@
           <w:color w:val="000000"/>
         </w:rPr>
         <w:drawing>
-          <wp:inline distT="0" distB="0" distL="0" distR="0" wp14:anchorId="7996BB42">
-            <wp:extent cx="4200155" cy="3152775"/>
-            <wp:effectExtent l="0" t="0" r="0" b="0"/>
-            <wp:docPr id="4" name="Picture 4"/>
+          <wp:inline distT="0" distB="0" distL="0" distR="0" wp14:anchorId="5A12CF4A">
+            <wp:extent cx="4867275" cy="3653537"/>
+            <wp:effectExtent l="0" t="0" r="0" b="4445"/>
+            <wp:docPr id="5" name="Picture 5"/>
             <wp:cNvGraphicFramePr>
               <a:graphicFrameLocks xmlns:a="http://schemas.openxmlformats.org/drawingml/2006/main" noChangeAspect="1"/>
             </wp:cNvGraphicFramePr>
@@ -8600,7 +8580,7 @@
                   <pic:spPr bwMode="auto">
                     <a:xfrm>
                       <a:off x="0" y="0"/>
-                      <a:ext cx="4200155" cy="3152775"/>
+                      <a:ext cx="4873937" cy="3658538"/>
                     </a:xfrm>
                     <a:prstGeom prst="rect">
                       <a:avLst/>
@@ -8613,7 +8593,6 @@
           </wp:inline>
         </w:drawing>
       </w:r>
-      <w:bookmarkEnd w:id="0"/>
     </w:p>
     <w:p>
       <w:pPr>
@@ -8734,7 +8713,15 @@
           <w:rFonts w:ascii="Droid Sans" w:eastAsia="Times New Roman" w:hAnsi="Droid Sans" w:cs="Arial"/>
           <w:color w:val="000000"/>
         </w:rPr>
-        <w:t xml:space="preserve"> (the number of random decision trees in the model), the cross-validated MSE improved.  This makes sense because the randomness and averaging helps the model to generalize better.  After a while though, increasing this number just increased the processing time without much MSE improvement.  I also noticed that increasing the allowable </w:t>
+        <w:t xml:space="preserve"> (the number of random decision trees in </w:t>
+      </w:r>
+      <w:r>
+        <w:rPr>
+          <w:rFonts w:ascii="Droid Sans" w:eastAsia="Times New Roman" w:hAnsi="Droid Sans" w:cs="Arial"/>
+          <w:color w:val="000000"/>
+        </w:rPr>
+        <w:lastRenderedPageBreak/>
+        <w:t xml:space="preserve">the model), the cross-validated MSE improved.  This makes sense because the randomness and averaging helps the model to generalize better.  After a while though, increasing this number just increased the processing time without much MSE improvement.  I also noticed that increasing the allowable </w:t>
       </w:r>
       <w:proofErr w:type="spellStart"/>
       <w:r>
@@ -8750,15 +8737,7 @@
           <w:rFonts w:ascii="Droid Sans" w:eastAsia="Times New Roman" w:hAnsi="Droid Sans" w:cs="Arial"/>
           <w:color w:val="000000"/>
         </w:rPr>
-        <w:t xml:space="preserve"> </w:t>
-      </w:r>
-      <w:r>
-        <w:rPr>
-          <w:rFonts w:ascii="Droid Sans" w:eastAsia="Times New Roman" w:hAnsi="Droid Sans" w:cs="Arial"/>
-          <w:color w:val="000000"/>
-        </w:rPr>
-        <w:lastRenderedPageBreak/>
-        <w:t xml:space="preserve">of the decision trees in the random forest improved MSE performance.  I even allowed the </w:t>
+        <w:t xml:space="preserve"> of the decision trees in the random forest improved MSE performance.  I even allowed the </w:t>
       </w:r>
       <w:proofErr w:type="spellStart"/>
       <w:r>
@@ -8788,7 +8767,14 @@
           <w:rFonts w:ascii="Droid Sans" w:eastAsia="Times New Roman" w:hAnsi="Droid Sans" w:cs="Arial"/>
           <w:color w:val="000000"/>
         </w:rPr>
-        <w:t xml:space="preserve"> trees with non-Boolean input features.  With continuous input data, a decision tree can split on the same input feature several times.  This </w:t>
+        <w:t xml:space="preserve"> trees with non-Boolean input features.  With continuous input data, a decision tree can split on the same input feature several times.  </w:t>
+      </w:r>
+      <w:r>
+        <w:rPr>
+          <w:rFonts w:ascii="Droid Sans" w:eastAsia="Times New Roman" w:hAnsi="Droid Sans" w:cs="Arial"/>
+          <w:color w:val="000000"/>
+        </w:rPr>
+        <w:t xml:space="preserve">This </w:t>
       </w:r>
       <w:proofErr w:type="spellStart"/>
       <w:r>
@@ -8804,14 +8790,28 @@
           <w:rFonts w:ascii="Droid Sans" w:eastAsia="Times New Roman" w:hAnsi="Droid Sans" w:cs="Arial"/>
           <w:color w:val="000000"/>
         </w:rPr>
-        <w:t xml:space="preserve"> parameter also had diminishing returns as I increased it.  In the end, the final model performance had mean 10-fold cross-validated MSE of 0.0297; this </w:t>
-      </w:r>
-      <w:r>
-        <w:rPr>
-          <w:rFonts w:ascii="Droid Sans" w:eastAsia="Times New Roman" w:hAnsi="Droid Sans" w:cs="Arial"/>
-          <w:color w:val="000000"/>
-        </w:rPr>
-        <w:t>represents a 71</w:t>
+        <w:t xml:space="preserve"> parameter also had diminishing returns as I increased it.  In the end, the final model performance had mean 10-fold cross-validated MSE </w:t>
+      </w:r>
+      <w:r>
+        <w:rPr>
+          <w:rFonts w:ascii="Droid Sans" w:eastAsia="Times New Roman" w:hAnsi="Droid Sans" w:cs="Arial"/>
+          <w:color w:val="000000"/>
+        </w:rPr>
+        <w:t>of 0.0223</w:t>
+      </w:r>
+      <w:r>
+        <w:rPr>
+          <w:rFonts w:ascii="Droid Sans" w:eastAsia="Times New Roman" w:hAnsi="Droid Sans" w:cs="Arial"/>
+          <w:color w:val="000000"/>
+        </w:rPr>
+        <w:t xml:space="preserve">; this </w:t>
+      </w:r>
+      <w:r>
+        <w:rPr>
+          <w:rFonts w:ascii="Droid Sans" w:eastAsia="Times New Roman" w:hAnsi="Droid Sans" w:cs="Arial"/>
+          <w:color w:val="000000"/>
+        </w:rPr>
+        <w:t>represents a 78</w:t>
       </w:r>
       <w:r>
         <w:rPr>
@@ -9591,21 +9591,42 @@
           <w:rFonts w:ascii="Droid Sans" w:eastAsia="Times New Roman" w:hAnsi="Droid Sans" w:cs="Arial"/>
           <w:color w:val="000000"/>
         </w:rPr>
-        <w:t>The final model had a mean 10-fold cross-valid</w:t>
-      </w:r>
-      <w:r>
-        <w:rPr>
-          <w:rFonts w:ascii="Droid Sans" w:eastAsia="Times New Roman" w:hAnsi="Droid Sans" w:cs="Arial"/>
-          <w:color w:val="000000"/>
-        </w:rPr>
-        <w:t>ated MSE of .0297, which is a 71</w:t>
-      </w:r>
-      <w:r>
-        <w:rPr>
-          <w:rFonts w:ascii="Droid Sans" w:eastAsia="Times New Roman" w:hAnsi="Droid Sans" w:cs="Arial"/>
-          <w:color w:val="000000"/>
-        </w:rPr>
-        <w:t>% reduction in MSE over the baseline model.  This suggests that the model is aligning with the expected final solution.  When this same model was used on the ‘unseen’ test set, it had a MSE of 0.0337.  This is not as good as the training set performance, but that is somewhat expected.  This result still shows that the model generalizes well on unseen data.  This can be seen in the chart below where the raw test set data is plotted against the best fit model prediction.</w:t>
+        <w:t xml:space="preserve">The final model had a mean 10-fold </w:t>
+      </w:r>
+      <w:r>
+        <w:rPr>
+          <w:rFonts w:ascii="Droid Sans" w:eastAsia="Times New Roman" w:hAnsi="Droid Sans" w:cs="Arial"/>
+          <w:color w:val="000000"/>
+        </w:rPr>
+        <w:t>cross-valid</w:t>
+      </w:r>
+      <w:r>
+        <w:rPr>
+          <w:rFonts w:ascii="Droid Sans" w:eastAsia="Times New Roman" w:hAnsi="Droid Sans" w:cs="Arial"/>
+          <w:color w:val="000000"/>
+        </w:rPr>
+        <w:t>ated MSE of .</w:t>
+      </w:r>
+      <w:r>
+        <w:rPr>
+          <w:rFonts w:ascii="Droid Sans" w:eastAsia="Times New Roman" w:hAnsi="Droid Sans" w:cs="Arial"/>
+          <w:color w:val="000000"/>
+        </w:rPr>
+        <w:t>0223, which is a 78</w:t>
+      </w:r>
+      <w:r>
+        <w:rPr>
+          <w:rFonts w:ascii="Droid Sans" w:eastAsia="Times New Roman" w:hAnsi="Droid Sans" w:cs="Arial"/>
+          <w:color w:val="000000"/>
+        </w:rPr>
+        <w:t>% reduction in MSE</w:t>
+      </w:r>
+      <w:r>
+        <w:rPr>
+          <w:rFonts w:ascii="Droid Sans" w:eastAsia="Times New Roman" w:hAnsi="Droid Sans" w:cs="Arial"/>
+          <w:color w:val="000000"/>
+        </w:rPr>
+        <w:t xml:space="preserve"> over the baseline model.  This suggests that the model is aligning with the expected final solution.  When this same model was used on the ‘unseen’ test set, it had a MSE of 0.0337.  This is not as good as the training set performance, but that is somewhat expected.  This result still shows that the model generalizes well on unseen data.  This can be seen in the chart below where the raw test set data is plotted against the best fit model prediction.</w:t>
       </w:r>
     </w:p>
     <w:p>
@@ -9863,14 +9884,28 @@
           <w:rFonts w:ascii="Droid Sans" w:eastAsia="Times New Roman" w:hAnsi="Droid Sans" w:cs="Arial"/>
           <w:color w:val="000000"/>
         </w:rPr>
-        <w:t>rediction of reading speed by 71</w:t>
-      </w:r>
-      <w:r>
-        <w:rPr>
-          <w:rFonts w:ascii="Droid Sans" w:eastAsia="Times New Roman" w:hAnsi="Droid Sans" w:cs="Arial"/>
-          <w:color w:val="000000"/>
-        </w:rPr>
-        <w:t xml:space="preserve">% (see the discussion of how this was reached in the refinement section above).  However, this was measured on </w:t>
+        <w:t xml:space="preserve">rediction </w:t>
+      </w:r>
+      <w:r>
+        <w:rPr>
+          <w:rFonts w:ascii="Droid Sans" w:eastAsia="Times New Roman" w:hAnsi="Droid Sans" w:cs="Arial"/>
+          <w:color w:val="000000"/>
+        </w:rPr>
+        <w:t>of reading speed by 78</w:t>
+      </w:r>
+      <w:r>
+        <w:rPr>
+          <w:rFonts w:ascii="Droid Sans" w:eastAsia="Times New Roman" w:hAnsi="Droid Sans" w:cs="Arial"/>
+          <w:color w:val="000000"/>
+        </w:rPr>
+        <w:t>% (see the</w:t>
+      </w:r>
+      <w:r>
+        <w:rPr>
+          <w:rFonts w:ascii="Droid Sans" w:eastAsia="Times New Roman" w:hAnsi="Droid Sans" w:cs="Arial"/>
+          <w:color w:val="000000"/>
+        </w:rPr>
+        <w:t xml:space="preserve"> discussion of how this was reached in the refinement section above).  However, this was measured on </w:t>
       </w:r>
       <w:r>
         <w:rPr>
@@ -10035,6 +10070,7 @@
           <w:color w:val="000000"/>
         </w:rPr>
       </w:pPr>
+      <w:bookmarkStart w:id="0" w:name="_GoBack"/>
       <w:r>
         <w:rPr>
           <w:noProof/>
@@ -10075,6 +10111,7 @@
           </wp:inline>
         </w:drawing>
       </w:r>
+      <w:bookmarkEnd w:id="0"/>
     </w:p>
     <w:p>
       <w:pPr>
@@ -10274,6 +10311,7 @@
     <w:p>
       <w:pPr>
         <w:spacing w:after="0" w:line="240" w:lineRule="auto"/>
+        <w:jc w:val="center"/>
         <w:rPr>
           <w:rFonts w:ascii="Droid Sans" w:eastAsia="Times New Roman" w:hAnsi="Droid Sans" w:cs="Arial"/>
           <w:color w:val="000000"/>
@@ -10286,8 +10324,8 @@
         <w:lastRenderedPageBreak/>
         <w:drawing>
           <wp:inline distT="0" distB="0" distL="0" distR="0" wp14:anchorId="7D667A70" wp14:editId="1F903F83">
-            <wp:extent cx="5943600" cy="3122295"/>
-            <wp:effectExtent l="0" t="0" r="0" b="1905"/>
+            <wp:extent cx="5385140" cy="2828925"/>
+            <wp:effectExtent l="0" t="0" r="6350" b="0"/>
             <wp:docPr id="2" name="Picture 2"/>
             <wp:cNvGraphicFramePr>
               <a:graphicFrameLocks xmlns:a="http://schemas.openxmlformats.org/drawingml/2006/main" noChangeAspect="1"/>
@@ -10308,7 +10346,7 @@
                   <pic:spPr>
                     <a:xfrm>
                       <a:off x="0" y="0"/>
-                      <a:ext cx="5943600" cy="3122295"/>
+                      <a:ext cx="5389780" cy="2831363"/>
                     </a:xfrm>
                     <a:prstGeom prst="rect">
                       <a:avLst/>
@@ -10666,29 +10704,36 @@
           <w:rFonts w:ascii="Droid Sans" w:eastAsia="Times New Roman" w:hAnsi="Droid Sans" w:cs="Arial"/>
           <w:color w:val="000000"/>
         </w:rPr>
+        <w:t>Once the data was clean</w:t>
+      </w:r>
+      <w:r>
+        <w:rPr>
+          <w:rFonts w:ascii="Droid Sans" w:eastAsia="Times New Roman" w:hAnsi="Droid Sans" w:cs="Arial"/>
+          <w:color w:val="000000"/>
+        </w:rPr>
+        <w:t xml:space="preserve"> the challenge was creating features from the text data that would concisely summarize a feature of a given text.  I couldn’t just use a big matrix with counts of all of the characters in the text because the curse of dimensionality would have ruined my </w:t>
+      </w:r>
+      <w:r>
+        <w:rPr>
+          <w:rFonts w:ascii="Droid Sans" w:eastAsia="Times New Roman" w:hAnsi="Droid Sans" w:cs="Arial"/>
+          <w:color w:val="000000"/>
+        </w:rPr>
+        <w:t xml:space="preserve">cross-validated </w:t>
+      </w:r>
+      <w:r>
+        <w:rPr>
+          <w:rFonts w:ascii="Droid Sans" w:eastAsia="Times New Roman" w:hAnsi="Droid Sans" w:cs="Arial"/>
+          <w:color w:val="000000"/>
+        </w:rPr>
+        <w:t xml:space="preserve">MSE performance </w:t>
+      </w:r>
+      <w:r>
+        <w:rPr>
+          <w:rFonts w:ascii="Droid Sans" w:eastAsia="Times New Roman" w:hAnsi="Droid Sans" w:cs="Arial"/>
+          <w:color w:val="000000"/>
+        </w:rPr>
         <w:lastRenderedPageBreak/>
-        <w:t>Once the data was clean</w:t>
-      </w:r>
-      <w:r>
-        <w:rPr>
-          <w:rFonts w:ascii="Droid Sans" w:eastAsia="Times New Roman" w:hAnsi="Droid Sans" w:cs="Arial"/>
-          <w:color w:val="000000"/>
-        </w:rPr>
-        <w:t xml:space="preserve"> the challenge was creating features from the text data that would concisely summarize a feature of a given text.  I couldn’t just use a big matrix with counts of all of the characters in the text because the curse of dimensionality would have ruined my </w:t>
-      </w:r>
-      <w:r>
-        <w:rPr>
-          <w:rFonts w:ascii="Droid Sans" w:eastAsia="Times New Roman" w:hAnsi="Droid Sans" w:cs="Arial"/>
-          <w:color w:val="000000"/>
-        </w:rPr>
-        <w:t xml:space="preserve">cross-validated </w:t>
-      </w:r>
-      <w:r>
-        <w:rPr>
-          <w:rFonts w:ascii="Droid Sans" w:eastAsia="Times New Roman" w:hAnsi="Droid Sans" w:cs="Arial"/>
-          <w:color w:val="000000"/>
-        </w:rPr>
-        <w:t xml:space="preserve">MSE performance metric.  So I </w:t>
+        <w:t xml:space="preserve">metric.  So I </w:t>
       </w:r>
       <w:r>
         <w:rPr>
@@ -11061,14 +11106,7 @@
           <w:rFonts w:ascii="Droid Sans" w:eastAsia="Times New Roman" w:hAnsi="Droid Sans" w:cs="Arial"/>
           <w:color w:val="000000"/>
         </w:rPr>
-        <w:t>These n-grams might be better predictors of reading speed than the characters alone.</w:t>
-      </w:r>
-      <w:r>
-        <w:rPr>
-          <w:rFonts w:ascii="Droid Sans" w:eastAsia="Times New Roman" w:hAnsi="Droid Sans" w:cs="Arial"/>
-          <w:color w:val="000000"/>
-        </w:rPr>
-        <w:t xml:space="preserve">  </w:t>
+        <w:t xml:space="preserve">These n-grams might be better predictors of reading speed than the characters alone.  </w:t>
       </w:r>
       <w:r>
         <w:rPr>
@@ -11330,15 +11368,7 @@
           <w:rFonts w:ascii="Droid Sans" w:eastAsia="Times New Roman" w:hAnsi="Droid Sans" w:cs="Arial"/>
           <w:color w:val="000000"/>
         </w:rPr>
-        <w:t xml:space="preserve"> in my final project.  I have written a neural </w:t>
-      </w:r>
-      <w:r>
-        <w:rPr>
-          <w:rFonts w:ascii="Droid Sans" w:eastAsia="Times New Roman" w:hAnsi="Droid Sans" w:cs="Arial"/>
-          <w:color w:val="000000"/>
-        </w:rPr>
-        <w:lastRenderedPageBreak/>
-        <w:t xml:space="preserve">network algorithm by hand in my past, but didn’t see the benefit to doing that for this project when I already </w:t>
+        <w:t xml:space="preserve"> in my final project.  I have written a neural network algorithm by hand in my past, but didn’t see the benefit to doing that for this project when I already </w:t>
       </w:r>
       <w:r>
         <w:rPr>
@@ -15950,21 +15980,20 @@
           </w:tcPr>
           <w:p>
             <w:pPr>
-              <w:spacing w:after="0" w:line="240" w:lineRule="auto"/>
               <w:jc w:val="center"/>
               <w:rPr>
-                <w:rFonts w:ascii="Calibri" w:eastAsia="Times New Roman" w:hAnsi="Calibri" w:cs="Times New Roman"/>
+                <w:rFonts w:ascii="Calibri" w:hAnsi="Calibri"/>
                 <w:color w:val="000000"/>
                 <w:sz w:val="16"/>
               </w:rPr>
             </w:pPr>
             <w:r>
               <w:rPr>
-                <w:rFonts w:ascii="Calibri" w:eastAsia="Times New Roman" w:hAnsi="Calibri" w:cs="Times New Roman"/>
-                <w:color w:val="000000"/>
-                <w:sz w:val="16"/>
-              </w:rPr>
-              <w:t>0.0371</w:t>
+                <w:rFonts w:ascii="Calibri" w:hAnsi="Calibri"/>
+                <w:color w:val="000000"/>
+                <w:sz w:val="16"/>
+              </w:rPr>
+              <w:t>0.0355</w:t>
             </w:r>
           </w:p>
         </w:tc>
@@ -15996,7 +16025,7 @@
                 <w:color w:val="000000"/>
                 <w:sz w:val="16"/>
               </w:rPr>
-              <w:t>64%</w:t>
+              <w:t>65%</w:t>
             </w:r>
           </w:p>
         </w:tc>
@@ -16246,21 +16275,20 @@
           </w:tcPr>
           <w:p>
             <w:pPr>
-              <w:spacing w:after="0" w:line="240" w:lineRule="auto"/>
               <w:jc w:val="center"/>
               <w:rPr>
-                <w:rFonts w:ascii="Calibri" w:eastAsia="Times New Roman" w:hAnsi="Calibri" w:cs="Times New Roman"/>
+                <w:rFonts w:ascii="Calibri" w:hAnsi="Calibri"/>
                 <w:color w:val="000000"/>
                 <w:sz w:val="16"/>
               </w:rPr>
             </w:pPr>
             <w:r>
               <w:rPr>
-                <w:rFonts w:ascii="Calibri" w:eastAsia="Times New Roman" w:hAnsi="Calibri" w:cs="Times New Roman"/>
-                <w:color w:val="000000"/>
-                <w:sz w:val="16"/>
-              </w:rPr>
-              <w:t>0.0449</w:t>
+                <w:rFonts w:ascii="Calibri" w:hAnsi="Calibri"/>
+                <w:color w:val="000000"/>
+                <w:sz w:val="16"/>
+              </w:rPr>
+              <w:t>0.0424</w:t>
             </w:r>
           </w:p>
         </w:tc>
@@ -16292,7 +16320,7 @@
                 <w:color w:val="000000"/>
                 <w:sz w:val="16"/>
               </w:rPr>
-              <w:t>56%</w:t>
+              <w:t>58%</w:t>
             </w:r>
           </w:p>
         </w:tc>
@@ -16516,21 +16544,20 @@
           </w:tcPr>
           <w:p>
             <w:pPr>
-              <w:spacing w:after="0" w:line="240" w:lineRule="auto"/>
               <w:jc w:val="center"/>
               <w:rPr>
-                <w:rFonts w:ascii="Calibri" w:eastAsia="Times New Roman" w:hAnsi="Calibri" w:cs="Times New Roman"/>
+                <w:rFonts w:ascii="Calibri" w:hAnsi="Calibri"/>
                 <w:color w:val="000000"/>
                 <w:sz w:val="16"/>
               </w:rPr>
             </w:pPr>
             <w:r>
               <w:rPr>
-                <w:rFonts w:ascii="Calibri" w:eastAsia="Times New Roman" w:hAnsi="Calibri" w:cs="Times New Roman"/>
-                <w:color w:val="000000"/>
-                <w:sz w:val="16"/>
-              </w:rPr>
-              <w:t>0.0472</w:t>
+                <w:rFonts w:ascii="Calibri" w:hAnsi="Calibri"/>
+                <w:color w:val="000000"/>
+                <w:sz w:val="16"/>
+              </w:rPr>
+              <w:t>0.0433</w:t>
             </w:r>
           </w:p>
         </w:tc>
@@ -16562,7 +16589,7 @@
                 <w:color w:val="000000"/>
                 <w:sz w:val="16"/>
               </w:rPr>
-              <w:t>54%</w:t>
+              <w:t>58%</w:t>
             </w:r>
           </w:p>
         </w:tc>
@@ -16849,21 +16876,20 @@
           </w:tcPr>
           <w:p>
             <w:pPr>
-              <w:spacing w:after="0" w:line="240" w:lineRule="auto"/>
               <w:jc w:val="center"/>
               <w:rPr>
-                <w:rFonts w:ascii="Calibri" w:eastAsia="Times New Roman" w:hAnsi="Calibri" w:cs="Times New Roman"/>
+                <w:rFonts w:ascii="Calibri" w:hAnsi="Calibri"/>
                 <w:color w:val="000000"/>
                 <w:sz w:val="16"/>
               </w:rPr>
             </w:pPr>
             <w:r>
               <w:rPr>
-                <w:rFonts w:ascii="Calibri" w:eastAsia="Times New Roman" w:hAnsi="Calibri" w:cs="Times New Roman"/>
-                <w:color w:val="000000"/>
-                <w:sz w:val="16"/>
-              </w:rPr>
-              <w:t>0.0477</w:t>
+                <w:rFonts w:ascii="Calibri" w:hAnsi="Calibri"/>
+                <w:color w:val="000000"/>
+                <w:sz w:val="16"/>
+              </w:rPr>
+              <w:t>0.0482</w:t>
             </w:r>
           </w:p>
         </w:tc>
@@ -17155,21 +17181,20 @@
           </w:tcPr>
           <w:p>
             <w:pPr>
-              <w:spacing w:after="0" w:line="240" w:lineRule="auto"/>
               <w:jc w:val="center"/>
               <w:rPr>
-                <w:rFonts w:ascii="Calibri" w:eastAsia="Times New Roman" w:hAnsi="Calibri" w:cs="Times New Roman"/>
+                <w:rFonts w:ascii="Calibri" w:hAnsi="Calibri"/>
                 <w:color w:val="000000"/>
                 <w:sz w:val="16"/>
               </w:rPr>
             </w:pPr>
             <w:r>
               <w:rPr>
-                <w:rFonts w:ascii="Calibri" w:eastAsia="Times New Roman" w:hAnsi="Calibri" w:cs="Times New Roman"/>
-                <w:color w:val="000000"/>
-                <w:sz w:val="16"/>
-              </w:rPr>
-              <w:t>0.0476</w:t>
+                <w:rFonts w:ascii="Calibri" w:hAnsi="Calibri"/>
+                <w:color w:val="000000"/>
+                <w:sz w:val="16"/>
+              </w:rPr>
+              <w:t>0.0459</w:t>
             </w:r>
           </w:p>
         </w:tc>
@@ -17201,7 +17226,335 @@
                 <w:color w:val="000000"/>
                 <w:sz w:val="16"/>
               </w:rPr>
-              <w:t>53%</w:t>
+              <w:t>55%</w:t>
+            </w:r>
+          </w:p>
+        </w:tc>
+      </w:tr>
+      <w:tr>
+        <w:trPr>
+          <w:trHeight w:val="728"/>
+        </w:trPr>
+        <w:tc>
+          <w:tcPr>
+            <w:tcW w:w="761" w:type="dxa"/>
+            <w:tcBorders>
+              <w:top w:val="nil"/>
+              <w:left w:val="single" w:sz="4" w:space="0" w:color="auto"/>
+              <w:bottom w:val="single" w:sz="4" w:space="0" w:color="auto"/>
+              <w:right w:val="single" w:sz="4" w:space="0" w:color="auto"/>
+            </w:tcBorders>
+            <w:shd w:val="clear" w:color="auto" w:fill="auto"/>
+            <w:noWrap/>
+            <w:vAlign w:val="center"/>
+            <w:hideMark/>
+          </w:tcPr>
+          <w:p>
+            <w:pPr>
+              <w:jc w:val="center"/>
+              <w:rPr>
+                <w:rFonts w:ascii="Calibri" w:hAnsi="Calibri"/>
+                <w:color w:val="000000"/>
+                <w:sz w:val="16"/>
+              </w:rPr>
+            </w:pPr>
+            <w:r>
+              <w:rPr>
+                <w:rFonts w:ascii="Calibri" w:hAnsi="Calibri"/>
+                <w:color w:val="000000"/>
+                <w:sz w:val="16"/>
+              </w:rPr>
+              <w:t>20</w:t>
+            </w:r>
+          </w:p>
+        </w:tc>
+        <w:tc>
+          <w:tcPr>
+            <w:tcW w:w="2404" w:type="dxa"/>
+            <w:tcBorders>
+              <w:top w:val="nil"/>
+              <w:left w:val="nil"/>
+              <w:bottom w:val="single" w:sz="4" w:space="0" w:color="auto"/>
+              <w:right w:val="single" w:sz="4" w:space="0" w:color="auto"/>
+            </w:tcBorders>
+            <w:shd w:val="clear" w:color="auto" w:fill="auto"/>
+            <w:vAlign w:val="center"/>
+            <w:hideMark/>
+          </w:tcPr>
+          <w:p>
+            <w:pPr>
+              <w:jc w:val="center"/>
+              <w:rPr>
+                <w:rFonts w:ascii="Calibri" w:hAnsi="Calibri"/>
+                <w:color w:val="000000"/>
+                <w:sz w:val="16"/>
+              </w:rPr>
+            </w:pPr>
+            <w:proofErr w:type="spellStart"/>
+            <w:r>
+              <w:rPr>
+                <w:rFonts w:ascii="Calibri" w:hAnsi="Calibri"/>
+                <w:color w:val="000000"/>
+                <w:sz w:val="16"/>
+              </w:rPr>
+              <w:t>ln_cum_char</w:t>
+            </w:r>
+            <w:proofErr w:type="spellEnd"/>
+            <w:r>
+              <w:rPr>
+                <w:rFonts w:ascii="Calibri" w:hAnsi="Calibri"/>
+                <w:color w:val="000000"/>
+                <w:sz w:val="16"/>
+              </w:rPr>
+              <w:t>', '</w:t>
+            </w:r>
+            <w:proofErr w:type="spellStart"/>
+            <w:r>
+              <w:rPr>
+                <w:rFonts w:ascii="Calibri" w:hAnsi="Calibri"/>
+                <w:color w:val="000000"/>
+                <w:sz w:val="16"/>
+              </w:rPr>
+              <w:t>percent_seen</w:t>
+            </w:r>
+            <w:proofErr w:type="spellEnd"/>
+            <w:r>
+              <w:rPr>
+                <w:rFonts w:ascii="Calibri" w:hAnsi="Calibri"/>
+                <w:color w:val="000000"/>
+                <w:sz w:val="16"/>
+              </w:rPr>
+              <w:t>', '</w:t>
+            </w:r>
+            <w:proofErr w:type="spellStart"/>
+            <w:r>
+              <w:rPr>
+                <w:rFonts w:ascii="Calibri" w:hAnsi="Calibri"/>
+                <w:color w:val="000000"/>
+                <w:sz w:val="16"/>
+              </w:rPr>
+              <w:t>mean_days_since</w:t>
+            </w:r>
+            <w:proofErr w:type="spellEnd"/>
+            <w:r>
+              <w:rPr>
+                <w:rFonts w:ascii="Calibri" w:hAnsi="Calibri"/>
+                <w:color w:val="000000"/>
+                <w:sz w:val="16"/>
+              </w:rPr>
+              <w:t>', '</w:t>
+            </w:r>
+            <w:proofErr w:type="spellStart"/>
+            <w:r>
+              <w:rPr>
+                <w:rFonts w:ascii="Calibri" w:hAnsi="Calibri"/>
+                <w:color w:val="000000"/>
+                <w:sz w:val="16"/>
+              </w:rPr>
+              <w:t>mean_term_freq</w:t>
+            </w:r>
+            <w:proofErr w:type="spellEnd"/>
+            <w:r>
+              <w:rPr>
+                <w:rFonts w:ascii="Calibri" w:hAnsi="Calibri"/>
+                <w:color w:val="000000"/>
+                <w:sz w:val="16"/>
+              </w:rPr>
+              <w:t>'</w:t>
+            </w:r>
+          </w:p>
+        </w:tc>
+        <w:tc>
+          <w:tcPr>
+            <w:tcW w:w="1530" w:type="dxa"/>
+            <w:tcBorders>
+              <w:top w:val="nil"/>
+              <w:left w:val="nil"/>
+              <w:bottom w:val="single" w:sz="4" w:space="0" w:color="auto"/>
+              <w:right w:val="single" w:sz="4" w:space="0" w:color="auto"/>
+            </w:tcBorders>
+            <w:shd w:val="clear" w:color="auto" w:fill="auto"/>
+            <w:noWrap/>
+            <w:vAlign w:val="center"/>
+            <w:hideMark/>
+          </w:tcPr>
+          <w:p>
+            <w:pPr>
+              <w:jc w:val="center"/>
+              <w:rPr>
+                <w:rFonts w:ascii="Calibri" w:hAnsi="Calibri"/>
+                <w:color w:val="000000"/>
+                <w:sz w:val="16"/>
+              </w:rPr>
+            </w:pPr>
+            <w:r>
+              <w:rPr>
+                <w:rFonts w:ascii="Calibri" w:hAnsi="Calibri"/>
+                <w:color w:val="000000"/>
+                <w:sz w:val="16"/>
+              </w:rPr>
+              <w:t>Random Forest</w:t>
+            </w:r>
+          </w:p>
+        </w:tc>
+        <w:tc>
+          <w:tcPr>
+            <w:tcW w:w="2520" w:type="dxa"/>
+            <w:tcBorders>
+              <w:top w:val="nil"/>
+              <w:left w:val="nil"/>
+              <w:bottom w:val="single" w:sz="4" w:space="0" w:color="auto"/>
+              <w:right w:val="single" w:sz="4" w:space="0" w:color="auto"/>
+            </w:tcBorders>
+            <w:shd w:val="clear" w:color="auto" w:fill="auto"/>
+            <w:vAlign w:val="center"/>
+            <w:hideMark/>
+          </w:tcPr>
+          <w:p>
+            <w:pPr>
+              <w:jc w:val="center"/>
+              <w:rPr>
+                <w:rFonts w:ascii="Calibri" w:hAnsi="Calibri"/>
+                <w:color w:val="000000"/>
+                <w:sz w:val="16"/>
+              </w:rPr>
+            </w:pPr>
+            <w:proofErr w:type="spellStart"/>
+            <w:r>
+              <w:rPr>
+                <w:rFonts w:ascii="Calibri" w:hAnsi="Calibri"/>
+                <w:color w:val="000000"/>
+                <w:sz w:val="16"/>
+              </w:rPr>
+              <w:t>n_estimators</w:t>
+            </w:r>
+            <w:proofErr w:type="spellEnd"/>
+            <w:r>
+              <w:rPr>
+                <w:rFonts w:ascii="Calibri" w:hAnsi="Calibri"/>
+                <w:color w:val="000000"/>
+                <w:sz w:val="16"/>
+              </w:rPr>
+              <w:t>': [3, 5, 10, 20, 30],</w:t>
+            </w:r>
+            <w:r>
+              <w:rPr>
+                <w:rFonts w:ascii="Calibri" w:hAnsi="Calibri"/>
+                <w:color w:val="000000"/>
+                <w:sz w:val="16"/>
+              </w:rPr>
+              <w:br/>
+              <w:t>'</w:t>
+            </w:r>
+            <w:proofErr w:type="spellStart"/>
+            <w:r>
+              <w:rPr>
+                <w:rFonts w:ascii="Calibri" w:hAnsi="Calibri"/>
+                <w:color w:val="000000"/>
+                <w:sz w:val="16"/>
+              </w:rPr>
+              <w:t>max_features</w:t>
+            </w:r>
+            <w:proofErr w:type="spellEnd"/>
+            <w:r>
+              <w:rPr>
+                <w:rFonts w:ascii="Calibri" w:hAnsi="Calibri"/>
+                <w:color w:val="000000"/>
+                <w:sz w:val="16"/>
+              </w:rPr>
+              <w:t>': ['auto', 'log2', None],</w:t>
+            </w:r>
+            <w:r>
+              <w:rPr>
+                <w:rFonts w:ascii="Calibri" w:hAnsi="Calibri"/>
+                <w:color w:val="000000"/>
+                <w:sz w:val="16"/>
+              </w:rPr>
+              <w:br/>
+              <w:t>'</w:t>
+            </w:r>
+            <w:proofErr w:type="spellStart"/>
+            <w:r>
+              <w:rPr>
+                <w:rFonts w:ascii="Calibri" w:hAnsi="Calibri"/>
+                <w:color w:val="000000"/>
+                <w:sz w:val="16"/>
+              </w:rPr>
+              <w:t>max_depth</w:t>
+            </w:r>
+            <w:proofErr w:type="spellEnd"/>
+            <w:r>
+              <w:rPr>
+                <w:rFonts w:ascii="Calibri" w:hAnsi="Calibri"/>
+                <w:color w:val="000000"/>
+                <w:sz w:val="16"/>
+              </w:rPr>
+              <w:t>': [2,3,4,5,6,7]</w:t>
+            </w:r>
+          </w:p>
+        </w:tc>
+        <w:tc>
+          <w:tcPr>
+            <w:tcW w:w="1350" w:type="dxa"/>
+            <w:tcBorders>
+              <w:top w:val="nil"/>
+              <w:left w:val="nil"/>
+              <w:bottom w:val="single" w:sz="4" w:space="0" w:color="auto"/>
+              <w:right w:val="single" w:sz="4" w:space="0" w:color="auto"/>
+            </w:tcBorders>
+            <w:shd w:val="clear" w:color="auto" w:fill="auto"/>
+            <w:noWrap/>
+            <w:vAlign w:val="center"/>
+            <w:hideMark/>
+          </w:tcPr>
+          <w:p>
+            <w:pPr>
+              <w:jc w:val="center"/>
+              <w:rPr>
+                <w:rFonts w:ascii="Calibri" w:hAnsi="Calibri"/>
+                <w:color w:val="000000"/>
+                <w:sz w:val="16"/>
+              </w:rPr>
+            </w:pPr>
+            <w:r>
+              <w:rPr>
+                <w:rFonts w:ascii="Calibri" w:hAnsi="Calibri"/>
+                <w:color w:val="000000"/>
+                <w:sz w:val="16"/>
+              </w:rPr>
+              <w:t>0.0335</w:t>
+            </w:r>
+          </w:p>
+        </w:tc>
+        <w:tc>
+          <w:tcPr>
+            <w:tcW w:w="1425" w:type="dxa"/>
+            <w:tcBorders>
+              <w:top w:val="nil"/>
+              <w:left w:val="nil"/>
+              <w:bottom w:val="single" w:sz="4" w:space="0" w:color="auto"/>
+              <w:right w:val="single" w:sz="4" w:space="0" w:color="auto"/>
+            </w:tcBorders>
+            <w:shd w:val="clear" w:color="auto" w:fill="auto"/>
+            <w:noWrap/>
+            <w:vAlign w:val="center"/>
+          </w:tcPr>
+          <w:p>
+            <w:pPr>
+              <w:jc w:val="center"/>
+              <w:rPr>
+                <w:rFonts w:ascii="Calibri" w:hAnsi="Calibri"/>
+                <w:color w:val="000000"/>
+                <w:sz w:val="16"/>
+              </w:rPr>
+            </w:pPr>
+            <w:r>
+              <w:rPr>
+                <w:rFonts w:ascii="Calibri" w:hAnsi="Calibri"/>
+                <w:color w:val="000000"/>
+                <w:sz w:val="16"/>
+              </w:rPr>
+              <w:t>65%</w:t>
             </w:r>
           </w:p>
         </w:tc>
@@ -17226,21 +17579,20 @@
           </w:tcPr>
           <w:p>
             <w:pPr>
-              <w:spacing w:after="0" w:line="240" w:lineRule="auto"/>
               <w:jc w:val="center"/>
               <w:rPr>
-                <w:rFonts w:ascii="Calibri" w:eastAsia="Times New Roman" w:hAnsi="Calibri" w:cs="Times New Roman"/>
+                <w:rFonts w:ascii="Calibri" w:hAnsi="Calibri"/>
                 <w:color w:val="000000"/>
                 <w:sz w:val="16"/>
               </w:rPr>
             </w:pPr>
             <w:r>
               <w:rPr>
-                <w:rFonts w:ascii="Calibri" w:eastAsia="Times New Roman" w:hAnsi="Calibri" w:cs="Times New Roman"/>
-                <w:color w:val="000000"/>
-                <w:sz w:val="16"/>
-              </w:rPr>
-              <w:t>20</w:t>
+                <w:rFonts w:ascii="Calibri" w:hAnsi="Calibri"/>
+                <w:color w:val="000000"/>
+                <w:sz w:val="16"/>
+              </w:rPr>
+              <w:t>21</w:t>
             </w:r>
           </w:p>
         </w:tc>
@@ -17259,10 +17611,9 @@
           </w:tcPr>
           <w:p>
             <w:pPr>
-              <w:spacing w:after="0" w:line="240" w:lineRule="auto"/>
               <w:jc w:val="center"/>
               <w:rPr>
-                <w:rFonts w:ascii="Calibri" w:eastAsia="Times New Roman" w:hAnsi="Calibri" w:cs="Times New Roman"/>
+                <w:rFonts w:ascii="Calibri" w:hAnsi="Calibri"/>
                 <w:color w:val="000000"/>
                 <w:sz w:val="16"/>
               </w:rPr>
@@ -17270,7 +17621,7 @@
             <w:proofErr w:type="spellStart"/>
             <w:r>
               <w:rPr>
-                <w:rFonts w:ascii="Calibri" w:eastAsia="Times New Roman" w:hAnsi="Calibri" w:cs="Times New Roman"/>
+                <w:rFonts w:ascii="Calibri" w:hAnsi="Calibri"/>
                 <w:color w:val="000000"/>
                 <w:sz w:val="16"/>
               </w:rPr>
@@ -17279,7 +17630,7 @@
             <w:proofErr w:type="spellEnd"/>
             <w:r>
               <w:rPr>
-                <w:rFonts w:ascii="Calibri" w:eastAsia="Times New Roman" w:hAnsi="Calibri" w:cs="Times New Roman"/>
+                <w:rFonts w:ascii="Calibri" w:hAnsi="Calibri"/>
                 <w:color w:val="000000"/>
                 <w:sz w:val="16"/>
               </w:rPr>
@@ -17288,7 +17639,7 @@
             <w:proofErr w:type="spellStart"/>
             <w:r>
               <w:rPr>
-                <w:rFonts w:ascii="Calibri" w:eastAsia="Times New Roman" w:hAnsi="Calibri" w:cs="Times New Roman"/>
+                <w:rFonts w:ascii="Calibri" w:hAnsi="Calibri"/>
                 <w:color w:val="000000"/>
                 <w:sz w:val="16"/>
               </w:rPr>
@@ -17297,7 +17648,7 @@
             <w:proofErr w:type="spellEnd"/>
             <w:r>
               <w:rPr>
-                <w:rFonts w:ascii="Calibri" w:eastAsia="Times New Roman" w:hAnsi="Calibri" w:cs="Times New Roman"/>
+                <w:rFonts w:ascii="Calibri" w:hAnsi="Calibri"/>
                 <w:color w:val="000000"/>
                 <w:sz w:val="16"/>
               </w:rPr>
@@ -17306,7 +17657,7 @@
             <w:proofErr w:type="spellStart"/>
             <w:r>
               <w:rPr>
-                <w:rFonts w:ascii="Calibri" w:eastAsia="Times New Roman" w:hAnsi="Calibri" w:cs="Times New Roman"/>
+                <w:rFonts w:ascii="Calibri" w:hAnsi="Calibri"/>
                 <w:color w:val="000000"/>
                 <w:sz w:val="16"/>
               </w:rPr>
@@ -17315,7 +17666,7 @@
             <w:proofErr w:type="spellEnd"/>
             <w:r>
               <w:rPr>
-                <w:rFonts w:ascii="Calibri" w:eastAsia="Times New Roman" w:hAnsi="Calibri" w:cs="Times New Roman"/>
+                <w:rFonts w:ascii="Calibri" w:hAnsi="Calibri"/>
                 <w:color w:val="000000"/>
                 <w:sz w:val="16"/>
               </w:rPr>
@@ -17324,7 +17675,7 @@
             <w:proofErr w:type="spellStart"/>
             <w:r>
               <w:rPr>
-                <w:rFonts w:ascii="Calibri" w:eastAsia="Times New Roman" w:hAnsi="Calibri" w:cs="Times New Roman"/>
+                <w:rFonts w:ascii="Calibri" w:hAnsi="Calibri"/>
                 <w:color w:val="000000"/>
                 <w:sz w:val="16"/>
               </w:rPr>
@@ -17333,11 +17684,11 @@
             <w:proofErr w:type="spellEnd"/>
             <w:r>
               <w:rPr>
-                <w:rFonts w:ascii="Calibri" w:eastAsia="Times New Roman" w:hAnsi="Calibri" w:cs="Times New Roman"/>
-                <w:color w:val="000000"/>
-                <w:sz w:val="16"/>
-              </w:rPr>
-              <w:t>', 'norm_t1', 'norm_t2', 'norm_t3'</w:t>
+                <w:rFonts w:ascii="Calibri" w:hAnsi="Calibri"/>
+                <w:color w:val="000000"/>
+                <w:sz w:val="16"/>
+              </w:rPr>
+              <w:t>'</w:t>
             </w:r>
           </w:p>
         </w:tc>
@@ -17357,17 +17708,16 @@
           </w:tcPr>
           <w:p>
             <w:pPr>
-              <w:spacing w:after="0" w:line="240" w:lineRule="auto"/>
               <w:jc w:val="center"/>
               <w:rPr>
-                <w:rFonts w:ascii="Calibri" w:eastAsia="Times New Roman" w:hAnsi="Calibri" w:cs="Times New Roman"/>
+                <w:rFonts w:ascii="Calibri" w:hAnsi="Calibri"/>
                 <w:color w:val="000000"/>
                 <w:sz w:val="16"/>
               </w:rPr>
             </w:pPr>
             <w:r>
               <w:rPr>
-                <w:rFonts w:ascii="Calibri" w:eastAsia="Times New Roman" w:hAnsi="Calibri" w:cs="Times New Roman"/>
+                <w:rFonts w:ascii="Calibri" w:hAnsi="Calibri"/>
                 <w:color w:val="000000"/>
                 <w:sz w:val="16"/>
               </w:rPr>
@@ -17390,10 +17740,9 @@
           </w:tcPr>
           <w:p>
             <w:pPr>
-              <w:spacing w:after="0" w:line="240" w:lineRule="auto"/>
               <w:jc w:val="center"/>
               <w:rPr>
-                <w:rFonts w:ascii="Calibri" w:eastAsia="Times New Roman" w:hAnsi="Calibri" w:cs="Times New Roman"/>
+                <w:rFonts w:ascii="Calibri" w:hAnsi="Calibri"/>
                 <w:color w:val="000000"/>
                 <w:sz w:val="16"/>
               </w:rPr>
@@ -17401,7 +17750,7 @@
             <w:proofErr w:type="spellStart"/>
             <w:r>
               <w:rPr>
-                <w:rFonts w:ascii="Calibri" w:eastAsia="Times New Roman" w:hAnsi="Calibri" w:cs="Times New Roman"/>
+                <w:rFonts w:ascii="Calibri" w:hAnsi="Calibri"/>
                 <w:color w:val="000000"/>
                 <w:sz w:val="16"/>
               </w:rPr>
@@ -17410,15 +17759,15 @@
             <w:proofErr w:type="spellEnd"/>
             <w:r>
               <w:rPr>
-                <w:rFonts w:ascii="Calibri" w:eastAsia="Times New Roman" w:hAnsi="Calibri" w:cs="Times New Roman"/>
-                <w:color w:val="000000"/>
-                <w:sz w:val="16"/>
-              </w:rPr>
-              <w:t>': [3, 5, 10, 20, 30],</w:t>
-            </w:r>
-            <w:r>
-              <w:rPr>
-                <w:rFonts w:ascii="Calibri" w:eastAsia="Times New Roman" w:hAnsi="Calibri" w:cs="Times New Roman"/>
+                <w:rFonts w:ascii="Calibri" w:hAnsi="Calibri"/>
+                <w:color w:val="000000"/>
+                <w:sz w:val="16"/>
+              </w:rPr>
+              <w:t>': [10, 30, 100],</w:t>
+            </w:r>
+            <w:r>
+              <w:rPr>
+                <w:rFonts w:ascii="Calibri" w:hAnsi="Calibri"/>
                 <w:color w:val="000000"/>
                 <w:sz w:val="16"/>
               </w:rPr>
@@ -17428,7 +17777,7 @@
             <w:proofErr w:type="spellStart"/>
             <w:r>
               <w:rPr>
-                <w:rFonts w:ascii="Calibri" w:eastAsia="Times New Roman" w:hAnsi="Calibri" w:cs="Times New Roman"/>
+                <w:rFonts w:ascii="Calibri" w:hAnsi="Calibri"/>
                 <w:color w:val="000000"/>
                 <w:sz w:val="16"/>
               </w:rPr>
@@ -17437,7 +17786,7 @@
             <w:proofErr w:type="spellEnd"/>
             <w:r>
               <w:rPr>
-                <w:rFonts w:ascii="Calibri" w:eastAsia="Times New Roman" w:hAnsi="Calibri" w:cs="Times New Roman"/>
+                <w:rFonts w:ascii="Calibri" w:hAnsi="Calibri"/>
                 <w:color w:val="000000"/>
                 <w:sz w:val="16"/>
               </w:rPr>
@@ -17445,7 +17794,7 @@
             </w:r>
             <w:r>
               <w:rPr>
-                <w:rFonts w:ascii="Calibri" w:eastAsia="Times New Roman" w:hAnsi="Calibri" w:cs="Times New Roman"/>
+                <w:rFonts w:ascii="Calibri" w:hAnsi="Calibri"/>
                 <w:color w:val="000000"/>
                 <w:sz w:val="16"/>
               </w:rPr>
@@ -17455,7 +17804,7 @@
             <w:proofErr w:type="spellStart"/>
             <w:r>
               <w:rPr>
-                <w:rFonts w:ascii="Calibri" w:eastAsia="Times New Roman" w:hAnsi="Calibri" w:cs="Times New Roman"/>
+                <w:rFonts w:ascii="Calibri" w:hAnsi="Calibri"/>
                 <w:color w:val="000000"/>
                 <w:sz w:val="16"/>
               </w:rPr>
@@ -17464,11 +17813,11 @@
             <w:proofErr w:type="spellEnd"/>
             <w:r>
               <w:rPr>
-                <w:rFonts w:ascii="Calibri" w:eastAsia="Times New Roman" w:hAnsi="Calibri" w:cs="Times New Roman"/>
-                <w:color w:val="000000"/>
-                <w:sz w:val="16"/>
-              </w:rPr>
-              <w:t>': [2,3,4,5,6,7]</w:t>
+                <w:rFonts w:ascii="Calibri" w:hAnsi="Calibri"/>
+                <w:color w:val="000000"/>
+                <w:sz w:val="16"/>
+              </w:rPr>
+              <w:t>': [2,5,7,9]</w:t>
             </w:r>
           </w:p>
         </w:tc>
@@ -17488,350 +17837,16 @@
           </w:tcPr>
           <w:p>
             <w:pPr>
-              <w:spacing w:after="0" w:line="240" w:lineRule="auto"/>
               <w:jc w:val="center"/>
               <w:rPr>
-                <w:rFonts w:ascii="Calibri" w:eastAsia="Times New Roman" w:hAnsi="Calibri" w:cs="Times New Roman"/>
+                <w:rFonts w:ascii="Calibri" w:hAnsi="Calibri"/>
                 <w:color w:val="000000"/>
                 <w:sz w:val="16"/>
               </w:rPr>
             </w:pPr>
             <w:r>
               <w:rPr>
-                <w:rFonts w:ascii="Calibri" w:eastAsia="Times New Roman" w:hAnsi="Calibri" w:cs="Times New Roman"/>
-                <w:color w:val="000000"/>
-                <w:sz w:val="16"/>
-              </w:rPr>
-              <w:t>0.0317</w:t>
-            </w:r>
-          </w:p>
-        </w:tc>
-        <w:tc>
-          <w:tcPr>
-            <w:tcW w:w="1425" w:type="dxa"/>
-            <w:tcBorders>
-              <w:top w:val="nil"/>
-              <w:left w:val="nil"/>
-              <w:bottom w:val="single" w:sz="4" w:space="0" w:color="auto"/>
-              <w:right w:val="single" w:sz="4" w:space="0" w:color="auto"/>
-            </w:tcBorders>
-            <w:shd w:val="clear" w:color="auto" w:fill="auto"/>
-            <w:noWrap/>
-            <w:vAlign w:val="center"/>
-          </w:tcPr>
-          <w:p>
-            <w:pPr>
-              <w:jc w:val="center"/>
-              <w:rPr>
                 <w:rFonts w:ascii="Calibri" w:hAnsi="Calibri"/>
-                <w:color w:val="000000"/>
-                <w:sz w:val="16"/>
-              </w:rPr>
-            </w:pPr>
-            <w:r>
-              <w:rPr>
-                <w:rFonts w:ascii="Calibri" w:hAnsi="Calibri"/>
-                <w:color w:val="000000"/>
-                <w:sz w:val="16"/>
-              </w:rPr>
-              <w:t>69%</w:t>
-            </w:r>
-          </w:p>
-        </w:tc>
-      </w:tr>
-      <w:tr>
-        <w:trPr>
-          <w:trHeight w:val="64"/>
-        </w:trPr>
-        <w:tc>
-          <w:tcPr>
-            <w:tcW w:w="761" w:type="dxa"/>
-            <w:tcBorders>
-              <w:top w:val="nil"/>
-              <w:left w:val="single" w:sz="4" w:space="0" w:color="auto"/>
-              <w:bottom w:val="single" w:sz="4" w:space="0" w:color="auto"/>
-              <w:right w:val="single" w:sz="4" w:space="0" w:color="auto"/>
-            </w:tcBorders>
-            <w:shd w:val="clear" w:color="auto" w:fill="auto"/>
-            <w:noWrap/>
-            <w:vAlign w:val="center"/>
-            <w:hideMark/>
-          </w:tcPr>
-          <w:p>
-            <w:pPr>
-              <w:spacing w:after="0" w:line="240" w:lineRule="auto"/>
-              <w:jc w:val="center"/>
-              <w:rPr>
-                <w:rFonts w:ascii="Calibri" w:eastAsia="Times New Roman" w:hAnsi="Calibri" w:cs="Times New Roman"/>
-                <w:color w:val="000000"/>
-                <w:sz w:val="16"/>
-              </w:rPr>
-            </w:pPr>
-            <w:r>
-              <w:rPr>
-                <w:rFonts w:ascii="Calibri" w:eastAsia="Times New Roman" w:hAnsi="Calibri" w:cs="Times New Roman"/>
-                <w:color w:val="000000"/>
-                <w:sz w:val="16"/>
-              </w:rPr>
-              <w:t>21</w:t>
-            </w:r>
-          </w:p>
-        </w:tc>
-        <w:tc>
-          <w:tcPr>
-            <w:tcW w:w="2404" w:type="dxa"/>
-            <w:tcBorders>
-              <w:top w:val="nil"/>
-              <w:left w:val="nil"/>
-              <w:bottom w:val="single" w:sz="4" w:space="0" w:color="auto"/>
-              <w:right w:val="single" w:sz="4" w:space="0" w:color="auto"/>
-            </w:tcBorders>
-            <w:shd w:val="clear" w:color="auto" w:fill="auto"/>
-            <w:vAlign w:val="center"/>
-            <w:hideMark/>
-          </w:tcPr>
-          <w:p>
-            <w:pPr>
-              <w:spacing w:after="0" w:line="240" w:lineRule="auto"/>
-              <w:jc w:val="center"/>
-              <w:rPr>
-                <w:rFonts w:ascii="Calibri" w:eastAsia="Times New Roman" w:hAnsi="Calibri" w:cs="Times New Roman"/>
-                <w:color w:val="000000"/>
-                <w:sz w:val="16"/>
-              </w:rPr>
-            </w:pPr>
-            <w:proofErr w:type="spellStart"/>
-            <w:r>
-              <w:rPr>
-                <w:rFonts w:ascii="Calibri" w:eastAsia="Times New Roman" w:hAnsi="Calibri" w:cs="Times New Roman"/>
-                <w:color w:val="000000"/>
-                <w:sz w:val="16"/>
-              </w:rPr>
-              <w:t>ln_cum_char</w:t>
-            </w:r>
-            <w:proofErr w:type="spellEnd"/>
-            <w:r>
-              <w:rPr>
-                <w:rFonts w:ascii="Calibri" w:eastAsia="Times New Roman" w:hAnsi="Calibri" w:cs="Times New Roman"/>
-                <w:color w:val="000000"/>
-                <w:sz w:val="16"/>
-              </w:rPr>
-              <w:t>', '</w:t>
-            </w:r>
-            <w:proofErr w:type="spellStart"/>
-            <w:r>
-              <w:rPr>
-                <w:rFonts w:ascii="Calibri" w:eastAsia="Times New Roman" w:hAnsi="Calibri" w:cs="Times New Roman"/>
-                <w:color w:val="000000"/>
-                <w:sz w:val="16"/>
-              </w:rPr>
-              <w:t>percent_seen</w:t>
-            </w:r>
-            <w:proofErr w:type="spellEnd"/>
-            <w:r>
-              <w:rPr>
-                <w:rFonts w:ascii="Calibri" w:eastAsia="Times New Roman" w:hAnsi="Calibri" w:cs="Times New Roman"/>
-                <w:color w:val="000000"/>
-                <w:sz w:val="16"/>
-              </w:rPr>
-              <w:t>', '</w:t>
-            </w:r>
-            <w:proofErr w:type="spellStart"/>
-            <w:r>
-              <w:rPr>
-                <w:rFonts w:ascii="Calibri" w:eastAsia="Times New Roman" w:hAnsi="Calibri" w:cs="Times New Roman"/>
-                <w:color w:val="000000"/>
-                <w:sz w:val="16"/>
-              </w:rPr>
-              <w:t>mean_days_since</w:t>
-            </w:r>
-            <w:proofErr w:type="spellEnd"/>
-            <w:r>
-              <w:rPr>
-                <w:rFonts w:ascii="Calibri" w:eastAsia="Times New Roman" w:hAnsi="Calibri" w:cs="Times New Roman"/>
-                <w:color w:val="000000"/>
-                <w:sz w:val="16"/>
-              </w:rPr>
-              <w:t>', '</w:t>
-            </w:r>
-            <w:proofErr w:type="spellStart"/>
-            <w:r>
-              <w:rPr>
-                <w:rFonts w:ascii="Calibri" w:eastAsia="Times New Roman" w:hAnsi="Calibri" w:cs="Times New Roman"/>
-                <w:color w:val="000000"/>
-                <w:sz w:val="16"/>
-              </w:rPr>
-              <w:t>mean_term_freq</w:t>
-            </w:r>
-            <w:proofErr w:type="spellEnd"/>
-            <w:r>
-              <w:rPr>
-                <w:rFonts w:ascii="Calibri" w:eastAsia="Times New Roman" w:hAnsi="Calibri" w:cs="Times New Roman"/>
-                <w:color w:val="000000"/>
-                <w:sz w:val="16"/>
-              </w:rPr>
-              <w:t>'</w:t>
-            </w:r>
-          </w:p>
-        </w:tc>
-        <w:tc>
-          <w:tcPr>
-            <w:tcW w:w="1530" w:type="dxa"/>
-            <w:tcBorders>
-              <w:top w:val="nil"/>
-              <w:left w:val="nil"/>
-              <w:bottom w:val="single" w:sz="4" w:space="0" w:color="auto"/>
-              <w:right w:val="single" w:sz="4" w:space="0" w:color="auto"/>
-            </w:tcBorders>
-            <w:shd w:val="clear" w:color="auto" w:fill="auto"/>
-            <w:noWrap/>
-            <w:vAlign w:val="center"/>
-            <w:hideMark/>
-          </w:tcPr>
-          <w:p>
-            <w:pPr>
-              <w:spacing w:after="0" w:line="240" w:lineRule="auto"/>
-              <w:jc w:val="center"/>
-              <w:rPr>
-                <w:rFonts w:ascii="Calibri" w:eastAsia="Times New Roman" w:hAnsi="Calibri" w:cs="Times New Roman"/>
-                <w:color w:val="000000"/>
-                <w:sz w:val="16"/>
-              </w:rPr>
-            </w:pPr>
-            <w:r>
-              <w:rPr>
-                <w:rFonts w:ascii="Calibri" w:eastAsia="Times New Roman" w:hAnsi="Calibri" w:cs="Times New Roman"/>
-                <w:color w:val="000000"/>
-                <w:sz w:val="16"/>
-              </w:rPr>
-              <w:t>Random Forest</w:t>
-            </w:r>
-          </w:p>
-        </w:tc>
-        <w:tc>
-          <w:tcPr>
-            <w:tcW w:w="2520" w:type="dxa"/>
-            <w:tcBorders>
-              <w:top w:val="nil"/>
-              <w:left w:val="nil"/>
-              <w:bottom w:val="single" w:sz="4" w:space="0" w:color="auto"/>
-              <w:right w:val="single" w:sz="4" w:space="0" w:color="auto"/>
-            </w:tcBorders>
-            <w:shd w:val="clear" w:color="auto" w:fill="auto"/>
-            <w:vAlign w:val="center"/>
-            <w:hideMark/>
-          </w:tcPr>
-          <w:p>
-            <w:pPr>
-              <w:spacing w:after="0" w:line="240" w:lineRule="auto"/>
-              <w:jc w:val="center"/>
-              <w:rPr>
-                <w:rFonts w:ascii="Calibri" w:eastAsia="Times New Roman" w:hAnsi="Calibri" w:cs="Times New Roman"/>
-                <w:color w:val="000000"/>
-                <w:sz w:val="16"/>
-              </w:rPr>
-            </w:pPr>
-            <w:proofErr w:type="spellStart"/>
-            <w:r>
-              <w:rPr>
-                <w:rFonts w:ascii="Calibri" w:eastAsia="Times New Roman" w:hAnsi="Calibri" w:cs="Times New Roman"/>
-                <w:color w:val="000000"/>
-                <w:sz w:val="16"/>
-              </w:rPr>
-              <w:t>n_estimators</w:t>
-            </w:r>
-            <w:proofErr w:type="spellEnd"/>
-            <w:r>
-              <w:rPr>
-                <w:rFonts w:ascii="Calibri" w:eastAsia="Times New Roman" w:hAnsi="Calibri" w:cs="Times New Roman"/>
-                <w:color w:val="000000"/>
-                <w:sz w:val="16"/>
-              </w:rPr>
-              <w:t>': [3, 5, 10, 20, 30],</w:t>
-            </w:r>
-            <w:r>
-              <w:rPr>
-                <w:rFonts w:ascii="Calibri" w:eastAsia="Times New Roman" w:hAnsi="Calibri" w:cs="Times New Roman"/>
-                <w:color w:val="000000"/>
-                <w:sz w:val="16"/>
-              </w:rPr>
-              <w:br/>
-              <w:t>'</w:t>
-            </w:r>
-            <w:proofErr w:type="spellStart"/>
-            <w:r>
-              <w:rPr>
-                <w:rFonts w:ascii="Calibri" w:eastAsia="Times New Roman" w:hAnsi="Calibri" w:cs="Times New Roman"/>
-                <w:color w:val="000000"/>
-                <w:sz w:val="16"/>
-              </w:rPr>
-              <w:t>max_features</w:t>
-            </w:r>
-            <w:proofErr w:type="spellEnd"/>
-            <w:r>
-              <w:rPr>
-                <w:rFonts w:ascii="Calibri" w:eastAsia="Times New Roman" w:hAnsi="Calibri" w:cs="Times New Roman"/>
-                <w:color w:val="000000"/>
-                <w:sz w:val="16"/>
-              </w:rPr>
-              <w:t>': ['auto', 'log2', None],</w:t>
-            </w:r>
-            <w:r>
-              <w:rPr>
-                <w:rFonts w:ascii="Calibri" w:eastAsia="Times New Roman" w:hAnsi="Calibri" w:cs="Times New Roman"/>
-                <w:color w:val="000000"/>
-                <w:sz w:val="16"/>
-              </w:rPr>
-              <w:br/>
-              <w:t>'</w:t>
-            </w:r>
-            <w:proofErr w:type="spellStart"/>
-            <w:r>
-              <w:rPr>
-                <w:rFonts w:ascii="Calibri" w:eastAsia="Times New Roman" w:hAnsi="Calibri" w:cs="Times New Roman"/>
-                <w:color w:val="000000"/>
-                <w:sz w:val="16"/>
-              </w:rPr>
-              <w:t>max_depth</w:t>
-            </w:r>
-            <w:proofErr w:type="spellEnd"/>
-            <w:r>
-              <w:rPr>
-                <w:rFonts w:ascii="Calibri" w:eastAsia="Times New Roman" w:hAnsi="Calibri" w:cs="Times New Roman"/>
-                <w:color w:val="000000"/>
-                <w:sz w:val="16"/>
-              </w:rPr>
-              <w:t>': [2,3,4,5,6,7]</w:t>
-            </w:r>
-          </w:p>
-        </w:tc>
-        <w:tc>
-          <w:tcPr>
-            <w:tcW w:w="1350" w:type="dxa"/>
-            <w:tcBorders>
-              <w:top w:val="nil"/>
-              <w:left w:val="nil"/>
-              <w:bottom w:val="single" w:sz="4" w:space="0" w:color="auto"/>
-              <w:right w:val="single" w:sz="4" w:space="0" w:color="auto"/>
-            </w:tcBorders>
-            <w:shd w:val="clear" w:color="auto" w:fill="auto"/>
-            <w:noWrap/>
-            <w:vAlign w:val="center"/>
-            <w:hideMark/>
-          </w:tcPr>
-          <w:p>
-            <w:pPr>
-              <w:spacing w:after="0" w:line="240" w:lineRule="auto"/>
-              <w:jc w:val="center"/>
-              <w:rPr>
-                <w:rFonts w:ascii="Calibri" w:eastAsia="Times New Roman" w:hAnsi="Calibri" w:cs="Times New Roman"/>
-                <w:color w:val="000000"/>
-                <w:sz w:val="16"/>
-              </w:rPr>
-            </w:pPr>
-            <w:r>
-              <w:rPr>
-                <w:rFonts w:ascii="Calibri" w:eastAsia="Times New Roman" w:hAnsi="Calibri" w:cs="Times New Roman"/>
                 <w:color w:val="000000"/>
                 <w:sz w:val="16"/>
               </w:rPr>
@@ -17892,17 +17907,16 @@
           </w:tcPr>
           <w:p>
             <w:pPr>
-              <w:spacing w:after="0" w:line="240" w:lineRule="auto"/>
               <w:jc w:val="center"/>
               <w:rPr>
-                <w:rFonts w:ascii="Calibri" w:eastAsia="Times New Roman" w:hAnsi="Calibri" w:cs="Times New Roman"/>
+                <w:rFonts w:ascii="Calibri" w:hAnsi="Calibri"/>
                 <w:color w:val="000000"/>
                 <w:sz w:val="16"/>
               </w:rPr>
             </w:pPr>
             <w:r>
               <w:rPr>
-                <w:rFonts w:ascii="Calibri" w:eastAsia="Times New Roman" w:hAnsi="Calibri" w:cs="Times New Roman"/>
+                <w:rFonts w:ascii="Calibri" w:hAnsi="Calibri"/>
                 <w:color w:val="000000"/>
                 <w:sz w:val="16"/>
               </w:rPr>
@@ -17925,10 +17939,9 @@
           </w:tcPr>
           <w:p>
             <w:pPr>
-              <w:spacing w:after="0" w:line="240" w:lineRule="auto"/>
               <w:jc w:val="center"/>
               <w:rPr>
-                <w:rFonts w:ascii="Calibri" w:eastAsia="Times New Roman" w:hAnsi="Calibri" w:cs="Times New Roman"/>
+                <w:rFonts w:ascii="Calibri" w:hAnsi="Calibri"/>
                 <w:color w:val="000000"/>
                 <w:sz w:val="16"/>
               </w:rPr>
@@ -17936,7 +17949,7 @@
             <w:proofErr w:type="spellStart"/>
             <w:r>
               <w:rPr>
-                <w:rFonts w:ascii="Calibri" w:eastAsia="Times New Roman" w:hAnsi="Calibri" w:cs="Times New Roman"/>
+                <w:rFonts w:ascii="Calibri" w:hAnsi="Calibri"/>
                 <w:color w:val="000000"/>
                 <w:sz w:val="16"/>
               </w:rPr>
@@ -17945,7 +17958,7 @@
             <w:proofErr w:type="spellEnd"/>
             <w:r>
               <w:rPr>
-                <w:rFonts w:ascii="Calibri" w:eastAsia="Times New Roman" w:hAnsi="Calibri" w:cs="Times New Roman"/>
+                <w:rFonts w:ascii="Calibri" w:hAnsi="Calibri"/>
                 <w:color w:val="000000"/>
                 <w:sz w:val="16"/>
               </w:rPr>
@@ -17954,7 +17967,7 @@
             <w:proofErr w:type="spellStart"/>
             <w:r>
               <w:rPr>
-                <w:rFonts w:ascii="Calibri" w:eastAsia="Times New Roman" w:hAnsi="Calibri" w:cs="Times New Roman"/>
+                <w:rFonts w:ascii="Calibri" w:hAnsi="Calibri"/>
                 <w:color w:val="000000"/>
                 <w:sz w:val="16"/>
               </w:rPr>
@@ -17963,7 +17976,7 @@
             <w:proofErr w:type="spellEnd"/>
             <w:r>
               <w:rPr>
-                <w:rFonts w:ascii="Calibri" w:eastAsia="Times New Roman" w:hAnsi="Calibri" w:cs="Times New Roman"/>
+                <w:rFonts w:ascii="Calibri" w:hAnsi="Calibri"/>
                 <w:color w:val="000000"/>
                 <w:sz w:val="16"/>
               </w:rPr>
@@ -17972,7 +17985,7 @@
             <w:proofErr w:type="spellStart"/>
             <w:r>
               <w:rPr>
-                <w:rFonts w:ascii="Calibri" w:eastAsia="Times New Roman" w:hAnsi="Calibri" w:cs="Times New Roman"/>
+                <w:rFonts w:ascii="Calibri" w:hAnsi="Calibri"/>
                 <w:color w:val="000000"/>
                 <w:sz w:val="16"/>
               </w:rPr>
@@ -17981,7 +17994,7 @@
             <w:proofErr w:type="spellEnd"/>
             <w:r>
               <w:rPr>
-                <w:rFonts w:ascii="Calibri" w:eastAsia="Times New Roman" w:hAnsi="Calibri" w:cs="Times New Roman"/>
+                <w:rFonts w:ascii="Calibri" w:hAnsi="Calibri"/>
                 <w:color w:val="000000"/>
                 <w:sz w:val="16"/>
               </w:rPr>
@@ -17990,7 +18003,7 @@
             <w:proofErr w:type="spellStart"/>
             <w:r>
               <w:rPr>
-                <w:rFonts w:ascii="Calibri" w:eastAsia="Times New Roman" w:hAnsi="Calibri" w:cs="Times New Roman"/>
+                <w:rFonts w:ascii="Calibri" w:hAnsi="Calibri"/>
                 <w:color w:val="000000"/>
                 <w:sz w:val="16"/>
               </w:rPr>
@@ -17999,7 +18012,7 @@
             <w:proofErr w:type="spellEnd"/>
             <w:r>
               <w:rPr>
-                <w:rFonts w:ascii="Calibri" w:eastAsia="Times New Roman" w:hAnsi="Calibri" w:cs="Times New Roman"/>
+                <w:rFonts w:ascii="Calibri" w:hAnsi="Calibri"/>
                 <w:color w:val="000000"/>
                 <w:sz w:val="16"/>
               </w:rPr>
@@ -18023,17 +18036,16 @@
           </w:tcPr>
           <w:p>
             <w:pPr>
-              <w:spacing w:after="0" w:line="240" w:lineRule="auto"/>
               <w:jc w:val="center"/>
               <w:rPr>
-                <w:rFonts w:ascii="Calibri" w:eastAsia="Times New Roman" w:hAnsi="Calibri" w:cs="Times New Roman"/>
+                <w:rFonts w:ascii="Calibri" w:hAnsi="Calibri"/>
                 <w:color w:val="000000"/>
                 <w:sz w:val="16"/>
               </w:rPr>
             </w:pPr>
             <w:r>
               <w:rPr>
-                <w:rFonts w:ascii="Calibri" w:eastAsia="Times New Roman" w:hAnsi="Calibri" w:cs="Times New Roman"/>
+                <w:rFonts w:ascii="Calibri" w:hAnsi="Calibri"/>
                 <w:color w:val="000000"/>
                 <w:sz w:val="16"/>
               </w:rPr>
@@ -18056,10 +18068,9 @@
           </w:tcPr>
           <w:p>
             <w:pPr>
-              <w:spacing w:after="0" w:line="240" w:lineRule="auto"/>
               <w:jc w:val="center"/>
               <w:rPr>
-                <w:rFonts w:ascii="Calibri" w:eastAsia="Times New Roman" w:hAnsi="Calibri" w:cs="Times New Roman"/>
+                <w:rFonts w:ascii="Calibri" w:hAnsi="Calibri"/>
                 <w:color w:val="000000"/>
                 <w:sz w:val="16"/>
               </w:rPr>
@@ -18067,7 +18078,7 @@
             <w:proofErr w:type="spellStart"/>
             <w:r>
               <w:rPr>
-                <w:rFonts w:ascii="Calibri" w:eastAsia="Times New Roman" w:hAnsi="Calibri" w:cs="Times New Roman"/>
+                <w:rFonts w:ascii="Calibri" w:hAnsi="Calibri"/>
                 <w:color w:val="000000"/>
                 <w:sz w:val="16"/>
               </w:rPr>
@@ -18076,15 +18087,15 @@
             <w:proofErr w:type="spellEnd"/>
             <w:r>
               <w:rPr>
-                <w:rFonts w:ascii="Calibri" w:eastAsia="Times New Roman" w:hAnsi="Calibri" w:cs="Times New Roman"/>
-                <w:color w:val="000000"/>
-                <w:sz w:val="16"/>
-              </w:rPr>
-              <w:t>': [10, 30, 100],</w:t>
-            </w:r>
-            <w:r>
-              <w:rPr>
-                <w:rFonts w:ascii="Calibri" w:eastAsia="Times New Roman" w:hAnsi="Calibri" w:cs="Times New Roman"/>
+                <w:rFonts w:ascii="Calibri" w:hAnsi="Calibri"/>
+                <w:color w:val="000000"/>
+                <w:sz w:val="16"/>
+              </w:rPr>
+              <w:t>': [3, 5, 10, 20, 30],</w:t>
+            </w:r>
+            <w:r>
+              <w:rPr>
+                <w:rFonts w:ascii="Calibri" w:hAnsi="Calibri"/>
                 <w:color w:val="000000"/>
                 <w:sz w:val="16"/>
               </w:rPr>
@@ -18094,7 +18105,7 @@
             <w:proofErr w:type="spellStart"/>
             <w:r>
               <w:rPr>
-                <w:rFonts w:ascii="Calibri" w:eastAsia="Times New Roman" w:hAnsi="Calibri" w:cs="Times New Roman"/>
+                <w:rFonts w:ascii="Calibri" w:hAnsi="Calibri"/>
                 <w:color w:val="000000"/>
                 <w:sz w:val="16"/>
               </w:rPr>
@@ -18103,7 +18114,7 @@
             <w:proofErr w:type="spellEnd"/>
             <w:r>
               <w:rPr>
-                <w:rFonts w:ascii="Calibri" w:eastAsia="Times New Roman" w:hAnsi="Calibri" w:cs="Times New Roman"/>
+                <w:rFonts w:ascii="Calibri" w:hAnsi="Calibri"/>
                 <w:color w:val="000000"/>
                 <w:sz w:val="16"/>
               </w:rPr>
@@ -18111,7 +18122,7 @@
             </w:r>
             <w:r>
               <w:rPr>
-                <w:rFonts w:ascii="Calibri" w:eastAsia="Times New Roman" w:hAnsi="Calibri" w:cs="Times New Roman"/>
+                <w:rFonts w:ascii="Calibri" w:hAnsi="Calibri"/>
                 <w:color w:val="000000"/>
                 <w:sz w:val="16"/>
               </w:rPr>
@@ -18121,7 +18132,7 @@
             <w:proofErr w:type="spellStart"/>
             <w:r>
               <w:rPr>
-                <w:rFonts w:ascii="Calibri" w:eastAsia="Times New Roman" w:hAnsi="Calibri" w:cs="Times New Roman"/>
+                <w:rFonts w:ascii="Calibri" w:hAnsi="Calibri"/>
                 <w:color w:val="000000"/>
                 <w:sz w:val="16"/>
               </w:rPr>
@@ -18130,11 +18141,11 @@
             <w:proofErr w:type="spellEnd"/>
             <w:r>
               <w:rPr>
-                <w:rFonts w:ascii="Calibri" w:eastAsia="Times New Roman" w:hAnsi="Calibri" w:cs="Times New Roman"/>
-                <w:color w:val="000000"/>
-                <w:sz w:val="16"/>
-              </w:rPr>
-              <w:t>': [2,5,7,9]</w:t>
+                <w:rFonts w:ascii="Calibri" w:hAnsi="Calibri"/>
+                <w:color w:val="000000"/>
+                <w:sz w:val="16"/>
+              </w:rPr>
+              <w:t>': [2,3,4,5,6,7]</w:t>
             </w:r>
           </w:p>
         </w:tc>
@@ -18154,21 +18165,20 @@
           </w:tcPr>
           <w:p>
             <w:pPr>
-              <w:spacing w:after="0" w:line="240" w:lineRule="auto"/>
               <w:jc w:val="center"/>
               <w:rPr>
-                <w:rFonts w:ascii="Calibri" w:eastAsia="Times New Roman" w:hAnsi="Calibri" w:cs="Times New Roman"/>
+                <w:rFonts w:ascii="Calibri" w:hAnsi="Calibri"/>
                 <w:color w:val="000000"/>
                 <w:sz w:val="16"/>
               </w:rPr>
             </w:pPr>
             <w:r>
               <w:rPr>
-                <w:rFonts w:ascii="Calibri" w:eastAsia="Times New Roman" w:hAnsi="Calibri" w:cs="Times New Roman"/>
-                <w:color w:val="000000"/>
-                <w:sz w:val="16"/>
-              </w:rPr>
-              <w:t>0.0304</w:t>
+                <w:rFonts w:ascii="Calibri" w:hAnsi="Calibri"/>
+                <w:color w:val="000000"/>
+                <w:sz w:val="16"/>
+              </w:rPr>
+              <w:t>0.0265</w:t>
             </w:r>
           </w:p>
         </w:tc>
@@ -18200,7 +18210,7 @@
                 <w:color w:val="000000"/>
                 <w:sz w:val="16"/>
               </w:rPr>
-              <w:t>70%</w:t>
+              <w:t>74%</w:t>
             </w:r>
           </w:p>
         </w:tc>
@@ -18225,17 +18235,16 @@
           </w:tcPr>
           <w:p>
             <w:pPr>
-              <w:spacing w:after="0" w:line="240" w:lineRule="auto"/>
               <w:jc w:val="center"/>
               <w:rPr>
-                <w:rFonts w:ascii="Calibri" w:eastAsia="Times New Roman" w:hAnsi="Calibri" w:cs="Times New Roman"/>
+                <w:rFonts w:ascii="Calibri" w:hAnsi="Calibri"/>
                 <w:color w:val="000000"/>
                 <w:sz w:val="16"/>
               </w:rPr>
             </w:pPr>
             <w:r>
               <w:rPr>
-                <w:rFonts w:ascii="Calibri" w:eastAsia="Times New Roman" w:hAnsi="Calibri" w:cs="Times New Roman"/>
+                <w:rFonts w:ascii="Calibri" w:hAnsi="Calibri"/>
                 <w:color w:val="000000"/>
                 <w:sz w:val="16"/>
               </w:rPr>
@@ -18258,10 +18267,9 @@
           </w:tcPr>
           <w:p>
             <w:pPr>
-              <w:spacing w:after="0" w:line="240" w:lineRule="auto"/>
               <w:jc w:val="center"/>
               <w:rPr>
-                <w:rFonts w:ascii="Calibri" w:eastAsia="Times New Roman" w:hAnsi="Calibri" w:cs="Times New Roman"/>
+                <w:rFonts w:ascii="Calibri" w:hAnsi="Calibri"/>
                 <w:color w:val="000000"/>
                 <w:sz w:val="16"/>
               </w:rPr>
@@ -18269,7 +18277,7 @@
             <w:proofErr w:type="spellStart"/>
             <w:r>
               <w:rPr>
-                <w:rFonts w:ascii="Calibri" w:eastAsia="Times New Roman" w:hAnsi="Calibri" w:cs="Times New Roman"/>
+                <w:rFonts w:ascii="Calibri" w:hAnsi="Calibri"/>
                 <w:color w:val="000000"/>
                 <w:sz w:val="16"/>
               </w:rPr>
@@ -18278,7 +18286,7 @@
             <w:proofErr w:type="spellEnd"/>
             <w:r>
               <w:rPr>
-                <w:rFonts w:ascii="Calibri" w:eastAsia="Times New Roman" w:hAnsi="Calibri" w:cs="Times New Roman"/>
+                <w:rFonts w:ascii="Calibri" w:hAnsi="Calibri"/>
                 <w:color w:val="000000"/>
                 <w:sz w:val="16"/>
               </w:rPr>
@@ -18287,7 +18295,7 @@
             <w:proofErr w:type="spellStart"/>
             <w:r>
               <w:rPr>
-                <w:rFonts w:ascii="Calibri" w:eastAsia="Times New Roman" w:hAnsi="Calibri" w:cs="Times New Roman"/>
+                <w:rFonts w:ascii="Calibri" w:hAnsi="Calibri"/>
                 <w:color w:val="000000"/>
                 <w:sz w:val="16"/>
               </w:rPr>
@@ -18296,7 +18304,7 @@
             <w:proofErr w:type="spellEnd"/>
             <w:r>
               <w:rPr>
-                <w:rFonts w:ascii="Calibri" w:eastAsia="Times New Roman" w:hAnsi="Calibri" w:cs="Times New Roman"/>
+                <w:rFonts w:ascii="Calibri" w:hAnsi="Calibri"/>
                 <w:color w:val="000000"/>
                 <w:sz w:val="16"/>
               </w:rPr>
@@ -18305,7 +18313,7 @@
             <w:proofErr w:type="spellStart"/>
             <w:r>
               <w:rPr>
-                <w:rFonts w:ascii="Calibri" w:eastAsia="Times New Roman" w:hAnsi="Calibri" w:cs="Times New Roman"/>
+                <w:rFonts w:ascii="Calibri" w:hAnsi="Calibri"/>
                 <w:color w:val="000000"/>
                 <w:sz w:val="16"/>
               </w:rPr>
@@ -18314,7 +18322,7 @@
             <w:proofErr w:type="spellEnd"/>
             <w:r>
               <w:rPr>
-                <w:rFonts w:ascii="Calibri" w:eastAsia="Times New Roman" w:hAnsi="Calibri" w:cs="Times New Roman"/>
+                <w:rFonts w:ascii="Calibri" w:hAnsi="Calibri"/>
                 <w:color w:val="000000"/>
                 <w:sz w:val="16"/>
               </w:rPr>
@@ -18323,7 +18331,7 @@
             <w:proofErr w:type="spellStart"/>
             <w:r>
               <w:rPr>
-                <w:rFonts w:ascii="Calibri" w:eastAsia="Times New Roman" w:hAnsi="Calibri" w:cs="Times New Roman"/>
+                <w:rFonts w:ascii="Calibri" w:hAnsi="Calibri"/>
                 <w:color w:val="000000"/>
                 <w:sz w:val="16"/>
               </w:rPr>
@@ -18332,11 +18340,11 @@
             <w:proofErr w:type="spellEnd"/>
             <w:r>
               <w:rPr>
-                <w:rFonts w:ascii="Calibri" w:eastAsia="Times New Roman" w:hAnsi="Calibri" w:cs="Times New Roman"/>
-                <w:color w:val="000000"/>
-                <w:sz w:val="16"/>
-              </w:rPr>
-              <w:t>'</w:t>
+                <w:rFonts w:ascii="Calibri" w:hAnsi="Calibri"/>
+                <w:color w:val="000000"/>
+                <w:sz w:val="16"/>
+              </w:rPr>
+              <w:t>', 'norm_t1', 'norm_t2', 'norm_t3'</w:t>
             </w:r>
           </w:p>
         </w:tc>
@@ -18356,17 +18364,16 @@
           </w:tcPr>
           <w:p>
             <w:pPr>
-              <w:spacing w:after="0" w:line="240" w:lineRule="auto"/>
               <w:jc w:val="center"/>
               <w:rPr>
-                <w:rFonts w:ascii="Calibri" w:eastAsia="Times New Roman" w:hAnsi="Calibri" w:cs="Times New Roman"/>
+                <w:rFonts w:ascii="Calibri" w:hAnsi="Calibri"/>
                 <w:color w:val="000000"/>
                 <w:sz w:val="16"/>
               </w:rPr>
             </w:pPr>
             <w:r>
               <w:rPr>
-                <w:rFonts w:ascii="Calibri" w:eastAsia="Times New Roman" w:hAnsi="Calibri" w:cs="Times New Roman"/>
+                <w:rFonts w:ascii="Calibri" w:hAnsi="Calibri"/>
                 <w:color w:val="000000"/>
                 <w:sz w:val="16"/>
               </w:rPr>
@@ -18389,10 +18396,9 @@
           </w:tcPr>
           <w:p>
             <w:pPr>
-              <w:spacing w:after="0" w:line="240" w:lineRule="auto"/>
               <w:jc w:val="center"/>
               <w:rPr>
-                <w:rFonts w:ascii="Calibri" w:eastAsia="Times New Roman" w:hAnsi="Calibri" w:cs="Times New Roman"/>
+                <w:rFonts w:ascii="Calibri" w:hAnsi="Calibri"/>
                 <w:color w:val="000000"/>
                 <w:sz w:val="16"/>
               </w:rPr>
@@ -18400,7 +18406,7 @@
             <w:proofErr w:type="spellStart"/>
             <w:r>
               <w:rPr>
-                <w:rFonts w:ascii="Calibri" w:eastAsia="Times New Roman" w:hAnsi="Calibri" w:cs="Times New Roman"/>
+                <w:rFonts w:ascii="Calibri" w:hAnsi="Calibri"/>
                 <w:color w:val="000000"/>
                 <w:sz w:val="16"/>
               </w:rPr>
@@ -18409,7 +18415,7 @@
             <w:proofErr w:type="spellEnd"/>
             <w:r>
               <w:rPr>
-                <w:rFonts w:ascii="Calibri" w:eastAsia="Times New Roman" w:hAnsi="Calibri" w:cs="Times New Roman"/>
+                <w:rFonts w:ascii="Calibri" w:hAnsi="Calibri"/>
                 <w:color w:val="000000"/>
                 <w:sz w:val="16"/>
               </w:rPr>
@@ -18417,7 +18423,7 @@
             </w:r>
             <w:r>
               <w:rPr>
-                <w:rFonts w:ascii="Calibri" w:eastAsia="Times New Roman" w:hAnsi="Calibri" w:cs="Times New Roman"/>
+                <w:rFonts w:ascii="Calibri" w:hAnsi="Calibri"/>
                 <w:color w:val="000000"/>
                 <w:sz w:val="16"/>
               </w:rPr>
@@ -18427,7 +18433,7 @@
             <w:proofErr w:type="spellStart"/>
             <w:r>
               <w:rPr>
-                <w:rFonts w:ascii="Calibri" w:eastAsia="Times New Roman" w:hAnsi="Calibri" w:cs="Times New Roman"/>
+                <w:rFonts w:ascii="Calibri" w:hAnsi="Calibri"/>
                 <w:color w:val="000000"/>
                 <w:sz w:val="16"/>
               </w:rPr>
@@ -18436,7 +18442,7 @@
             <w:proofErr w:type="spellEnd"/>
             <w:r>
               <w:rPr>
-                <w:rFonts w:ascii="Calibri" w:eastAsia="Times New Roman" w:hAnsi="Calibri" w:cs="Times New Roman"/>
+                <w:rFonts w:ascii="Calibri" w:hAnsi="Calibri"/>
                 <w:color w:val="000000"/>
                 <w:sz w:val="16"/>
               </w:rPr>
@@ -18444,7 +18450,7 @@
             </w:r>
             <w:r>
               <w:rPr>
-                <w:rFonts w:ascii="Calibri" w:eastAsia="Times New Roman" w:hAnsi="Calibri" w:cs="Times New Roman"/>
+                <w:rFonts w:ascii="Calibri" w:hAnsi="Calibri"/>
                 <w:color w:val="000000"/>
                 <w:sz w:val="16"/>
               </w:rPr>
@@ -18454,7 +18460,7 @@
             <w:proofErr w:type="spellStart"/>
             <w:r>
               <w:rPr>
-                <w:rFonts w:ascii="Calibri" w:eastAsia="Times New Roman" w:hAnsi="Calibri" w:cs="Times New Roman"/>
+                <w:rFonts w:ascii="Calibri" w:hAnsi="Calibri"/>
                 <w:color w:val="000000"/>
                 <w:sz w:val="16"/>
               </w:rPr>
@@ -18463,7 +18469,7 @@
             <w:proofErr w:type="spellEnd"/>
             <w:r>
               <w:rPr>
-                <w:rFonts w:ascii="Calibri" w:eastAsia="Times New Roman" w:hAnsi="Calibri" w:cs="Times New Roman"/>
+                <w:rFonts w:ascii="Calibri" w:hAnsi="Calibri"/>
                 <w:color w:val="000000"/>
                 <w:sz w:val="16"/>
               </w:rPr>
@@ -18487,21 +18493,20 @@
           </w:tcPr>
           <w:p>
             <w:pPr>
-              <w:spacing w:after="0" w:line="240" w:lineRule="auto"/>
               <w:jc w:val="center"/>
               <w:rPr>
-                <w:rFonts w:ascii="Calibri" w:eastAsia="Times New Roman" w:hAnsi="Calibri" w:cs="Times New Roman"/>
+                <w:rFonts w:ascii="Calibri" w:hAnsi="Calibri"/>
                 <w:color w:val="000000"/>
                 <w:sz w:val="16"/>
               </w:rPr>
             </w:pPr>
             <w:r>
               <w:rPr>
-                <w:rFonts w:ascii="Calibri" w:eastAsia="Times New Roman" w:hAnsi="Calibri" w:cs="Times New Roman"/>
-                <w:color w:val="000000"/>
-                <w:sz w:val="16"/>
-              </w:rPr>
-              <w:t>0.0335</w:t>
+                <w:rFonts w:ascii="Calibri" w:hAnsi="Calibri"/>
+                <w:color w:val="000000"/>
+                <w:sz w:val="16"/>
+              </w:rPr>
+              <w:t>0.0241</w:t>
             </w:r>
           </w:p>
         </w:tc>
@@ -18533,7 +18538,7 @@
                 <w:color w:val="000000"/>
                 <w:sz w:val="16"/>
               </w:rPr>
-              <w:t>67%</w:t>
+              <w:t>76%</w:t>
             </w:r>
           </w:p>
         </w:tc>
@@ -18558,17 +18563,16 @@
           </w:tcPr>
           <w:p>
             <w:pPr>
-              <w:spacing w:after="0" w:line="240" w:lineRule="auto"/>
               <w:jc w:val="center"/>
               <w:rPr>
-                <w:rFonts w:ascii="Calibri" w:eastAsia="Times New Roman" w:hAnsi="Calibri" w:cs="Times New Roman"/>
+                <w:rFonts w:ascii="Calibri" w:hAnsi="Calibri"/>
                 <w:color w:val="000000"/>
                 <w:sz w:val="16"/>
               </w:rPr>
             </w:pPr>
             <w:r>
               <w:rPr>
-                <w:rFonts w:ascii="Calibri" w:eastAsia="Times New Roman" w:hAnsi="Calibri" w:cs="Times New Roman"/>
+                <w:rFonts w:ascii="Calibri" w:hAnsi="Calibri"/>
                 <w:color w:val="000000"/>
                 <w:sz w:val="16"/>
               </w:rPr>
@@ -18591,10 +18595,9 @@
           </w:tcPr>
           <w:p>
             <w:pPr>
-              <w:spacing w:after="0" w:line="240" w:lineRule="auto"/>
               <w:jc w:val="center"/>
               <w:rPr>
-                <w:rFonts w:ascii="Calibri" w:eastAsia="Times New Roman" w:hAnsi="Calibri" w:cs="Times New Roman"/>
+                <w:rFonts w:ascii="Calibri" w:hAnsi="Calibri"/>
                 <w:color w:val="000000"/>
                 <w:sz w:val="16"/>
               </w:rPr>
@@ -18602,7 +18605,7 @@
             <w:proofErr w:type="spellStart"/>
             <w:r>
               <w:rPr>
-                <w:rFonts w:ascii="Calibri" w:eastAsia="Times New Roman" w:hAnsi="Calibri" w:cs="Times New Roman"/>
+                <w:rFonts w:ascii="Calibri" w:hAnsi="Calibri"/>
                 <w:color w:val="000000"/>
                 <w:sz w:val="16"/>
               </w:rPr>
@@ -18611,7 +18614,7 @@
             <w:proofErr w:type="spellEnd"/>
             <w:r>
               <w:rPr>
-                <w:rFonts w:ascii="Calibri" w:eastAsia="Times New Roman" w:hAnsi="Calibri" w:cs="Times New Roman"/>
+                <w:rFonts w:ascii="Calibri" w:hAnsi="Calibri"/>
                 <w:color w:val="000000"/>
                 <w:sz w:val="16"/>
               </w:rPr>
@@ -18620,7 +18623,7 @@
             <w:proofErr w:type="spellStart"/>
             <w:r>
               <w:rPr>
-                <w:rFonts w:ascii="Calibri" w:eastAsia="Times New Roman" w:hAnsi="Calibri" w:cs="Times New Roman"/>
+                <w:rFonts w:ascii="Calibri" w:hAnsi="Calibri"/>
                 <w:color w:val="000000"/>
                 <w:sz w:val="16"/>
               </w:rPr>
@@ -18629,7 +18632,7 @@
             <w:proofErr w:type="spellEnd"/>
             <w:r>
               <w:rPr>
-                <w:rFonts w:ascii="Calibri" w:eastAsia="Times New Roman" w:hAnsi="Calibri" w:cs="Times New Roman"/>
+                <w:rFonts w:ascii="Calibri" w:hAnsi="Calibri"/>
                 <w:color w:val="000000"/>
                 <w:sz w:val="16"/>
               </w:rPr>
@@ -18638,7 +18641,7 @@
             <w:proofErr w:type="spellStart"/>
             <w:r>
               <w:rPr>
-                <w:rFonts w:ascii="Calibri" w:eastAsia="Times New Roman" w:hAnsi="Calibri" w:cs="Times New Roman"/>
+                <w:rFonts w:ascii="Calibri" w:hAnsi="Calibri"/>
                 <w:color w:val="000000"/>
                 <w:sz w:val="16"/>
               </w:rPr>
@@ -18647,7 +18650,7 @@
             <w:proofErr w:type="spellEnd"/>
             <w:r>
               <w:rPr>
-                <w:rFonts w:ascii="Calibri" w:eastAsia="Times New Roman" w:hAnsi="Calibri" w:cs="Times New Roman"/>
+                <w:rFonts w:ascii="Calibri" w:hAnsi="Calibri"/>
                 <w:color w:val="000000"/>
                 <w:sz w:val="16"/>
               </w:rPr>
@@ -18656,7 +18659,7 @@
             <w:proofErr w:type="spellStart"/>
             <w:r>
               <w:rPr>
-                <w:rFonts w:ascii="Calibri" w:eastAsia="Times New Roman" w:hAnsi="Calibri" w:cs="Times New Roman"/>
+                <w:rFonts w:ascii="Calibri" w:hAnsi="Calibri"/>
                 <w:color w:val="000000"/>
                 <w:sz w:val="16"/>
               </w:rPr>
@@ -18665,7 +18668,7 @@
             <w:proofErr w:type="spellEnd"/>
             <w:r>
               <w:rPr>
-                <w:rFonts w:ascii="Calibri" w:eastAsia="Times New Roman" w:hAnsi="Calibri" w:cs="Times New Roman"/>
+                <w:rFonts w:ascii="Calibri" w:hAnsi="Calibri"/>
                 <w:color w:val="000000"/>
                 <w:sz w:val="16"/>
               </w:rPr>
@@ -18689,17 +18692,16 @@
           </w:tcPr>
           <w:p>
             <w:pPr>
-              <w:spacing w:after="0" w:line="240" w:lineRule="auto"/>
               <w:jc w:val="center"/>
               <w:rPr>
-                <w:rFonts w:ascii="Calibri" w:eastAsia="Times New Roman" w:hAnsi="Calibri" w:cs="Times New Roman"/>
+                <w:rFonts w:ascii="Calibri" w:hAnsi="Calibri"/>
                 <w:color w:val="000000"/>
                 <w:sz w:val="16"/>
               </w:rPr>
             </w:pPr>
             <w:r>
               <w:rPr>
-                <w:rFonts w:ascii="Calibri" w:eastAsia="Times New Roman" w:hAnsi="Calibri" w:cs="Times New Roman"/>
+                <w:rFonts w:ascii="Calibri" w:hAnsi="Calibri"/>
                 <w:color w:val="000000"/>
                 <w:sz w:val="16"/>
               </w:rPr>
@@ -18722,10 +18724,9 @@
           </w:tcPr>
           <w:p>
             <w:pPr>
-              <w:spacing w:after="0" w:line="240" w:lineRule="auto"/>
               <w:jc w:val="center"/>
               <w:rPr>
-                <w:rFonts w:ascii="Calibri" w:eastAsia="Times New Roman" w:hAnsi="Calibri" w:cs="Times New Roman"/>
+                <w:rFonts w:ascii="Calibri" w:hAnsi="Calibri"/>
                 <w:color w:val="000000"/>
                 <w:sz w:val="16"/>
               </w:rPr>
@@ -18733,7 +18734,7 @@
             <w:proofErr w:type="spellStart"/>
             <w:r>
               <w:rPr>
-                <w:rFonts w:ascii="Calibri" w:eastAsia="Times New Roman" w:hAnsi="Calibri" w:cs="Times New Roman"/>
+                <w:rFonts w:ascii="Calibri" w:hAnsi="Calibri"/>
                 <w:color w:val="000000"/>
                 <w:sz w:val="16"/>
               </w:rPr>
@@ -18742,7 +18743,7 @@
             <w:proofErr w:type="spellEnd"/>
             <w:r>
               <w:rPr>
-                <w:rFonts w:ascii="Calibri" w:eastAsia="Times New Roman" w:hAnsi="Calibri" w:cs="Times New Roman"/>
+                <w:rFonts w:ascii="Calibri" w:hAnsi="Calibri"/>
                 <w:color w:val="000000"/>
                 <w:sz w:val="16"/>
               </w:rPr>
@@ -18750,7 +18751,7 @@
             </w:r>
             <w:r>
               <w:rPr>
-                <w:rFonts w:ascii="Calibri" w:eastAsia="Times New Roman" w:hAnsi="Calibri" w:cs="Times New Roman"/>
+                <w:rFonts w:ascii="Calibri" w:hAnsi="Calibri"/>
                 <w:color w:val="000000"/>
                 <w:sz w:val="16"/>
               </w:rPr>
@@ -18760,7 +18761,7 @@
             <w:proofErr w:type="spellStart"/>
             <w:r>
               <w:rPr>
-                <w:rFonts w:ascii="Calibri" w:eastAsia="Times New Roman" w:hAnsi="Calibri" w:cs="Times New Roman"/>
+                <w:rFonts w:ascii="Calibri" w:hAnsi="Calibri"/>
                 <w:color w:val="000000"/>
                 <w:sz w:val="16"/>
               </w:rPr>
@@ -18769,7 +18770,7 @@
             <w:proofErr w:type="spellEnd"/>
             <w:r>
               <w:rPr>
-                <w:rFonts w:ascii="Calibri" w:eastAsia="Times New Roman" w:hAnsi="Calibri" w:cs="Times New Roman"/>
+                <w:rFonts w:ascii="Calibri" w:hAnsi="Calibri"/>
                 <w:color w:val="000000"/>
                 <w:sz w:val="16"/>
               </w:rPr>
@@ -18777,7 +18778,7 @@
             </w:r>
             <w:r>
               <w:rPr>
-                <w:rFonts w:ascii="Calibri" w:eastAsia="Times New Roman" w:hAnsi="Calibri" w:cs="Times New Roman"/>
+                <w:rFonts w:ascii="Calibri" w:hAnsi="Calibri"/>
                 <w:color w:val="000000"/>
                 <w:sz w:val="16"/>
               </w:rPr>
@@ -18787,7 +18788,7 @@
             <w:proofErr w:type="spellStart"/>
             <w:r>
               <w:rPr>
-                <w:rFonts w:ascii="Calibri" w:eastAsia="Times New Roman" w:hAnsi="Calibri" w:cs="Times New Roman"/>
+                <w:rFonts w:ascii="Calibri" w:hAnsi="Calibri"/>
                 <w:color w:val="000000"/>
                 <w:sz w:val="16"/>
               </w:rPr>
@@ -18796,7 +18797,7 @@
             <w:proofErr w:type="spellEnd"/>
             <w:r>
               <w:rPr>
-                <w:rFonts w:ascii="Calibri" w:eastAsia="Times New Roman" w:hAnsi="Calibri" w:cs="Times New Roman"/>
+                <w:rFonts w:ascii="Calibri" w:hAnsi="Calibri"/>
                 <w:color w:val="000000"/>
                 <w:sz w:val="16"/>
               </w:rPr>
@@ -18820,21 +18821,20 @@
           </w:tcPr>
           <w:p>
             <w:pPr>
-              <w:spacing w:after="0" w:line="240" w:lineRule="auto"/>
               <w:jc w:val="center"/>
               <w:rPr>
-                <w:rFonts w:ascii="Calibri" w:eastAsia="Times New Roman" w:hAnsi="Calibri" w:cs="Times New Roman"/>
+                <w:rFonts w:ascii="Calibri" w:hAnsi="Calibri"/>
                 <w:color w:val="000000"/>
                 <w:sz w:val="16"/>
               </w:rPr>
             </w:pPr>
             <w:r>
               <w:rPr>
-                <w:rFonts w:ascii="Calibri" w:eastAsia="Times New Roman" w:hAnsi="Calibri" w:cs="Times New Roman"/>
-                <w:color w:val="000000"/>
-                <w:sz w:val="16"/>
-              </w:rPr>
-              <w:t>0.0297</w:t>
+                <w:rFonts w:ascii="Calibri" w:hAnsi="Calibri"/>
+                <w:color w:val="000000"/>
+                <w:sz w:val="16"/>
+              </w:rPr>
+              <w:t>0.0223</w:t>
             </w:r>
           </w:p>
         </w:tc>
@@ -18866,7 +18866,7 @@
                 <w:color w:val="000000"/>
                 <w:sz w:val="16"/>
               </w:rPr>
-              <w:t>71%</w:t>
+              <w:t>78%</w:t>
             </w:r>
           </w:p>
         </w:tc>

</xml_diff>

<commit_message>
docs: Updated final results numbers based on code output
</commit_message>
<xml_diff>
--- a/Chinese_Learning/Capstone Project Report.docx
+++ b/Chinese_Learning/Capstone Project Report.docx
@@ -9974,14 +9974,49 @@
           <w:rFonts w:ascii="Droid Sans" w:eastAsia="Times New Roman" w:hAnsi="Droid Sans" w:cs="Arial"/>
           <w:color w:val="000000"/>
         </w:rPr>
-        <w:t>To estimate the model’s true predictive power, I used the fine-tuned random forest model on the test set that was set aside.  Without cross-validation, the baseline models MSE on the test set was 0.1107.  For fine-tuned random forest model had a MSE of 0.0337 without cross-validation. That implies a 69.56% improvement in MSE, which is not as good as the result on the training dataset</w:t>
-      </w:r>
-      <w:r>
-        <w:rPr>
-          <w:rFonts w:ascii="Droid Sans" w:eastAsia="Times New Roman" w:hAnsi="Droid Sans" w:cs="Arial"/>
-          <w:color w:val="000000"/>
-        </w:rPr>
-        <w:t>, but very close</w:t>
+        <w:t>To estimate the model’s true predictive power, I used the fine-tuned random forest model on the test set that was set aside.  Without cross-validation, the baseline models MSE on the test set was 0.1107.  For fine-tuned random forest model had a MSE of 0.0</w:t>
+      </w:r>
+      <w:r>
+        <w:rPr>
+          <w:rFonts w:ascii="Droid Sans" w:eastAsia="Times New Roman" w:hAnsi="Droid Sans" w:cs="Arial"/>
+          <w:color w:val="000000"/>
+        </w:rPr>
+        <w:t>584</w:t>
+      </w:r>
+      <w:r>
+        <w:rPr>
+          <w:rFonts w:ascii="Droid Sans" w:eastAsia="Times New Roman" w:hAnsi="Droid Sans" w:cs="Arial"/>
+          <w:color w:val="000000"/>
+        </w:rPr>
+        <w:t xml:space="preserve"> without cross-validation. That implies a </w:t>
+      </w:r>
+      <w:r>
+        <w:rPr>
+          <w:rFonts w:ascii="Droid Sans" w:eastAsia="Times New Roman" w:hAnsi="Droid Sans" w:cs="Arial"/>
+          <w:color w:val="000000"/>
+        </w:rPr>
+        <w:t>47.24</w:t>
+      </w:r>
+      <w:r>
+        <w:rPr>
+          <w:rFonts w:ascii="Droid Sans" w:eastAsia="Times New Roman" w:hAnsi="Droid Sans" w:cs="Arial"/>
+          <w:color w:val="000000"/>
+        </w:rPr>
+        <w:t>% improvement in MSE, which is not as good as the result on the training dataset</w:t>
+      </w:r>
+      <w:r>
+        <w:rPr>
+          <w:rFonts w:ascii="Droid Sans" w:eastAsia="Times New Roman" w:hAnsi="Droid Sans" w:cs="Arial"/>
+          <w:color w:val="000000"/>
+        </w:rPr>
+        <w:t>, but</w:t>
+      </w:r>
+      <w:r>
+        <w:rPr>
+          <w:rFonts w:ascii="Droid Sans" w:eastAsia="Times New Roman" w:hAnsi="Droid Sans" w:cs="Arial"/>
+          <w:color w:val="000000"/>
+        </w:rPr>
+        <w:t xml:space="preserve"> close</w:t>
       </w:r>
       <w:r>
         <w:rPr>
@@ -10013,7 +10048,16 @@
           <w:rFonts w:ascii="Droid Sans" w:eastAsia="Times New Roman" w:hAnsi="Droid Sans" w:cs="Arial"/>
           <w:color w:val="000000"/>
         </w:rPr>
-        <w:t xml:space="preserve">I plotted the test set along with the baseline and best model fits on the plot below.  Visually, you can see that the best fit model is much better </w:t>
+        <w:t xml:space="preserve">I plotted the test set along with the baseline and best model fits on the plot </w:t>
+      </w:r>
+      <w:bookmarkStart w:id="0" w:name="_GoBack"/>
+      <w:bookmarkEnd w:id="0"/>
+      <w:r>
+        <w:rPr>
+          <w:rFonts w:ascii="Droid Sans" w:eastAsia="Times New Roman" w:hAnsi="Droid Sans" w:cs="Arial"/>
+          <w:color w:val="000000"/>
+        </w:rPr>
+        <w:t xml:space="preserve">below.  Visually, you can see that the best fit model is much better </w:t>
       </w:r>
       <w:r>
         <w:rPr>
@@ -10070,7 +10114,6 @@
           <w:color w:val="000000"/>
         </w:rPr>
       </w:pPr>
-      <w:bookmarkStart w:id="0" w:name="_GoBack"/>
       <w:r>
         <w:rPr>
           <w:noProof/>
@@ -10111,7 +10154,6 @@
           </wp:inline>
         </w:drawing>
       </w:r>
-      <w:bookmarkEnd w:id="0"/>
     </w:p>
     <w:p>
       <w:pPr>
@@ -10164,14 +10206,56 @@
           <w:rFonts w:ascii="Droid Sans" w:eastAsia="Times New Roman" w:hAnsi="Droid Sans" w:cs="Arial"/>
           <w:color w:val="000000"/>
         </w:rPr>
-        <w:t xml:space="preserve"> normally distributed.  The baseline model scores had a normal test p-value of .3180 and the best model scores had a normal test p-value of 0.1896; neither of these is statistically significant with an alpha of 0.05.  </w:t>
-      </w:r>
-      <w:r>
-        <w:rPr>
-          <w:rFonts w:ascii="Droid Sans" w:eastAsia="Times New Roman" w:hAnsi="Droid Sans" w:cs="Arial"/>
-          <w:color w:val="000000"/>
-        </w:rPr>
-        <w:t>I also checked the Pearson correlation coefficient between these 2 series and it was 0.0832 with a p-value of 0.8193.  This information made me</w:t>
+        <w:t xml:space="preserve"> normally distributed.  The baseline model scores had a normal test p-value of .3180 and the best model scores had a normal test p-value of 0.</w:t>
+      </w:r>
+      <w:r>
+        <w:rPr>
+          <w:rFonts w:ascii="Droid Sans" w:eastAsia="Times New Roman" w:hAnsi="Droid Sans" w:cs="Arial"/>
+          <w:color w:val="000000"/>
+        </w:rPr>
+        <w:t>2545</w:t>
+      </w:r>
+      <w:r>
+        <w:rPr>
+          <w:rFonts w:ascii="Droid Sans" w:eastAsia="Times New Roman" w:hAnsi="Droid Sans" w:cs="Arial"/>
+          <w:color w:val="000000"/>
+        </w:rPr>
+        <w:t xml:space="preserve">; neither of these is statistically significant with an alpha of 0.05.  </w:t>
+      </w:r>
+      <w:r>
+        <w:rPr>
+          <w:rFonts w:ascii="Droid Sans" w:eastAsia="Times New Roman" w:hAnsi="Droid Sans" w:cs="Arial"/>
+          <w:color w:val="000000"/>
+        </w:rPr>
+        <w:t>I also checked the Pearson correlation coefficient between these 2 series and it was 0.0</w:t>
+      </w:r>
+      <w:r>
+        <w:rPr>
+          <w:rFonts w:ascii="Droid Sans" w:eastAsia="Times New Roman" w:hAnsi="Droid Sans" w:cs="Arial"/>
+          <w:color w:val="000000"/>
+        </w:rPr>
+        <w:t>074</w:t>
+      </w:r>
+      <w:r>
+        <w:rPr>
+          <w:rFonts w:ascii="Droid Sans" w:eastAsia="Times New Roman" w:hAnsi="Droid Sans" w:cs="Arial"/>
+          <w:color w:val="000000"/>
+        </w:rPr>
+        <w:t xml:space="preserve"> with a p-value of 0.</w:t>
+      </w:r>
+      <w:r>
+        <w:rPr>
+          <w:rFonts w:ascii="Droid Sans" w:eastAsia="Times New Roman" w:hAnsi="Droid Sans" w:cs="Arial"/>
+          <w:color w:val="000000"/>
+        </w:rPr>
+        <w:t>9838</w:t>
+      </w:r>
+      <w:r>
+        <w:rPr>
+          <w:rFonts w:ascii="Droid Sans" w:eastAsia="Times New Roman" w:hAnsi="Droid Sans" w:cs="Arial"/>
+          <w:color w:val="000000"/>
+        </w:rPr>
+        <w:t>.  This information made me</w:t>
       </w:r>
       <w:r>
         <w:rPr>
@@ -10206,14 +10290,14 @@
           <w:rFonts w:ascii="Droid Sans" w:eastAsia="Times New Roman" w:hAnsi="Droid Sans" w:cs="Arial"/>
           <w:color w:val="000000"/>
         </w:rPr>
-        <w:t xml:space="preserve"> ran a t-test to compare their mean scores and got a p-value of 1.2424</w:t>
-      </w:r>
-      <w:r>
-        <w:rPr>
-          <w:rFonts w:ascii="Droid Sans" w:eastAsia="Times New Roman" w:hAnsi="Droid Sans" w:cs="Arial"/>
-          <w:color w:val="000000"/>
-        </w:rPr>
-        <w:t>e-07</w:t>
+        <w:t xml:space="preserve"> ran a t-test to compare their mean scores and got a p-value of </w:t>
+      </w:r>
+      <w:r>
+        <w:rPr>
+          <w:rFonts w:ascii="Droid Sans" w:eastAsia="Times New Roman" w:hAnsi="Droid Sans" w:cs="Arial"/>
+          <w:color w:val="000000"/>
+        </w:rPr>
+        <w:t>0.0000</w:t>
       </w:r>
       <w:r>
         <w:rPr>

</xml_diff>